<commit_message>
Updated analysis plan to use a single model for both between-subjects conditions
</commit_message>
<xml_diff>
--- a/LAMI_2020_ms.docx
+++ b/LAMI_2020_ms.docx
@@ -866,7 +866,7 @@
         <w:t>, and, 3)</w:t>
       </w:r>
       <w:r>
-        <w:t xml:space="preserve"> be told to </w:t>
+        <w:t xml:space="preserve"> be told to</w:t>
       </w:r>
       <w:r>
         <w:t xml:space="preserve"> </w:t>
@@ -1355,6 +1355,7 @@
         <w:t xml:space="preserve">comes from past work showing </w:t>
       </w:r>
       <w:commentRangeStart w:id="7"/>
+      <w:commentRangeStart w:id="8"/>
       <w:r>
         <w:t>…</w:t>
       </w:r>
@@ -1364,6 +1365,15 @@
           <w:rStyle w:val="CommentReference"/>
         </w:rPr>
         <w:commentReference w:id="7"/>
+      </w:r>
+      <w:commentRangeEnd w:id="8"/>
+      <w:r>
+        <w:rPr>
+          <w:rStyle w:val="CommentReference"/>
+          <w:rFonts w:ascii="Arial" w:eastAsia="Arial" w:hAnsi="Arial" w:cs="Arial"/>
+          <w:lang w:val="en"/>
+        </w:rPr>
+        <w:commentReference w:id="8"/>
       </w:r>
       <w:r>
         <w:t xml:space="preserve"> </w:t>
@@ -1445,187 +1455,17 @@
       <w:r>
         <w:t xml:space="preserve"> (e.g., Bernstein, Stephan, &amp; Davis, 1979), and these responsibility attributions are often related to causal perceptions (e.g., Phillips &amp; Shaw, 2014). In fact, it is unclear whether (</w:t>
       </w:r>
-      <w:commentRangeStart w:id="8"/>
+      <w:commentRangeStart w:id="9"/>
+      <w:commentRangeStart w:id="10"/>
       <w:r>
         <w:t>which comes first</w:t>
       </w:r>
-      <w:commentRangeEnd w:id="8"/>
+      <w:commentRangeEnd w:id="9"/>
       <w:r>
         <w:rPr>
           <w:rStyle w:val="CommentReference"/>
         </w:rPr>
-        <w:commentReference w:id="8"/>
-      </w:r>
-      <w:r>
-        <w:t>)</w:t>
-      </w:r>
-      <w:r>
-        <w:t xml:space="preserve">. </w:t>
-      </w:r>
-      <w:r>
-        <w:t xml:space="preserve"> Therefore, </w:t>
-      </w:r>
-      <w:r>
-        <w:t>we will also ask participants to ascribe self- and goalie-focused responsibility</w:t>
-      </w:r>
-      <w:r>
-        <w:t xml:space="preserve"> </w:t>
-      </w:r>
-      <w:r>
-        <w:t>for the given outcome and compare</w:t>
-      </w:r>
-      <w:r>
-        <w:t>…</w:t>
-      </w:r>
-    </w:p>
-    <w:p>
-      <w:pPr>
-        <w:spacing w:line="360" w:lineRule="auto"/>
-        <w:rPr>
-          <w:b/>
-        </w:rPr>
-      </w:pPr>
-    </w:p>
-    <w:p>
-      <w:pPr>
-        <w:spacing w:line="360" w:lineRule="auto"/>
-        <w:jc w:val="center"/>
-        <w:rPr>
-          <w:b/>
-        </w:rPr>
-      </w:pPr>
-      <w:r>
-        <w:rPr>
-          <w:b/>
-        </w:rPr>
-        <w:t>Methods</w:t>
-      </w:r>
-    </w:p>
-    <w:p>
-      <w:pPr>
-        <w:spacing w:line="360" w:lineRule="auto"/>
-        <w:rPr>
-          <w:b/>
-        </w:rPr>
-      </w:pPr>
-      <w:r>
-        <w:rPr>
-          <w:b/>
-        </w:rPr>
-        <w:t>Participants</w:t>
-      </w:r>
-    </w:p>
-    <w:p>
-      <w:pPr>
-        <w:spacing w:line="360" w:lineRule="auto"/>
-        <w:rPr>
-          <w:highlight w:val="yellow"/>
-        </w:rPr>
-      </w:pPr>
-      <w:r>
-        <w:tab/>
-        <w:t xml:space="preserve">Participants will be volunteers recruited from Duke University and the local community. An </w:t>
-      </w:r>
-      <w:r>
-        <w:rPr>
-          <w:i/>
-        </w:rPr>
-        <w:t>a priori</w:t>
-      </w:r>
-      <w:r>
-        <w:t xml:space="preserve"> power analysis (</w:t>
-      </w:r>
-      <w:commentRangeStart w:id="9"/>
-      <w:r>
-        <w:rPr>
-          <w:i/>
-        </w:rPr>
-        <w:t xml:space="preserve">f </w:t>
-      </w:r>
-      <w:r>
-        <w:t>= .25, (1 - β) = .80 and α = .05, two-tailed</w:t>
-      </w:r>
-      <w:commentRangeEnd w:id="9"/>
-      <w:r>
         <w:commentReference w:id="9"/>
-      </w:r>
-      <w:r>
-        <w:t>) estimated a target sa</w:t>
-      </w:r>
-      <w:r>
-        <w:rPr>
-          <w:highlight w:val="white"/>
-        </w:rPr>
-        <w:t>mple size of 86 participants. We will over-recruit by ~10% to account for possible cancellations and technical issues, for an estimated 94 rec</w:t>
-      </w:r>
-      <w:r>
-        <w:t xml:space="preserve">ruited participants. Informed consent </w:t>
-      </w:r>
-      <w:r>
-        <w:lastRenderedPageBreak/>
-        <w:t>will be obtained from each participant following procedures approved by the University Institutional Review Board, and participants will be compensated $12.</w:t>
-      </w:r>
-    </w:p>
-    <w:p>
-      <w:pPr>
-        <w:spacing w:line="360" w:lineRule="auto"/>
-      </w:pPr>
-    </w:p>
-    <w:p>
-      <w:pPr>
-        <w:spacing w:line="360" w:lineRule="auto"/>
-        <w:rPr>
-          <w:b/>
-        </w:rPr>
-      </w:pPr>
-      <w:r>
-        <w:rPr>
-          <w:b/>
-        </w:rPr>
-        <w:t>Stimuli and apparatus</w:t>
-      </w:r>
-    </w:p>
-    <w:p>
-      <w:pPr>
-        <w:spacing w:line="360" w:lineRule="auto"/>
-      </w:pPr>
-      <w:r>
-        <w:tab/>
-        <w:t>The stimuli will consist of video clips that will be generated with JBox2D. The videos will be presented centered on a screen with a refresh rate of 50 Hz. All stimuli will be presented on a</w:t>
-      </w:r>
-      <w:r>
-        <w:rPr>
-          <w:highlight w:val="white"/>
-        </w:rPr>
-        <w:t xml:space="preserve"> 24-in LCD monitor with a screen refresh rate of 59 Hz</w:t>
-      </w:r>
-      <w:r>
-        <w:t xml:space="preserve">. Viewing distances of </w:t>
-      </w:r>
-      <w:r>
-        <w:rPr>
-          <w:highlight w:val="white"/>
-        </w:rPr>
-        <w:t>94</w:t>
-      </w:r>
-      <w:r>
-        <w:t xml:space="preserve">-cm will be maintained with a desk-mounted chin and forehead rest. Therefore, the videos will subtend </w:t>
-      </w:r>
-      <w:commentRangeStart w:id="10"/>
-      <w:r>
-        <w:t>13°</w:t>
-      </w:r>
-      <w:r>
-        <w:t xml:space="preserve"> </w:t>
-      </w:r>
-      <w:r>
-        <w:t>x</w:t>
-      </w:r>
-      <w:r>
-        <w:t xml:space="preserve"> </w:t>
-      </w:r>
-      <w:r>
-        <w:t xml:space="preserve">10° </w:t>
       </w:r>
       <w:commentRangeEnd w:id="10"/>
       <w:r>
@@ -1635,6 +1475,196 @@
           <w:lang w:val="en"/>
         </w:rPr>
         <w:commentReference w:id="10"/>
+      </w:r>
+      <w:r>
+        <w:t>)</w:t>
+      </w:r>
+      <w:r>
+        <w:t xml:space="preserve">. </w:t>
+      </w:r>
+      <w:r>
+        <w:t xml:space="preserve"> Therefore, </w:t>
+      </w:r>
+      <w:r>
+        <w:t>we will also ask participants to ascribe self- and goalie-focused responsibility</w:t>
+      </w:r>
+      <w:r>
+        <w:t xml:space="preserve"> </w:t>
+      </w:r>
+      <w:r>
+        <w:t>for the given outcome and compare</w:t>
+      </w:r>
+      <w:r>
+        <w:t>…</w:t>
+      </w:r>
+    </w:p>
+    <w:p>
+      <w:pPr>
+        <w:spacing w:line="360" w:lineRule="auto"/>
+        <w:rPr>
+          <w:b/>
+        </w:rPr>
+      </w:pPr>
+    </w:p>
+    <w:p>
+      <w:pPr>
+        <w:spacing w:line="360" w:lineRule="auto"/>
+        <w:jc w:val="center"/>
+        <w:rPr>
+          <w:b/>
+        </w:rPr>
+      </w:pPr>
+      <w:r>
+        <w:rPr>
+          <w:b/>
+        </w:rPr>
+        <w:t>Methods</w:t>
+      </w:r>
+    </w:p>
+    <w:p>
+      <w:pPr>
+        <w:spacing w:line="360" w:lineRule="auto"/>
+        <w:rPr>
+          <w:b/>
+        </w:rPr>
+      </w:pPr>
+      <w:r>
+        <w:rPr>
+          <w:b/>
+        </w:rPr>
+        <w:t>Participants</w:t>
+      </w:r>
+    </w:p>
+    <w:p>
+      <w:pPr>
+        <w:spacing w:line="360" w:lineRule="auto"/>
+        <w:rPr>
+          <w:highlight w:val="yellow"/>
+        </w:rPr>
+      </w:pPr>
+      <w:r>
+        <w:tab/>
+        <w:t xml:space="preserve">Participants will be volunteers recruited from Duke University and the local community. An </w:t>
+      </w:r>
+      <w:r>
+        <w:rPr>
+          <w:i/>
+        </w:rPr>
+        <w:t>a priori</w:t>
+      </w:r>
+      <w:r>
+        <w:t xml:space="preserve"> power analysis (</w:t>
+      </w:r>
+      <w:commentRangeStart w:id="11"/>
+      <w:commentRangeStart w:id="12"/>
+      <w:r>
+        <w:rPr>
+          <w:i/>
+        </w:rPr>
+        <w:t xml:space="preserve">f </w:t>
+      </w:r>
+      <w:r>
+        <w:t>= .25, (1 - β) = .80 and α = .05, two-tailed</w:t>
+      </w:r>
+      <w:commentRangeEnd w:id="11"/>
+      <w:r>
+        <w:commentReference w:id="11"/>
+      </w:r>
+      <w:commentRangeEnd w:id="12"/>
+      <w:r>
+        <w:rPr>
+          <w:rStyle w:val="CommentReference"/>
+          <w:rFonts w:ascii="Arial" w:eastAsia="Arial" w:hAnsi="Arial" w:cs="Arial"/>
+          <w:lang w:val="en"/>
+        </w:rPr>
+        <w:commentReference w:id="12"/>
+      </w:r>
+      <w:r>
+        <w:t>) estimated a target sa</w:t>
+      </w:r>
+      <w:r>
+        <w:rPr>
+          <w:highlight w:val="white"/>
+        </w:rPr>
+        <w:t>mple size of 86 participants. We will over-recruit by ~10% to account for possible cancellations and technical issues, for an estimated 94 rec</w:t>
+      </w:r>
+      <w:r>
+        <w:t xml:space="preserve">ruited participants. Informed consent </w:t>
+      </w:r>
+      <w:r>
+        <w:lastRenderedPageBreak/>
+        <w:t>will be obtained from each participant following procedures approved by the University Institutional Review Board, and participants will be compensated $12.</w:t>
+      </w:r>
+    </w:p>
+    <w:p>
+      <w:pPr>
+        <w:spacing w:line="360" w:lineRule="auto"/>
+      </w:pPr>
+    </w:p>
+    <w:p>
+      <w:pPr>
+        <w:spacing w:line="360" w:lineRule="auto"/>
+        <w:rPr>
+          <w:b/>
+        </w:rPr>
+      </w:pPr>
+      <w:r>
+        <w:rPr>
+          <w:b/>
+        </w:rPr>
+        <w:t>Stimuli and apparatus</w:t>
+      </w:r>
+    </w:p>
+    <w:p>
+      <w:pPr>
+        <w:spacing w:line="360" w:lineRule="auto"/>
+      </w:pPr>
+      <w:r>
+        <w:tab/>
+        <w:t>The stimuli will consist of video clips that will be generated with JBox2D. The videos will be presented centered on a screen with a refresh rate of 50 Hz. All stimuli will be presented on a</w:t>
+      </w:r>
+      <w:r>
+        <w:rPr>
+          <w:highlight w:val="white"/>
+        </w:rPr>
+        <w:t xml:space="preserve"> 24-in LCD monitor with a screen refresh rate of 59 Hz</w:t>
+      </w:r>
+      <w:r>
+        <w:t xml:space="preserve">. Viewing distances of </w:t>
+      </w:r>
+      <w:r>
+        <w:rPr>
+          <w:highlight w:val="white"/>
+        </w:rPr>
+        <w:t>94</w:t>
+      </w:r>
+      <w:r>
+        <w:t xml:space="preserve">-cm will be maintained with a desk-mounted chin and forehead rest. Therefore, the videos will subtend </w:t>
+      </w:r>
+      <w:commentRangeStart w:id="13"/>
+      <w:r>
+        <w:t>13°</w:t>
+      </w:r>
+      <w:r>
+        <w:t xml:space="preserve"> </w:t>
+      </w:r>
+      <w:r>
+        <w:t>x</w:t>
+      </w:r>
+      <w:r>
+        <w:t xml:space="preserve"> </w:t>
+      </w:r>
+      <w:r>
+        <w:t xml:space="preserve">10° </w:t>
+      </w:r>
+      <w:commentRangeEnd w:id="13"/>
+      <w:r>
+        <w:rPr>
+          <w:rStyle w:val="CommentReference"/>
+          <w:rFonts w:ascii="Arial" w:eastAsia="Arial" w:hAnsi="Arial" w:cs="Arial"/>
+          <w:lang w:val="en"/>
+        </w:rPr>
+        <w:commentReference w:id="13"/>
       </w:r>
       <w:r>
         <w:t>of visual angle.</w:t>
@@ -1774,18 +1804,18 @@
       <w:r>
         <w:t xml:space="preserve"> A) Example video display with upward orientation. </w:t>
       </w:r>
-      <w:commentRangeStart w:id="11"/>
+      <w:commentRangeStart w:id="14"/>
       <w:r>
         <w:t>B</w:t>
       </w:r>
-      <w:commentRangeEnd w:id="11"/>
+      <w:commentRangeEnd w:id="14"/>
       <w:r>
         <w:rPr>
           <w:rStyle w:val="CommentReference"/>
           <w:rFonts w:ascii="Arial" w:eastAsia="Arial" w:hAnsi="Arial" w:cs="Arial"/>
           <w:lang w:val="en"/>
         </w:rPr>
-        <w:commentReference w:id="11"/>
+        <w:commentReference w:id="14"/>
       </w:r>
       <w:r>
         <w:t>) Example trial sequence for outcome assessment.</w:t>
@@ -2751,7 +2781,20 @@
         <w:t xml:space="preserve"> </w:t>
       </w:r>
       <w:r>
-        <w:t>using a 1-7 Likert scale</w:t>
+        <w:t xml:space="preserve">using a </w:t>
+      </w:r>
+      <w:commentRangeStart w:id="15"/>
+      <w:r>
+        <w:t>1-7 Likert scale</w:t>
+      </w:r>
+      <w:commentRangeEnd w:id="15"/>
+      <w:r>
+        <w:rPr>
+          <w:rStyle w:val="CommentReference"/>
+          <w:rFonts w:ascii="Arial" w:eastAsia="Arial" w:hAnsi="Arial" w:cs="Arial"/>
+          <w:lang w:val="en"/>
+        </w:rPr>
+        <w:commentReference w:id="15"/>
       </w:r>
       <w:r>
         <w:t xml:space="preserve">, with 1 indicating </w:t>
@@ -3020,255 +3063,41 @@
         <w:rPr>
           <w:highlight w:val="white"/>
         </w:rPr>
-        <w:t>conducted mixed-effect linear regression analyses separately for self-focused and other-focused conditions, model</w:t>
-      </w:r>
-      <w:r>
-        <w:rPr>
-          <w:highlight w:val="white"/>
-        </w:rPr>
-        <w:t>ing</w:t>
-      </w:r>
-      <w:r>
-        <w:rPr>
-          <w:highlight w:val="white"/>
-        </w:rPr>
-        <w:t xml:space="preserve"> </w:t>
-      </w:r>
-      <w:r>
-        <w:rPr>
-          <w:i/>
-          <w:iCs/>
-          <w:highlight w:val="white"/>
-        </w:rPr>
-        <w:t>vividness</w:t>
-      </w:r>
-      <w:r>
-        <w:rPr>
-          <w:highlight w:val="white"/>
-        </w:rPr>
-        <w:t xml:space="preserve"> as an </w:t>
-      </w:r>
-      <w:r>
-        <w:rPr>
-          <w:i/>
-          <w:iCs/>
-          <w:highlight w:val="white"/>
-        </w:rPr>
-        <w:t xml:space="preserve">outcome </w:t>
-      </w:r>
-      <w:r>
-        <w:rPr>
-          <w:highlight w:val="white"/>
-        </w:rPr>
-        <w:t xml:space="preserve">(two levels: miss [reference group] and score) by </w:t>
-      </w:r>
-      <w:r>
-        <w:rPr>
-          <w:highlight w:val="white"/>
-        </w:rPr>
-        <w:t>retrospective</w:t>
-      </w:r>
-      <w:r>
-        <w:rPr>
-          <w:i/>
-          <w:iCs/>
-          <w:highlight w:val="white"/>
-        </w:rPr>
-        <w:t xml:space="preserve"> thought</w:t>
-      </w:r>
-      <w:r>
-        <w:rPr>
-          <w:highlight w:val="white"/>
-        </w:rPr>
-        <w:t xml:space="preserve"> (three levels: outcome assessment [reference group], counterfactual thinking, and causal reasoning) interaction with </w:t>
-      </w:r>
-      <w:r>
-        <w:rPr>
-          <w:i/>
-          <w:iCs/>
-          <w:highlight w:val="white"/>
-        </w:rPr>
-        <w:t>participant</w:t>
-      </w:r>
-      <w:r>
-        <w:rPr>
-          <w:highlight w:val="white"/>
-        </w:rPr>
-        <w:t xml:space="preserve"> as a random effect. </w:t>
-      </w:r>
-    </w:p>
-    <w:p>
-      <w:pPr>
-        <w:spacing w:line="360" w:lineRule="auto"/>
-        <w:ind w:firstLine="720"/>
-        <w:rPr>
-          <w:highlight w:val="white"/>
-        </w:rPr>
-      </w:pPr>
-      <w:r>
-        <w:rPr>
-          <w:highlight w:val="white"/>
-        </w:rPr>
-        <w:t xml:space="preserve">Findings are illustrated in </w:t>
-      </w:r>
-      <w:r>
-        <w:rPr>
-          <w:b/>
-          <w:bCs/>
-          <w:highlight w:val="white"/>
-        </w:rPr>
-        <w:t>Figure 2</w:t>
-      </w:r>
-      <w:r>
-        <w:rPr>
-          <w:b/>
-          <w:bCs/>
-          <w:highlight w:val="white"/>
-        </w:rPr>
-        <w:t xml:space="preserve"> </w:t>
-      </w:r>
-      <w:r>
-        <w:rPr>
-          <w:highlight w:val="white"/>
-        </w:rPr>
-        <w:t>and</w:t>
-      </w:r>
-      <w:r>
-        <w:rPr>
-          <w:b/>
-          <w:bCs/>
-          <w:highlight w:val="white"/>
-        </w:rPr>
-        <w:t xml:space="preserve"> </w:t>
-      </w:r>
-      <w:r>
-        <w:rPr>
-          <w:highlight w:val="white"/>
-        </w:rPr>
-        <w:t xml:space="preserve">reported in </w:t>
-      </w:r>
-      <w:r>
-        <w:rPr>
-          <w:b/>
-          <w:bCs/>
-          <w:highlight w:val="white"/>
-        </w:rPr>
-        <w:t>Table 2</w:t>
-      </w:r>
-      <w:r>
-        <w:rPr>
-          <w:highlight w:val="white"/>
-        </w:rPr>
-        <w:t xml:space="preserve">. </w:t>
-      </w:r>
-      <w:r>
-        <w:rPr>
-          <w:highlight w:val="white"/>
-        </w:rPr>
-        <w:t>F</w:t>
-      </w:r>
-      <w:r>
-        <w:rPr>
-          <w:highlight w:val="white"/>
-        </w:rPr>
-        <w:t>or participants whose retrospective thoughts were focused on the ball,</w:t>
-      </w:r>
-      <w:r>
-        <w:rPr>
-          <w:highlight w:val="white"/>
-        </w:rPr>
-        <w:t xml:space="preserve"> vividness ratings were similar across outcomes but differed across retrospective thoughts. </w:t>
-      </w:r>
-      <w:commentRangeStart w:id="12"/>
-      <w:r>
-        <w:rPr>
-          <w:highlight w:val="white"/>
-        </w:rPr>
-        <w:t xml:space="preserve">Using the </w:t>
-      </w:r>
-      <w:proofErr w:type="spellStart"/>
-      <w:r>
-        <w:rPr>
-          <w:i/>
-          <w:iCs/>
-          <w:highlight w:val="white"/>
-        </w:rPr>
-        <w:t>emmeans</w:t>
-      </w:r>
-      <w:proofErr w:type="spellEnd"/>
-      <w:r>
-        <w:rPr>
-          <w:i/>
-          <w:iCs/>
-          <w:highlight w:val="white"/>
-        </w:rPr>
-        <w:t xml:space="preserve"> </w:t>
-      </w:r>
-      <w:r>
-        <w:rPr>
-          <w:highlight w:val="white"/>
-        </w:rPr>
-        <w:t>package in R (</w:t>
-      </w:r>
-      <w:proofErr w:type="spellStart"/>
-      <w:r>
-        <w:rPr>
-          <w:highlight w:val="white"/>
-        </w:rPr>
-        <w:t>Lenth</w:t>
-      </w:r>
-      <w:proofErr w:type="spellEnd"/>
-      <w:r>
-        <w:rPr>
-          <w:highlight w:val="white"/>
-        </w:rPr>
-        <w:t>, 2017</w:t>
-      </w:r>
-      <w:r>
-        <w:rPr>
-          <w:highlight w:val="white"/>
-        </w:rPr>
-        <w:t>)</w:t>
-      </w:r>
-      <w:r>
-        <w:rPr>
-          <w:rStyle w:val="FootnoteReference"/>
-          <w:highlight w:val="white"/>
-        </w:rPr>
-        <w:footnoteReference w:id="1"/>
-      </w:r>
-      <w:r>
-        <w:rPr>
-          <w:highlight w:val="white"/>
-        </w:rPr>
-        <w:t xml:space="preserve">, </w:t>
-      </w:r>
-      <w:commentRangeEnd w:id="12"/>
+        <w:t xml:space="preserve">conducted mixed-effect linear regression analyses </w:t>
+      </w:r>
+      <w:commentRangeStart w:id="16"/>
+      <w:r>
+        <w:rPr>
+          <w:highlight w:val="white"/>
+        </w:rPr>
+        <w:t>separately for self-focused and other-focused conditions</w:t>
+      </w:r>
+      <w:commentRangeEnd w:id="16"/>
       <w:r>
         <w:rPr>
           <w:rStyle w:val="CommentReference"/>
           <w:rFonts w:ascii="Arial" w:eastAsia="Arial" w:hAnsi="Arial" w:cs="Arial"/>
           <w:lang w:val="en"/>
         </w:rPr>
-        <w:commentReference w:id="12"/>
-      </w:r>
-      <w:r>
-        <w:rPr>
-          <w:highlight w:val="white"/>
-        </w:rPr>
-        <w:t xml:space="preserve">mental images during outcome assessment were reported as more vivid than those during </w:t>
-      </w:r>
-      <w:r>
-        <w:rPr>
-          <w:highlight w:val="white"/>
-        </w:rPr>
-        <w:t>counterfactual</w:t>
-      </w:r>
-      <w:r>
-        <w:rPr>
-          <w:highlight w:val="white"/>
-        </w:rPr>
-        <w:t xml:space="preserve"> thinking (</w:t>
+        <w:commentReference w:id="16"/>
+      </w:r>
+      <w:r>
+        <w:rPr>
+          <w:highlight w:val="white"/>
+        </w:rPr>
+        <w:t>, model</w:t>
+      </w:r>
+      <w:r>
+        <w:rPr>
+          <w:highlight w:val="white"/>
+        </w:rPr>
+        <w:t>ing</w:t>
+      </w:r>
+      <w:r>
+        <w:rPr>
+          <w:highlight w:val="white"/>
+        </w:rPr>
+        <w:t xml:space="preserve"> </w:t>
       </w:r>
       <w:r>
         <w:rPr>
@@ -3276,25 +3105,13 @@
           <w:iCs/>
           <w:highlight w:val="white"/>
         </w:rPr>
-        <w:t>B</w:t>
-      </w:r>
-      <w:r>
-        <w:rPr>
-          <w:highlight w:val="white"/>
-        </w:rPr>
-        <w:t xml:space="preserve"> = </w:t>
-      </w:r>
-      <w:r>
-        <w:rPr>
-          <w:highlight w:val="white"/>
-        </w:rPr>
-        <w:t>.03</w:t>
-      </w:r>
-      <w:r>
-        <w:rPr>
-          <w:highlight w:val="white"/>
-        </w:rPr>
-        <w:t xml:space="preserve">, </w:t>
+        <w:t>vividness</w:t>
+      </w:r>
+      <w:r>
+        <w:rPr>
+          <w:highlight w:val="white"/>
+        </w:rPr>
+        <w:t xml:space="preserve"> as an </w:t>
       </w:r>
       <w:r>
         <w:rPr>
@@ -3302,25 +3119,19 @@
           <w:iCs/>
           <w:highlight w:val="white"/>
         </w:rPr>
-        <w:t>SE</w:t>
-      </w:r>
-      <w:r>
-        <w:rPr>
-          <w:highlight w:val="white"/>
-        </w:rPr>
-        <w:t xml:space="preserve"> = </w:t>
-      </w:r>
-      <w:r>
-        <w:rPr>
-          <w:highlight w:val="white"/>
-        </w:rPr>
-        <w:t>.01</w:t>
-      </w:r>
-      <w:r>
-        <w:rPr>
-          <w:highlight w:val="white"/>
-        </w:rPr>
-        <w:t xml:space="preserve">, </w:t>
+        <w:t xml:space="preserve">outcome </w:t>
+      </w:r>
+      <w:r>
+        <w:rPr>
+          <w:highlight w:val="white"/>
+        </w:rPr>
+        <w:t xml:space="preserve">(two levels: miss [reference group] and score) by </w:t>
+      </w:r>
+      <w:r>
+        <w:rPr>
+          <w:highlight w:val="white"/>
+        </w:rPr>
+        <w:t>retrospective</w:t>
       </w:r>
       <w:r>
         <w:rPr>
@@ -3328,31 +3139,19 @@
           <w:iCs/>
           <w:highlight w:val="white"/>
         </w:rPr>
-        <w:t xml:space="preserve">p </w:t>
-      </w:r>
-      <w:r>
-        <w:rPr>
-          <w:highlight w:val="white"/>
-        </w:rPr>
-        <w:t xml:space="preserve">= </w:t>
-      </w:r>
-      <w:r>
-        <w:rPr>
-          <w:highlight w:val="white"/>
-        </w:rPr>
-        <w:t>.012</w:t>
-      </w:r>
-      <w:r>
-        <w:rPr>
-          <w:highlight w:val="white"/>
-        </w:rPr>
-        <w:t xml:space="preserve">) </w:t>
-      </w:r>
-      <w:r>
-        <w:rPr>
-          <w:highlight w:val="white"/>
-        </w:rPr>
-        <w:t>and causal reasoning (</w:t>
+        <w:t xml:space="preserve"> thought</w:t>
+      </w:r>
+      <w:r>
+        <w:rPr>
+          <w:highlight w:val="white"/>
+        </w:rPr>
+        <w:t xml:space="preserve"> (three levels: outcome assessment [reference group], counterfactual thinking, and causal reasoning) </w:t>
+      </w:r>
+      <w:r>
+        <w:rPr>
+          <w:highlight w:val="white"/>
+        </w:rPr>
+        <w:t xml:space="preserve">by </w:t>
       </w:r>
       <w:r>
         <w:rPr>
@@ -3360,25 +3159,19 @@
           <w:iCs/>
           <w:highlight w:val="white"/>
         </w:rPr>
-        <w:t>B</w:t>
-      </w:r>
-      <w:r>
-        <w:rPr>
-          <w:highlight w:val="white"/>
-        </w:rPr>
-        <w:t xml:space="preserve"> = </w:t>
-      </w:r>
-      <w:r>
-        <w:rPr>
-          <w:highlight w:val="white"/>
-        </w:rPr>
-        <w:t>.06</w:t>
-      </w:r>
-      <w:r>
-        <w:rPr>
-          <w:highlight w:val="white"/>
-        </w:rPr>
-        <w:t xml:space="preserve">, </w:t>
+        <w:t>condition</w:t>
+      </w:r>
+      <w:r>
+        <w:rPr>
+          <w:highlight w:val="white"/>
+        </w:rPr>
+        <w:t xml:space="preserve"> (two levels: self-focused and other-focused) </w:t>
+      </w:r>
+      <w:r>
+        <w:rPr>
+          <w:highlight w:val="white"/>
+        </w:rPr>
+        <w:t xml:space="preserve">interaction with </w:t>
       </w:r>
       <w:r>
         <w:rPr>
@@ -3386,77 +3179,219 @@
           <w:iCs/>
           <w:highlight w:val="white"/>
         </w:rPr>
-        <w:t>SE</w:t>
-      </w:r>
-      <w:r>
-        <w:rPr>
-          <w:highlight w:val="white"/>
-        </w:rPr>
-        <w:t xml:space="preserve"> = </w:t>
-      </w:r>
-      <w:r>
-        <w:rPr>
-          <w:highlight w:val="white"/>
-        </w:rPr>
-        <w:t>.01</w:t>
-      </w:r>
-      <w:r>
-        <w:rPr>
-          <w:highlight w:val="white"/>
-        </w:rPr>
-        <w:t xml:space="preserve">, </w:t>
-      </w:r>
+        <w:t>participant</w:t>
+      </w:r>
+      <w:r>
+        <w:rPr>
+          <w:highlight w:val="white"/>
+        </w:rPr>
+        <w:t xml:space="preserve"> as a random effect. </w:t>
+      </w:r>
+    </w:p>
+    <w:p>
+      <w:pPr>
+        <w:spacing w:line="360" w:lineRule="auto"/>
+        <w:ind w:firstLine="720"/>
+        <w:rPr>
+          <w:highlight w:val="white"/>
+        </w:rPr>
+      </w:pPr>
+      <w:r>
+        <w:rPr>
+          <w:highlight w:val="white"/>
+        </w:rPr>
+        <w:t xml:space="preserve">Findings are illustrated in </w:t>
+      </w:r>
+      <w:r>
+        <w:rPr>
+          <w:b/>
+          <w:bCs/>
+          <w:highlight w:val="white"/>
+        </w:rPr>
+        <w:t>Figure 2</w:t>
+      </w:r>
+      <w:r>
+        <w:rPr>
+          <w:b/>
+          <w:bCs/>
+          <w:highlight w:val="white"/>
+        </w:rPr>
+        <w:t xml:space="preserve"> </w:t>
+      </w:r>
+      <w:r>
+        <w:rPr>
+          <w:highlight w:val="white"/>
+        </w:rPr>
+        <w:t>and</w:t>
+      </w:r>
+      <w:r>
+        <w:rPr>
+          <w:b/>
+          <w:bCs/>
+          <w:highlight w:val="white"/>
+        </w:rPr>
+        <w:t xml:space="preserve"> </w:t>
+      </w:r>
+      <w:r>
+        <w:rPr>
+          <w:highlight w:val="white"/>
+        </w:rPr>
+        <w:t xml:space="preserve">reported in </w:t>
+      </w:r>
+      <w:r>
+        <w:rPr>
+          <w:b/>
+          <w:bCs/>
+          <w:highlight w:val="white"/>
+        </w:rPr>
+        <w:t>Table 2</w:t>
+      </w:r>
+      <w:r>
+        <w:rPr>
+          <w:highlight w:val="white"/>
+        </w:rPr>
+        <w:t xml:space="preserve">. </w:t>
+      </w:r>
+      <w:r>
+        <w:rPr>
+          <w:highlight w:val="white"/>
+        </w:rPr>
+        <w:t>F</w:t>
+      </w:r>
+      <w:r>
+        <w:rPr>
+          <w:highlight w:val="white"/>
+        </w:rPr>
+        <w:t>or participants whose retrospective thoughts were focused on the ball,</w:t>
+      </w:r>
+      <w:r>
+        <w:rPr>
+          <w:highlight w:val="white"/>
+        </w:rPr>
+        <w:t xml:space="preserve"> vividness ratings were similar across outcomes but differed across retrospective thoughts. </w:t>
+      </w:r>
+      <w:commentRangeStart w:id="17"/>
+      <w:commentRangeStart w:id="18"/>
+      <w:r>
+        <w:rPr>
+          <w:highlight w:val="white"/>
+        </w:rPr>
+        <w:t xml:space="preserve">Using the </w:t>
+      </w:r>
+      <w:proofErr w:type="spellStart"/>
       <w:r>
         <w:rPr>
           <w:i/>
           <w:iCs/>
           <w:highlight w:val="white"/>
         </w:rPr>
-        <w:t>p</w:t>
-      </w:r>
-      <w:r>
-        <w:rPr>
-          <w:highlight w:val="white"/>
-        </w:rPr>
-        <w:t xml:space="preserve"> = </w:t>
-      </w:r>
-      <w:r>
-        <w:rPr>
-          <w:highlight w:val="white"/>
-        </w:rPr>
-        <w:t>&lt; .001</w:t>
-      </w:r>
-      <w:r>
-        <w:rPr>
-          <w:highlight w:val="white"/>
-        </w:rPr>
-        <w:t>). Mental images during counterfactual thinking were reported as more vivid than during causal reasoning (</w:t>
-      </w:r>
+        <w:t>emmeans</w:t>
+      </w:r>
+      <w:proofErr w:type="spellEnd"/>
       <w:r>
         <w:rPr>
           <w:i/>
           <w:iCs/>
           <w:highlight w:val="white"/>
         </w:rPr>
-        <w:t>B</w:t>
-      </w:r>
-      <w:r>
-        <w:rPr>
-          <w:highlight w:val="white"/>
-        </w:rPr>
-        <w:t xml:space="preserve"> = </w:t>
-      </w:r>
-      <w:r>
-        <w:rPr>
-          <w:highlight w:val="white"/>
-        </w:rPr>
-        <w:t>.03</w:t>
+        <w:t xml:space="preserve"> </w:t>
+      </w:r>
+      <w:r>
+        <w:rPr>
+          <w:highlight w:val="white"/>
+        </w:rPr>
+        <w:t>package in R (</w:t>
+      </w:r>
+      <w:proofErr w:type="spellStart"/>
+      <w:r>
+        <w:rPr>
+          <w:highlight w:val="white"/>
+        </w:rPr>
+        <w:t>Lenth</w:t>
+      </w:r>
+      <w:proofErr w:type="spellEnd"/>
+      <w:r>
+        <w:rPr>
+          <w:highlight w:val="white"/>
+        </w:rPr>
+        <w:t>, 2017</w:t>
+      </w:r>
+      <w:r>
+        <w:rPr>
+          <w:highlight w:val="white"/>
+        </w:rPr>
+        <w:t>)</w:t>
+      </w:r>
+      <w:r>
+        <w:rPr>
+          <w:rStyle w:val="FootnoteReference"/>
+          <w:highlight w:val="white"/>
+        </w:rPr>
+        <w:footnoteReference w:id="1"/>
       </w:r>
       <w:r>
         <w:rPr>
           <w:highlight w:val="white"/>
         </w:rPr>
         <w:t xml:space="preserve">, </w:t>
+      </w:r>
+      <w:commentRangeEnd w:id="17"/>
+      <w:r>
+        <w:rPr>
+          <w:rStyle w:val="CommentReference"/>
+          <w:rFonts w:ascii="Arial" w:eastAsia="Arial" w:hAnsi="Arial" w:cs="Arial"/>
+          <w:lang w:val="en"/>
+        </w:rPr>
+        <w:commentReference w:id="17"/>
+      </w:r>
+      <w:commentRangeEnd w:id="18"/>
+      <w:r>
+        <w:rPr>
+          <w:rStyle w:val="CommentReference"/>
+          <w:rFonts w:ascii="Arial" w:eastAsia="Arial" w:hAnsi="Arial" w:cs="Arial"/>
+          <w:lang w:val="en"/>
+        </w:rPr>
+        <w:commentReference w:id="18"/>
+      </w:r>
+      <w:r>
+        <w:rPr>
+          <w:highlight w:val="white"/>
+        </w:rPr>
+        <w:t xml:space="preserve">mental images during </w:t>
+      </w:r>
+      <w:commentRangeStart w:id="19"/>
+      <w:r>
+        <w:rPr>
+          <w:highlight w:val="white"/>
+        </w:rPr>
+        <w:t>outcome assessment</w:t>
+      </w:r>
+      <w:commentRangeEnd w:id="19"/>
+      <w:r>
+        <w:rPr>
+          <w:rStyle w:val="CommentReference"/>
+          <w:rFonts w:ascii="Arial" w:eastAsia="Arial" w:hAnsi="Arial" w:cs="Arial"/>
+          <w:lang w:val="en"/>
+        </w:rPr>
+        <w:commentReference w:id="19"/>
+      </w:r>
+      <w:r>
+        <w:rPr>
+          <w:highlight w:val="white"/>
+        </w:rPr>
+        <w:t xml:space="preserve"> were reported as more vivid than those during </w:t>
+      </w:r>
+      <w:r>
+        <w:rPr>
+          <w:highlight w:val="white"/>
+        </w:rPr>
+        <w:t>counterfactual</w:t>
+      </w:r>
+      <w:r>
+        <w:rPr>
+          <w:highlight w:val="white"/>
+        </w:rPr>
+        <w:t xml:space="preserve"> thinking (</w:t>
       </w:r>
       <w:r>
         <w:rPr>
@@ -3464,7 +3399,7 @@
           <w:iCs/>
           <w:highlight w:val="white"/>
         </w:rPr>
-        <w:t>SE</w:t>
+        <w:t>B</w:t>
       </w:r>
       <w:r>
         <w:rPr>
@@ -3476,7 +3411,7 @@
         <w:rPr>
           <w:highlight w:val="white"/>
         </w:rPr>
-        <w:t>.01</w:t>
+        <w:t>.03</w:t>
       </w:r>
       <w:r>
         <w:rPr>
@@ -3490,7 +3425,7 @@
           <w:iCs/>
           <w:highlight w:val="white"/>
         </w:rPr>
-        <w:t>p</w:t>
+        <w:t>SE</w:t>
       </w:r>
       <w:r>
         <w:rPr>
@@ -3502,19 +3437,13 @@
         <w:rPr>
           <w:highlight w:val="white"/>
         </w:rPr>
-        <w:t>.015</w:t>
-      </w:r>
-      <w:r>
-        <w:rPr>
-          <w:highlight w:val="white"/>
-        </w:rPr>
-        <w:t xml:space="preserve">). </w:t>
-      </w:r>
-      <w:r>
-        <w:rPr>
-          <w:highlight w:val="white"/>
-        </w:rPr>
-        <w:t>Participants who focused their retrospective thoughts on the goalie, however, reported similar vividness across outcome assessment and counterfactual thinking (</w:t>
+        <w:t>.01</w:t>
+      </w:r>
+      <w:r>
+        <w:rPr>
+          <w:highlight w:val="white"/>
+        </w:rPr>
+        <w:t xml:space="preserve">, </w:t>
       </w:r>
       <w:r>
         <w:rPr>
@@ -3522,25 +3451,31 @@
           <w:iCs/>
           <w:highlight w:val="white"/>
         </w:rPr>
-        <w:t>B</w:t>
-      </w:r>
-      <w:r>
-        <w:rPr>
-          <w:highlight w:val="white"/>
-        </w:rPr>
-        <w:t xml:space="preserve"> = </w:t>
-      </w:r>
-      <w:r>
-        <w:rPr>
-          <w:highlight w:val="white"/>
-        </w:rPr>
-        <w:t>.00</w:t>
-      </w:r>
-      <w:r>
-        <w:rPr>
-          <w:highlight w:val="white"/>
-        </w:rPr>
-        <w:t xml:space="preserve">, </w:t>
+        <w:t xml:space="preserve">p </w:t>
+      </w:r>
+      <w:r>
+        <w:rPr>
+          <w:highlight w:val="white"/>
+        </w:rPr>
+        <w:t xml:space="preserve">= </w:t>
+      </w:r>
+      <w:r>
+        <w:rPr>
+          <w:highlight w:val="white"/>
+        </w:rPr>
+        <w:t>.012</w:t>
+      </w:r>
+      <w:r>
+        <w:rPr>
+          <w:highlight w:val="white"/>
+        </w:rPr>
+        <w:t xml:space="preserve">) </w:t>
+      </w:r>
+      <w:r>
+        <w:rPr>
+          <w:highlight w:val="white"/>
+        </w:rPr>
+        <w:t>and causal reasoning (</w:t>
       </w:r>
       <w:r>
         <w:rPr>
@@ -3548,7 +3483,7 @@
           <w:iCs/>
           <w:highlight w:val="white"/>
         </w:rPr>
-        <w:t>SE</w:t>
+        <w:t>B</w:t>
       </w:r>
       <w:r>
         <w:rPr>
@@ -3560,7 +3495,7 @@
         <w:rPr>
           <w:highlight w:val="white"/>
         </w:rPr>
-        <w:t>.01</w:t>
+        <w:t>.06</w:t>
       </w:r>
       <w:r>
         <w:rPr>
@@ -3574,7 +3509,7 @@
           <w:iCs/>
           <w:highlight w:val="white"/>
         </w:rPr>
-        <w:t>p</w:t>
+        <w:t>SE</w:t>
       </w:r>
       <w:r>
         <w:rPr>
@@ -3586,13 +3521,13 @@
         <w:rPr>
           <w:highlight w:val="white"/>
         </w:rPr>
-        <w:t>.968</w:t>
-      </w:r>
-      <w:r>
-        <w:rPr>
-          <w:highlight w:val="white"/>
-        </w:rPr>
-        <w:t>). Vividness ratings for outcome assessment (</w:t>
+        <w:t>.01</w:t>
+      </w:r>
+      <w:r>
+        <w:rPr>
+          <w:highlight w:val="white"/>
+        </w:rPr>
+        <w:t xml:space="preserve">, </w:t>
       </w:r>
       <w:r>
         <w:rPr>
@@ -3600,7 +3535,7 @@
           <w:iCs/>
           <w:highlight w:val="white"/>
         </w:rPr>
-        <w:t>B</w:t>
+        <w:t>p</w:t>
       </w:r>
       <w:r>
         <w:rPr>
@@ -3612,13 +3547,13 @@
         <w:rPr>
           <w:highlight w:val="white"/>
         </w:rPr>
-        <w:t>.03</w:t>
-      </w:r>
-      <w:r>
-        <w:rPr>
-          <w:highlight w:val="white"/>
-        </w:rPr>
-        <w:t xml:space="preserve">, </w:t>
+        <w:t>&lt; .001</w:t>
+      </w:r>
+      <w:r>
+        <w:rPr>
+          <w:highlight w:val="white"/>
+        </w:rPr>
+        <w:t>). Mental images during counterfactual thinking were reported as more vivid than during causal reasoning (</w:t>
       </w:r>
       <w:r>
         <w:rPr>
@@ -3626,7 +3561,7 @@
           <w:iCs/>
           <w:highlight w:val="white"/>
         </w:rPr>
-        <w:t>SE</w:t>
+        <w:t>B</w:t>
       </w:r>
       <w:r>
         <w:rPr>
@@ -3638,7 +3573,7 @@
         <w:rPr>
           <w:highlight w:val="white"/>
         </w:rPr>
-        <w:t>.01</w:t>
+        <w:t>.03</w:t>
       </w:r>
       <w:r>
         <w:rPr>
@@ -3652,7 +3587,7 @@
           <w:iCs/>
           <w:highlight w:val="white"/>
         </w:rPr>
-        <w:t>p</w:t>
+        <w:t>SE</w:t>
       </w:r>
       <w:r>
         <w:rPr>
@@ -3664,13 +3599,13 @@
         <w:rPr>
           <w:highlight w:val="white"/>
         </w:rPr>
-        <w:t>.003</w:t>
-      </w:r>
-      <w:r>
-        <w:rPr>
-          <w:highlight w:val="white"/>
-        </w:rPr>
-        <w:t>) and counterfactual thinking (</w:t>
+        <w:t>.01</w:t>
+      </w:r>
+      <w:r>
+        <w:rPr>
+          <w:highlight w:val="white"/>
+        </w:rPr>
+        <w:t xml:space="preserve">, </w:t>
       </w:r>
       <w:r>
         <w:rPr>
@@ -3678,7 +3613,7 @@
           <w:iCs/>
           <w:highlight w:val="white"/>
         </w:rPr>
-        <w:t>B</w:t>
+        <w:t>p</w:t>
       </w:r>
       <w:r>
         <w:rPr>
@@ -3690,13 +3625,19 @@
         <w:rPr>
           <w:highlight w:val="white"/>
         </w:rPr>
-        <w:t>.03</w:t>
-      </w:r>
-      <w:r>
-        <w:rPr>
-          <w:highlight w:val="white"/>
-        </w:rPr>
-        <w:t xml:space="preserve">, </w:t>
+        <w:t>.015</w:t>
+      </w:r>
+      <w:r>
+        <w:rPr>
+          <w:highlight w:val="white"/>
+        </w:rPr>
+        <w:t xml:space="preserve">). </w:t>
+      </w:r>
+      <w:r>
+        <w:rPr>
+          <w:highlight w:val="white"/>
+        </w:rPr>
+        <w:t>Participants who focused their retrospective thoughts on the goalie, however, reported similar vividness across outcome assessment and counterfactual thinking (</w:t>
       </w:r>
       <w:r>
         <w:rPr>
@@ -3704,7 +3645,7 @@
           <w:iCs/>
           <w:highlight w:val="white"/>
         </w:rPr>
-        <w:t>SE</w:t>
+        <w:t>B</w:t>
       </w:r>
       <w:r>
         <w:rPr>
@@ -3716,7 +3657,7 @@
         <w:rPr>
           <w:highlight w:val="white"/>
         </w:rPr>
-        <w:t>.01</w:t>
+        <w:t>.00</w:t>
       </w:r>
       <w:r>
         <w:rPr>
@@ -3730,6 +3671,188 @@
           <w:iCs/>
           <w:highlight w:val="white"/>
         </w:rPr>
+        <w:t>SE</w:t>
+      </w:r>
+      <w:r>
+        <w:rPr>
+          <w:highlight w:val="white"/>
+        </w:rPr>
+        <w:t xml:space="preserve"> = </w:t>
+      </w:r>
+      <w:r>
+        <w:rPr>
+          <w:highlight w:val="white"/>
+        </w:rPr>
+        <w:t>.01</w:t>
+      </w:r>
+      <w:r>
+        <w:rPr>
+          <w:highlight w:val="white"/>
+        </w:rPr>
+        <w:t xml:space="preserve">, </w:t>
+      </w:r>
+      <w:r>
+        <w:rPr>
+          <w:i/>
+          <w:iCs/>
+          <w:highlight w:val="white"/>
+        </w:rPr>
+        <w:t>p</w:t>
+      </w:r>
+      <w:r>
+        <w:rPr>
+          <w:highlight w:val="white"/>
+        </w:rPr>
+        <w:t xml:space="preserve"> = </w:t>
+      </w:r>
+      <w:r>
+        <w:rPr>
+          <w:highlight w:val="white"/>
+        </w:rPr>
+        <w:t>.968</w:t>
+      </w:r>
+      <w:r>
+        <w:rPr>
+          <w:highlight w:val="white"/>
+        </w:rPr>
+        <w:t>). Vividness ratings for outcome assessment (</w:t>
+      </w:r>
+      <w:r>
+        <w:rPr>
+          <w:i/>
+          <w:iCs/>
+          <w:highlight w:val="white"/>
+        </w:rPr>
+        <w:t>B</w:t>
+      </w:r>
+      <w:r>
+        <w:rPr>
+          <w:highlight w:val="white"/>
+        </w:rPr>
+        <w:t xml:space="preserve"> = </w:t>
+      </w:r>
+      <w:r>
+        <w:rPr>
+          <w:highlight w:val="white"/>
+        </w:rPr>
+        <w:t>.03</w:t>
+      </w:r>
+      <w:r>
+        <w:rPr>
+          <w:highlight w:val="white"/>
+        </w:rPr>
+        <w:t xml:space="preserve">, </w:t>
+      </w:r>
+      <w:r>
+        <w:rPr>
+          <w:i/>
+          <w:iCs/>
+          <w:highlight w:val="white"/>
+        </w:rPr>
+        <w:t>SE</w:t>
+      </w:r>
+      <w:r>
+        <w:rPr>
+          <w:highlight w:val="white"/>
+        </w:rPr>
+        <w:t xml:space="preserve"> = </w:t>
+      </w:r>
+      <w:r>
+        <w:rPr>
+          <w:highlight w:val="white"/>
+        </w:rPr>
+        <w:t>.01</w:t>
+      </w:r>
+      <w:r>
+        <w:rPr>
+          <w:highlight w:val="white"/>
+        </w:rPr>
+        <w:t xml:space="preserve">, </w:t>
+      </w:r>
+      <w:r>
+        <w:rPr>
+          <w:i/>
+          <w:iCs/>
+          <w:highlight w:val="white"/>
+        </w:rPr>
+        <w:t>p</w:t>
+      </w:r>
+      <w:r>
+        <w:rPr>
+          <w:highlight w:val="white"/>
+        </w:rPr>
+        <w:t xml:space="preserve"> = </w:t>
+      </w:r>
+      <w:r>
+        <w:rPr>
+          <w:highlight w:val="white"/>
+        </w:rPr>
+        <w:t>.003</w:t>
+      </w:r>
+      <w:r>
+        <w:rPr>
+          <w:highlight w:val="white"/>
+        </w:rPr>
+        <w:t>) and counterfactual thinking (</w:t>
+      </w:r>
+      <w:r>
+        <w:rPr>
+          <w:i/>
+          <w:iCs/>
+          <w:highlight w:val="white"/>
+        </w:rPr>
+        <w:t>B</w:t>
+      </w:r>
+      <w:r>
+        <w:rPr>
+          <w:highlight w:val="white"/>
+        </w:rPr>
+        <w:t xml:space="preserve"> = </w:t>
+      </w:r>
+      <w:r>
+        <w:rPr>
+          <w:highlight w:val="white"/>
+        </w:rPr>
+        <w:t>.03</w:t>
+      </w:r>
+      <w:r>
+        <w:rPr>
+          <w:highlight w:val="white"/>
+        </w:rPr>
+        <w:t xml:space="preserve">, </w:t>
+      </w:r>
+      <w:r>
+        <w:rPr>
+          <w:i/>
+          <w:iCs/>
+          <w:highlight w:val="white"/>
+        </w:rPr>
+        <w:t>SE</w:t>
+      </w:r>
+      <w:r>
+        <w:rPr>
+          <w:highlight w:val="white"/>
+        </w:rPr>
+        <w:t xml:space="preserve"> = </w:t>
+      </w:r>
+      <w:r>
+        <w:rPr>
+          <w:highlight w:val="white"/>
+        </w:rPr>
+        <w:t>.01</w:t>
+      </w:r>
+      <w:r>
+        <w:rPr>
+          <w:highlight w:val="white"/>
+        </w:rPr>
+        <w:t xml:space="preserve">, </w:t>
+      </w:r>
+      <w:r>
+        <w:rPr>
+          <w:i/>
+          <w:iCs/>
+          <w:highlight w:val="white"/>
+        </w:rPr>
         <w:t>p</w:t>
       </w:r>
       <w:r>
@@ -3769,8 +3892,8 @@
         </w:rPr>
         <w:lastRenderedPageBreak/>
         <w:drawing>
-          <wp:inline distT="0" distB="0" distL="0" distR="0" wp14:anchorId="7D47D96F" wp14:editId="3500CC79">
-            <wp:extent cx="4841094" cy="2990088"/>
+          <wp:inline distT="0" distB="0" distL="0" distR="0" wp14:anchorId="7D47D96F" wp14:editId="5E10F0FA">
+            <wp:extent cx="4572000" cy="4572000"/>
             <wp:effectExtent l="0" t="0" r="0" b="0"/>
             <wp:docPr id="5" name="Picture 5"/>
             <wp:cNvGraphicFramePr>
@@ -3798,7 +3921,7 @@
                   <pic:spPr>
                     <a:xfrm>
                       <a:off x="0" y="0"/>
-                      <a:ext cx="4841094" cy="2990088"/>
+                      <a:ext cx="4572000" cy="4572000"/>
                     </a:xfrm>
                     <a:prstGeom prst="rect">
                       <a:avLst/>
@@ -3819,6 +3942,7 @@
           <w:highlight w:val="white"/>
         </w:rPr>
       </w:pPr>
+      <w:commentRangeStart w:id="20"/>
       <w:r>
         <w:rPr>
           <w:b/>
@@ -3827,7 +3951,26 @@
           <w:szCs w:val="20"/>
           <w:highlight w:val="white"/>
         </w:rPr>
-        <w:t xml:space="preserve">Figure 2. </w:t>
+        <w:t>Figure 2.</w:t>
+      </w:r>
+      <w:commentRangeEnd w:id="20"/>
+      <w:r>
+        <w:rPr>
+          <w:rStyle w:val="CommentReference"/>
+          <w:rFonts w:ascii="Arial" w:eastAsia="Arial" w:hAnsi="Arial" w:cs="Arial"/>
+          <w:lang w:val="en"/>
+        </w:rPr>
+        <w:commentReference w:id="20"/>
+      </w:r>
+      <w:r>
+        <w:rPr>
+          <w:b/>
+          <w:bCs/>
+          <w:sz w:val="20"/>
+          <w:szCs w:val="20"/>
+          <w:highlight w:val="white"/>
+        </w:rPr>
+        <w:t xml:space="preserve"> </w:t>
       </w:r>
       <w:r>
         <w:rPr>
@@ -5754,7 +5897,19 @@
         <w:rPr>
           <w:highlight w:val="white"/>
         </w:rPr>
-        <w:t xml:space="preserve">e that the vividness of mental images evoked during retrospective thinking varied across thought type. This along with our prediction that the vividness of mental images may impact </w:t>
+        <w:t>e that the vividness of mental images evoked during retrospective thinking varied across thought type. This</w:t>
+      </w:r>
+      <w:r>
+        <w:rPr>
+          <w:highlight w:val="white"/>
+        </w:rPr>
+        <w:t>,</w:t>
+      </w:r>
+      <w:r>
+        <w:rPr>
+          <w:highlight w:val="white"/>
+        </w:rPr>
+        <w:t xml:space="preserve"> along with our prediction that the vividness of mental images may impact </w:t>
       </w:r>
       <w:r>
         <w:t xml:space="preserve">judgements about the outcome, counterfactual outcomes, and causality as well as the confidence in these judgements, </w:t>
@@ -5929,128 +6084,160 @@
         <w:rPr>
           <w:highlight w:val="white"/>
         </w:rPr>
-        <w:t xml:space="preserve"> by vividness three-way</w:t>
-      </w:r>
-      <w:r>
-        <w:rPr>
-          <w:highlight w:val="white"/>
-        </w:rPr>
-        <w:t xml:space="preserve"> interaction with </w:t>
-      </w:r>
-      <w:r>
-        <w:rPr>
-          <w:i/>
-          <w:iCs/>
-          <w:highlight w:val="white"/>
-        </w:rPr>
-        <w:t>participant</w:t>
-      </w:r>
-      <w:r>
-        <w:rPr>
-          <w:highlight w:val="white"/>
-        </w:rPr>
-        <w:t xml:space="preserve"> as a random effect</w:t>
-      </w:r>
-      <w:r>
-        <w:rPr>
-          <w:highlight w:val="white"/>
-        </w:rPr>
-        <w:t xml:space="preserve">. The purpose of these analyses </w:t>
-      </w:r>
-      <w:proofErr w:type="gramStart"/>
-      <w:r>
-        <w:rPr>
-          <w:highlight w:val="white"/>
-        </w:rPr>
-        <w:t>were</w:t>
-      </w:r>
-      <w:proofErr w:type="gramEnd"/>
-      <w:r>
-        <w:rPr>
-          <w:highlight w:val="white"/>
-        </w:rPr>
-        <w:t xml:space="preserve"> to assess </w:t>
-      </w:r>
-      <w:r>
-        <w:rPr>
-          <w:highlight w:val="white"/>
-        </w:rPr>
-        <w:t>whether our experimental manipulation effectively evoked different types of internal thoughts that would result in corresponding differences in outcomes assessment, counterfactual thinking, and causal reasoning.</w:t>
-      </w:r>
-    </w:p>
-    <w:p>
-      <w:pPr>
-        <w:spacing w:line="360" w:lineRule="auto"/>
-        <w:rPr>
-          <w:highlight w:val="white"/>
-        </w:rPr>
-      </w:pPr>
-      <w:r>
-        <w:rPr>
-          <w:highlight w:val="white"/>
-        </w:rPr>
-        <w:tab/>
-        <w:t>Findings are</w:t>
-      </w:r>
-      <w:r>
-        <w:rPr>
-          <w:highlight w:val="white"/>
-        </w:rPr>
-        <w:t xml:space="preserve"> illustrated in </w:t>
-      </w:r>
-      <w:r>
-        <w:rPr>
-          <w:b/>
-          <w:bCs/>
-          <w:highlight w:val="white"/>
-        </w:rPr>
-        <w:t>Figure 3</w:t>
-      </w:r>
-      <w:r>
-        <w:rPr>
-          <w:b/>
-          <w:bCs/>
-          <w:highlight w:val="white"/>
-        </w:rPr>
         <w:t xml:space="preserve"> </w:t>
       </w:r>
-      <w:r>
-        <w:rPr>
-          <w:highlight w:val="white"/>
-        </w:rPr>
-        <w:t>and reported in</w:t>
-      </w:r>
-      <w:r>
-        <w:rPr>
-          <w:b/>
-          <w:bCs/>
-          <w:highlight w:val="white"/>
-        </w:rPr>
-        <w:t xml:space="preserve"> </w:t>
-      </w:r>
-      <w:commentRangeStart w:id="13"/>
-      <w:r>
-        <w:rPr>
-          <w:b/>
-          <w:bCs/>
-          <w:highlight w:val="white"/>
-        </w:rPr>
-        <w:t>Table 3</w:t>
-      </w:r>
-      <w:r>
-        <w:rPr>
-          <w:highlight w:val="white"/>
-        </w:rPr>
-        <w:t xml:space="preserve">. </w:t>
-      </w:r>
-      <w:commentRangeEnd w:id="13"/>
+      <w:commentRangeStart w:id="21"/>
+      <w:r>
+        <w:rPr>
+          <w:highlight w:val="white"/>
+        </w:rPr>
+        <w:t>by vividness three-way</w:t>
+      </w:r>
+      <w:r>
+        <w:rPr>
+          <w:highlight w:val="white"/>
+        </w:rPr>
+        <w:t xml:space="preserve"> interaction </w:t>
+      </w:r>
+      <w:commentRangeEnd w:id="21"/>
       <w:r>
         <w:rPr>
           <w:rStyle w:val="CommentReference"/>
           <w:rFonts w:ascii="Arial" w:eastAsia="Arial" w:hAnsi="Arial" w:cs="Arial"/>
           <w:lang w:val="en"/>
         </w:rPr>
-        <w:commentReference w:id="13"/>
+        <w:commentReference w:id="21"/>
+      </w:r>
+      <w:r>
+        <w:rPr>
+          <w:highlight w:val="white"/>
+        </w:rPr>
+        <w:t xml:space="preserve">with </w:t>
+      </w:r>
+      <w:r>
+        <w:rPr>
+          <w:i/>
+          <w:iCs/>
+          <w:highlight w:val="white"/>
+        </w:rPr>
+        <w:t>participant</w:t>
+      </w:r>
+      <w:r>
+        <w:rPr>
+          <w:highlight w:val="white"/>
+        </w:rPr>
+        <w:t xml:space="preserve"> as a random effect</w:t>
+      </w:r>
+      <w:r>
+        <w:rPr>
+          <w:highlight w:val="white"/>
+        </w:rPr>
+        <w:t xml:space="preserve">. The purpose of these analyses </w:t>
+      </w:r>
+      <w:proofErr w:type="gramStart"/>
+      <w:r>
+        <w:rPr>
+          <w:highlight w:val="white"/>
+        </w:rPr>
+        <w:t>were</w:t>
+      </w:r>
+      <w:proofErr w:type="gramEnd"/>
+      <w:r>
+        <w:rPr>
+          <w:highlight w:val="white"/>
+        </w:rPr>
+        <w:t xml:space="preserve"> to assess </w:t>
+      </w:r>
+      <w:r>
+        <w:rPr>
+          <w:highlight w:val="white"/>
+        </w:rPr>
+        <w:t>whether our experimental manipulation effectively evoked different types of internal thoughts that would result in corresponding differences in outcomes assessment, counterfactual thinking, and causal reasoning.</w:t>
+      </w:r>
+    </w:p>
+    <w:p>
+      <w:pPr>
+        <w:spacing w:line="360" w:lineRule="auto"/>
+        <w:rPr>
+          <w:highlight w:val="white"/>
+        </w:rPr>
+      </w:pPr>
+      <w:r>
+        <w:rPr>
+          <w:highlight w:val="white"/>
+        </w:rPr>
+        <w:tab/>
+        <w:t>Findings are</w:t>
+      </w:r>
+      <w:r>
+        <w:rPr>
+          <w:highlight w:val="white"/>
+        </w:rPr>
+        <w:t xml:space="preserve"> illustrated in </w:t>
+      </w:r>
+      <w:r>
+        <w:rPr>
+          <w:b/>
+          <w:bCs/>
+          <w:highlight w:val="white"/>
+        </w:rPr>
+        <w:t>Figure 3</w:t>
+      </w:r>
+      <w:r>
+        <w:rPr>
+          <w:b/>
+          <w:bCs/>
+          <w:highlight w:val="white"/>
+        </w:rPr>
+        <w:t xml:space="preserve"> </w:t>
+      </w:r>
+      <w:r>
+        <w:rPr>
+          <w:highlight w:val="white"/>
+        </w:rPr>
+        <w:t>and reported in</w:t>
+      </w:r>
+      <w:r>
+        <w:rPr>
+          <w:b/>
+          <w:bCs/>
+          <w:highlight w:val="white"/>
+        </w:rPr>
+        <w:t xml:space="preserve"> </w:t>
+      </w:r>
+      <w:commentRangeStart w:id="22"/>
+      <w:commentRangeStart w:id="23"/>
+      <w:r>
+        <w:rPr>
+          <w:b/>
+          <w:bCs/>
+          <w:highlight w:val="white"/>
+        </w:rPr>
+        <w:t>Table 3</w:t>
+      </w:r>
+      <w:r>
+        <w:rPr>
+          <w:highlight w:val="white"/>
+        </w:rPr>
+        <w:t xml:space="preserve">. </w:t>
+      </w:r>
+      <w:commentRangeEnd w:id="22"/>
+      <w:r>
+        <w:rPr>
+          <w:rStyle w:val="CommentReference"/>
+          <w:rFonts w:ascii="Arial" w:eastAsia="Arial" w:hAnsi="Arial" w:cs="Arial"/>
+          <w:lang w:val="en"/>
+        </w:rPr>
+        <w:commentReference w:id="22"/>
+      </w:r>
+      <w:commentRangeEnd w:id="23"/>
+      <w:r>
+        <w:rPr>
+          <w:rStyle w:val="CommentReference"/>
+          <w:rFonts w:ascii="Arial" w:eastAsia="Arial" w:hAnsi="Arial" w:cs="Arial"/>
+          <w:lang w:val="en"/>
+        </w:rPr>
+        <w:commentReference w:id="23"/>
       </w:r>
       <w:r>
         <w:rPr>
@@ -6068,7 +6255,29 @@
         <w:rPr>
           <w:highlight w:val="white"/>
         </w:rPr>
-        <w:t xml:space="preserve">engaging in outcome assessment tended to correctly judge whether the ball missed or scored, as indicated by higher ratings for score trials compared to missed trials. Participants engaging in counterfactual thinking showed the opposite pattern of results, indicating that they could correctly judge whether the ball would have scored had the ball or the goalie moved in a different direction. Together, these findings indicate that participants could making accurate judgements about the actual outcome as well as a specific counterfactual outcome. Interestingly, judgments of causality varied according to whether participants were retrospectively focused on the ball or the goalie. That is, </w:t>
+        <w:t xml:space="preserve">engaging in outcome assessment tended to correctly judge whether the ball missed or scored, as indicated by higher ratings for score trials compared to missed trials. Participants engaging in counterfactual thinking showed the opposite pattern of results, indicating that they could correctly judge whether the ball would have scored had the ball or the goalie moved in a different direction. Together, these findings indicate that participants could making accurate judgements about the actual outcome as well as a specific counterfactual outcome. </w:t>
+      </w:r>
+      <w:commentRangeStart w:id="24"/>
+      <w:r>
+        <w:rPr>
+          <w:highlight w:val="white"/>
+        </w:rPr>
+        <w:t>Interestingly, judgments of causality varied according to whether participants were retrospectively focused on the ball or the goalie.</w:t>
+      </w:r>
+      <w:commentRangeEnd w:id="24"/>
+      <w:r>
+        <w:rPr>
+          <w:rStyle w:val="CommentReference"/>
+          <w:rFonts w:ascii="Arial" w:eastAsia="Arial" w:hAnsi="Arial" w:cs="Arial"/>
+          <w:lang w:val="en"/>
+        </w:rPr>
+        <w:commentReference w:id="24"/>
+      </w:r>
+      <w:r>
+        <w:rPr>
+          <w:highlight w:val="white"/>
+        </w:rPr>
+        <w:t xml:space="preserve"> That is, </w:t>
       </w:r>
       <w:r>
         <w:rPr>
@@ -6136,12 +6345,12 @@
         </w:rPr>
         <w:lastRenderedPageBreak/>
         <w:drawing>
-          <wp:inline distT="0" distB="0" distL="0" distR="0" wp14:anchorId="1BE81503" wp14:editId="317ACBD6">
-            <wp:extent cx="4837176" cy="2986107"/>
-            <wp:effectExtent l="0" t="0" r="1905" b="0"/>
-            <wp:docPr id="4" name="Picture 4" descr="A screenshot of a cell phone&#10;&#10;Description automatically generated"/>
+          <wp:inline distT="0" distB="0" distL="0" distR="0" wp14:anchorId="1BE81503" wp14:editId="42AC675B">
+            <wp:extent cx="4572000" cy="4572000"/>
+            <wp:effectExtent l="0" t="0" r="0" b="0"/>
+            <wp:docPr id="4" name="Picture 4"/>
             <wp:cNvGraphicFramePr>
-              <a:graphicFrameLocks xmlns:a="http://schemas.openxmlformats.org/drawingml/2006/main"/>
+              <a:graphicFrameLocks xmlns:a="http://schemas.openxmlformats.org/drawingml/2006/main" noChangeAspect="1"/>
             </wp:cNvGraphicFramePr>
             <a:graphic xmlns:a="http://schemas.openxmlformats.org/drawingml/2006/main">
               <a:graphicData uri="http://schemas.openxmlformats.org/drawingml/2006/picture">
@@ -6165,7 +6374,7 @@
                   <pic:spPr>
                     <a:xfrm>
                       <a:off x="0" y="0"/>
-                      <a:ext cx="4837176" cy="2986107"/>
+                      <a:ext cx="4572000" cy="4572000"/>
                     </a:xfrm>
                     <a:prstGeom prst="rect">
                       <a:avLst/>
@@ -8225,7 +8434,7 @@
       </w:r>
     </w:p>
   </w:comment>
-  <w:comment w:id="8" w:author="Kristina Krasich" w:date="2020-03-12T23:39:00Z" w:initials="KK">
+  <w:comment w:id="8" w:author="Kevin O'Neill" w:date="2020-03-17T13:09:00Z" w:initials="KO">
     <w:p>
       <w:pPr>
         <w:pStyle w:val="CommentText"/>
@@ -8237,6 +8446,34 @@
         <w:annotationRef/>
       </w:r>
       <w:r>
+        <w:t>I think we can first start with the link between vividness and confidence in the mental imagery/memory literature. Then, we can hopefully cite</w:t>
+      </w:r>
+      <w:r>
+        <w:t xml:space="preserve"> my work on confidence </w:t>
+      </w:r>
+      <w:r>
+        <w:t xml:space="preserve">and extremity of causal judgments </w:t>
+      </w:r>
+      <w:r>
+        <w:t>(being written up now).</w:t>
+      </w:r>
+      <w:r>
+        <w:t xml:space="preserve"> Then we have a pretty clear jump from vividness -&gt; confidence -&gt; causal judgments</w:t>
+      </w:r>
+    </w:p>
+  </w:comment>
+  <w:comment w:id="9" w:author="Kristina Krasich" w:date="2020-03-12T23:39:00Z" w:initials="KK">
+    <w:p>
+      <w:pPr>
+        <w:pStyle w:val="CommentText"/>
+      </w:pPr>
+      <w:r>
+        <w:rPr>
+          <w:rStyle w:val="CommentReference"/>
+        </w:rPr>
+        <w:annotationRef/>
+      </w:r>
+      <w:r>
         <w:t>Suggested reading for this debate?</w:t>
       </w:r>
       <w:r>
@@ -8244,7 +8481,23 @@
       </w:r>
     </w:p>
   </w:comment>
-  <w:comment w:id="9" w:author="Kristina Krasich" w:date="2020-02-03T14:51:00Z" w:initials="">
+  <w:comment w:id="10" w:author="Kevin O'Neill" w:date="2020-03-17T13:14:00Z" w:initials="KO">
+    <w:p>
+      <w:pPr>
+        <w:pStyle w:val="CommentText"/>
+      </w:pPr>
+      <w:r>
+        <w:rPr>
+          <w:rStyle w:val="CommentReference"/>
+        </w:rPr>
+        <w:annotationRef/>
+      </w:r>
+      <w:r>
+        <w:t>I think it’s safe to leave that debate aside for this paper, and just focus on effects on causal judgments and responsibility/blame separately</w:t>
+      </w:r>
+    </w:p>
+  </w:comment>
+  <w:comment w:id="11" w:author="Kristina Krasich" w:date="2020-02-03T14:51:00Z" w:initials="">
     <w:p>
       <w:pPr>
         <w:widowControl w:val="0"/>
@@ -8300,7 +8553,7 @@
       </w:r>
     </w:p>
   </w:comment>
-  <w:comment w:id="10" w:author="Kristina Krasich" w:date="2020-03-13T01:01:00Z" w:initials="KK">
+  <w:comment w:id="12" w:author="Kevin O'Neill" w:date="2020-03-17T13:17:00Z" w:initials="KO">
     <w:p>
       <w:pPr>
         <w:pStyle w:val="CommentText"/>
@@ -8312,11 +8565,27 @@
         <w:annotationRef/>
       </w:r>
       <w:r>
+        <w:t xml:space="preserve">If we do want to run a power analysis, we should use one geared for a 2 (group) x 3 (rating type) x 2 (success/fail), with vividness and/or confidence as covariates. </w:t>
+      </w:r>
+    </w:p>
+  </w:comment>
+  <w:comment w:id="13" w:author="Kristina Krasich" w:date="2020-03-13T01:01:00Z" w:initials="KK">
+    <w:p>
+      <w:pPr>
+        <w:pStyle w:val="CommentText"/>
+      </w:pPr>
+      <w:r>
+        <w:rPr>
+          <w:rStyle w:val="CommentReference"/>
+        </w:rPr>
+        <w:annotationRef/>
+      </w:r>
+      <w:r>
         <w:t>We may actually want to make them slightly bigger to encourage more eye movements. This is how they are now.</w:t>
       </w:r>
     </w:p>
   </w:comment>
-  <w:comment w:id="11" w:author="Kristina Krasich" w:date="2020-03-13T01:03:00Z" w:initials="KK">
+  <w:comment w:id="14" w:author="Kristina Krasich" w:date="2020-03-13T01:03:00Z" w:initials="KK">
     <w:p>
       <w:pPr>
         <w:pStyle w:val="CommentText"/>
@@ -8344,7 +8613,7 @@
       </w:r>
     </w:p>
   </w:comment>
-  <w:comment w:id="12" w:author="Kristina Krasich" w:date="2020-03-16T21:14:00Z" w:initials="KK">
+  <w:comment w:id="15" w:author="Kevin O'Neill" w:date="2020-03-17T15:05:00Z" w:initials="KO">
     <w:p>
       <w:pPr>
         <w:pStyle w:val="CommentText"/>
@@ -8356,6 +8625,53 @@
         <w:annotationRef/>
       </w:r>
       <w:r>
+        <w:t>I thought we decided to use only slider scales?</w:t>
+      </w:r>
+    </w:p>
+  </w:comment>
+  <w:comment w:id="16" w:author="Kevin O'Neill" w:date="2020-03-17T15:07:00Z" w:initials="KO">
+    <w:p>
+      <w:pPr>
+        <w:pStyle w:val="CommentText"/>
+      </w:pPr>
+      <w:r>
+        <w:rPr>
+          <w:rStyle w:val="CommentReference"/>
+        </w:rPr>
+        <w:annotationRef/>
+      </w:r>
+      <w:r>
+        <w:t>Originally,</w:t>
+      </w:r>
+      <w:r>
+        <w:t xml:space="preserve"> I had modeled both of these conditions in the same model</w:t>
+      </w:r>
+      <w:r>
+        <w:t>, including condition as a between-subjects binary factor. I think it still makes</w:t>
+      </w:r>
+      <w:r>
+        <w:t xml:space="preserve"> </w:t>
+      </w:r>
+      <w:r>
+        <w:t>the most sense to analyze it this way, because this is the only way that we can compare effects across conditions.</w:t>
+      </w:r>
+      <w:r>
+        <w:t xml:space="preserve"> So, I updated the analysis code to use a single model for both conditions.</w:t>
+      </w:r>
+    </w:p>
+  </w:comment>
+  <w:comment w:id="17" w:author="Kristina Krasich" w:date="2020-03-16T21:14:00Z" w:initials="KK">
+    <w:p>
+      <w:pPr>
+        <w:pStyle w:val="CommentText"/>
+      </w:pPr>
+      <w:r>
+        <w:rPr>
+          <w:rStyle w:val="CommentReference"/>
+        </w:rPr>
+        <w:annotationRef/>
+      </w:r>
+      <w:r>
         <w:t xml:space="preserve">I’m trying to think about the best way to present this. In the full model, there’s no difference between outcome assessment and counterfactual thinking. So, originally, I had, “Specifically, </w:t>
       </w:r>
       <w:r>
@@ -8367,16 +8683,105 @@
       </w:r>
       <w:proofErr w:type="gramEnd"/>
       <w:r>
-        <w:t xml:space="preserve"> then I wanted to look at the pairwise comparison between counterfactual thinking &amp; casual reasoning, and then this is what I got. Recommendations on to report </w:t>
+        <w:t xml:space="preserve"> then I wanted to look at the pairwise comparison between counterfactual thinking &amp; casual reasoning, and then this is what I got. Recommendations on to report this?</w:t>
+      </w:r>
+    </w:p>
+  </w:comment>
+  <w:comment w:id="18" w:author="Kevin O'Neill" w:date="2020-03-17T17:07:00Z" w:initials="KO">
+    <w:p>
+      <w:pPr>
+        <w:pStyle w:val="CommentText"/>
+      </w:pPr>
+      <w:r>
+        <w:rPr>
+          <w:rStyle w:val="CommentReference"/>
+        </w:rPr>
+        <w:annotationRef/>
+      </w:r>
+      <w:r>
+        <w:t xml:space="preserve">There are two ways of doing this, and </w:t>
       </w:r>
       <w:proofErr w:type="gramStart"/>
       <w:r>
-        <w:t>this?</w:t>
+        <w:t>it</w:t>
       </w:r>
       <w:proofErr w:type="gramEnd"/>
+      <w:r>
+        <w:t xml:space="preserve"> kind of depends on whether you have a strict hypothesis. </w:t>
+      </w:r>
+      <w:r>
+        <w:t>You can do one or both of:</w:t>
+      </w:r>
+    </w:p>
+    <w:p>
+      <w:pPr>
+        <w:pStyle w:val="CommentText"/>
+      </w:pPr>
+    </w:p>
+    <w:p>
+      <w:pPr>
+        <w:pStyle w:val="CommentText"/>
+        <w:numPr>
+          <w:ilvl w:val="0"/>
+          <w:numId w:val="4"/>
+        </w:numPr>
+      </w:pPr>
+      <w:r>
+        <w:t xml:space="preserve"> Report the model coefficients in detail. These coefficients </w:t>
+      </w:r>
+      <w:r>
+        <w:t xml:space="preserve">indirectly </w:t>
+      </w:r>
+      <w:r>
+        <w:t>contain any contrast that you could be interested in</w:t>
+      </w:r>
+    </w:p>
+    <w:p>
+      <w:pPr>
+        <w:pStyle w:val="CommentText"/>
+        <w:numPr>
+          <w:ilvl w:val="0"/>
+          <w:numId w:val="4"/>
+        </w:numPr>
+      </w:pPr>
+      <w:r>
+        <w:t xml:space="preserve"> </w:t>
+      </w:r>
+      <w:r>
+        <w:t>I</w:t>
+      </w:r>
+      <w:r>
+        <w:t xml:space="preserve">nclude </w:t>
+      </w:r>
+      <w:proofErr w:type="spellStart"/>
+      <w:r>
+        <w:t>emmeans</w:t>
+      </w:r>
+      <w:proofErr w:type="spellEnd"/>
+      <w:r>
+        <w:t xml:space="preserve"> contrasts</w:t>
+      </w:r>
+      <w:r>
+        <w:t xml:space="preserve"> for any contrasts that are either hypothesized or not included in the model coefficients (e.g., collapsing over outcome). If you choose to do this, I think the “by” argument in </w:t>
+      </w:r>
+      <w:proofErr w:type="spellStart"/>
+      <w:r>
+        <w:t>emmeans</w:t>
+      </w:r>
+      <w:proofErr w:type="spellEnd"/>
+      <w:r>
+        <w:t xml:space="preserve"> is what you want- I’ve included this in the updated </w:t>
+      </w:r>
+      <w:proofErr w:type="spellStart"/>
+      <w:proofErr w:type="gramStart"/>
+      <w:r>
+        <w:t>analysis.r</w:t>
+      </w:r>
+      <w:proofErr w:type="spellEnd"/>
+      <w:proofErr w:type="gramEnd"/>
     </w:p>
   </w:comment>
-  <w:comment w:id="13" w:author="Kristina Krasich" w:date="2020-03-16T21:33:00Z" w:initials="KK">
+  <w:comment w:id="19" w:author="Kevin O'Neill" w:date="2020-03-17T17:00:00Z" w:initials="KO">
     <w:p>
       <w:pPr>
         <w:pStyle w:val="CommentText"/>
@@ -8388,6 +8793,68 @@
         <w:annotationRef/>
       </w:r>
       <w:r>
+        <w:t>We should include means and errors for each of the conditions that we’re contrasting</w:t>
+      </w:r>
+    </w:p>
+  </w:comment>
+  <w:comment w:id="20" w:author="Kevin O'Neill" w:date="2020-03-17T18:05:00Z" w:initials="KO">
+    <w:p>
+      <w:pPr>
+        <w:pStyle w:val="CommentText"/>
+      </w:pPr>
+      <w:r>
+        <w:rPr>
+          <w:rStyle w:val="CommentReference"/>
+        </w:rPr>
+        <w:annotationRef/>
+      </w:r>
+      <w:r>
+        <w:t xml:space="preserve">I changed this plot so that the </w:t>
+      </w:r>
+      <w:proofErr w:type="spellStart"/>
+      <w:r>
+        <w:t>emmeans</w:t>
+      </w:r>
+      <w:proofErr w:type="spellEnd"/>
+      <w:r>
+        <w:t xml:space="preserve"> come from one model with a factor for condition. We can also facet by condition if you like, which might look a little cleaner.</w:t>
+      </w:r>
+      <w:r>
+        <w:t xml:space="preserve"> I also added violins from the raw data</w:t>
+      </w:r>
+      <w:r>
+        <w:t xml:space="preserve"> which I think help</w:t>
+      </w:r>
+    </w:p>
+  </w:comment>
+  <w:comment w:id="21" w:author="Kevin O'Neill" w:date="2020-03-17T19:32:00Z" w:initials="KO">
+    <w:p>
+      <w:pPr>
+        <w:pStyle w:val="CommentText"/>
+      </w:pPr>
+      <w:r>
+        <w:rPr>
+          <w:rStyle w:val="CommentReference"/>
+        </w:rPr>
+        <w:annotationRef/>
+      </w:r>
+      <w:r>
+        <w:t>Currently, vividness is being modeled as a covariate. We can add its interactions as well, but we aren’t as of yet.</w:t>
+      </w:r>
+    </w:p>
+  </w:comment>
+  <w:comment w:id="22" w:author="Kristina Krasich" w:date="2020-03-16T21:33:00Z" w:initials="KK">
+    <w:p>
+      <w:pPr>
+        <w:pStyle w:val="CommentText"/>
+      </w:pPr>
+      <w:r>
+        <w:rPr>
+          <w:rStyle w:val="CommentReference"/>
+        </w:rPr>
+        <w:annotationRef/>
+      </w:r>
+      <w:r>
         <w:t>So, this would be ideal, but we’re running into singularity issues with these models</w:t>
       </w:r>
       <w:r>
@@ -8401,6 +8868,71 @@
       </w:r>
       <w:r>
         <w:t xml:space="preserve">. That means, random effect variances effectively = zero. So, I wonder if there are better analyses that we could do to effectively communicate the same thing that I have written here?  </w:t>
+      </w:r>
+    </w:p>
+  </w:comment>
+  <w:comment w:id="23" w:author="Kevin O'Neill" w:date="2020-03-17T19:20:00Z" w:initials="KO">
+    <w:p>
+      <w:pPr>
+        <w:pStyle w:val="CommentText"/>
+      </w:pPr>
+      <w:r>
+        <w:rPr>
+          <w:rStyle w:val="CommentReference"/>
+        </w:rPr>
+        <w:annotationRef/>
+      </w:r>
+      <w:r>
+        <w:t xml:space="preserve">I don’t think the singularity issues matter here. All that’s saying is that subjects have very similar intercepts. The best way around it would be to use a regular </w:t>
+      </w:r>
+      <w:proofErr w:type="spellStart"/>
+      <w:r>
+        <w:t>lm</w:t>
+      </w:r>
+      <w:proofErr w:type="spellEnd"/>
+      <w:r>
+        <w:t xml:space="preserve"> instead of a </w:t>
+      </w:r>
+      <w:proofErr w:type="spellStart"/>
+      <w:r>
+        <w:t>lmer</w:t>
+      </w:r>
+      <w:proofErr w:type="spellEnd"/>
+      <w:r>
+        <w:t>, but we have factors with repeated measures (imagination, outcome) so I think it makes sense to keep the random intercepts.</w:t>
+      </w:r>
+    </w:p>
+  </w:comment>
+  <w:comment w:id="24" w:author="Kevin O'Neill" w:date="2020-03-17T19:24:00Z" w:initials="KO">
+    <w:p>
+      <w:pPr>
+        <w:pStyle w:val="CommentText"/>
+      </w:pPr>
+      <w:r>
+        <w:rPr>
+          <w:rStyle w:val="CommentReference"/>
+        </w:rPr>
+        <w:annotationRef/>
+      </w:r>
+      <w:r>
+        <w:t>This is exactly why we need one model for both the between-</w:t>
+      </w:r>
+      <w:proofErr w:type="gramStart"/>
+      <w:r>
+        <w:t>subjects</w:t>
+      </w:r>
+      <w:proofErr w:type="gramEnd"/>
+      <w:r>
+        <w:t xml:space="preserve"> conditions: </w:t>
+      </w:r>
+      <w:r>
+        <w:t xml:space="preserve">if it exists, </w:t>
+      </w:r>
+      <w:r>
+        <w:t>this effect should come out in the interaction term imagination*outcome*condition</w:t>
+      </w:r>
+      <w:r>
+        <w:t>. However, the coefficient is only approaching significance, and an ANOVA using the model reveals that the term is non-significant.</w:t>
       </w:r>
     </w:p>
   </w:comment>
@@ -8416,12 +8948,23 @@
   <w15:commentEx w15:paraId="1072BA9E" w15:done="0"/>
   <w15:commentEx w15:paraId="3A279289" w15:done="0"/>
   <w15:commentEx w15:paraId="2F74B563" w15:done="0"/>
+  <w15:commentEx w15:paraId="5295DB23" w15:paraIdParent="2F74B563" w15:done="0"/>
   <w15:commentEx w15:paraId="6181BC9A" w15:done="0"/>
+  <w15:commentEx w15:paraId="768E7FF9" w15:paraIdParent="6181BC9A" w15:done="0"/>
   <w15:commentEx w15:paraId="1EC54ECB" w15:done="0"/>
+  <w15:commentEx w15:paraId="3573FD30" w15:paraIdParent="1EC54ECB" w15:done="0"/>
   <w15:commentEx w15:paraId="1213F6BE" w15:done="0"/>
   <w15:commentEx w15:paraId="1E22653B" w15:done="0"/>
+  <w15:commentEx w15:paraId="01111434" w15:done="0"/>
+  <w15:commentEx w15:paraId="48252D31" w15:done="0"/>
   <w15:commentEx w15:paraId="7C3D22E0" w15:done="0"/>
+  <w15:commentEx w15:paraId="0EE09750" w15:paraIdParent="7C3D22E0" w15:done="0"/>
+  <w15:commentEx w15:paraId="40CA0C2E" w15:done="0"/>
+  <w15:commentEx w15:paraId="409AC6C2" w15:done="0"/>
+  <w15:commentEx w15:paraId="21CC9519" w15:done="0"/>
   <w15:commentEx w15:paraId="6F7998CA" w15:done="0"/>
+  <w15:commentEx w15:paraId="3DB7301F" w15:paraIdParent="6F7998CA" w15:done="0"/>
+  <w15:commentEx w15:paraId="3CA42459" w15:done="0"/>
 </w15:commentsEx>
 </file>
 
@@ -8434,12 +8977,23 @@
   <w16cid:commentId w16cid:paraId="1072BA9E" w16cid:durableId="21FFC7EF"/>
   <w16cid:commentId w16cid:paraId="3A279289" w16cid:durableId="221558EF"/>
   <w16cid:commentId w16cid:paraId="2F74B563" w16cid:durableId="22154657"/>
+  <w16cid:commentId w16cid:paraId="5295DB23" w16cid:durableId="221B4A6D"/>
   <w16cid:commentId w16cid:paraId="6181BC9A" w16cid:durableId="221546C6"/>
+  <w16cid:commentId w16cid:paraId="768E7FF9" w16cid:durableId="221B4BA1"/>
   <w16cid:commentId w16cid:paraId="1EC54ECB" w16cid:durableId="21FFC7F1"/>
+  <w16cid:commentId w16cid:paraId="3573FD30" w16cid:durableId="221B4C53"/>
   <w16cid:commentId w16cid:paraId="1213F6BE" w16cid:durableId="221559F7"/>
   <w16cid:commentId w16cid:paraId="1E22653B" w16cid:durableId="22155A7A"/>
+  <w16cid:commentId w16cid:paraId="01111434" w16cid:durableId="221B65B2"/>
+  <w16cid:commentId w16cid:paraId="48252D31" w16cid:durableId="221B6644"/>
   <w16cid:commentId w16cid:paraId="7C3D22E0" w16cid:durableId="221A6AB8"/>
+  <w16cid:commentId w16cid:paraId="0EE09750" w16cid:durableId="221B8260"/>
+  <w16cid:commentId w16cid:paraId="40CA0C2E" w16cid:durableId="221B80BF"/>
+  <w16cid:commentId w16cid:paraId="409AC6C2" w16cid:durableId="221B8FF7"/>
+  <w16cid:commentId w16cid:paraId="21CC9519" w16cid:durableId="221BA455"/>
   <w16cid:commentId w16cid:paraId="6F7998CA" w16cid:durableId="221A6F2F"/>
+  <w16cid:commentId w16cid:paraId="3DB7301F" w16cid:durableId="221BA19B"/>
+  <w16cid:commentId w16cid:paraId="3CA42459" w16cid:durableId="221BA285"/>
 </w16cid:commentsIds>
 </file>
 
@@ -8500,6 +9054,184 @@
 <file path=word/numbering.xml><?xml version="1.0" encoding="utf-8"?>
 <w:numbering xmlns:wpc="http://schemas.microsoft.com/office/word/2010/wordprocessingCanvas" xmlns:cx="http://schemas.microsoft.com/office/drawing/2014/chartex" xmlns:cx1="http://schemas.microsoft.com/office/drawing/2015/9/8/chartex" xmlns:cx2="http://schemas.microsoft.com/office/drawing/2015/10/21/chartex" xmlns:cx3="http://schemas.microsoft.com/office/drawing/2016/5/9/chartex" xmlns:cx4="http://schemas.microsoft.com/office/drawing/2016/5/10/chartex" xmlns:cx5="http://schemas.microsoft.com/office/drawing/2016/5/11/chartex" xmlns:cx6="http://schemas.microsoft.com/office/drawing/2016/5/12/chartex" xmlns:cx7="http://schemas.microsoft.com/office/drawing/2016/5/13/chartex" xmlns:cx8="http://schemas.microsoft.com/office/drawing/2016/5/14/chartex" xmlns:mc="http://schemas.openxmlformats.org/markup-compatibility/2006" xmlns:aink="http://schemas.microsoft.com/office/drawing/2016/ink" xmlns:am3d="http://schemas.microsoft.com/office/drawing/2017/model3d" xmlns:o="urn:schemas-microsoft-com:office:office" xmlns:r="http://schemas.openxmlformats.org/officeDocument/2006/relationships" xmlns:m="http://schemas.openxmlformats.org/officeDocument/2006/math" xmlns:v="urn:schemas-microsoft-com:vml" xmlns:wp14="http://schemas.microsoft.com/office/word/2010/wordprocessingDrawing" xmlns:wp="http://schemas.openxmlformats.org/drawingml/2006/wordprocessingDrawing" xmlns:w10="urn:schemas-microsoft-com:office:word" xmlns:w="http://schemas.openxmlformats.org/wordprocessingml/2006/main" xmlns:w14="http://schemas.microsoft.com/office/word/2010/wordml" xmlns:w15="http://schemas.microsoft.com/office/word/2012/wordml" xmlns:w16cid="http://schemas.microsoft.com/office/word/2016/wordml/cid" xmlns:w16se="http://schemas.microsoft.com/office/word/2015/wordml/symex" xmlns:wpg="http://schemas.microsoft.com/office/word/2010/wordprocessingGroup" xmlns:wpi="http://schemas.microsoft.com/office/word/2010/wordprocessingInk" xmlns:wne="http://schemas.microsoft.com/office/word/2006/wordml" xmlns:wps="http://schemas.microsoft.com/office/word/2010/wordprocessingShape" mc:Ignorable="w14 w15 w16se w16cid wp14">
   <w:abstractNum w:abstractNumId="0" w15:restartNumberingAfterBreak="0">
+    <w:nsid w:val="29C64C4B"/>
+    <w:multiLevelType w:val="hybridMultilevel"/>
+    <w:tmpl w:val="0A804104"/>
+    <w:lvl w:ilvl="0" w:tplc="E59E5A5C">
+      <w:start w:val="1"/>
+      <w:numFmt w:val="decimal"/>
+      <w:lvlText w:val="%1.)"/>
+      <w:lvlJc w:val="left"/>
+      <w:pPr>
+        <w:ind w:left="720" w:hanging="360"/>
+      </w:pPr>
+      <w:rPr>
+        <w:rFonts w:hint="default"/>
+      </w:rPr>
+    </w:lvl>
+    <w:lvl w:ilvl="1" w:tplc="04090019" w:tentative="1">
+      <w:start w:val="1"/>
+      <w:numFmt w:val="lowerLetter"/>
+      <w:lvlText w:val="%2."/>
+      <w:lvlJc w:val="left"/>
+      <w:pPr>
+        <w:ind w:left="1440" w:hanging="360"/>
+      </w:pPr>
+    </w:lvl>
+    <w:lvl w:ilvl="2" w:tplc="0409001B" w:tentative="1">
+      <w:start w:val="1"/>
+      <w:numFmt w:val="lowerRoman"/>
+      <w:lvlText w:val="%3."/>
+      <w:lvlJc w:val="right"/>
+      <w:pPr>
+        <w:ind w:left="2160" w:hanging="180"/>
+      </w:pPr>
+    </w:lvl>
+    <w:lvl w:ilvl="3" w:tplc="0409000F" w:tentative="1">
+      <w:start w:val="1"/>
+      <w:numFmt w:val="decimal"/>
+      <w:lvlText w:val="%4."/>
+      <w:lvlJc w:val="left"/>
+      <w:pPr>
+        <w:ind w:left="2880" w:hanging="360"/>
+      </w:pPr>
+    </w:lvl>
+    <w:lvl w:ilvl="4" w:tplc="04090019" w:tentative="1">
+      <w:start w:val="1"/>
+      <w:numFmt w:val="lowerLetter"/>
+      <w:lvlText w:val="%5."/>
+      <w:lvlJc w:val="left"/>
+      <w:pPr>
+        <w:ind w:left="3600" w:hanging="360"/>
+      </w:pPr>
+    </w:lvl>
+    <w:lvl w:ilvl="5" w:tplc="0409001B" w:tentative="1">
+      <w:start w:val="1"/>
+      <w:numFmt w:val="lowerRoman"/>
+      <w:lvlText w:val="%6."/>
+      <w:lvlJc w:val="right"/>
+      <w:pPr>
+        <w:ind w:left="4320" w:hanging="180"/>
+      </w:pPr>
+    </w:lvl>
+    <w:lvl w:ilvl="6" w:tplc="0409000F" w:tentative="1">
+      <w:start w:val="1"/>
+      <w:numFmt w:val="decimal"/>
+      <w:lvlText w:val="%7."/>
+      <w:lvlJc w:val="left"/>
+      <w:pPr>
+        <w:ind w:left="5040" w:hanging="360"/>
+      </w:pPr>
+    </w:lvl>
+    <w:lvl w:ilvl="7" w:tplc="04090019" w:tentative="1">
+      <w:start w:val="1"/>
+      <w:numFmt w:val="lowerLetter"/>
+      <w:lvlText w:val="%8."/>
+      <w:lvlJc w:val="left"/>
+      <w:pPr>
+        <w:ind w:left="5760" w:hanging="360"/>
+      </w:pPr>
+    </w:lvl>
+    <w:lvl w:ilvl="8" w:tplc="0409001B" w:tentative="1">
+      <w:start w:val="1"/>
+      <w:numFmt w:val="lowerRoman"/>
+      <w:lvlText w:val="%9."/>
+      <w:lvlJc w:val="right"/>
+      <w:pPr>
+        <w:ind w:left="6480" w:hanging="180"/>
+      </w:pPr>
+    </w:lvl>
+  </w:abstractNum>
+  <w:abstractNum w:abstractNumId="1" w15:restartNumberingAfterBreak="0">
+    <w:nsid w:val="318A4576"/>
+    <w:multiLevelType w:val="hybridMultilevel"/>
+    <w:tmpl w:val="3B323C48"/>
+    <w:lvl w:ilvl="0" w:tplc="4FC80572">
+      <w:start w:val="1"/>
+      <w:numFmt w:val="decimal"/>
+      <w:lvlText w:val="%1.)"/>
+      <w:lvlJc w:val="left"/>
+      <w:pPr>
+        <w:ind w:left="720" w:hanging="360"/>
+      </w:pPr>
+      <w:rPr>
+        <w:rFonts w:hint="default"/>
+      </w:rPr>
+    </w:lvl>
+    <w:lvl w:ilvl="1" w:tplc="04090019" w:tentative="1">
+      <w:start w:val="1"/>
+      <w:numFmt w:val="lowerLetter"/>
+      <w:lvlText w:val="%2."/>
+      <w:lvlJc w:val="left"/>
+      <w:pPr>
+        <w:ind w:left="1440" w:hanging="360"/>
+      </w:pPr>
+    </w:lvl>
+    <w:lvl w:ilvl="2" w:tplc="0409001B" w:tentative="1">
+      <w:start w:val="1"/>
+      <w:numFmt w:val="lowerRoman"/>
+      <w:lvlText w:val="%3."/>
+      <w:lvlJc w:val="right"/>
+      <w:pPr>
+        <w:ind w:left="2160" w:hanging="180"/>
+      </w:pPr>
+    </w:lvl>
+    <w:lvl w:ilvl="3" w:tplc="0409000F" w:tentative="1">
+      <w:start w:val="1"/>
+      <w:numFmt w:val="decimal"/>
+      <w:lvlText w:val="%4."/>
+      <w:lvlJc w:val="left"/>
+      <w:pPr>
+        <w:ind w:left="2880" w:hanging="360"/>
+      </w:pPr>
+    </w:lvl>
+    <w:lvl w:ilvl="4" w:tplc="04090019" w:tentative="1">
+      <w:start w:val="1"/>
+      <w:numFmt w:val="lowerLetter"/>
+      <w:lvlText w:val="%5."/>
+      <w:lvlJc w:val="left"/>
+      <w:pPr>
+        <w:ind w:left="3600" w:hanging="360"/>
+      </w:pPr>
+    </w:lvl>
+    <w:lvl w:ilvl="5" w:tplc="0409001B" w:tentative="1">
+      <w:start w:val="1"/>
+      <w:numFmt w:val="lowerRoman"/>
+      <w:lvlText w:val="%6."/>
+      <w:lvlJc w:val="right"/>
+      <w:pPr>
+        <w:ind w:left="4320" w:hanging="180"/>
+      </w:pPr>
+    </w:lvl>
+    <w:lvl w:ilvl="6" w:tplc="0409000F" w:tentative="1">
+      <w:start w:val="1"/>
+      <w:numFmt w:val="decimal"/>
+      <w:lvlText w:val="%7."/>
+      <w:lvlJc w:val="left"/>
+      <w:pPr>
+        <w:ind w:left="5040" w:hanging="360"/>
+      </w:pPr>
+    </w:lvl>
+    <w:lvl w:ilvl="7" w:tplc="04090019" w:tentative="1">
+      <w:start w:val="1"/>
+      <w:numFmt w:val="lowerLetter"/>
+      <w:lvlText w:val="%8."/>
+      <w:lvlJc w:val="left"/>
+      <w:pPr>
+        <w:ind w:left="5760" w:hanging="360"/>
+      </w:pPr>
+    </w:lvl>
+    <w:lvl w:ilvl="8" w:tplc="0409001B" w:tentative="1">
+      <w:start w:val="1"/>
+      <w:numFmt w:val="lowerRoman"/>
+      <w:lvlText w:val="%9."/>
+      <w:lvlJc w:val="right"/>
+      <w:pPr>
+        <w:ind w:left="6480" w:hanging="180"/>
+      </w:pPr>
+    </w:lvl>
+  </w:abstractNum>
+  <w:abstractNum w:abstractNumId="2" w15:restartNumberingAfterBreak="0">
     <w:nsid w:val="65442AAF"/>
     <w:multiLevelType w:val="multilevel"/>
     <w:tmpl w:val="87BEE62C"/>
@@ -8612,7 +9344,7 @@
       </w:pPr>
     </w:lvl>
   </w:abstractNum>
-  <w:abstractNum w:abstractNumId="1" w15:restartNumberingAfterBreak="0">
+  <w:abstractNum w:abstractNumId="3" w15:restartNumberingAfterBreak="0">
     <w:nsid w:val="715234FC"/>
     <w:multiLevelType w:val="multilevel"/>
     <w:tmpl w:val="E834BC3E"/>
@@ -8726,10 +9458,16 @@
     </w:lvl>
   </w:abstractNum>
   <w:num w:numId="1">
-    <w:abstractNumId w:val="1"/>
+    <w:abstractNumId w:val="3"/>
   </w:num>
   <w:num w:numId="2">
+    <w:abstractNumId w:val="2"/>
+  </w:num>
+  <w:num w:numId="3">
     <w:abstractNumId w:val="0"/>
+  </w:num>
+  <w:num w:numId="4">
+    <w:abstractNumId w:val="1"/>
   </w:num>
 </w:numbering>
 </file>
@@ -8738,6 +9476,9 @@
 <w15:people xmlns:wpc="http://schemas.microsoft.com/office/word/2010/wordprocessingCanvas" xmlns:cx="http://schemas.microsoft.com/office/drawing/2014/chartex" xmlns:cx1="http://schemas.microsoft.com/office/drawing/2015/9/8/chartex" xmlns:cx2="http://schemas.microsoft.com/office/drawing/2015/10/21/chartex" xmlns:cx3="http://schemas.microsoft.com/office/drawing/2016/5/9/chartex" xmlns:cx4="http://schemas.microsoft.com/office/drawing/2016/5/10/chartex" xmlns:cx5="http://schemas.microsoft.com/office/drawing/2016/5/11/chartex" xmlns:cx6="http://schemas.microsoft.com/office/drawing/2016/5/12/chartex" xmlns:cx7="http://schemas.microsoft.com/office/drawing/2016/5/13/chartex" xmlns:cx8="http://schemas.microsoft.com/office/drawing/2016/5/14/chartex" xmlns:mc="http://schemas.openxmlformats.org/markup-compatibility/2006" xmlns:aink="http://schemas.microsoft.com/office/drawing/2016/ink" xmlns:am3d="http://schemas.microsoft.com/office/drawing/2017/model3d" xmlns:o="urn:schemas-microsoft-com:office:office" xmlns:r="http://schemas.openxmlformats.org/officeDocument/2006/relationships" xmlns:m="http://schemas.openxmlformats.org/officeDocument/2006/math" xmlns:v="urn:schemas-microsoft-com:vml" xmlns:wp14="http://schemas.microsoft.com/office/word/2010/wordprocessingDrawing" xmlns:wp="http://schemas.openxmlformats.org/drawingml/2006/wordprocessingDrawing" xmlns:w10="urn:schemas-microsoft-com:office:word" xmlns:w="http://schemas.openxmlformats.org/wordprocessingml/2006/main" xmlns:w14="http://schemas.microsoft.com/office/word/2010/wordml" xmlns:w15="http://schemas.microsoft.com/office/word/2012/wordml" xmlns:w16cid="http://schemas.microsoft.com/office/word/2016/wordml/cid" xmlns:w16se="http://schemas.microsoft.com/office/word/2015/wordml/symex" xmlns:wpg="http://schemas.microsoft.com/office/word/2010/wordprocessingGroup" xmlns:wpi="http://schemas.microsoft.com/office/word/2010/wordprocessingInk" xmlns:wne="http://schemas.microsoft.com/office/word/2006/wordml" xmlns:wps="http://schemas.microsoft.com/office/word/2010/wordprocessingShape" mc:Ignorable="w14 w15 w16se w16cid wp14">
   <w15:person w15:author="Kristina Krasich">
     <w15:presenceInfo w15:providerId="AD" w15:userId="S::kkrasich@nd.edu::bbd6a410-0f31-4de8-80fd-1e5953e7e470"/>
+  </w15:person>
+  <w15:person w15:author="Kevin O'Neill">
+    <w15:presenceInfo w15:providerId="AD" w15:userId="S::kgo9@duke.edu::c02e8e35-4db9-488c-be4e-90d67594bb0d"/>
   </w15:person>
 </w15:people>
 </file>
@@ -9269,7 +10010,6 @@
   <w:style w:type="character" w:default="1" w:styleId="DefaultParagraphFont">
     <w:name w:val="Default Paragraph Font"/>
     <w:uiPriority w:val="1"/>
-    <w:semiHidden/>
     <w:unhideWhenUsed/>
   </w:style>
   <w:style w:type="table" w:default="1" w:styleId="TableNormal">
@@ -9607,6 +10347,16 @@
       <w:u w:val="single"/>
     </w:rPr>
   </w:style>
+  <w:style w:type="character" w:styleId="PlaceholderText">
+    <w:name w:val="Placeholder Text"/>
+    <w:basedOn w:val="DefaultParagraphFont"/>
+    <w:uiPriority w:val="99"/>
+    <w:semiHidden/>
+    <w:rsid w:val="008D42C5"/>
+    <w:rPr>
+      <w:color w:val="808080"/>
+    </w:rPr>
+  </w:style>
 </w:styles>
 </file>
 

</xml_diff>

<commit_message>
Updated 4/8 - added vividness emmeans
</commit_message>
<xml_diff>
--- a/LAMI_2020_ms.docx
+++ b/LAMI_2020_ms.docx
@@ -788,7 +788,13 @@
         <w:t xml:space="preserve"> </w:t>
       </w:r>
       <w:r>
-        <w:t xml:space="preserve">showed the most similar gaze behaviors: they </w:t>
+        <w:t>showed the most similar gaze behaviors:</w:t>
+      </w:r>
+      <w:r>
+        <w:t xml:space="preserve"> before the balls collided, participants</w:t>
+      </w:r>
+      <w:r>
+        <w:t xml:space="preserve"> </w:t>
       </w:r>
       <w:r>
         <w:t>showed a greater tendency to</w:t>
@@ -857,134 +863,101 @@
         <w:t>st</w:t>
       </w:r>
       <w:r>
-        <w:t xml:space="preserve"> robust when Ball B did not score (i.e., a negative outcome). </w:t>
+        <w:t xml:space="preserve"> robust when Ball B did not score (i.e., a </w:t>
+      </w:r>
+      <w:r>
+        <w:lastRenderedPageBreak/>
+        <w:t xml:space="preserve">negative outcome). </w:t>
       </w:r>
       <w:r>
         <w:t>The authors</w:t>
       </w:r>
       <w:r>
+        <w:t xml:space="preserve"> t</w:t>
+      </w:r>
+      <w:r>
+        <w:t>herefore suggest</w:t>
+      </w:r>
+      <w:r>
+        <w:t>ed</w:t>
+      </w:r>
+      <w:r>
+        <w:t xml:space="preserve"> that participants engaged in causal reasoning were</w:t>
+      </w:r>
+      <w:r>
+        <w:t>, to some degree,</w:t>
+      </w:r>
+      <w:r>
+        <w:t xml:space="preserve"> relying on counterfactual thinking to determine causality. </w:t>
+      </w:r>
+      <w:r>
+        <w:t>The authors acknowledged</w:t>
+      </w:r>
+      <w:r>
+        <w:t>, though,</w:t>
+      </w:r>
+      <w:r>
+        <w:t xml:space="preserve"> that gaze behaviors</w:t>
+      </w:r>
+      <w:r>
+        <w:t xml:space="preserve"> during causal reasoning </w:t>
+      </w:r>
+      <w:r>
+        <w:t xml:space="preserve">might not be counterfactual per se but </w:t>
+      </w:r>
+      <w:r>
+        <w:t xml:space="preserve">instead reflect </w:t>
+      </w:r>
+      <w:r>
+        <w:t>anticipatory or</w:t>
+      </w:r>
+      <w:r>
+        <w:t xml:space="preserve"> hypothetical simulation. Even so, the authors argued </w:t>
+      </w:r>
+      <w:r>
+        <w:t xml:space="preserve">that the information </w:t>
+      </w:r>
+      <w:r>
+        <w:t>overtly attended</w:t>
+      </w:r>
+      <w:r>
+        <w:t xml:space="preserve"> during </w:t>
+      </w:r>
+      <w:r>
+        <w:t>causal reasoning could</w:t>
+      </w:r>
+      <w:r>
+        <w:t xml:space="preserve"> at least</w:t>
+      </w:r>
+      <w:r>
+        <w:t xml:space="preserve"> be used for counterfactual contrasts once the visual input was removed.</w:t>
+      </w:r>
+      <w:r>
+        <w:t xml:space="preserve"> Just looking directly at the actual course of Ball</w:t>
+      </w:r>
+      <w:r>
         <w:t xml:space="preserve"> </w:t>
       </w:r>
       <w:r>
-        <w:lastRenderedPageBreak/>
-        <w:t>t</w:t>
-      </w:r>
-      <w:r>
-        <w:t>herefore suggest</w:t>
-      </w:r>
-      <w:r>
-        <w:t>ed</w:t>
-      </w:r>
-      <w:r>
-        <w:t xml:space="preserve"> that participants engaged in causal reasoning were</w:t>
-      </w:r>
-      <w:r>
-        <w:t>, to some degree,</w:t>
-      </w:r>
-      <w:r>
-        <w:t xml:space="preserve"> relying on counterfactual thinking to determine causality. </w:t>
-      </w:r>
-      <w:r>
-        <w:t>The authors acknowledged</w:t>
+        <w:t xml:space="preserve">B would not afford such contrasts. </w:t>
+      </w:r>
+      <w:r>
+        <w:t>This idea</w:t>
       </w:r>
       <w:r>
         <w:t>, though,</w:t>
       </w:r>
       <w:r>
-        <w:t xml:space="preserve"> that gaze behaviors</w:t>
-      </w:r>
-      <w:r>
-        <w:t xml:space="preserve"> during causal reasoning </w:t>
-      </w:r>
-      <w:r>
-        <w:t xml:space="preserve">might not be counterfactual per se but </w:t>
-      </w:r>
-      <w:r>
-        <w:t xml:space="preserve">instead reflect future-oriented hypothetical simulations. Even so, the authors argued </w:t>
-      </w:r>
-      <w:r>
-        <w:t xml:space="preserve">that the information </w:t>
-      </w:r>
-      <w:r>
-        <w:t>overtly attended</w:t>
-      </w:r>
-      <w:r>
-        <w:t xml:space="preserve"> during </w:t>
-      </w:r>
-      <w:r>
-        <w:t>causal reasoning could</w:t>
-      </w:r>
-      <w:r>
-        <w:t xml:space="preserve"> at least</w:t>
-      </w:r>
-      <w:r>
-        <w:t xml:space="preserve"> be used for counterfactual contrasts once the visual input was removed.</w:t>
-      </w:r>
-      <w:r>
-        <w:t xml:space="preserve"> Just looking directly at the actual course of Ball</w:t>
-      </w:r>
-      <w:r>
-        <w:t xml:space="preserve"> </w:t>
-      </w:r>
-      <w:r>
-        <w:t xml:space="preserve">B would not afford such contrasts. </w:t>
-      </w:r>
-      <w:r>
-        <w:t>This idea</w:t>
-      </w:r>
-      <w:r>
-        <w:t>, though,</w:t>
-      </w:r>
-      <w:r>
         <w:t xml:space="preserve"> could not be tested</w:t>
       </w:r>
       <w:r>
         <w:t xml:space="preserve"> directly</w:t>
       </w:r>
       <w:r>
-        <w:t xml:space="preserve">, so </w:t>
-      </w:r>
-      <w:r>
-        <w:t>there remain</w:t>
-      </w:r>
-      <w:r>
-        <w:t>ed</w:t>
-      </w:r>
-      <w:r>
-        <w:t xml:space="preserve"> an alternative interpretation </w:t>
-      </w:r>
-      <w:r>
-        <w:t>of</w:t>
-      </w:r>
-      <w:r>
-        <w:t xml:space="preserve"> the results and, thus, some uncertainty as to whether</w:t>
-      </w:r>
-      <w:r>
-        <w:t xml:space="preserve"> participants </w:t>
-      </w:r>
-      <w:r>
-        <w:t>did rely</w:t>
-      </w:r>
-      <w:r>
-        <w:t xml:space="preserve"> on counterfactual </w:t>
-      </w:r>
-      <w:r>
-        <w:t>t</w:t>
-      </w:r>
-      <w:r>
-        <w:t>hinking</w:t>
-      </w:r>
-      <w:r>
-        <w:t xml:space="preserve"> to determine </w:t>
-      </w:r>
-      <w:r>
-        <w:t>causality.</w:t>
-      </w:r>
-      <w:r>
-        <w:tab/>
-      </w:r>
-      <w:r>
-        <w:t xml:space="preserve"> </w:t>
+        <w:t>,</w:t>
+      </w:r>
+      <w:r>
+        <w:t xml:space="preserve"> given that the eye movements were recorded online as the stimuli remained visually available.</w:t>
       </w:r>
     </w:p>
     <w:p>
@@ -1344,179 +1317,7 @@
         <w:t xml:space="preserve">. </w:t>
       </w:r>
       <w:r>
-        <w:t>The e</w:t>
-      </w:r>
-      <w:r>
-        <w:t>ye movements</w:t>
-      </w:r>
-      <w:r>
-        <w:t xml:space="preserve"> recorded</w:t>
-      </w:r>
-      <w:r>
-        <w:t xml:space="preserve"> </w:t>
-      </w:r>
-      <w:r>
-        <w:t>during</w:t>
-      </w:r>
-      <w:r>
-        <w:t xml:space="preserve"> retrospective </w:t>
-      </w:r>
-      <w:r>
-        <w:t>thinking</w:t>
-      </w:r>
-      <w:r>
-        <w:t xml:space="preserve"> will</w:t>
-      </w:r>
-      <w:r>
-        <w:t xml:space="preserve"> </w:t>
-      </w:r>
-      <w:r>
-        <w:t xml:space="preserve">then </w:t>
-      </w:r>
-      <w:r>
-        <w:t xml:space="preserve">reveal </w:t>
-      </w:r>
-      <w:r>
-        <w:t xml:space="preserve">how </w:t>
-      </w:r>
-      <w:r>
-        <w:t xml:space="preserve">visuospatial information is recalled </w:t>
-      </w:r>
-      <w:r>
-        <w:t>within</w:t>
-      </w:r>
-      <w:r>
-        <w:t xml:space="preserve"> a mental </w:t>
-      </w:r>
-      <w:r>
-        <w:lastRenderedPageBreak/>
-        <w:t>simulation. This idea is supported by research suggesting that e</w:t>
-      </w:r>
-      <w:r>
-        <w:t xml:space="preserve">ye movements can facilitate the mental recreation of visuospatial information </w:t>
-      </w:r>
-      <w:r>
-        <w:t xml:space="preserve">(see </w:t>
-      </w:r>
-      <w:r>
-        <w:t xml:space="preserve">Ferreira et al., 2008 </w:t>
-      </w:r>
-      <w:r>
-        <w:t>for review)</w:t>
-      </w:r>
-      <w:r>
-        <w:t>.</w:t>
-      </w:r>
-      <w:r>
-        <w:t xml:space="preserve"> </w:t>
-      </w:r>
-      <w:r>
-        <w:t xml:space="preserve">For instance, </w:t>
-      </w:r>
-      <w:r>
-        <w:t>while visualizing previously encoded images, people tend</w:t>
-      </w:r>
-      <w:r>
-        <w:t>ed</w:t>
-      </w:r>
-      <w:r>
-        <w:t xml:space="preserve"> to spontaneously move their eyes in </w:t>
-      </w:r>
-      <w:r>
-        <w:t xml:space="preserve">similar </w:t>
-      </w:r>
-      <w:r>
-        <w:t>patterns as those enacted at initial encoding, which</w:t>
-      </w:r>
-      <w:r>
-        <w:t xml:space="preserve"> </w:t>
-      </w:r>
-      <w:r>
-        <w:t>improve</w:t>
-      </w:r>
-      <w:r>
-        <w:t>d</w:t>
-      </w:r>
-      <w:r>
-        <w:t xml:space="preserve"> </w:t>
-      </w:r>
-      <w:r>
-        <w:t xml:space="preserve">the </w:t>
-      </w:r>
-      <w:r>
-        <w:t xml:space="preserve">vividness of the mental image and subsequent memory </w:t>
-      </w:r>
-      <w:r>
-        <w:t xml:space="preserve">performance </w:t>
-      </w:r>
-      <w:r>
-        <w:t xml:space="preserve">(e.g., Damiano &amp; Walther, 2019; </w:t>
-      </w:r>
-      <w:proofErr w:type="spellStart"/>
-      <w:r>
-        <w:t>Laeng</w:t>
-      </w:r>
-      <w:proofErr w:type="spellEnd"/>
-      <w:r>
-        <w:t xml:space="preserve"> &amp; Teodorescu, 2002; Wynn, Ryan, &amp; </w:t>
-      </w:r>
-      <w:proofErr w:type="spellStart"/>
-      <w:r>
-        <w:t>Buchsbaum</w:t>
-      </w:r>
-      <w:proofErr w:type="spellEnd"/>
-      <w:r>
-        <w:t xml:space="preserve">, 2019). Moreover, when </w:t>
-      </w:r>
-      <w:r>
-        <w:t xml:space="preserve">instructed to </w:t>
-      </w:r>
-      <w:r>
-        <w:t>attend to a specific component of the mental image, people move</w:t>
-      </w:r>
-      <w:r>
-        <w:t>d</w:t>
-      </w:r>
-      <w:r>
-        <w:t xml:space="preserve"> their eyes toward </w:t>
-      </w:r>
-      <w:r>
-        <w:t>to the visuospatial information</w:t>
-      </w:r>
-      <w:r>
-        <w:t xml:space="preserve"> that they were in-the-moment attending (e.g., Johansson &amp; Johansson, 2014; </w:t>
-      </w:r>
-      <w:proofErr w:type="spellStart"/>
-      <w:r>
-        <w:t>Noton</w:t>
-      </w:r>
-      <w:proofErr w:type="spellEnd"/>
-      <w:r>
-        <w:t xml:space="preserve"> &amp; Stark, 1971). These collective findings suggest that eye movements, even in the absence of </w:t>
-      </w:r>
-      <w:r>
-        <w:t>online</w:t>
-      </w:r>
-      <w:r>
-        <w:t xml:space="preserve"> </w:t>
-      </w:r>
-      <w:r>
-        <w:t>visual input</w:t>
-      </w:r>
-      <w:r>
-        <w:t>s</w:t>
-      </w:r>
-      <w:r>
-        <w:t xml:space="preserve">, can facilitate the mental recreation of visuospatial information in a way that can, in real-time, delineate which components of a mental image </w:t>
-      </w:r>
-      <w:r>
-        <w:t>are</w:t>
-      </w:r>
-      <w:r>
-        <w:t xml:space="preserve"> being recalled</w:t>
-      </w:r>
-      <w:r>
-        <w:t xml:space="preserve">. </w:t>
+        <w:t xml:space="preserve">As such, we do not predict differences in eye movements across retrospective thoughts at initial encoding. </w:t>
       </w:r>
     </w:p>
     <w:p>
@@ -1529,69 +1330,176 @@
         <w:ind w:firstLine="720"/>
       </w:pPr>
       <w:r>
-        <w:t>To adjudicate between process and</w:t>
-      </w:r>
-      <w:r>
-        <w:rPr>
-          <w:i/>
-        </w:rPr>
+        <w:lastRenderedPageBreak/>
+        <w:t>The e</w:t>
+      </w:r>
+      <w:r>
+        <w:t>ye movements</w:t>
+      </w:r>
+      <w:r>
+        <w:t xml:space="preserve"> recorded</w:t>
+      </w:r>
+      <w:r>
         <w:t xml:space="preserve"> </w:t>
       </w:r>
       <w:r>
-        <w:t xml:space="preserve">counterfactual theories of causal reasoning, we will </w:t>
-      </w:r>
-      <w:r>
-        <w:t xml:space="preserve">use the eye movements evoked during outcome assessment and counterfactual thinking to </w:t>
-      </w:r>
-      <w:r>
-        <w:t>predict</w:t>
-      </w:r>
-      <w:r>
-        <w:t xml:space="preserve"> the eye movements evoked during causal reasoning. Such </w:t>
-      </w:r>
-      <w:r>
-        <w:t>predictions</w:t>
-      </w:r>
-      <w:r>
-        <w:t xml:space="preserve"> will reveal to degree to which </w:t>
-      </w:r>
-      <w:r>
-        <w:t>participants relied on counterfactual thinking to determine causality. That is,</w:t>
+        <w:t>during</w:t>
+      </w:r>
+      <w:r>
+        <w:t xml:space="preserve"> retrospective </w:t>
+      </w:r>
+      <w:r>
+        <w:t>thinking</w:t>
+      </w:r>
+      <w:r>
+        <w:t xml:space="preserve"> will</w:t>
       </w:r>
       <w:r>
         <w:t xml:space="preserve"> </w:t>
       </w:r>
       <w:r>
-        <w:t>i</w:t>
-      </w:r>
-      <w:r>
-        <w:t xml:space="preserve">f </w:t>
-      </w:r>
-      <w:r>
-        <w:t xml:space="preserve">retrospective </w:t>
-      </w:r>
-      <w:r>
-        <w:t>counterfactual eye movements predict causal eye movements, the evidence would support the idea that participants, to a certain degree, engaged counterfactual thinking to determine causality</w:t>
-      </w:r>
-      <w:r>
-        <w:t xml:space="preserve">, </w:t>
-      </w:r>
-      <w:r>
-        <w:t>supporting counterfactual theories. If outcome assessment is a better predictor, however, evidence would support process theories. Given their retrospective nature, such eye movements will not reflect any future-oriented hypothetical simulations</w:t>
-      </w:r>
-      <w:r>
-        <w:t xml:space="preserve"> thus address the possible alternative explanation from </w:t>
+        <w:t xml:space="preserve">then </w:t>
+      </w:r>
+      <w:r>
+        <w:t xml:space="preserve">reveal </w:t>
+      </w:r>
+      <w:r>
+        <w:t xml:space="preserve">how </w:t>
+      </w:r>
+      <w:r>
+        <w:t xml:space="preserve">visuospatial information is recalled </w:t>
+      </w:r>
+      <w:r>
+        <w:t>within</w:t>
+      </w:r>
+      <w:r>
+        <w:t xml:space="preserve"> a mental simulation. This idea is supported by research suggesting that e</w:t>
+      </w:r>
+      <w:r>
+        <w:t xml:space="preserve">ye movements can facilitate the mental recreation of visuospatial information </w:t>
+      </w:r>
+      <w:r>
+        <w:t xml:space="preserve">(see </w:t>
+      </w:r>
+      <w:r>
+        <w:t xml:space="preserve">Ferreira et al., 2008 </w:t>
+      </w:r>
+      <w:r>
+        <w:t>for review)</w:t>
+      </w:r>
+      <w:r>
+        <w:t>.</w:t>
+      </w:r>
+      <w:r>
+        <w:t xml:space="preserve"> </w:t>
+      </w:r>
+      <w:r>
+        <w:t xml:space="preserve">For instance, </w:t>
+      </w:r>
+      <w:r>
+        <w:t>while visualizing previously encoded images, people tend</w:t>
+      </w:r>
+      <w:r>
+        <w:t>ed</w:t>
+      </w:r>
+      <w:r>
+        <w:t xml:space="preserve"> to spontaneously move their eyes in </w:t>
+      </w:r>
+      <w:r>
+        <w:t xml:space="preserve">similar </w:t>
+      </w:r>
+      <w:r>
+        <w:t>patterns as those enacted at initial encoding, which</w:t>
+      </w:r>
+      <w:r>
+        <w:t xml:space="preserve"> </w:t>
+      </w:r>
+      <w:r>
+        <w:t>improve</w:t>
+      </w:r>
+      <w:r>
+        <w:t>d</w:t>
+      </w:r>
+      <w:r>
+        <w:t xml:space="preserve"> </w:t>
+      </w:r>
+      <w:r>
+        <w:t xml:space="preserve">the </w:t>
+      </w:r>
+      <w:r>
+        <w:t xml:space="preserve">vividness of the mental image and subsequent memory </w:t>
+      </w:r>
+      <w:r>
+        <w:t xml:space="preserve">performance </w:t>
+      </w:r>
+      <w:r>
+        <w:t xml:space="preserve">(e.g., Damiano &amp; Walther, 2019; </w:t>
       </w:r>
       <w:proofErr w:type="spellStart"/>
       <w:r>
-        <w:t>Gerstenberg</w:t>
+        <w:t>Laeng</w:t>
       </w:r>
       <w:proofErr w:type="spellEnd"/>
       <w:r>
-        <w:t xml:space="preserve"> et al. (2017)</w:t>
-      </w:r>
-      <w:r>
-        <w:t>.</w:t>
+        <w:t xml:space="preserve"> &amp; Teodorescu, 2002; Wynn, Ryan, &amp; </w:t>
+      </w:r>
+      <w:proofErr w:type="spellStart"/>
+      <w:r>
+        <w:t>Buchsbaum</w:t>
+      </w:r>
+      <w:proofErr w:type="spellEnd"/>
+      <w:r>
+        <w:t xml:space="preserve">, 2019). Moreover, when </w:t>
+      </w:r>
+      <w:r>
+        <w:t xml:space="preserve">instructed to </w:t>
+      </w:r>
+      <w:r>
+        <w:t>attend to a specific component of the mental image, people move</w:t>
+      </w:r>
+      <w:r>
+        <w:t>d</w:t>
+      </w:r>
+      <w:r>
+        <w:t xml:space="preserve"> their eyes toward </w:t>
+      </w:r>
+      <w:r>
+        <w:t>to the visuospatial information</w:t>
+      </w:r>
+      <w:r>
+        <w:t xml:space="preserve"> that they were in-the-moment attending (e.g., Johansson &amp; Johansson, 2014; </w:t>
+      </w:r>
+      <w:proofErr w:type="spellStart"/>
+      <w:r>
+        <w:t>Noton</w:t>
+      </w:r>
+      <w:proofErr w:type="spellEnd"/>
+      <w:r>
+        <w:t xml:space="preserve"> &amp; Stark, 1971). These collective findings suggest that eye movements, even in the absence of </w:t>
+      </w:r>
+      <w:r>
+        <w:t>online</w:t>
+      </w:r>
+      <w:r>
+        <w:t xml:space="preserve"> </w:t>
+      </w:r>
+      <w:r>
+        <w:t>visual input</w:t>
+      </w:r>
+      <w:r>
+        <w:t>s</w:t>
+      </w:r>
+      <w:r>
+        <w:t xml:space="preserve">, can facilitate the mental recreation of visuospatial information in a way that can, in real-time, delineate which components of a mental image </w:t>
+      </w:r>
+      <w:r>
+        <w:t>are</w:t>
+      </w:r>
+      <w:r>
+        <w:t xml:space="preserve"> being recalled</w:t>
+      </w:r>
+      <w:r>
+        <w:t xml:space="preserve">. </w:t>
       </w:r>
     </w:p>
     <w:p>
@@ -1604,81 +1512,93 @@
         <w:ind w:firstLine="720"/>
       </w:pPr>
       <w:r>
-        <w:t xml:space="preserve">We will also </w:t>
-      </w:r>
-      <w:r>
-        <w:t>compare</w:t>
-      </w:r>
-      <w:r>
-        <w:t xml:space="preserve"> eye movements </w:t>
-      </w:r>
-      <w:r>
-        <w:t>across</w:t>
-      </w:r>
-      <w:r>
-        <w:t xml:space="preserve"> initial encoding and retrospective thinking. </w:t>
-      </w:r>
-      <w:r>
-        <w:t>If</w:t>
-      </w:r>
-      <w:r>
-        <w:t xml:space="preserve"> the eye movements evoked during </w:t>
-      </w:r>
-      <w:r>
-        <w:t xml:space="preserve">initial encoding most closely resemble those from </w:t>
-      </w:r>
-      <w:r>
-        <w:t>retrospective outcome assessment</w:t>
-      </w:r>
-      <w:r>
-        <w:t xml:space="preserve">, the evidence </w:t>
-      </w:r>
-      <w:r>
-        <w:t xml:space="preserve">would suggest </w:t>
-      </w:r>
-      <w:r>
-        <w:t>that</w:t>
-      </w:r>
-      <w:r>
-        <w:t xml:space="preserve"> participants </w:t>
-      </w:r>
-      <w:r>
-        <w:t>most closely</w:t>
-      </w:r>
-      <w:r>
-        <w:t xml:space="preserve"> focused on the actual outcome during initial encoding. </w:t>
-      </w:r>
-      <w:r>
-        <w:t>If eye movements during initial encoding instead more closely resemble those from retrospective counterfactual thinking, the evidence would suggest that participants did, to some degree, consider counterfactual alternatives during initial encoding without any specific instruction to do so. We will also use these contrasts to predict the contrasts in eye movements between initial encoding and causal reasoning.</w:t>
-      </w:r>
-    </w:p>
-    <w:p>
-      <w:pPr>
-        <w:tabs>
-          <w:tab w:val="left" w:pos="630"/>
-          <w:tab w:val="left" w:pos="720"/>
-        </w:tabs>
-        <w:spacing w:line="360" w:lineRule="auto"/>
-        <w:ind w:firstLine="720"/>
-      </w:pPr>
-      <w:r>
-        <w:t>[</w:t>
-      </w:r>
-      <w:commentRangeStart w:id="5"/>
-      <w:r>
-        <w:t>mention percept-related judgments</w:t>
-      </w:r>
-      <w:commentRangeEnd w:id="5"/>
-      <w:r>
-        <w:rPr>
-          <w:rStyle w:val="CommentReference"/>
-          <w:rFonts w:ascii="Arial" w:eastAsia="Arial" w:hAnsi="Arial" w:cs="Arial"/>
-          <w:lang w:val="en"/>
-        </w:rPr>
-        <w:commentReference w:id="5"/>
-      </w:r>
-      <w:r>
-        <w:t>]</w:t>
+        <w:t>To adjudicate between process and</w:t>
+      </w:r>
+      <w:r>
+        <w:rPr>
+          <w:i/>
+        </w:rPr>
+        <w:t xml:space="preserve"> </w:t>
+      </w:r>
+      <w:r>
+        <w:t xml:space="preserve">counterfactual theories of causal reasoning, we will </w:t>
+      </w:r>
+      <w:r>
+        <w:t xml:space="preserve">use the eye movements evoked during outcome assessment and counterfactual thinking to </w:t>
+      </w:r>
+      <w:r>
+        <w:t>predict</w:t>
+      </w:r>
+      <w:r>
+        <w:t xml:space="preserve"> the eye movements evoked during causal reasoning. Such </w:t>
+      </w:r>
+      <w:r>
+        <w:t>predictions</w:t>
+      </w:r>
+      <w:r>
+        <w:t xml:space="preserve"> will reveal to degree to which </w:t>
+      </w:r>
+      <w:r>
+        <w:t>participants relied on counterfactual thinking to determine causality. That is,</w:t>
+      </w:r>
+      <w:r>
+        <w:t xml:space="preserve"> </w:t>
+      </w:r>
+      <w:r>
+        <w:t>i</w:t>
+      </w:r>
+      <w:r>
+        <w:t>f</w:t>
+      </w:r>
+      <w:r>
+        <w:t xml:space="preserve"> eye movements during retrospective causal reasoning resemble thos</w:t>
+      </w:r>
+      <w:r>
+        <w:t>e</w:t>
+      </w:r>
+      <w:r>
+        <w:t xml:space="preserve"> during </w:t>
+      </w:r>
+      <w:r>
+        <w:t xml:space="preserve">counterfactual </w:t>
+      </w:r>
+      <w:r>
+        <w:t>thinking</w:t>
+      </w:r>
+      <w:r>
+        <w:t>, the evidence would support the idea that participants, to a certain degree, engaged counterfactual thinking to determine causality</w:t>
+      </w:r>
+      <w:r>
+        <w:t xml:space="preserve">, </w:t>
+      </w:r>
+      <w:r>
+        <w:t>supporting counterfactual theories. If</w:t>
+      </w:r>
+      <w:r>
+        <w:t>, however, they more closely resemble those during</w:t>
+      </w:r>
+      <w:r>
+        <w:t xml:space="preserve"> outcome assessment</w:t>
+      </w:r>
+      <w:r>
+        <w:t xml:space="preserve">, </w:t>
+      </w:r>
+      <w:r>
+        <w:t>evidence would support process theories. Given their retrospective nature, such eye movements will not reflect any future-oriented hypothetical simulations</w:t>
+      </w:r>
+      <w:r>
+        <w:t xml:space="preserve"> thus address the possible alternative explanation from </w:t>
+      </w:r>
+      <w:proofErr w:type="spellStart"/>
+      <w:r>
+        <w:t>Gerstenberg</w:t>
+      </w:r>
+      <w:proofErr w:type="spellEnd"/>
+      <w:r>
+        <w:t xml:space="preserve"> et al. (2017)</w:t>
+      </w:r>
+      <w:r>
+        <w:t>.</w:t>
       </w:r>
     </w:p>
     <w:p>
@@ -1691,60 +1611,63 @@
           <w:b/>
           <w:bCs/>
         </w:rPr>
+        <w:t>Vividness of mental imagery.</w:t>
+      </w:r>
+      <w:r>
+        <w:t xml:space="preserve"> </w:t>
+      </w:r>
+      <w:r>
+        <w:t>We</w:t>
+      </w:r>
+      <w:r>
+        <w:t xml:space="preserve"> will consider the degree to which participants create</w:t>
+      </w:r>
+      <w:r>
+        <w:t xml:space="preserve"> </w:t>
+      </w:r>
+      <w:r>
+        <w:t xml:space="preserve">visually vivid mental </w:t>
+      </w:r>
+      <w:r>
+        <w:t>images when engaged in retrospective thinking</w:t>
+      </w:r>
+      <w:r>
+        <w:t xml:space="preserve">. </w:t>
+      </w:r>
+      <w:r>
+        <w:t>Specifically, t</w:t>
+      </w:r>
+      <w:r>
+        <w:t>he degree to which people can subjectively, voluntarily create vivid mental image</w:t>
+      </w:r>
+      <w:r>
+        <w:t>s</w:t>
+      </w:r>
+      <w:r>
+        <w:t xml:space="preserve"> </w:t>
+      </w:r>
+      <w:r>
+        <w:t>ranges considerably (Pearson, 2019), with some people reporting photo-like illusions (</w:t>
+      </w:r>
+      <w:proofErr w:type="spellStart"/>
+      <w:r>
+        <w:t>hyperphantasia</w:t>
+      </w:r>
+      <w:proofErr w:type="spellEnd"/>
+      <w:r>
+        <w:t>) while others reporting a complete lack of visual mental experience (</w:t>
+      </w:r>
+      <w:proofErr w:type="spellStart"/>
+      <w:r>
+        <w:t>aphantasia</w:t>
+      </w:r>
+      <w:proofErr w:type="spellEnd"/>
+      <w:r>
+        <w:t xml:space="preserve">; Zeman, Dewar, &amp; Della Sala, 2015). Consequently, the degree to which mental images are reported as vivid and perception-like corresponds to the similarity of neural activation patterns across initial perception and later </w:t>
+      </w:r>
+      <w:r>
         <w:lastRenderedPageBreak/>
-        <w:t>Vividness of mental imagery.</w:t>
-      </w:r>
-      <w:r>
-        <w:t xml:space="preserve"> </w:t>
-      </w:r>
-      <w:r>
-        <w:t>We</w:t>
-      </w:r>
-      <w:r>
-        <w:t xml:space="preserve"> will consider the degree to which participants create</w:t>
-      </w:r>
-      <w:r>
-        <w:t xml:space="preserve"> </w:t>
-      </w:r>
-      <w:r>
-        <w:t xml:space="preserve">visually vivid mental </w:t>
-      </w:r>
-      <w:r>
-        <w:t>images when engaged in retrospective thinking</w:t>
-      </w:r>
-      <w:r>
-        <w:t xml:space="preserve">. </w:t>
-      </w:r>
-      <w:r>
-        <w:t>Specifically, t</w:t>
-      </w:r>
-      <w:r>
-        <w:t>he degree to which people can subjectively, voluntarily create vivid mental image</w:t>
-      </w:r>
-      <w:r>
-        <w:t>s</w:t>
-      </w:r>
-      <w:r>
-        <w:t xml:space="preserve"> </w:t>
-      </w:r>
-      <w:r>
-        <w:t>ranges considerably (Pearson, 2019), with some people reporting photo-like illusions (</w:t>
-      </w:r>
-      <w:proofErr w:type="spellStart"/>
-      <w:r>
-        <w:t>hyperphantasia</w:t>
-      </w:r>
-      <w:proofErr w:type="spellEnd"/>
-      <w:r>
-        <w:t>) while others reporting a complete lack of visual mental experience (</w:t>
-      </w:r>
-      <w:proofErr w:type="spellStart"/>
-      <w:r>
-        <w:t>aphantasia</w:t>
-      </w:r>
-      <w:proofErr w:type="spellEnd"/>
-      <w:r>
-        <w:t xml:space="preserve">; Zeman, Dewar, &amp; Della Sala, 2015). Consequently, the degree to which mental images are reported as vivid and perception-like corresponds to the similarity of neural activation patterns across initial perception and later imagery (Dijkstra, Bosch, &amp; </w:t>
+        <w:t xml:space="preserve">imagery (Dijkstra, Bosch, &amp; </w:t>
       </w:r>
       <w:proofErr w:type="spellStart"/>
       <w:r>
@@ -1861,15 +1784,25 @@
       <w:r>
         <w:t xml:space="preserve">correspond to more extreme precept-related event judgements (e.g., Swann &amp; Miller, 1982). </w:t>
       </w:r>
+      <w:commentRangeStart w:id="5"/>
       <w:commentRangeStart w:id="6"/>
       <w:commentRangeStart w:id="7"/>
       <w:r>
         <w:t>…</w:t>
       </w:r>
+      <w:commentRangeEnd w:id="5"/>
+      <w:r>
+        <w:rPr>
+          <w:rStyle w:val="CommentReference"/>
+        </w:rPr>
+        <w:commentReference w:id="5"/>
+      </w:r>
       <w:commentRangeEnd w:id="6"/>
       <w:r>
         <w:rPr>
           <w:rStyle w:val="CommentReference"/>
+          <w:rFonts w:ascii="Arial" w:eastAsia="Arial" w:hAnsi="Arial" w:cs="Arial"/>
+          <w:lang w:val="en"/>
         </w:rPr>
         <w:commentReference w:id="6"/>
       </w:r>
@@ -2060,7 +1993,6 @@
         <w:rPr>
           <w:b/>
         </w:rPr>
-        <w:lastRenderedPageBreak/>
         <w:t>Methods</w:t>
       </w:r>
     </w:p>
@@ -2140,7 +2072,20 @@
       </w:r>
       <w:proofErr w:type="gramEnd"/>
       <w:r>
-        <w:t xml:space="preserve"> … We will also use Monte Carlo simulations to estimate the minimally detectable effect size from our data and will interpret our results in the context of those results. Specifically, we will estimate the effect size of retrospective thought </w:t>
+        <w:t>, we</w:t>
+      </w:r>
+      <w:r>
+        <w:t xml:space="preserve"> </w:t>
+      </w:r>
+      <w:r>
+        <w:lastRenderedPageBreak/>
+        <w:t>will also use Monte Carlo simulations to estimate the minimally detectable effect size</w:t>
+      </w:r>
+      <w:r>
+        <w:t>s</w:t>
+      </w:r>
+      <w:r>
+        <w:t xml:space="preserve"> from our data and will interpret our results in the context of those results. </w:t>
       </w:r>
     </w:p>
     <w:p>
@@ -2262,7 +2207,6 @@
         <w:ind w:firstLine="720"/>
       </w:pPr>
       <w:r>
-        <w:lastRenderedPageBreak/>
         <w:t xml:space="preserve">While participants view these videos, we will track eye movements using the </w:t>
       </w:r>
       <w:proofErr w:type="spellStart"/>
@@ -2308,6 +2252,7 @@
         <w:ind w:firstLine="720"/>
       </w:pPr>
       <w:r>
+        <w:lastRenderedPageBreak/>
         <w:t xml:space="preserve">After providing written consent and following the 9-point calibration procedures, participants will watch several instructional videos to learn how the objects can move and interact with each other. These videos will expose participants to the starting position of each object, the speed and angle by which each object moves, and how the ball may score or miss the goal according to whether the goalie blocked the ball. </w:t>
       </w:r>
     </w:p>
@@ -2453,11 +2398,7 @@
         <w:t>condition</w:t>
       </w:r>
       <w:r>
-        <w:t xml:space="preserve">). Specifically, as a within-subject manipulation, if participants see the prompt Remember, they should think about/visualize the </w:t>
-      </w:r>
-      <w:r>
-        <w:lastRenderedPageBreak/>
-        <w:t>actual sequence of events that just occurred (</w:t>
+        <w:t>). Specifically, as a within-subject manipulation, if participants see the prompt Remember, they should think about/visualize the actual sequence of events that just occurred (</w:t>
       </w:r>
       <w:r>
         <w:rPr>
@@ -3303,14 +3244,7 @@
         <w:rPr>
           <w:i/>
         </w:rPr>
-        <w:t xml:space="preserve">No image at all, you only </w:t>
-      </w:r>
-      <w:r>
-        <w:rPr>
-          <w:i/>
-        </w:rPr>
-        <w:lastRenderedPageBreak/>
-        <w:t>“know” that you are thinking of the objects</w:t>
+        <w:t>No image at all, you only “know” that you are thinking of the objects</w:t>
       </w:r>
       <w:r>
         <w:t xml:space="preserve"> and 5 indicating </w:t>
@@ -3464,6 +3398,7 @@
           <w:bCs/>
           <w:iCs/>
         </w:rPr>
+        <w:lastRenderedPageBreak/>
         <w:t>Behavioral Pilot</w:t>
       </w:r>
     </w:p>
@@ -3859,51 +3794,6 @@
         <w:t xml:space="preserve">. </w:t>
       </w:r>
       <w:r>
-        <w:rPr>
-          <w:highlight w:val="white"/>
-        </w:rPr>
-        <w:t xml:space="preserve">Relative to outcome assessment, </w:t>
-      </w:r>
-      <w:r>
-        <w:rPr>
-          <w:highlight w:val="white"/>
-        </w:rPr>
-        <w:t xml:space="preserve">counterfactual thinking tended to predict vividness while </w:t>
-      </w:r>
-      <w:r>
-        <w:rPr>
-          <w:highlight w:val="white"/>
-        </w:rPr>
-        <w:t>casual reasoning significantly predicted vividness.</w:t>
-      </w:r>
-      <w:r>
-        <w:rPr>
-          <w:highlight w:val="white"/>
-        </w:rPr>
-        <w:t xml:space="preserve"> </w:t>
-      </w:r>
-      <w:r>
-        <w:rPr>
-          <w:highlight w:val="white"/>
-        </w:rPr>
-        <w:t>There was</w:t>
-      </w:r>
-      <w:r>
-        <w:rPr>
-          <w:highlight w:val="white"/>
-        </w:rPr>
-        <w:t xml:space="preserve">, however, a </w:t>
-      </w:r>
-      <w:r>
-        <w:t>perspective [impersonal] by thought [causal reasoning]</w:t>
-      </w:r>
-      <w:r>
-        <w:t xml:space="preserve"> interaction</w:t>
-      </w:r>
-      <w:r>
-        <w:t xml:space="preserve">. </w:t>
-      </w:r>
-      <w:r>
         <w:t xml:space="preserve">As illustrated in </w:t>
       </w:r>
       <w:r>
@@ -4007,13 +3897,325 @@
         <w:t xml:space="preserve"> showed that </w:t>
       </w:r>
       <w:r>
-        <w:t xml:space="preserve">participants who engaged in personal perspective outcome assessment reported more vivid mental simulations than those for </w:t>
-      </w:r>
-      <w:r>
-        <w:rPr>
-          <w:highlight w:val="yellow"/>
-        </w:rPr>
-        <w:t>…</w:t>
+        <w:t xml:space="preserve">participants </w:t>
+      </w:r>
+      <w:r>
+        <w:t xml:space="preserve">reported more vivid mental simulations for </w:t>
+      </w:r>
+      <w:r>
+        <w:t xml:space="preserve">outcome assessment </w:t>
+      </w:r>
+      <w:r>
+        <w:t xml:space="preserve">than counterfactual thinking </w:t>
+      </w:r>
+      <w:r>
+        <w:t>(</w:t>
+      </w:r>
+      <w:r>
+        <w:rPr>
+          <w:i/>
+          <w:iCs/>
+        </w:rPr>
+        <w:t>B</w:t>
+      </w:r>
+      <w:r>
+        <w:t xml:space="preserve"> = .04, </w:t>
+      </w:r>
+      <w:r>
+        <w:rPr>
+          <w:i/>
+          <w:iCs/>
+        </w:rPr>
+        <w:t>SE</w:t>
+      </w:r>
+      <w:r>
+        <w:t xml:space="preserve"> </w:t>
+      </w:r>
+      <w:r>
+        <w:t>=</w:t>
+      </w:r>
+      <w:r>
+        <w:t xml:space="preserve"> .01, </w:t>
+      </w:r>
+      <w:r>
+        <w:rPr>
+          <w:i/>
+          <w:iCs/>
+        </w:rPr>
+        <w:t>p</w:t>
+      </w:r>
+      <w:r>
+        <w:t xml:space="preserve"> = .004)</w:t>
+      </w:r>
+      <w:r>
+        <w:t xml:space="preserve"> </w:t>
+      </w:r>
+      <w:r>
+        <w:t xml:space="preserve">but only when participants were </w:t>
+      </w:r>
+      <w:r>
+        <w:t>focused on the ball (personal perspective)</w:t>
+      </w:r>
+      <w:r>
+        <w:t xml:space="preserve">. Those who were focused on the goalie (impersonal perspective) reported similar vividness ratings for outcome assessment and counterfactual thinking </w:t>
+      </w:r>
+      <w:r>
+        <w:t>(</w:t>
+      </w:r>
+      <w:r>
+        <w:rPr>
+          <w:i/>
+          <w:iCs/>
+        </w:rPr>
+        <w:t>B</w:t>
+      </w:r>
+      <w:r>
+        <w:t xml:space="preserve"> = .0</w:t>
+      </w:r>
+      <w:r>
+        <w:t>0</w:t>
+      </w:r>
+      <w:r>
+        <w:t xml:space="preserve">, </w:t>
+      </w:r>
+      <w:r>
+        <w:rPr>
+          <w:i/>
+          <w:iCs/>
+        </w:rPr>
+        <w:t>SE</w:t>
+      </w:r>
+      <w:r>
+        <w:t xml:space="preserve"> = .0</w:t>
+      </w:r>
+      <w:r>
+        <w:t>2</w:t>
+      </w:r>
+      <w:r>
+        <w:t xml:space="preserve">, </w:t>
+      </w:r>
+      <w:r>
+        <w:rPr>
+          <w:i/>
+          <w:iCs/>
+        </w:rPr>
+        <w:t>p</w:t>
+      </w:r>
+      <w:r>
+        <w:t xml:space="preserve"> = .</w:t>
+      </w:r>
+      <w:r>
+        <w:t>809</w:t>
+      </w:r>
+      <w:r>
+        <w:t>)</w:t>
+      </w:r>
+      <w:r>
+        <w:t>. Mental simulations for outcome assessment were more vivid than for causal reasoning regardless of whether participants were focused on the ball</w:t>
+      </w:r>
+      <w:r>
+        <w:t xml:space="preserve"> (</w:t>
+      </w:r>
+      <w:r>
+        <w:rPr>
+          <w:i/>
+          <w:iCs/>
+        </w:rPr>
+        <w:t>B</w:t>
+      </w:r>
+      <w:r>
+        <w:t xml:space="preserve"> = .08, </w:t>
+      </w:r>
+      <w:r>
+        <w:rPr>
+          <w:i/>
+          <w:iCs/>
+        </w:rPr>
+        <w:t>SE</w:t>
+      </w:r>
+      <w:r>
+        <w:t xml:space="preserve"> = .01, </w:t>
+      </w:r>
+      <w:r>
+        <w:rPr>
+          <w:i/>
+          <w:iCs/>
+        </w:rPr>
+        <w:t>p</w:t>
+      </w:r>
+      <w:r>
+        <w:t xml:space="preserve"> &lt; .001)</w:t>
+      </w:r>
+      <w:r>
+        <w:t xml:space="preserve"> or the goalie </w:t>
+      </w:r>
+      <w:r>
+        <w:t>(</w:t>
+      </w:r>
+      <w:r>
+        <w:rPr>
+          <w:i/>
+          <w:iCs/>
+        </w:rPr>
+        <w:t>B</w:t>
+      </w:r>
+      <w:r>
+        <w:t xml:space="preserve"> = .0</w:t>
+      </w:r>
+      <w:r>
+        <w:t>5</w:t>
+      </w:r>
+      <w:r>
+        <w:t xml:space="preserve">, </w:t>
+      </w:r>
+      <w:r>
+        <w:rPr>
+          <w:i/>
+          <w:iCs/>
+        </w:rPr>
+        <w:t>SE</w:t>
+      </w:r>
+      <w:r>
+        <w:t xml:space="preserve"> = .0</w:t>
+      </w:r>
+      <w:r>
+        <w:t>2</w:t>
+      </w:r>
+      <w:r>
+        <w:t xml:space="preserve">, </w:t>
+      </w:r>
+      <w:r>
+        <w:rPr>
+          <w:i/>
+          <w:iCs/>
+        </w:rPr>
+        <w:t>p</w:t>
+      </w:r>
+      <w:r>
+        <w:t xml:space="preserve"> </w:t>
+      </w:r>
+      <w:r>
+        <w:t>=</w:t>
+      </w:r>
+      <w:r>
+        <w:t xml:space="preserve"> .00</w:t>
+      </w:r>
+      <w:r>
+        <w:t>1</w:t>
+      </w:r>
+      <w:r>
+        <w:t>)</w:t>
+      </w:r>
+      <w:r>
+        <w:t xml:space="preserve">. </w:t>
+      </w:r>
+      <w:r>
+        <w:t>Further, mental simulations for counterfactual thinking were reported as more vivid than causal reasoning</w:t>
+      </w:r>
+      <w:r>
+        <w:t xml:space="preserve"> again regardless of whether participants were focused on the ball</w:t>
+      </w:r>
+      <w:r>
+        <w:t xml:space="preserve"> </w:t>
+      </w:r>
+      <w:r>
+        <w:t>(</w:t>
+      </w:r>
+      <w:r>
+        <w:rPr>
+          <w:i/>
+          <w:iCs/>
+        </w:rPr>
+        <w:t>B</w:t>
+      </w:r>
+      <w:r>
+        <w:t xml:space="preserve"> = .04, </w:t>
+      </w:r>
+      <w:r>
+        <w:rPr>
+          <w:i/>
+          <w:iCs/>
+        </w:rPr>
+        <w:t>SE</w:t>
+      </w:r>
+      <w:r>
+        <w:t xml:space="preserve"> = .01, </w:t>
+      </w:r>
+      <w:r>
+        <w:rPr>
+          <w:i/>
+          <w:iCs/>
+        </w:rPr>
+        <w:t>p</w:t>
+      </w:r>
+      <w:r>
+        <w:t xml:space="preserve"> = .00</w:t>
+      </w:r>
+      <w:r>
+        <w:t>5</w:t>
+      </w:r>
+      <w:r>
+        <w:t>)</w:t>
+      </w:r>
+      <w:r>
+        <w:t xml:space="preserve"> or the goalie</w:t>
+      </w:r>
+      <w:r>
+        <w:t xml:space="preserve"> (</w:t>
+      </w:r>
+      <w:r>
+        <w:rPr>
+          <w:i/>
+          <w:iCs/>
+        </w:rPr>
+        <w:t>B</w:t>
+      </w:r>
+      <w:r>
+        <w:t xml:space="preserve"> = .0</w:t>
+      </w:r>
+      <w:r>
+        <w:t>5</w:t>
+      </w:r>
+      <w:r>
+        <w:t xml:space="preserve">, </w:t>
+      </w:r>
+      <w:r>
+        <w:rPr>
+          <w:i/>
+          <w:iCs/>
+        </w:rPr>
+        <w:t>SE</w:t>
+      </w:r>
+      <w:r>
+        <w:t xml:space="preserve"> = .0</w:t>
+      </w:r>
+      <w:r>
+        <w:t>2</w:t>
+      </w:r>
+      <w:r>
+        <w:t xml:space="preserve">, </w:t>
+      </w:r>
+      <w:r>
+        <w:rPr>
+          <w:i/>
+          <w:iCs/>
+        </w:rPr>
+        <w:t>p</w:t>
+      </w:r>
+      <w:r>
+        <w:t xml:space="preserve"> </w:t>
+      </w:r>
+      <w:r>
+        <w:t>=</w:t>
+      </w:r>
+      <w:r>
+        <w:t xml:space="preserve"> .00</w:t>
+      </w:r>
+      <w:r>
+        <w:t>2</w:t>
+      </w:r>
+      <w:r>
+        <w:t>)</w:t>
       </w:r>
     </w:p>
     <w:p>
@@ -4028,7 +4230,6 @@
         <w:rPr>
           <w:highlight w:val="white"/>
         </w:rPr>
-        <w:lastRenderedPageBreak/>
         <w:t>These findings indicate that the vividness of mental images evoked during retrospective thinking varied across thought type. This, along with our prediction that the vividness of mental simulation might impact any percept-related event judgments from retrospective thinking</w:t>
       </w:r>
       <w:r>
@@ -11196,22 +11397,24 @@
     <w:p>
       <w:pPr>
         <w:spacing w:line="360" w:lineRule="auto"/>
+        <w:ind w:firstLine="720"/>
+      </w:pPr>
+      <w:r>
         <w:rPr>
           <w:b/>
           <w:bCs/>
-          <w:highlight w:val="yellow"/>
-        </w:rPr>
-      </w:pPr>
-    </w:p>
-    <w:p>
-      <w:pPr>
-        <w:spacing w:line="360" w:lineRule="auto"/>
-        <w:rPr>
-          <w:b/>
-          <w:bCs/>
-          <w:highlight w:val="yellow"/>
-        </w:rPr>
-      </w:pPr>
+        </w:rPr>
+        <w:t>Discussion.</w:t>
+      </w:r>
+      <w:r>
+        <w:t xml:space="preserve"> [include after feedback</w:t>
+      </w:r>
+      <w:r>
+        <w:t>, framed how the intro pans out</w:t>
+      </w:r>
+      <w:r>
+        <w:t xml:space="preserve">]  </w:t>
+      </w:r>
     </w:p>
     <w:p>
       <w:pPr>
@@ -11317,7 +11520,6 @@
         <w:rPr>
           <w:b/>
         </w:rPr>
-        <w:lastRenderedPageBreak/>
         <w:t>References</w:t>
       </w:r>
     </w:p>
@@ -11338,6 +11540,7 @@
           <w:color w:val="222222"/>
           <w:shd w:val="clear" w:color="auto" w:fill="FFFFFF"/>
         </w:rPr>
+        <w:lastRenderedPageBreak/>
         <w:t>Cheng, P. W., &amp; Novick, L. R. (1992). Covariation in natural causal induction.</w:t>
       </w:r>
       <w:r>
@@ -13057,7 +13260,7 @@
       </w:r>
     </w:p>
   </w:comment>
-  <w:comment w:id="5" w:author="Kristina Krasich" w:date="2020-04-02T23:41:00Z" w:initials="KK">
+  <w:comment w:id="5" w:author="Kristina Krasich" w:date="2020-03-12T23:37:00Z" w:initials="KK">
     <w:p>
       <w:pPr>
         <w:pStyle w:val="CommentText"/>
@@ -13069,11 +13272,11 @@
         <w:annotationRef/>
       </w:r>
       <w:r>
-        <w:t>I think the above two paragraphs might be a lot stronger if we introduced the analytical approach and provide a short justification for those methods (e.g., We will use X modeling. This approach measures Y). I had originally envisioned some sort of scan path analysis, but Kevin had a good idea instead. Let’s discuss.</w:t>
+        <w:t xml:space="preserve">Wow, I’m so surprised at the lack of work on this idea… Any suggestions? I had originally predicted this because of work showing correlations between mental imagery and depression, anxiety, etc. But, reading through that literature again, I’m not sure if those can be directly applicable here. Thoughts? </w:t>
       </w:r>
     </w:p>
   </w:comment>
-  <w:comment w:id="6" w:author="Kristina Krasich" w:date="2020-03-12T23:37:00Z" w:initials="KK">
+  <w:comment w:id="6" w:author="Kevin O'Neill" w:date="2020-03-17T13:09:00Z" w:initials="KO">
     <w:p>
       <w:pPr>
         <w:pStyle w:val="CommentText"/>
@@ -13085,11 +13288,11 @@
         <w:annotationRef/>
       </w:r>
       <w:r>
-        <w:t xml:space="preserve">Wow, I’m so surprised at the lack of work on this idea… Any suggestions? I had originally predicted this because of work showing correlations between mental imagery and depression, anxiety, etc. But, reading through that literature again, I’m not sure if those can be directly applicable here. Thoughts? </w:t>
+        <w:t>I think we can first start with the link between vividness and confidence in the mental imagery/memory literature. Then, we can hopefully cite my work on confidence and extremity of causal judgments (being written up now). Then we have a pretty clear jump from vividness -&gt; confidence -&gt; causal judgments</w:t>
       </w:r>
     </w:p>
   </w:comment>
-  <w:comment w:id="7" w:author="Kevin O'Neill" w:date="2020-03-17T13:09:00Z" w:initials="KO">
+  <w:comment w:id="7" w:author="Kristina Krasich" w:date="2020-04-08T08:42:00Z" w:initials="KK">
     <w:p>
       <w:pPr>
         <w:pStyle w:val="CommentText"/>
@@ -13101,7 +13304,7 @@
         <w:annotationRef/>
       </w:r>
       <w:r>
-        <w:t>I think we can first start with the link between vividness and confidence in the mental imagery/memory literature. Then, we can hopefully cite my work on confidence and extremity of causal judgments (being written up now). Then we have a pretty clear jump from vividness -&gt; confidence -&gt; causal judgments</w:t>
+        <w:t xml:space="preserve">We may also be able to draw on vividness vs mental imagery control. Currently, we aren’t measuring control (maybe we should?), but control would be involved in manipulating the mental simulations from what actually happened to what counterfactually could have happened. This is a study idea I’ve been thinking through, as well. </w:t>
       </w:r>
     </w:p>
   </w:comment>
@@ -13199,7 +13402,10 @@
         <w:annotationRef/>
       </w:r>
       <w:r>
-        <w:t>This is really similar but needs to be updated to reflect most recent eye tracking changes to the display (i.e., light gray background, video only 800 x 600 in display, etc.)</w:t>
+        <w:t>KK, u</w:t>
+      </w:r>
+      <w:r>
+        <w:t>pdated to reflect most recent eye tracking changes to the display (i.e., light gray background, video only 800 x 600 in display, etc.)</w:t>
       </w:r>
     </w:p>
   </w:comment>
@@ -13212,9 +13418,9 @@
   <w15:commentEx w15:paraId="0D21F9C0" w15:done="0"/>
   <w15:commentEx w15:paraId="3E706562" w15:done="0"/>
   <w15:commentEx w15:paraId="78EE2D06" w15:done="0"/>
-  <w15:commentEx w15:paraId="11EB055E" w15:done="0"/>
   <w15:commentEx w15:paraId="2F74B563" w15:done="0"/>
   <w15:commentEx w15:paraId="5295DB23" w15:paraIdParent="2F74B563" w15:done="0"/>
+  <w15:commentEx w15:paraId="3086B23A" w15:paraIdParent="2F74B563" w15:done="0"/>
   <w15:commentEx w15:paraId="1EC54ECB" w15:done="0"/>
   <w15:commentEx w15:paraId="3573FD30" w15:paraIdParent="1EC54ECB" w15:done="0"/>
   <w15:commentEx w15:paraId="1213F6BE" w15:done="0"/>
@@ -13228,9 +13434,9 @@
   <w16cid:commentId w16cid:paraId="0D21F9C0" w16cid:durableId="22154B87"/>
   <w16cid:commentId w16cid:paraId="3E706562" w16cid:durableId="21FFC7EC"/>
   <w16cid:commentId w16cid:paraId="78EE2D06" w16cid:durableId="21FFC7ED"/>
-  <w16cid:commentId w16cid:paraId="11EB055E" w16cid:durableId="2230F6BD"/>
   <w16cid:commentId w16cid:paraId="2F74B563" w16cid:durableId="22154657"/>
   <w16cid:commentId w16cid:paraId="5295DB23" w16cid:durableId="221B4A6D"/>
+  <w16cid:commentId w16cid:paraId="3086B23A" w16cid:durableId="22380CE6"/>
   <w16cid:commentId w16cid:paraId="1EC54ECB" w16cid:durableId="21FFC7F1"/>
   <w16cid:commentId w16cid:paraId="3573FD30" w16cid:durableId="221B4C53"/>
   <w16cid:commentId w16cid:paraId="1213F6BE" w16cid:durableId="221559F7"/>

</xml_diff>

<commit_message>
Added lots of comments to the MS, made the aspect ratio of plots/ratings-causal.png equal so that the plot is square.
</commit_message>
<xml_diff>
--- a/LAMI_2020_ms.docx
+++ b/LAMI_2020_ms.docx
@@ -1,6 +1,6 @@
 
 <file path=word/document.xml><?xml version="1.0" encoding="utf-8"?>
-<w:document xmlns:wpc="http://schemas.microsoft.com/office/word/2010/wordprocessingCanvas" xmlns:cx="http://schemas.microsoft.com/office/drawing/2014/chartex" xmlns:cx1="http://schemas.microsoft.com/office/drawing/2015/9/8/chartex" xmlns:cx2="http://schemas.microsoft.com/office/drawing/2015/10/21/chartex" xmlns:cx3="http://schemas.microsoft.com/office/drawing/2016/5/9/chartex" xmlns:cx4="http://schemas.microsoft.com/office/drawing/2016/5/10/chartex" xmlns:cx5="http://schemas.microsoft.com/office/drawing/2016/5/11/chartex" xmlns:cx6="http://schemas.microsoft.com/office/drawing/2016/5/12/chartex" xmlns:cx7="http://schemas.microsoft.com/office/drawing/2016/5/13/chartex" xmlns:cx8="http://schemas.microsoft.com/office/drawing/2016/5/14/chartex" xmlns:mc="http://schemas.openxmlformats.org/markup-compatibility/2006" xmlns:aink="http://schemas.microsoft.com/office/drawing/2016/ink" xmlns:am3d="http://schemas.microsoft.com/office/drawing/2017/model3d" xmlns:o="urn:schemas-microsoft-com:office:office" xmlns:r="http://schemas.openxmlformats.org/officeDocument/2006/relationships" xmlns:m="http://schemas.openxmlformats.org/officeDocument/2006/math" xmlns:v="urn:schemas-microsoft-com:vml" xmlns:wp14="http://schemas.microsoft.com/office/word/2010/wordprocessingDrawing" xmlns:wp="http://schemas.openxmlformats.org/drawingml/2006/wordprocessingDrawing" xmlns:w10="urn:schemas-microsoft-com:office:word" xmlns:w="http://schemas.openxmlformats.org/wordprocessingml/2006/main" xmlns:w14="http://schemas.microsoft.com/office/word/2010/wordml" xmlns:w15="http://schemas.microsoft.com/office/word/2012/wordml" xmlns:w16cex="http://schemas.microsoft.com/office/word/2018/wordml/cex" xmlns:w16cid="http://schemas.microsoft.com/office/word/2016/wordml/cid" xmlns:w16="http://schemas.microsoft.com/office/word/2018/wordml" xmlns:w16se="http://schemas.microsoft.com/office/word/2015/wordml/symex" xmlns:wpg="http://schemas.microsoft.com/office/word/2010/wordprocessingGroup" xmlns:wpi="http://schemas.microsoft.com/office/word/2010/wordprocessingInk" xmlns:wne="http://schemas.microsoft.com/office/word/2006/wordml" xmlns:wps="http://schemas.microsoft.com/office/word/2010/wordprocessingShape" mc:Ignorable="w14 w15 w16se w16cid w16 w16cex wp14">
+<w:document xmlns:wpc="http://schemas.microsoft.com/office/word/2010/wordprocessingCanvas" xmlns:cx="http://schemas.microsoft.com/office/drawing/2014/chartex" xmlns:cx1="http://schemas.microsoft.com/office/drawing/2015/9/8/chartex" xmlns:cx2="http://schemas.microsoft.com/office/drawing/2015/10/21/chartex" xmlns:cx3="http://schemas.microsoft.com/office/drawing/2016/5/9/chartex" xmlns:cx4="http://schemas.microsoft.com/office/drawing/2016/5/10/chartex" xmlns:cx5="http://schemas.microsoft.com/office/drawing/2016/5/11/chartex" xmlns:cx6="http://schemas.microsoft.com/office/drawing/2016/5/12/chartex" xmlns:cx7="http://schemas.microsoft.com/office/drawing/2016/5/13/chartex" xmlns:cx8="http://schemas.microsoft.com/office/drawing/2016/5/14/chartex" xmlns:mc="http://schemas.openxmlformats.org/markup-compatibility/2006" xmlns:aink="http://schemas.microsoft.com/office/drawing/2016/ink" xmlns:am3d="http://schemas.microsoft.com/office/drawing/2017/model3d" xmlns:o="urn:schemas-microsoft-com:office:office" xmlns:r="http://schemas.openxmlformats.org/officeDocument/2006/relationships" xmlns:m="http://schemas.openxmlformats.org/officeDocument/2006/math" xmlns:v="urn:schemas-microsoft-com:vml" xmlns:wp14="http://schemas.microsoft.com/office/word/2010/wordprocessingDrawing" xmlns:wp="http://schemas.openxmlformats.org/drawingml/2006/wordprocessingDrawing" xmlns:w10="urn:schemas-microsoft-com:office:word" xmlns:w="http://schemas.openxmlformats.org/wordprocessingml/2006/main" xmlns:w14="http://schemas.microsoft.com/office/word/2010/wordml" xmlns:w15="http://schemas.microsoft.com/office/word/2012/wordml" xmlns:w16cid="http://schemas.microsoft.com/office/word/2016/wordml/cid" xmlns:w16se="http://schemas.microsoft.com/office/word/2015/wordml/symex" xmlns:wpg="http://schemas.microsoft.com/office/word/2010/wordprocessingGroup" xmlns:wpi="http://schemas.microsoft.com/office/word/2010/wordprocessingInk" xmlns:wne="http://schemas.microsoft.com/office/word/2006/wordml" xmlns:wps="http://schemas.microsoft.com/office/word/2010/wordprocessingShape" mc:Ignorable="w14 w15 w16se w16cid wp14">
   <w:body>
     <w:p>
       <w:pPr>
@@ -127,7 +127,7 @@
           <w:bCs/>
         </w:rPr>
       </w:pPr>
-      <w:hyperlink r:id="rId11" w:history="1">
+      <w:hyperlink r:id="rId10" w:history="1">
         <w:r>
           <w:rPr>
             <w:rStyle w:val="Hyperlink"/>
@@ -142,7 +142,7 @@
         </w:rPr>
         <w:t xml:space="preserve">, </w:t>
       </w:r>
-      <w:hyperlink r:id="rId12" w:history="1">
+      <w:hyperlink r:id="rId11" w:history="1">
         <w:r>
           <w:rPr>
             <w:rStyle w:val="Hyperlink"/>
@@ -157,7 +157,7 @@
         </w:rPr>
         <w:t xml:space="preserve">, </w:t>
       </w:r>
-      <w:hyperlink r:id="rId13" w:history="1">
+      <w:hyperlink r:id="rId12" w:history="1">
         <w:r>
           <w:rPr>
             <w:rStyle w:val="Hyperlink"/>
@@ -521,7 +521,7 @@
           <w:bCs/>
         </w:rPr>
       </w:pPr>
-      <w:hyperlink r:id="rId14" w:history="1">
+      <w:hyperlink r:id="rId13" w:history="1">
         <w:r>
           <w:rPr>
             <w:rStyle w:val="Hyperlink"/>
@@ -1773,11 +1773,24 @@
       <w:r>
         <w:t xml:space="preserve">). </w:t>
       </w:r>
+      <w:commentRangeStart w:id="8"/>
       <w:r>
         <w:t>Measuring outcome assessment, counterfactual thinking, and causal selection as between-subject conditions</w:t>
       </w:r>
       <w:r>
-        <w:t xml:space="preserve"> was accordingly problematic given that participants could strategically—and uniquely—select in advance what visuospatial information to acquire and ignore. Without controlling for these factors within subjects, the unique impact of </w:t>
+        <w:t xml:space="preserve"> was accordingly problematic</w:t>
+      </w:r>
+      <w:commentRangeEnd w:id="8"/>
+      <w:r>
+        <w:rPr>
+          <w:rStyle w:val="CommentReference"/>
+          <w:rFonts w:ascii="Arial" w:eastAsia="Arial" w:hAnsi="Arial" w:cs="Arial"/>
+          <w:lang w:val="en"/>
+        </w:rPr>
+        <w:commentReference w:id="8"/>
+      </w:r>
+      <w:r>
+        <w:t xml:space="preserve"> given that participants could strategically—and uniquely—select in advance what visuospatial information to acquire and ignore. Without controlling for these factors within subjects, the unique impact of </w:t>
       </w:r>
       <w:r>
         <w:t>these different thought types</w:t>
@@ -1883,12 +1896,12 @@
       <w:r>
         <w:t xml:space="preserve"> by </w:t>
       </w:r>
-      <w:del w:id="8" w:author="Kristina Krasich" w:date="2020-05-11T23:51:00Z">
+      <w:del w:id="9" w:author="Kristina Krasich" w:date="2020-05-11T23:51:00Z">
         <w:r>
           <w:delText>continue to use eye movements to</w:delText>
         </w:r>
       </w:del>
-      <w:del w:id="9" w:author="Kristina Krasich" w:date="2020-05-11T23:40:00Z">
+      <w:del w:id="10" w:author="Kristina Krasich" w:date="2020-05-11T23:40:00Z">
         <w:r>
           <w:delText xml:space="preserve"> adjudicate between process and counterfactual </w:delText>
         </w:r>
@@ -1899,7 +1912,7 @@
           <w:delText>selection</w:delText>
         </w:r>
       </w:del>
-      <w:del w:id="10" w:author="Kristina Krasich" w:date="2020-05-11T23:51:00Z">
+      <w:del w:id="11" w:author="Kristina Krasich" w:date="2020-05-11T23:51:00Z">
         <w:r>
           <w:delText>.</w:delText>
         </w:r>
@@ -2340,7 +2353,7 @@
                     <pic:cNvPicPr/>
                   </pic:nvPicPr>
                   <pic:blipFill>
-                    <a:blip r:embed="rId15">
+                    <a:blip r:embed="rId14">
                       <a:extLst>
                         <a:ext uri="{28A0092B-C50C-407E-A947-70E740481C1C}">
                           <a14:useLocalDpi xmlns:a14="http://schemas.microsoft.com/office/drawing/2010/main" val="0"/>
@@ -2559,7 +2572,7 @@
         </w:rPr>
         <w:t>In the illustrated upward orientation, the ball and the goalie are projected to move to the right, and their counterfactual movements would be to the left. In the illustrated downward orientation, the ball and goalie are projected to move to the left, and their counterfactual movements would be to the right</w:t>
       </w:r>
-      <w:commentRangeStart w:id="11"/>
+      <w:commentRangeStart w:id="12"/>
       <w:r>
         <w:rPr>
           <w:sz w:val="20"/>
@@ -2567,14 +2580,14 @@
         </w:rPr>
         <w:t>.</w:t>
       </w:r>
-      <w:commentRangeEnd w:id="11"/>
+      <w:commentRangeEnd w:id="12"/>
       <w:r>
         <w:rPr>
           <w:rStyle w:val="CommentReference"/>
           <w:rFonts w:ascii="Arial" w:eastAsia="Arial" w:hAnsi="Arial" w:cs="Arial"/>
           <w:lang w:val="en"/>
         </w:rPr>
-        <w:commentReference w:id="11"/>
+        <w:commentReference w:id="12"/>
       </w:r>
       <w:r>
         <w:rPr>
@@ -3093,6 +3106,7 @@
       <w:r>
         <w:t xml:space="preserve">If participants do indeed look at counterfactual movements during encoding, we further predict that this tendency will correspond with more extreme judgements of causal relevance of the ball or the goalie on the outcome. </w:t>
       </w:r>
+      <w:commentRangeStart w:id="13"/>
       <w:r>
         <w:t xml:space="preserve">This finding would favor counterfactual theories of causal selection. If, however, a tendency to look at counterfactual </w:t>
       </w:r>
@@ -3112,7 +3126,19 @@
         <w:t xml:space="preserve"> align with</w:t>
       </w:r>
       <w:r>
-        <w:t xml:space="preserve"> process theories.</w:t>
+        <w:t xml:space="preserve"> process theories</w:t>
+      </w:r>
+      <w:commentRangeEnd w:id="13"/>
+      <w:r>
+        <w:rPr>
+          <w:rStyle w:val="CommentReference"/>
+          <w:rFonts w:ascii="Arial" w:eastAsia="Arial" w:hAnsi="Arial" w:cs="Arial"/>
+          <w:lang w:val="en"/>
+        </w:rPr>
+        <w:commentReference w:id="13"/>
+      </w:r>
+      <w:r>
+        <w:t>.</w:t>
       </w:r>
     </w:p>
     <w:p>
@@ -3463,18 +3489,18 @@
       <w:r>
         <w:t xml:space="preserve"> (e.g., </w:t>
       </w:r>
-      <w:commentRangeStart w:id="12"/>
+      <w:commentRangeStart w:id="14"/>
       <w:r>
         <w:t>Altmann</w:t>
       </w:r>
-      <w:commentRangeEnd w:id="12"/>
+      <w:commentRangeEnd w:id="14"/>
       <w:r>
         <w:rPr>
           <w:rStyle w:val="CommentReference"/>
           <w:rFonts w:ascii="Arial" w:eastAsia="Arial" w:hAnsi="Arial" w:cs="Arial"/>
           <w:lang w:val="en"/>
         </w:rPr>
-        <w:commentReference w:id="12"/>
+        <w:commentReference w:id="14"/>
       </w:r>
       <w:r>
         <w:t xml:space="preserve">, 2004; </w:t>
@@ -3485,18 +3511,18 @@
       <w:r>
         <w:t xml:space="preserve">; </w:t>
       </w:r>
-      <w:commentRangeStart w:id="13"/>
+      <w:commentRangeStart w:id="15"/>
       <w:r>
         <w:t>Richardson &amp; Spivey, 2000</w:t>
       </w:r>
-      <w:commentRangeEnd w:id="13"/>
+      <w:commentRangeEnd w:id="15"/>
       <w:r>
         <w:rPr>
           <w:rStyle w:val="CommentReference"/>
           <w:rFonts w:ascii="Arial" w:eastAsia="Arial" w:hAnsi="Arial" w:cs="Arial"/>
           <w:lang w:val="en"/>
         </w:rPr>
-        <w:commentReference w:id="13"/>
+        <w:commentReference w:id="15"/>
       </w:r>
       <w:r>
         <w:t xml:space="preserve">). These </w:t>
@@ -3759,13 +3785,29 @@
         <w:t xml:space="preserve"> and this tendency corresponds with higher judgments of causal relevance,</w:t>
       </w:r>
       <w:r>
-        <w:t xml:space="preserve"> the evidence would</w:t>
-      </w:r>
-      <w:r>
         <w:t xml:space="preserve"> </w:t>
       </w:r>
-      <w:r>
-        <w:t>support process theories.</w:t>
+      <w:commentRangeStart w:id="16"/>
+      <w:r>
+        <w:t>the evidence would</w:t>
+      </w:r>
+      <w:r>
+        <w:t xml:space="preserve"> </w:t>
+      </w:r>
+      <w:r>
+        <w:t>support process theories</w:t>
+      </w:r>
+      <w:commentRangeEnd w:id="16"/>
+      <w:r>
+        <w:rPr>
+          <w:rStyle w:val="CommentReference"/>
+          <w:rFonts w:ascii="Arial" w:eastAsia="Arial" w:hAnsi="Arial" w:cs="Arial"/>
+          <w:lang w:val="en"/>
+        </w:rPr>
+        <w:commentReference w:id="16"/>
+      </w:r>
+      <w:r>
+        <w:t>.</w:t>
       </w:r>
       <w:r>
         <w:t xml:space="preserve"> The extent to which gaze behaviors during initial encoding are reinstated during retrospective reflection should correspond with the subjective vividness of the mental simulation</w:t>
@@ -3783,10 +3825,7 @@
         <w:t xml:space="preserve"> judgements of causal relevance</w:t>
       </w:r>
       <w:r>
-        <w:t xml:space="preserve"> </w:t>
-      </w:r>
-      <w:r>
-        <w:t>(e.g., Swann &amp; Miller, 1982)</w:t>
+        <w:t xml:space="preserve"> (e.g., Swann &amp; Miller, 1982)</w:t>
       </w:r>
       <w:r>
         <w:t xml:space="preserve">. </w:t>
@@ -3851,10 +3890,7 @@
         <w:t>retrospective mental simulation</w:t>
       </w:r>
       <w:r>
-        <w:t xml:space="preserve"> </w:t>
-      </w:r>
-      <w:r>
-        <w:t>(</w:t>
+        <w:t xml:space="preserve"> (</w:t>
       </w:r>
       <w:r>
         <w:rPr>
@@ -3864,13 +3900,7 @@
         <w:t>Figure 1A</w:t>
       </w:r>
       <w:r>
-        <w:t xml:space="preserve">, </w:t>
-      </w:r>
-      <w:r>
-        <w:t>Judgements</w:t>
-      </w:r>
-      <w:r>
-        <w:t>)</w:t>
+        <w:t>, Judgements)</w:t>
       </w:r>
       <w:r>
         <w:t xml:space="preserve">. Outcome assessment trials will inquire about the extent the ball scored; counterfactual thinking trials will inquire about the extent the ball would have scored had </w:t>
@@ -3998,7 +4028,11 @@
         <w:t xml:space="preserve"> first</w:t>
       </w:r>
       <w:r>
-        <w:t xml:space="preserve"> establish a target sample size of 40 participants, which was the sample size used in </w:t>
+        <w:t xml:space="preserve"> establish a target sample size of </w:t>
+      </w:r>
+      <w:commentRangeStart w:id="17"/>
+      <w:r>
+        <w:t xml:space="preserve">40 participants, which was the sample size used in </w:t>
       </w:r>
       <w:proofErr w:type="spellStart"/>
       <w:r>
@@ -4006,307 +4040,98 @@
       </w:r>
       <w:proofErr w:type="spellEnd"/>
       <w:r>
-        <w:t xml:space="preserve"> et al. (2017). </w:t>
-      </w:r>
-      <w:r>
-        <w:t xml:space="preserve">We will then </w:t>
-      </w:r>
-      <w:r>
-        <w:rPr>
-          <w:highlight w:val="white"/>
-        </w:rPr>
-        <w:t>over-recruit by ~10% to account for possible cancellations and technical issues, for a</w:t>
-      </w:r>
-      <w:r>
-        <w:rPr>
-          <w:highlight w:val="white"/>
-        </w:rPr>
-        <w:t xml:space="preserve"> total</w:t>
-      </w:r>
-      <w:r>
-        <w:rPr>
-          <w:highlight w:val="white"/>
-        </w:rPr>
-        <w:t xml:space="preserve"> estimate</w:t>
-      </w:r>
-      <w:r>
-        <w:rPr>
-          <w:highlight w:val="white"/>
-        </w:rPr>
-        <w:t xml:space="preserve"> of</w:t>
-      </w:r>
-      <w:r>
-        <w:rPr>
-          <w:highlight w:val="white"/>
-        </w:rPr>
-        <w:t xml:space="preserve"> </w:t>
-      </w:r>
-      <w:r>
-        <w:rPr>
-          <w:highlight w:val="white"/>
-        </w:rPr>
-        <w:t>44</w:t>
-      </w:r>
-      <w:r>
-        <w:rPr>
-          <w:highlight w:val="white"/>
-        </w:rPr>
-        <w:t xml:space="preserve"> rec</w:t>
-      </w:r>
-      <w:r>
-        <w:t xml:space="preserve">ruited participants. </w:t>
-      </w:r>
-      <w:r>
-        <w:t>Further, w</w:t>
-      </w:r>
-      <w:r>
-        <w:t>e</w:t>
-      </w:r>
-      <w:r>
-        <w:t xml:space="preserve"> will </w:t>
-      </w:r>
-      <w:r>
-        <w:t>condu</w:t>
-      </w:r>
-      <w:r>
-        <w:t>ct</w:t>
-      </w:r>
-      <w:r>
-        <w:t xml:space="preserve"> Monte Carlo simulations to estimate the </w:t>
-      </w:r>
-      <w:r>
-        <w:lastRenderedPageBreak/>
-        <w:t>minimal detectable effect size</w:t>
-      </w:r>
-      <w:r>
-        <w:t xml:space="preserve"> in our data, which is closely linked to the given power and sample </w:t>
-      </w:r>
-      <w:proofErr w:type="gramStart"/>
-      <w:r>
-        <w:t>size,</w:t>
-      </w:r>
-      <w:r>
-        <w:t xml:space="preserve"> and</w:t>
-      </w:r>
-      <w:proofErr w:type="gramEnd"/>
-      <w:r>
-        <w:t xml:space="preserve"> will interpret our results in the context of those </w:t>
-      </w:r>
-      <w:r>
-        <w:t>analyses</w:t>
-      </w:r>
-      <w:r>
-        <w:t xml:space="preserve">. </w:t>
-      </w:r>
-    </w:p>
-    <w:p>
-      <w:pPr>
-        <w:spacing w:line="360" w:lineRule="auto"/>
-        <w:ind w:firstLine="720"/>
-      </w:pPr>
-      <w:r>
-        <w:t>Participants will be volunteers recruited from Duke University and the local community.</w:t>
-      </w:r>
-      <w:r>
-        <w:t xml:space="preserve"> </w:t>
-      </w:r>
-    </w:p>
-    <w:p>
-      <w:pPr>
-        <w:spacing w:line="360" w:lineRule="auto"/>
-      </w:pPr>
-      <w:r>
-        <w:t>They</w:t>
-      </w:r>
-      <w:r>
-        <w:t xml:space="preserve"> will be randomly assigned to either the </w:t>
-      </w:r>
-      <w:r>
-        <w:rPr>
-          <w:i/>
-          <w:iCs/>
-        </w:rPr>
-        <w:t xml:space="preserve">ball-focused </w:t>
-      </w:r>
-      <w:r>
-        <w:t>or the</w:t>
-      </w:r>
-      <w:r>
-        <w:rPr>
-          <w:i/>
-          <w:iCs/>
-        </w:rPr>
-        <w:t xml:space="preserve"> goalie-focused </w:t>
-      </w:r>
-      <w:r>
-        <w:t>condition</w:t>
-      </w:r>
-      <w:r>
-        <w:t>s</w:t>
-      </w:r>
-      <w:r>
-        <w:rPr>
-          <w:i/>
-          <w:iCs/>
-        </w:rPr>
-        <w:t>.</w:t>
-      </w:r>
-      <w:r>
-        <w:t xml:space="preserve"> </w:t>
-      </w:r>
-      <w:r>
-        <w:t>Informed consent will be obtained from each participant following procedures approved by the University Institutional Review Board, and participants will be compensated $12/hr.</w:t>
-      </w:r>
-    </w:p>
-    <w:p>
-      <w:pPr>
-        <w:spacing w:line="360" w:lineRule="auto"/>
-      </w:pPr>
-    </w:p>
-    <w:p>
-      <w:pPr>
-        <w:spacing w:line="360" w:lineRule="auto"/>
-        <w:rPr>
-          <w:b/>
-        </w:rPr>
-      </w:pPr>
-      <w:r>
-        <w:rPr>
-          <w:b/>
-        </w:rPr>
-        <w:t>Stimuli and apparatus</w:t>
-      </w:r>
-    </w:p>
-    <w:p>
-      <w:pPr>
-        <w:spacing w:line="360" w:lineRule="auto"/>
-      </w:pPr>
-      <w:r>
-        <w:tab/>
-      </w:r>
-      <w:commentRangeStart w:id="14"/>
-      <w:r>
-        <w:t>The stimuli will consist of video clips that will be generated with JBox2D. The videos will be presented centered on a screen with a refresh rate of 50 Hz. All stimuli will be presented on a</w:t>
-      </w:r>
-      <w:r>
-        <w:rPr>
-          <w:highlight w:val="white"/>
-        </w:rPr>
-        <w:t xml:space="preserve"> 24-in LCD monitor with a screen refresh rate of 59 Hz</w:t>
-      </w:r>
-      <w:r>
-        <w:t xml:space="preserve">. Viewing distances of </w:t>
-      </w:r>
-      <w:r>
-        <w:rPr>
-          <w:highlight w:val="white"/>
-        </w:rPr>
-        <w:t>94</w:t>
-      </w:r>
-      <w:r>
-        <w:t>-cm will be maintained with a desk-mounted chin and forehead rest. Therefore, the videos will subtend 13°</w:t>
-      </w:r>
-      <w:r>
-        <w:t xml:space="preserve"> </w:t>
-      </w:r>
-      <w:r>
-        <w:t>x</w:t>
-      </w:r>
-      <w:r>
-        <w:t xml:space="preserve"> </w:t>
-      </w:r>
-      <w:r>
-        <w:t>10° of visual angle.</w:t>
-      </w:r>
-      <w:commentRangeEnd w:id="14"/>
+        <w:t xml:space="preserve"> et al. (2017)</w:t>
+      </w:r>
+      <w:commentRangeEnd w:id="17"/>
       <w:r>
         <w:rPr>
           <w:rStyle w:val="CommentReference"/>
           <w:rFonts w:ascii="Arial" w:eastAsia="Arial" w:hAnsi="Arial" w:cs="Arial"/>
           <w:lang w:val="en"/>
         </w:rPr>
-        <w:commentReference w:id="14"/>
-      </w:r>
-    </w:p>
-    <w:p>
-      <w:pPr>
-        <w:spacing w:line="360" w:lineRule="auto"/>
-        <w:rPr>
-          <w:highlight w:val="yellow"/>
-        </w:rPr>
-      </w:pPr>
-      <w:r>
-        <w:tab/>
-        <w:t xml:space="preserve">The videos will contain three objects that move around and interact. These objects (illustrated in </w:t>
-      </w:r>
-      <w:r>
-        <w:rPr>
-          <w:b/>
-        </w:rPr>
-        <w:t>Figure 1</w:t>
-      </w:r>
-      <w:r>
-        <w:rPr>
-          <w:b/>
-        </w:rPr>
-        <w:t>B</w:t>
-      </w:r>
-      <w:r>
-        <w:t>) will include: 1) a</w:t>
-      </w:r>
-      <w:r>
+        <w:commentReference w:id="17"/>
+      </w:r>
+      <w:r>
+        <w:t xml:space="preserve">. We will then </w:t>
+      </w:r>
+      <w:r>
+        <w:rPr>
+          <w:highlight w:val="white"/>
+        </w:rPr>
+        <w:t>over-recruit by ~10% to account for possible cancellations and technical issues, for a</w:t>
+      </w:r>
+      <w:r>
+        <w:rPr>
+          <w:highlight w:val="white"/>
+        </w:rPr>
+        <w:t xml:space="preserve"> total</w:t>
+      </w:r>
+      <w:r>
+        <w:rPr>
+          <w:highlight w:val="white"/>
+        </w:rPr>
+        <w:t xml:space="preserve"> estimate</w:t>
+      </w:r>
+      <w:r>
+        <w:rPr>
+          <w:highlight w:val="white"/>
+        </w:rPr>
+        <w:t xml:space="preserve"> of</w:t>
+      </w:r>
+      <w:r>
+        <w:rPr>
+          <w:highlight w:val="white"/>
+        </w:rPr>
         <w:t xml:space="preserve"> </w:t>
       </w:r>
       <w:r>
-        <w:t xml:space="preserve">red </w:t>
-      </w:r>
-      <w:r>
-        <w:t xml:space="preserve">goal, in which the participants are trying to score, 2) a </w:t>
-      </w:r>
-      <w:r>
-        <w:t>blue</w:t>
-      </w:r>
-      <w:r>
-        <w:t xml:space="preserve"> </w:t>
-      </w:r>
-      <w:r>
-        <w:t xml:space="preserve">ball, which participants will decide where to shoot in attempt to score, and 3) a </w:t>
-      </w:r>
-      <w:r>
-        <w:t xml:space="preserve">black, rectangular </w:t>
-      </w:r>
-      <w:r>
-        <w:t xml:space="preserve">goalie, which will move horizontally left or right in attempt to block the ball. The ball will always start centered along the edge of the </w:t>
-      </w:r>
-      <w:r>
-        <w:t>display</w:t>
-      </w:r>
-      <w:r>
-        <w:t>, it will always move</w:t>
-      </w:r>
-      <w:r>
-        <w:t xml:space="preserve"> diagonally</w:t>
-      </w:r>
-      <w:r>
-        <w:t xml:space="preserve"> in the direction chosen by the participant, and it will always move at the same angle and speed. The goalie will always start in the middle of the goal, it will always move </w:t>
-      </w:r>
-      <w:r>
-        <w:t xml:space="preserve">horizontally </w:t>
-      </w:r>
-      <w:r>
-        <w:t xml:space="preserve">either to the left or the right at the same time as the ball, and it will always move at the same speed each trial. The orientation of the display will vary by 180° on </w:t>
-      </w:r>
-      <w:r>
-        <w:t>half</w:t>
-      </w:r>
-      <w:r>
-        <w:t xml:space="preserve"> of trials, </w:t>
-      </w:r>
-      <w:r>
-        <w:t xml:space="preserve">resulting in an upward and downward orientation, which will be </w:t>
-      </w:r>
-      <w:r>
-        <w:t xml:space="preserve">randomized by block. </w:t>
+        <w:rPr>
+          <w:highlight w:val="white"/>
+        </w:rPr>
+        <w:t>44</w:t>
+      </w:r>
+      <w:r>
+        <w:rPr>
+          <w:highlight w:val="white"/>
+        </w:rPr>
+        <w:t xml:space="preserve"> rec</w:t>
+      </w:r>
+      <w:r>
+        <w:t xml:space="preserve">ruited participants. </w:t>
+      </w:r>
+      <w:r>
+        <w:t>Further, w</w:t>
+      </w:r>
+      <w:r>
+        <w:t>e</w:t>
+      </w:r>
+      <w:r>
+        <w:t xml:space="preserve"> will </w:t>
+      </w:r>
+      <w:r>
+        <w:t>condu</w:t>
+      </w:r>
+      <w:r>
+        <w:t>ct</w:t>
+      </w:r>
+      <w:r>
+        <w:t xml:space="preserve"> Monte Carlo simulations to estimate the </w:t>
+      </w:r>
+      <w:r>
+        <w:lastRenderedPageBreak/>
+        <w:t>minimal detectable effect size</w:t>
+      </w:r>
+      <w:r>
+        <w:t xml:space="preserve"> in our data, which is closely linked to the given power and sample size,</w:t>
+      </w:r>
+      <w:r>
+        <w:t xml:space="preserve"> and will interpret our results in the context of those </w:t>
+      </w:r>
+      <w:r>
+        <w:t>analyses</w:t>
+      </w:r>
+      <w:r>
+        <w:t xml:space="preserve">. </w:t>
       </w:r>
     </w:p>
     <w:p>
@@ -4315,34 +4140,61 @@
         <w:ind w:firstLine="720"/>
       </w:pPr>
       <w:r>
-        <w:t xml:space="preserve">While participants view these videos, we will track eye movements using the </w:t>
-      </w:r>
-      <w:proofErr w:type="spellStart"/>
-      <w:r>
-        <w:t>EyeLink</w:t>
-      </w:r>
-      <w:proofErr w:type="spellEnd"/>
-      <w:r>
-        <w:t xml:space="preserve"> 1000 Plus (SR Research, Inc.), sampling at a rate of 1000 Hz. The eye-tracker will be calibrated using a nine-point calibration at the beginning of the study. A one-point calibration will be used before each video to correct for drift in eye tracking validity that may occur naturally over time. Saccades will be operationalized as changes in recorded fixation position that exceeds 0.2° with either a velocity that exceeds 30°/s or an acceleration that exceeds 9,500°/s</w:t>
-      </w:r>
-      <w:r>
-        <w:rPr>
-          <w:vertAlign w:val="superscript"/>
-        </w:rPr>
-        <w:t>2</w:t>
-      </w:r>
-      <w:r>
-        <w:t>. All participant responses will be registered with a standard computer mouse click.</w:t>
+        <w:t xml:space="preserve">Participants will be volunteers recruited from Duke University and the local community. </w:t>
       </w:r>
     </w:p>
     <w:p>
       <w:pPr>
         <w:spacing w:line="360" w:lineRule="auto"/>
       </w:pPr>
+      <w:r>
+        <w:t xml:space="preserve">They will be randomly assigned to either the </w:t>
+      </w:r>
+      <w:r>
+        <w:rPr>
+          <w:i/>
+          <w:iCs/>
+        </w:rPr>
+        <w:t xml:space="preserve">ball-focused </w:t>
+      </w:r>
+      <w:r>
+        <w:t>or the</w:t>
+      </w:r>
+      <w:r>
+        <w:rPr>
+          <w:i/>
+          <w:iCs/>
+        </w:rPr>
+        <w:t xml:space="preserve"> goalie-focused </w:t>
+      </w:r>
+      <w:r>
+        <w:t>condition</w:t>
+      </w:r>
+      <w:r>
+        <w:t>s</w:t>
+      </w:r>
+      <w:r>
+        <w:rPr>
+          <w:i/>
+          <w:iCs/>
+        </w:rPr>
+        <w:t>.</w:t>
+      </w:r>
+      <w:r>
+        <w:t xml:space="preserve"> </w:t>
+      </w:r>
+      <w:r>
+        <w:t>Informed consent will be obtained from each participant following procedures approved by the University Institutional Review Board, and participants will be compensated $12/hr.</w:t>
+      </w:r>
     </w:p>
     <w:p>
       <w:pPr>
         <w:spacing w:line="360" w:lineRule="auto"/>
+      </w:pPr>
+    </w:p>
+    <w:p>
+      <w:pPr>
+        <w:spacing w:line="360" w:lineRule="auto"/>
         <w:rPr>
           <w:b/>
         </w:rPr>
@@ -4351,58 +4203,149 @@
         <w:rPr>
           <w:b/>
         </w:rPr>
-        <w:lastRenderedPageBreak/>
-        <w:t>Design and procedures</w:t>
+        <w:t>Stimuli and apparatus</w:t>
       </w:r>
     </w:p>
     <w:p>
       <w:pPr>
         <w:spacing w:line="360" w:lineRule="auto"/>
-        <w:ind w:firstLine="720"/>
-      </w:pPr>
-      <w:r>
-        <w:t>After providing written consent and following the 9-point calibration procedures, participants will</w:t>
-      </w:r>
-      <w:r>
-        <w:t xml:space="preserve"> receive detailed instructions (</w:t>
-      </w:r>
-      <w:commentRangeStart w:id="15"/>
-      <w:r>
-        <w:rPr>
-          <w:b/>
-          <w:bCs/>
-        </w:rPr>
-        <w:t>Appendix A</w:t>
-      </w:r>
-      <w:commentRangeEnd w:id="15"/>
+      </w:pPr>
+      <w:r>
+        <w:tab/>
+      </w:r>
+      <w:commentRangeStart w:id="18"/>
+      <w:commentRangeStart w:id="19"/>
+      <w:r>
+        <w:t>The stimuli will consist of video clips that will be generated with JBox2D. The videos will be presented centered on a screen with a refresh rate of 50 Hz. All stimuli will be presented on a</w:t>
+      </w:r>
+      <w:r>
+        <w:rPr>
+          <w:highlight w:val="white"/>
+        </w:rPr>
+        <w:t xml:space="preserve"> 24-in LCD monitor with a screen refresh rate of 59 Hz</w:t>
+      </w:r>
+      <w:r>
+        <w:t xml:space="preserve">. Viewing distances of </w:t>
+      </w:r>
+      <w:r>
+        <w:rPr>
+          <w:highlight w:val="white"/>
+        </w:rPr>
+        <w:t>94</w:t>
+      </w:r>
+      <w:r>
+        <w:t>-cm will be maintained with a desk-mounted chin and forehead rest. Therefore, the videos will subtend 13°</w:t>
+      </w:r>
+      <w:r>
+        <w:t xml:space="preserve"> </w:t>
+      </w:r>
+      <w:r>
+        <w:t>x</w:t>
+      </w:r>
+      <w:r>
+        <w:t xml:space="preserve"> </w:t>
+      </w:r>
+      <w:r>
+        <w:t>10° of visual angle.</w:t>
+      </w:r>
+      <w:commentRangeEnd w:id="18"/>
       <w:r>
         <w:rPr>
           <w:rStyle w:val="CommentReference"/>
           <w:rFonts w:ascii="Arial" w:eastAsia="Arial" w:hAnsi="Arial" w:cs="Arial"/>
           <w:lang w:val="en"/>
         </w:rPr>
-        <w:commentReference w:id="15"/>
-      </w:r>
-      <w:r>
-        <w:t xml:space="preserve">) </w:t>
-      </w:r>
-      <w:r>
-        <w:t>as well as</w:t>
-      </w:r>
-      <w:r>
-        <w:t xml:space="preserve"> several instructional videos to learn how the objects can move and interact with each other. These videos will expose participants to the starting position of each object, the speed and angle by which </w:t>
-      </w:r>
-      <w:r>
-        <w:t>the</w:t>
-      </w:r>
-      <w:r>
-        <w:t xml:space="preserve"> object</w:t>
-      </w:r>
-      <w:r>
-        <w:t>s</w:t>
-      </w:r>
-      <w:r>
-        <w:t xml:space="preserve"> move, and how the ball may score or miss the goal according to whether the goalie blocked the ball. </w:t>
+        <w:commentReference w:id="18"/>
+      </w:r>
+      <w:commentRangeEnd w:id="19"/>
+      <w:r>
+        <w:rPr>
+          <w:rStyle w:val="CommentReference"/>
+          <w:rFonts w:ascii="Arial" w:eastAsia="Arial" w:hAnsi="Arial" w:cs="Arial"/>
+          <w:lang w:val="en"/>
+        </w:rPr>
+        <w:commentReference w:id="19"/>
+      </w:r>
+    </w:p>
+    <w:p>
+      <w:pPr>
+        <w:spacing w:line="360" w:lineRule="auto"/>
+        <w:rPr>
+          <w:highlight w:val="yellow"/>
+        </w:rPr>
+      </w:pPr>
+      <w:r>
+        <w:tab/>
+        <w:t xml:space="preserve">The videos will contain three objects that move around and interact. These objects (illustrated in </w:t>
+      </w:r>
+      <w:r>
+        <w:rPr>
+          <w:b/>
+        </w:rPr>
+        <w:t>Figure 1</w:t>
+      </w:r>
+      <w:r>
+        <w:rPr>
+          <w:b/>
+        </w:rPr>
+        <w:t>B</w:t>
+      </w:r>
+      <w:r>
+        <w:t>) will include: 1) a</w:t>
+      </w:r>
+      <w:r>
+        <w:t xml:space="preserve"> </w:t>
+      </w:r>
+      <w:r>
+        <w:t xml:space="preserve">red </w:t>
+      </w:r>
+      <w:r>
+        <w:t xml:space="preserve">goal, in which the participants are trying to score, 2) a </w:t>
+      </w:r>
+      <w:r>
+        <w:t>blue</w:t>
+      </w:r>
+      <w:r>
+        <w:t xml:space="preserve"> </w:t>
+      </w:r>
+      <w:r>
+        <w:t xml:space="preserve">ball, which participants will decide where to shoot in attempt to score, and 3) a </w:t>
+      </w:r>
+      <w:r>
+        <w:t xml:space="preserve">black, rectangular </w:t>
+      </w:r>
+      <w:r>
+        <w:t xml:space="preserve">goalie, which will move horizontally left or right in attempt to block the ball. The ball will always start centered along the edge of the </w:t>
+      </w:r>
+      <w:r>
+        <w:t>display</w:t>
+      </w:r>
+      <w:r>
+        <w:t>, it will always move</w:t>
+      </w:r>
+      <w:r>
+        <w:t xml:space="preserve"> diagonally</w:t>
+      </w:r>
+      <w:r>
+        <w:t xml:space="preserve"> in the direction chosen by the participant, and it will always move at the same angle and speed. The goalie will always start in the middle of the goal, it will always move </w:t>
+      </w:r>
+      <w:r>
+        <w:t xml:space="preserve">horizontally </w:t>
+      </w:r>
+      <w:r>
+        <w:t xml:space="preserve">either to the left or the right at the same time as the ball, and it will always move at the same speed each trial. The orientation of the display will vary by 180° on </w:t>
+      </w:r>
+      <w:r>
+        <w:t>half</w:t>
+      </w:r>
+      <w:r>
+        <w:t xml:space="preserve"> of trials, </w:t>
+      </w:r>
+      <w:r>
+        <w:t xml:space="preserve">resulting in an upward and downward orientation, which will be </w:t>
+      </w:r>
+      <w:r>
+        <w:t xml:space="preserve">randomized by block. </w:t>
       </w:r>
     </w:p>
     <w:p>
@@ -4411,59 +4354,152 @@
         <w:ind w:firstLine="720"/>
       </w:pPr>
       <w:r>
-        <w:t xml:space="preserve">Participants will then complete several </w:t>
-      </w:r>
-      <w:r>
-        <w:t>tasks</w:t>
-      </w:r>
-      <w:r>
-        <w:t xml:space="preserve"> each trial, which are i</w:t>
-      </w:r>
-      <w:r>
-        <w:t xml:space="preserve">llustrated in </w:t>
-      </w:r>
-      <w:r>
+        <w:t xml:space="preserve">While participants view these videos, we will track eye movements using the </w:t>
+      </w:r>
+      <w:proofErr w:type="spellStart"/>
+      <w:r>
+        <w:t>EyeLink</w:t>
+      </w:r>
+      <w:proofErr w:type="spellEnd"/>
+      <w:r>
+        <w:t xml:space="preserve"> 1000 Plus (SR Research, Inc.), sampling at a rate of 1000 Hz. The eye-tracker will be calibrated using a nine-point calibration at the beginning of the study. A one-point calibration will be used before each video to correct for drift in eye tracking validity that may occur naturally over time. Saccades will be operationalized as changes in recorded fixation position that exceeds 0.2° with either a velocity that exceeds 30°/s or an acceleration that exceeds 9,500°/s</w:t>
+      </w:r>
+      <w:r>
+        <w:rPr>
+          <w:vertAlign w:val="superscript"/>
+        </w:rPr>
+        <w:t>2</w:t>
+      </w:r>
+      <w:r>
+        <w:t>. All participant responses will be registered with a standard computer mouse click.</w:t>
+      </w:r>
+    </w:p>
+    <w:p>
+      <w:pPr>
+        <w:spacing w:line="360" w:lineRule="auto"/>
+      </w:pPr>
+    </w:p>
+    <w:p>
+      <w:pPr>
+        <w:spacing w:line="360" w:lineRule="auto"/>
         <w:rPr>
           <w:b/>
         </w:rPr>
-        <w:t>Figure 1</w:t>
-      </w:r>
+      </w:pPr>
       <w:r>
         <w:rPr>
           <w:b/>
         </w:rPr>
-        <w:t>A</w:t>
-      </w:r>
-      <w:r>
-        <w:t xml:space="preserve">. First, </w:t>
-      </w:r>
-      <w:r>
-        <w:t>participants will decide whether to shoot the ball to the left or right of the goal</w:t>
-      </w:r>
-      <w:r>
-        <w:t xml:space="preserve"> in an attempt to score</w:t>
-      </w:r>
-      <w:r>
-        <w:t xml:space="preserve"> </w:t>
-      </w:r>
-      <w:r>
-        <w:t>(</w:t>
-      </w:r>
+        <w:lastRenderedPageBreak/>
+        <w:t>Design and procedures</w:t>
+      </w:r>
+    </w:p>
+    <w:p>
+      <w:pPr>
+        <w:spacing w:line="360" w:lineRule="auto"/>
+        <w:ind w:firstLine="720"/>
+      </w:pPr>
+      <w:r>
+        <w:t>After providing written consent and following the 9-point calibration procedures, participants will</w:t>
+      </w:r>
+      <w:r>
+        <w:t xml:space="preserve"> receive detailed instructions (</w:t>
+      </w:r>
+      <w:commentRangeStart w:id="20"/>
       <w:r>
         <w:rPr>
           <w:b/>
           <w:bCs/>
         </w:rPr>
-        <w:t>Figure 1A</w:t>
-      </w:r>
-      <w:r>
-        <w:t xml:space="preserve">, </w:t>
+        <w:t>Appendix A</w:t>
+      </w:r>
+      <w:commentRangeEnd w:id="20"/>
+      <w:r>
+        <w:rPr>
+          <w:rStyle w:val="CommentReference"/>
+          <w:rFonts w:ascii="Arial" w:eastAsia="Arial" w:hAnsi="Arial" w:cs="Arial"/>
+          <w:lang w:val="en"/>
+        </w:rPr>
+        <w:commentReference w:id="20"/>
+      </w:r>
+      <w:r>
+        <w:t xml:space="preserve">) </w:t>
+      </w:r>
+      <w:r>
+        <w:t>as well as</w:t>
+      </w:r>
+      <w:r>
+        <w:t xml:space="preserve"> several instructional videos to learn how the objects can move and interact with each other. These videos will expose participants to the starting position of each object, the speed and angle by which </w:t>
+      </w:r>
+      <w:r>
+        <w:t>the</w:t>
+      </w:r>
+      <w:r>
+        <w:t xml:space="preserve"> object</w:t>
+      </w:r>
+      <w:r>
+        <w:t>s</w:t>
+      </w:r>
+      <w:r>
+        <w:t xml:space="preserve"> move, and how the ball may score or miss the goal according to whether the goalie blocked the ball. </w:t>
+      </w:r>
+    </w:p>
+    <w:p>
+      <w:pPr>
+        <w:spacing w:line="360" w:lineRule="auto"/>
+        <w:ind w:firstLine="720"/>
+      </w:pPr>
+      <w:r>
+        <w:t xml:space="preserve">Participants will then complete several </w:t>
+      </w:r>
+      <w:r>
+        <w:t>tasks</w:t>
+      </w:r>
+      <w:r>
+        <w:t xml:space="preserve"> each trial, which are i</w:t>
+      </w:r>
+      <w:r>
+        <w:t xml:space="preserve">llustrated in </w:t>
+      </w:r>
+      <w:r>
+        <w:rPr>
+          <w:b/>
+        </w:rPr>
+        <w:t>Figure 1</w:t>
+      </w:r>
+      <w:r>
+        <w:rPr>
+          <w:b/>
+        </w:rPr>
+        <w:t>A</w:t>
+      </w:r>
+      <w:r>
+        <w:t xml:space="preserve">. First, </w:t>
+      </w:r>
+      <w:r>
+        <w:t>participants will decide whether to shoot the ball to the left or right of the goal</w:t>
+      </w:r>
+      <w:r>
+        <w:t xml:space="preserve"> in an attempt to score</w:t>
+      </w:r>
+      <w:r>
+        <w:t xml:space="preserve"> (</w:t>
       </w:r>
       <w:r>
         <w:rPr>
           <w:b/>
           <w:bCs/>
         </w:rPr>
+        <w:t>Figure 1A</w:t>
+      </w:r>
+      <w:r>
+        <w:t xml:space="preserve">, </w:t>
+      </w:r>
+      <w:r>
+        <w:rPr>
+          <w:b/>
+          <w:bCs/>
+        </w:rPr>
         <w:t>Decision</w:t>
       </w:r>
       <w:r>
@@ -4674,7 +4710,20 @@
         <w:t xml:space="preserve">). </w:t>
       </w:r>
       <w:r>
-        <w:t xml:space="preserve">The instructions will </w:t>
+        <w:t xml:space="preserve">The instructions </w:t>
+      </w:r>
+      <w:commentRangeStart w:id="21"/>
+      <w:r>
+        <w:t xml:space="preserve">will </w:t>
+      </w:r>
+      <w:commentRangeEnd w:id="21"/>
+      <w:r>
+        <w:rPr>
+          <w:rStyle w:val="CommentReference"/>
+          <w:rFonts w:ascii="Arial" w:eastAsia="Arial" w:hAnsi="Arial" w:cs="Arial"/>
+          <w:lang w:val="en"/>
+        </w:rPr>
+        <w:commentReference w:id="21"/>
       </w:r>
     </w:p>
     <w:p>
@@ -5449,7 +5498,24 @@
                 <w:sz w:val="20"/>
                 <w:szCs w:val="20"/>
               </w:rPr>
-              <w:t>All: Confidence</w:t>
+              <w:t xml:space="preserve">All: </w:t>
+            </w:r>
+            <w:commentRangeStart w:id="22"/>
+            <w:r>
+              <w:rPr>
+                <w:sz w:val="20"/>
+                <w:szCs w:val="20"/>
+              </w:rPr>
+              <w:t>Confidence</w:t>
+            </w:r>
+            <w:commentRangeEnd w:id="22"/>
+            <w:r>
+              <w:rPr>
+                <w:rStyle w:val="CommentReference"/>
+                <w:rFonts w:ascii="Arial" w:eastAsia="Arial" w:hAnsi="Arial" w:cs="Arial"/>
+                <w:lang w:val="en"/>
+              </w:rPr>
+              <w:commentReference w:id="22"/>
             </w:r>
           </w:p>
         </w:tc>
@@ -5774,195 +5840,215 @@
       <w:r>
         <w:t xml:space="preserve">will be gauged with a </w:t>
       </w:r>
-      <w:commentRangeStart w:id="16"/>
+      <w:commentRangeStart w:id="23"/>
+      <w:commentRangeStart w:id="24"/>
       <w:r>
         <w:t xml:space="preserve">1-5 Likert scale </w:t>
       </w:r>
-      <w:commentRangeEnd w:id="16"/>
+      <w:commentRangeEnd w:id="23"/>
       <w:r>
         <w:rPr>
           <w:rStyle w:val="CommentReference"/>
           <w:rFonts w:ascii="Arial" w:eastAsia="Arial" w:hAnsi="Arial" w:cs="Arial"/>
           <w:lang w:val="en"/>
         </w:rPr>
-        <w:commentReference w:id="16"/>
-      </w:r>
-      <w:r>
-        <w:t xml:space="preserve">adapted from the </w:t>
-      </w:r>
-      <w:r>
-        <w:t>second edition of the Vividness of Visual Imagery Questionnaire (VVIQ2; Marks, 1995)</w:t>
-      </w:r>
-      <w:r>
-        <w:t xml:space="preserve">, with 1 indicating </w:t>
-      </w:r>
-      <w:r>
-        <w:rPr>
-          <w:i/>
-        </w:rPr>
-        <w:t>No image at all, you only “know” that you are thinking of the objects</w:t>
-      </w:r>
-      <w:r>
-        <w:t xml:space="preserve"> and 5 indicating </w:t>
-      </w:r>
-      <w:r>
-        <w:rPr>
-          <w:i/>
-        </w:rPr>
-        <w:t>Perfectly clear and lively as real as seeing</w:t>
-      </w:r>
-      <w:r>
-        <w:t xml:space="preserve">. </w:t>
-      </w:r>
-      <w:r>
-        <w:t>The question</w:t>
-      </w:r>
-      <w:r>
-        <w:t>s probing vividness</w:t>
-      </w:r>
-      <w:r>
-        <w:t xml:space="preserve"> will specifically target </w:t>
-      </w:r>
-      <w:r>
-        <w:t xml:space="preserve">the </w:t>
-      </w:r>
-      <w:r>
-        <w:t>mental simulations evoked during retrospective reflections.</w:t>
-      </w:r>
-    </w:p>
-    <w:p>
-      <w:pPr>
-        <w:spacing w:line="360" w:lineRule="auto"/>
-      </w:pPr>
-      <w:r>
-        <w:tab/>
-      </w:r>
-      <w:r>
-        <w:rPr>
-          <w:b/>
-        </w:rPr>
-        <w:t>Event judgements</w:t>
-      </w:r>
-      <w:r>
-        <w:rPr>
-          <w:b/>
-        </w:rPr>
-        <w:t>.</w:t>
-      </w:r>
-      <w:r>
-        <w:rPr>
-          <w:b/>
-        </w:rPr>
-        <w:t xml:space="preserve"> </w:t>
-      </w:r>
-      <w:r>
-        <w:t xml:space="preserve">Participants will next answer a </w:t>
-      </w:r>
-      <w:r>
-        <w:t>reflection-specific</w:t>
-      </w:r>
-      <w:r>
-        <w:t xml:space="preserve"> question about the </w:t>
-      </w:r>
-      <w:r>
-        <w:t xml:space="preserve">given </w:t>
-      </w:r>
-      <w:r>
-        <w:t xml:space="preserve">event </w:t>
-      </w:r>
-      <w:r>
-        <w:t xml:space="preserve">using a </w:t>
-      </w:r>
-      <w:r>
-        <w:t xml:space="preserve">continuous slider scale, with the leftmost </w:t>
-      </w:r>
-      <w:r>
-        <w:t>end indicating</w:t>
-      </w:r>
-      <w:r>
-        <w:t xml:space="preserve"> </w:t>
-      </w:r>
-      <w:r>
-        <w:rPr>
-          <w:i/>
-          <w:iCs/>
-        </w:rPr>
-        <w:t>Not at all</w:t>
-      </w:r>
-      <w:r>
-        <w:t xml:space="preserve"> and </w:t>
-      </w:r>
-      <w:r>
-        <w:t>the rightmost end</w:t>
-      </w:r>
-      <w:r>
-        <w:t xml:space="preserve"> indicating </w:t>
-      </w:r>
-      <w:r>
-        <w:rPr>
-          <w:i/>
-          <w:iCs/>
-        </w:rPr>
-        <w:t>Very much</w:t>
-      </w:r>
-      <w:r>
-        <w:t xml:space="preserve">. </w:t>
-      </w:r>
-      <w:r>
-        <w:t xml:space="preserve">These questions </w:t>
-      </w:r>
-      <w:r>
-        <w:t>will be</w:t>
-      </w:r>
-      <w:r>
-        <w:t xml:space="preserve"> adapted from those used in </w:t>
-      </w:r>
-      <w:proofErr w:type="spellStart"/>
-      <w:r>
-        <w:t>Gerstenberg</w:t>
-      </w:r>
-      <w:proofErr w:type="spellEnd"/>
-      <w:r>
-        <w:t xml:space="preserve"> et al., (2017).</w:t>
-      </w:r>
-    </w:p>
-    <w:p>
-      <w:pPr>
-        <w:spacing w:line="360" w:lineRule="auto"/>
-      </w:pPr>
-      <w:r>
-        <w:tab/>
-      </w:r>
-      <w:commentRangeStart w:id="17"/>
-      <w:r>
-        <w:rPr>
-          <w:b/>
-        </w:rPr>
-        <w:t>Responsibility judgments.</w:t>
-      </w:r>
-      <w:r>
-        <w:t xml:space="preserve"> </w:t>
-      </w:r>
-      <w:r>
-        <w:t xml:space="preserve">Lastly, participants will use </w:t>
-      </w:r>
-      <w:r>
-        <w:t>the same continuous slider</w:t>
-      </w:r>
-      <w:r>
-        <w:t xml:space="preserve"> scale to ascribe self- and goalie-oriented responsibility for the outcome</w:t>
-      </w:r>
-      <w:r>
-        <w:t>.</w:t>
-      </w:r>
-      <w:commentRangeEnd w:id="17"/>
+        <w:commentReference w:id="23"/>
+      </w:r>
+      <w:commentRangeEnd w:id="24"/>
       <w:r>
         <w:rPr>
           <w:rStyle w:val="CommentReference"/>
           <w:rFonts w:ascii="Arial" w:eastAsia="Arial" w:hAnsi="Arial" w:cs="Arial"/>
           <w:lang w:val="en"/>
         </w:rPr>
-        <w:commentReference w:id="17"/>
+        <w:commentReference w:id="24"/>
+      </w:r>
+      <w:r>
+        <w:t xml:space="preserve">adapted from the </w:t>
+      </w:r>
+      <w:r>
+        <w:t>second edition of the Vividness of Visual Imagery Questionnaire (VVIQ2; Marks, 1995)</w:t>
+      </w:r>
+      <w:r>
+        <w:t xml:space="preserve">, with 1 indicating </w:t>
+      </w:r>
+      <w:r>
+        <w:rPr>
+          <w:i/>
+        </w:rPr>
+        <w:t>No image at all, you only “know” that you are thinking of the objects</w:t>
+      </w:r>
+      <w:r>
+        <w:t xml:space="preserve"> and 5 indicating </w:t>
+      </w:r>
+      <w:r>
+        <w:rPr>
+          <w:i/>
+        </w:rPr>
+        <w:t>Perfectly clear and lively as real as seeing</w:t>
+      </w:r>
+      <w:r>
+        <w:t xml:space="preserve">. </w:t>
+      </w:r>
+      <w:r>
+        <w:t>The question</w:t>
+      </w:r>
+      <w:r>
+        <w:t>s probing vividness</w:t>
+      </w:r>
+      <w:r>
+        <w:t xml:space="preserve"> will specifically target </w:t>
+      </w:r>
+      <w:r>
+        <w:t xml:space="preserve">the </w:t>
+      </w:r>
+      <w:r>
+        <w:t>mental simulations evoked during retrospective reflections.</w:t>
+      </w:r>
+    </w:p>
+    <w:p>
+      <w:pPr>
+        <w:spacing w:line="360" w:lineRule="auto"/>
+      </w:pPr>
+      <w:r>
+        <w:tab/>
+      </w:r>
+      <w:r>
+        <w:rPr>
+          <w:b/>
+        </w:rPr>
+        <w:t>Event judgements</w:t>
+      </w:r>
+      <w:r>
+        <w:rPr>
+          <w:b/>
+        </w:rPr>
+        <w:t>.</w:t>
+      </w:r>
+      <w:r>
+        <w:rPr>
+          <w:b/>
+        </w:rPr>
+        <w:t xml:space="preserve"> </w:t>
+      </w:r>
+      <w:r>
+        <w:t xml:space="preserve">Participants will next answer a </w:t>
+      </w:r>
+      <w:r>
+        <w:t>reflection-specific</w:t>
+      </w:r>
+      <w:r>
+        <w:t xml:space="preserve"> question about the </w:t>
+      </w:r>
+      <w:r>
+        <w:t xml:space="preserve">given </w:t>
+      </w:r>
+      <w:r>
+        <w:t xml:space="preserve">event </w:t>
+      </w:r>
+      <w:r>
+        <w:t xml:space="preserve">using a </w:t>
+      </w:r>
+      <w:r>
+        <w:t xml:space="preserve">continuous slider scale, with the leftmost </w:t>
+      </w:r>
+      <w:r>
+        <w:t>end indicating</w:t>
+      </w:r>
+      <w:r>
+        <w:t xml:space="preserve"> </w:t>
+      </w:r>
+      <w:r>
+        <w:rPr>
+          <w:i/>
+          <w:iCs/>
+        </w:rPr>
+        <w:t>Not at all</w:t>
+      </w:r>
+      <w:r>
+        <w:t xml:space="preserve"> and </w:t>
+      </w:r>
+      <w:r>
+        <w:t>the rightmost end</w:t>
+      </w:r>
+      <w:r>
+        <w:t xml:space="preserve"> indicating </w:t>
+      </w:r>
+      <w:r>
+        <w:rPr>
+          <w:i/>
+          <w:iCs/>
+        </w:rPr>
+        <w:t>Very much</w:t>
+      </w:r>
+      <w:r>
+        <w:t xml:space="preserve">. </w:t>
+      </w:r>
+      <w:r>
+        <w:t xml:space="preserve">These questions </w:t>
+      </w:r>
+      <w:r>
+        <w:t>will be</w:t>
+      </w:r>
+      <w:r>
+        <w:t xml:space="preserve"> adapted from those used in </w:t>
+      </w:r>
+      <w:proofErr w:type="spellStart"/>
+      <w:r>
+        <w:t>Gerstenberg</w:t>
+      </w:r>
+      <w:proofErr w:type="spellEnd"/>
+      <w:r>
+        <w:t xml:space="preserve"> et al., (2017).</w:t>
+      </w:r>
+    </w:p>
+    <w:p>
+      <w:pPr>
+        <w:spacing w:line="360" w:lineRule="auto"/>
+      </w:pPr>
+      <w:r>
+        <w:tab/>
+      </w:r>
+      <w:commentRangeStart w:id="25"/>
+      <w:commentRangeStart w:id="26"/>
+      <w:r>
+        <w:rPr>
+          <w:b/>
+        </w:rPr>
+        <w:t>Responsibility judgments.</w:t>
+      </w:r>
+      <w:r>
+        <w:t xml:space="preserve"> </w:t>
+      </w:r>
+      <w:r>
+        <w:t xml:space="preserve">Lastly, participants will use </w:t>
+      </w:r>
+      <w:r>
+        <w:t>the same continuous slider</w:t>
+      </w:r>
+      <w:r>
+        <w:t xml:space="preserve"> scale to ascribe self- and goalie-oriented responsibility for the outcome</w:t>
+      </w:r>
+      <w:r>
+        <w:t>.</w:t>
+      </w:r>
+      <w:commentRangeEnd w:id="25"/>
+      <w:r>
+        <w:rPr>
+          <w:rStyle w:val="CommentReference"/>
+          <w:rFonts w:ascii="Arial" w:eastAsia="Arial" w:hAnsi="Arial" w:cs="Arial"/>
+          <w:lang w:val="en"/>
+        </w:rPr>
+        <w:commentReference w:id="25"/>
+      </w:r>
+      <w:commentRangeEnd w:id="26"/>
+      <w:r>
+        <w:rPr>
+          <w:rStyle w:val="CommentReference"/>
+          <w:rFonts w:ascii="Arial" w:eastAsia="Arial" w:hAnsi="Arial" w:cs="Arial"/>
+          <w:lang w:val="en"/>
+        </w:rPr>
+        <w:commentReference w:id="26"/>
       </w:r>
     </w:p>
     <w:p>
@@ -6024,13 +6110,7 @@
         <w:t>We recruited participants</w:t>
       </w:r>
       <w:r>
-        <w:t xml:space="preserve"> from </w:t>
-      </w:r>
-      <w:r>
-        <w:t>Amazon Mechanical Turk</w:t>
-      </w:r>
-      <w:r>
-        <w:t xml:space="preserve"> </w:t>
+        <w:t xml:space="preserve"> from Amazon Mechanical Turk </w:t>
       </w:r>
       <w:r>
         <w:t>on the basis of [</w:t>
@@ -6316,6 +6396,7 @@
       <w:r>
         <w:t xml:space="preserve"> </w:t>
       </w:r>
+      <w:commentRangeStart w:id="27"/>
       <w:r>
         <w:t>Ratings</w:t>
       </w:r>
@@ -6325,6 +6406,15 @@
       <w:r>
         <w:t xml:space="preserve"> were normalized on a 0-1 range. </w:t>
       </w:r>
+      <w:commentRangeEnd w:id="27"/>
+      <w:r>
+        <w:rPr>
+          <w:rStyle w:val="CommentReference"/>
+          <w:rFonts w:ascii="Arial" w:eastAsia="Arial" w:hAnsi="Arial" w:cs="Arial"/>
+          <w:lang w:val="en"/>
+        </w:rPr>
+        <w:commentReference w:id="27"/>
+      </w:r>
       <w:r>
         <w:rPr>
           <w:highlight w:val="white"/>
@@ -6521,6 +6611,7 @@
         </w:rPr>
         <w:t xml:space="preserve">interaction with </w:t>
       </w:r>
+      <w:commentRangeStart w:id="28"/>
       <w:r>
         <w:rPr>
           <w:i/>
@@ -6533,7 +6624,22 @@
         <w:rPr>
           <w:highlight w:val="white"/>
         </w:rPr>
-        <w:t xml:space="preserve"> as a random effect. </w:t>
+        <w:t xml:space="preserve"> as a random effect</w:t>
+      </w:r>
+      <w:commentRangeEnd w:id="28"/>
+      <w:r>
+        <w:rPr>
+          <w:rStyle w:val="CommentReference"/>
+          <w:rFonts w:ascii="Arial" w:eastAsia="Arial" w:hAnsi="Arial" w:cs="Arial"/>
+          <w:lang w:val="en"/>
+        </w:rPr>
+        <w:commentReference w:id="28"/>
+      </w:r>
+      <w:r>
+        <w:rPr>
+          <w:highlight w:val="white"/>
+        </w:rPr>
+        <w:t xml:space="preserve">. </w:t>
       </w:r>
     </w:p>
     <w:p>
@@ -6786,8 +6892,8 @@
       <w:r>
         <w:t xml:space="preserve"> = .809). </w:t>
       </w:r>
-      <w:commentRangeStart w:id="18"/>
-      <w:commentRangeStart w:id="19"/>
+      <w:commentRangeStart w:id="29"/>
+      <w:commentRangeStart w:id="30"/>
       <w:r>
         <w:t>Mental simulations for outcome assessment were more vivid than for causal reasoning regardless of whether participants were focused on the ball (</w:t>
       </w:r>
@@ -6855,23 +6961,23 @@
       <w:r>
         <w:t xml:space="preserve"> = .001).</w:t>
       </w:r>
-      <w:commentRangeEnd w:id="18"/>
+      <w:commentRangeEnd w:id="29"/>
       <w:r>
         <w:rPr>
           <w:rStyle w:val="CommentReference"/>
           <w:rFonts w:ascii="Arial" w:eastAsia="Arial" w:hAnsi="Arial" w:cs="Arial"/>
           <w:lang w:val="en"/>
         </w:rPr>
-        <w:commentReference w:id="18"/>
-      </w:r>
-      <w:commentRangeEnd w:id="19"/>
+        <w:commentReference w:id="29"/>
+      </w:r>
+      <w:commentRangeEnd w:id="30"/>
       <w:r>
         <w:rPr>
           <w:rStyle w:val="CommentReference"/>
           <w:rFonts w:ascii="Arial" w:eastAsia="Arial" w:hAnsi="Arial" w:cs="Arial"/>
           <w:lang w:val="en"/>
         </w:rPr>
-        <w:commentReference w:id="19"/>
+        <w:commentReference w:id="30"/>
       </w:r>
       <w:r>
         <w:t xml:space="preserve"> </w:t>
@@ -7004,7 +7110,7 @@
                     <pic:cNvPicPr/>
                   </pic:nvPicPr>
                   <pic:blipFill>
-                    <a:blip r:embed="rId16" cstate="print">
+                    <a:blip r:embed="rId15" cstate="print">
                       <a:extLst>
                         <a:ext uri="{28A0092B-C50C-407E-A947-70E740481C1C}">
                           <a14:useLocalDpi xmlns:a14="http://schemas.microsoft.com/office/drawing/2010/main" val="0"/>
@@ -7039,8 +7145,9 @@
           <w:highlight w:val="white"/>
         </w:rPr>
       </w:pPr>
-      <w:commentRangeStart w:id="20"/>
-      <w:commentRangeStart w:id="21"/>
+      <w:commentRangeStart w:id="31"/>
+      <w:commentRangeStart w:id="32"/>
+      <w:commentRangeStart w:id="33"/>
       <w:r>
         <w:rPr>
           <w:b/>
@@ -7083,23 +7190,32 @@
         </w:rPr>
         <w:t>g.</w:t>
       </w:r>
-      <w:commentRangeEnd w:id="20"/>
+      <w:commentRangeEnd w:id="31"/>
       <w:r>
         <w:rPr>
           <w:rStyle w:val="CommentReference"/>
           <w:rFonts w:ascii="Arial" w:eastAsia="Arial" w:hAnsi="Arial" w:cs="Arial"/>
           <w:lang w:val="en"/>
         </w:rPr>
-        <w:commentReference w:id="20"/>
-      </w:r>
-      <w:commentRangeEnd w:id="21"/>
+        <w:commentReference w:id="31"/>
+      </w:r>
+      <w:commentRangeEnd w:id="32"/>
       <w:r>
         <w:rPr>
           <w:rStyle w:val="CommentReference"/>
           <w:rFonts w:ascii="Arial" w:eastAsia="Arial" w:hAnsi="Arial" w:cs="Arial"/>
           <w:lang w:val="en"/>
         </w:rPr>
-        <w:commentReference w:id="21"/>
+        <w:commentReference w:id="32"/>
+      </w:r>
+      <w:commentRangeEnd w:id="33"/>
+      <w:r>
+        <w:rPr>
+          <w:rStyle w:val="CommentReference"/>
+          <w:rFonts w:ascii="Arial" w:eastAsia="Arial" w:hAnsi="Arial" w:cs="Arial"/>
+          <w:lang w:val="en"/>
+        </w:rPr>
+        <w:commentReference w:id="33"/>
       </w:r>
     </w:p>
     <w:p>
@@ -7108,9 +7224,9 @@
           <w:highlight w:val="white"/>
         </w:rPr>
         <w:sectPr>
-          <w:headerReference w:type="default" r:id="rId17"/>
-          <w:footerReference w:type="even" r:id="rId18"/>
-          <w:footerReference w:type="default" r:id="rId19"/>
+          <w:headerReference w:type="default" r:id="rId16"/>
+          <w:footerReference w:type="even" r:id="rId17"/>
+          <w:footerReference w:type="default" r:id="rId18"/>
           <w:pgSz w:w="12240" w:h="15840"/>
           <w:pgMar w:top="1440" w:right="1440" w:bottom="1440" w:left="1440" w:header="720" w:footer="720" w:gutter="0"/>
           <w:pgNumType w:start="1"/>
@@ -7137,8 +7253,9 @@
         </w:rPr>
         <w:t xml:space="preserve"> </w:t>
       </w:r>
-      <w:commentRangeStart w:id="22"/>
-      <w:commentRangeStart w:id="23"/>
+      <w:commentRangeStart w:id="34"/>
+      <w:commentRangeStart w:id="35"/>
+      <w:commentRangeStart w:id="36"/>
       <w:r>
         <w:rPr>
           <w:i/>
@@ -7159,23 +7276,32 @@
         </w:rPr>
         <w:t xml:space="preserve"> </w:t>
       </w:r>
-      <w:commentRangeEnd w:id="22"/>
+      <w:commentRangeEnd w:id="34"/>
       <w:r>
         <w:rPr>
           <w:rStyle w:val="CommentReference"/>
           <w:rFonts w:ascii="Arial" w:eastAsia="Arial" w:hAnsi="Arial" w:cs="Arial"/>
           <w:lang w:val="en"/>
         </w:rPr>
-        <w:commentReference w:id="22"/>
-      </w:r>
-      <w:commentRangeEnd w:id="23"/>
+        <w:commentReference w:id="34"/>
+      </w:r>
+      <w:commentRangeEnd w:id="35"/>
       <w:r>
         <w:rPr>
           <w:rStyle w:val="CommentReference"/>
           <w:rFonts w:ascii="Arial" w:eastAsia="Arial" w:hAnsi="Arial" w:cs="Arial"/>
           <w:lang w:val="en"/>
         </w:rPr>
-        <w:commentReference w:id="23"/>
+        <w:commentReference w:id="35"/>
+      </w:r>
+      <w:commentRangeEnd w:id="36"/>
+      <w:r>
+        <w:rPr>
+          <w:rStyle w:val="CommentReference"/>
+          <w:rFonts w:ascii="Arial" w:eastAsia="Arial" w:hAnsi="Arial" w:cs="Arial"/>
+          <w:lang w:val="en"/>
+        </w:rPr>
+        <w:commentReference w:id="36"/>
       </w:r>
       <w:r>
         <w:rPr>
@@ -9684,7 +9810,7 @@
       <w:pPr>
         <w:spacing w:line="360" w:lineRule="auto"/>
         <w:rPr>
-          <w:ins w:id="24" w:author="Kristina Krasich" w:date="2020-04-24T23:49:00Z"/>
+          <w:ins w:id="37" w:author="Kristina Krasich" w:date="2020-04-24T23:49:00Z"/>
           <w:b/>
           <w:bCs/>
         </w:rPr>
@@ -9748,12 +9874,22 @@
       <w:r>
         <w:t xml:space="preserve">. </w:t>
       </w:r>
+      <w:commentRangeStart w:id="38"/>
       <w:r>
         <w:rPr>
           <w:i/>
           <w:iCs/>
         </w:rPr>
         <w:t>Model 1</w:t>
+      </w:r>
+      <w:commentRangeEnd w:id="38"/>
+      <w:r>
+        <w:rPr>
+          <w:rStyle w:val="CommentReference"/>
+          <w:rFonts w:ascii="Arial" w:eastAsia="Arial" w:hAnsi="Arial" w:cs="Arial"/>
+          <w:lang w:val="en"/>
+        </w:rPr>
+        <w:commentReference w:id="38"/>
       </w:r>
       <w:r>
         <w:t xml:space="preserve"> </w:t>
@@ -9889,7 +10025,7 @@
         <w:spacing w:line="360" w:lineRule="auto"/>
         <w:ind w:firstLine="720"/>
         <w:rPr>
-          <w:ins w:id="25" w:author="Kristina Krasich" w:date="2020-04-24T21:42:00Z"/>
+          <w:ins w:id="39" w:author="Kristina Krasich" w:date="2020-04-24T21:42:00Z"/>
           <w:i/>
           <w:iCs/>
         </w:rPr>
@@ -9920,52 +10056,52 @@
       <w:r>
         <w:t>.</w:t>
       </w:r>
-      <w:ins w:id="26" w:author="Kristina Krasich" w:date="2020-04-24T21:41:00Z">
+      <w:ins w:id="40" w:author="Kristina Krasich" w:date="2020-04-24T21:41:00Z">
         <w:r>
           <w:t xml:space="preserve"> </w:t>
         </w:r>
       </w:ins>
-      <w:ins w:id="27" w:author="Kristina Krasich" w:date="2020-04-24T21:42:00Z">
+      <w:ins w:id="41" w:author="Kristina Krasich" w:date="2020-04-24T21:42:00Z">
         <w:r>
           <w:t xml:space="preserve">For both of these models, the </w:t>
         </w:r>
       </w:ins>
-      <w:ins w:id="28" w:author="Kristina Krasich" w:date="2020-04-24T21:43:00Z">
+      <w:ins w:id="42" w:author="Kristina Krasich" w:date="2020-04-24T21:43:00Z">
         <w:r>
           <w:t xml:space="preserve">reported vividness of </w:t>
         </w:r>
       </w:ins>
-      <w:ins w:id="29" w:author="Kristina Krasich" w:date="2020-04-24T21:45:00Z">
+      <w:ins w:id="43" w:author="Kristina Krasich" w:date="2020-04-24T21:45:00Z">
         <w:r>
           <w:t xml:space="preserve">retrospective </w:t>
         </w:r>
       </w:ins>
-      <w:ins w:id="30" w:author="Kristina Krasich" w:date="2020-04-24T21:43:00Z">
+      <w:ins w:id="44" w:author="Kristina Krasich" w:date="2020-04-24T21:43:00Z">
         <w:r>
           <w:t>mental</w:t>
         </w:r>
       </w:ins>
-      <w:ins w:id="31" w:author="Kristina Krasich" w:date="2020-04-24T21:42:00Z">
+      <w:ins w:id="45" w:author="Kristina Krasich" w:date="2020-04-24T21:42:00Z">
         <w:r>
           <w:t xml:space="preserve"> </w:t>
         </w:r>
       </w:ins>
-      <w:ins w:id="32" w:author="Kristina Krasich" w:date="2020-04-24T21:43:00Z">
+      <w:ins w:id="46" w:author="Kristina Krasich" w:date="2020-04-24T21:43:00Z">
         <w:r>
           <w:t xml:space="preserve">simulations </w:t>
         </w:r>
       </w:ins>
-      <w:ins w:id="33" w:author="Kristina Krasich" w:date="2020-04-24T21:44:00Z">
+      <w:ins w:id="47" w:author="Kristina Krasich" w:date="2020-04-24T21:44:00Z">
         <w:r>
           <w:t xml:space="preserve">significantly predicted </w:t>
         </w:r>
       </w:ins>
-      <w:ins w:id="34" w:author="Kristina Krasich" w:date="2020-04-24T21:45:00Z">
+      <w:ins w:id="48" w:author="Kristina Krasich" w:date="2020-04-24T21:45:00Z">
         <w:r>
           <w:t>event judgements, although this main effect was characterized by a significant outcome by vividness interaction. These findings are further detailed below (</w:t>
         </w:r>
       </w:ins>
-      <w:ins w:id="35" w:author="Kristina Krasich" w:date="2020-04-24T21:46:00Z">
+      <w:ins w:id="49" w:author="Kristina Krasich" w:date="2020-04-24T21:46:00Z">
         <w:r>
           <w:rPr>
             <w:i/>
@@ -9981,28 +10117,21 @@
           <w:t xml:space="preserve"> role of vivid mental </w:t>
         </w:r>
       </w:ins>
-      <w:ins w:id="36" w:author="Kristina Krasich" w:date="2020-05-15T22:39:00Z">
+      <w:ins w:id="50" w:author="Kristina Krasich" w:date="2020-05-15T22:39:00Z">
         <w:r>
           <w:rPr>
             <w:i/>
             <w:iCs/>
           </w:rPr>
-          <w:t>simulation</w:t>
-        </w:r>
-        <w:r>
-          <w:rPr>
-            <w:i/>
-            <w:iCs/>
-          </w:rPr>
-          <w:t>s</w:t>
+          <w:t>simulations</w:t>
         </w:r>
       </w:ins>
-      <w:ins w:id="37" w:author="Kristina Krasich" w:date="2020-04-24T21:46:00Z">
+      <w:ins w:id="51" w:author="Kristina Krasich" w:date="2020-04-24T21:46:00Z">
         <w:r>
           <w:t>)</w:t>
         </w:r>
       </w:ins>
-      <w:ins w:id="38" w:author="Kristina Krasich" w:date="2020-04-24T21:45:00Z">
+      <w:ins w:id="52" w:author="Kristina Krasich" w:date="2020-04-24T21:45:00Z">
         <w:r>
           <w:t>.</w:t>
         </w:r>
@@ -10023,10 +10152,7 @@
         <w:t xml:space="preserve">causal </w:t>
       </w:r>
       <w:r>
-        <w:t>selection</w:t>
-      </w:r>
-      <w:r>
-        <w:t xml:space="preserve"> </w:t>
+        <w:t xml:space="preserve">selection </w:t>
       </w:r>
       <w:r>
         <w:t xml:space="preserve">as a </w:t>
@@ -10071,6 +10197,7 @@
         </w:rPr>
         <w:t xml:space="preserve">with </w:t>
       </w:r>
+      <w:commentRangeStart w:id="53"/>
       <w:r>
         <w:rPr>
           <w:i/>
@@ -10083,207 +10210,242 @@
         <w:rPr>
           <w:highlight w:val="white"/>
         </w:rPr>
-        <w:t xml:space="preserve"> as a random effect.</w:t>
-      </w:r>
-      <w:r>
-        <w:t xml:space="preserve"> These findings showed that Model 1 was a significant predictor </w:t>
-      </w:r>
-      <w:r>
-        <w:t xml:space="preserve">of </w:t>
-      </w:r>
-      <w:r>
-        <w:t>judgments for causal selection</w:t>
-      </w:r>
-      <w:r>
-        <w:t xml:space="preserve"> (</w:t>
-      </w:r>
-      <w:r>
-        <w:rPr>
-          <w:i/>
-          <w:iCs/>
-        </w:rPr>
-        <w:t>B</w:t>
-      </w:r>
-      <w:r>
-        <w:t xml:space="preserve"> = 1.00, </w:t>
-      </w:r>
-      <w:r>
-        <w:rPr>
-          <w:i/>
-          <w:iCs/>
-        </w:rPr>
-        <w:t>SE</w:t>
-      </w:r>
-      <w:r>
-        <w:t xml:space="preserve"> = .28, </w:t>
-      </w:r>
-      <w:r>
-        <w:rPr>
-          <w:i/>
-          <w:iCs/>
-        </w:rPr>
-        <w:t>p</w:t>
-      </w:r>
-      <w:r>
-        <w:t xml:space="preserve"> &lt; .001) such that larger model estimates corresponded with greater causal judgements. Model 2 was also a significant predictor of causal judgements following the same pattern of results, </w:t>
-      </w:r>
-      <w:r>
-        <w:rPr>
-          <w:i/>
-          <w:iCs/>
-        </w:rPr>
-        <w:t>B</w:t>
-      </w:r>
-      <w:r>
-        <w:t xml:space="preserve"> = .97, </w:t>
-      </w:r>
-      <w:r>
-        <w:rPr>
-          <w:i/>
-          <w:iCs/>
-        </w:rPr>
-        <w:t>SE</w:t>
-      </w:r>
-      <w:r>
-        <w:t xml:space="preserve"> = .29, </w:t>
-      </w:r>
-      <w:r>
-        <w:rPr>
-          <w:i/>
-          <w:iCs/>
-        </w:rPr>
-        <w:t>p</w:t>
-      </w:r>
-      <w:r>
-        <w:t xml:space="preserve"> = .001. These main effects, however, were characterized by a significant Model 1 by Model 2 interaction; </w:t>
-      </w:r>
-      <w:r>
-        <w:rPr>
-          <w:i/>
-          <w:iCs/>
-        </w:rPr>
-        <w:t>B</w:t>
-      </w:r>
-      <w:r>
-        <w:t xml:space="preserve"> = -1.69, </w:t>
-      </w:r>
-      <w:r>
-        <w:rPr>
-          <w:i/>
-          <w:iCs/>
-        </w:rPr>
-        <w:t>SE</w:t>
-      </w:r>
-      <w:r>
-        <w:t xml:space="preserve"> = .39, </w:t>
-      </w:r>
-      <w:r>
-        <w:rPr>
-          <w:i/>
-          <w:iCs/>
-        </w:rPr>
-        <w:t>p</w:t>
-      </w:r>
-      <w:r>
-        <w:t xml:space="preserve"> &lt; .001. </w:t>
-      </w:r>
-      <w:commentRangeStart w:id="39"/>
-      <w:commentRangeStart w:id="40"/>
-      <w:r>
-        <w:t xml:space="preserve">As illustrated in </w:t>
-      </w:r>
-      <w:r>
-        <w:rPr>
-          <w:b/>
-          <w:bCs/>
-        </w:rPr>
-        <w:t>Figure 3</w:t>
-      </w:r>
-      <w:commentRangeEnd w:id="39"/>
+        <w:t xml:space="preserve"> as a random effect</w:t>
+      </w:r>
+      <w:commentRangeEnd w:id="53"/>
       <w:r>
         <w:rPr>
           <w:rStyle w:val="CommentReference"/>
           <w:rFonts w:ascii="Arial" w:eastAsia="Arial" w:hAnsi="Arial" w:cs="Arial"/>
           <w:lang w:val="en"/>
         </w:rPr>
-        <w:commentReference w:id="39"/>
-      </w:r>
-      <w:commentRangeEnd w:id="40"/>
+        <w:commentReference w:id="53"/>
+      </w:r>
+      <w:r>
+        <w:rPr>
+          <w:highlight w:val="white"/>
+        </w:rPr>
+        <w:t>.</w:t>
+      </w:r>
+      <w:r>
+        <w:t xml:space="preserve"> These findings showed that Model 1 was a significant predictor </w:t>
+      </w:r>
+      <w:r>
+        <w:t>of judgments for causal selection</w:t>
+      </w:r>
+      <w:r>
+        <w:t xml:space="preserve"> (</w:t>
+      </w:r>
+      <w:r>
+        <w:rPr>
+          <w:i/>
+          <w:iCs/>
+        </w:rPr>
+        <w:t>B</w:t>
+      </w:r>
+      <w:r>
+        <w:t xml:space="preserve"> = 1.00, </w:t>
+      </w:r>
+      <w:r>
+        <w:rPr>
+          <w:i/>
+          <w:iCs/>
+        </w:rPr>
+        <w:t>SE</w:t>
+      </w:r>
+      <w:r>
+        <w:t xml:space="preserve"> = .28, </w:t>
+      </w:r>
+      <w:r>
+        <w:rPr>
+          <w:i/>
+          <w:iCs/>
+        </w:rPr>
+        <w:t>p</w:t>
+      </w:r>
+      <w:r>
+        <w:t xml:space="preserve"> &lt; .001) such that larger model estimates corresponded with greater causal judgements. Model 2 was also a significant predictor of causal judgements following the same pattern of results, </w:t>
+      </w:r>
+      <w:r>
+        <w:rPr>
+          <w:i/>
+          <w:iCs/>
+        </w:rPr>
+        <w:t>B</w:t>
+      </w:r>
+      <w:r>
+        <w:t xml:space="preserve"> = .97, </w:t>
+      </w:r>
+      <w:r>
+        <w:rPr>
+          <w:i/>
+          <w:iCs/>
+        </w:rPr>
+        <w:t>SE</w:t>
+      </w:r>
+      <w:r>
+        <w:t xml:space="preserve"> = .29, </w:t>
+      </w:r>
+      <w:r>
+        <w:rPr>
+          <w:i/>
+          <w:iCs/>
+        </w:rPr>
+        <w:t>p</w:t>
+      </w:r>
+      <w:r>
+        <w:t xml:space="preserve"> = .001. These </w:t>
+      </w:r>
+      <w:commentRangeStart w:id="54"/>
+      <w:r>
+        <w:t xml:space="preserve">main </w:t>
+      </w:r>
+      <w:commentRangeEnd w:id="54"/>
       <w:r>
         <w:rPr>
           <w:rStyle w:val="CommentReference"/>
           <w:rFonts w:ascii="Arial" w:eastAsia="Arial" w:hAnsi="Arial" w:cs="Arial"/>
           <w:lang w:val="en"/>
         </w:rPr>
-        <w:commentReference w:id="40"/>
+        <w:commentReference w:id="54"/>
+      </w:r>
+      <w:r>
+        <w:t xml:space="preserve">effects, however, were characterized by a significant Model 1 by Model 2 interaction; </w:t>
+      </w:r>
+      <w:r>
+        <w:rPr>
+          <w:i/>
+          <w:iCs/>
+        </w:rPr>
+        <w:t>B</w:t>
+      </w:r>
+      <w:r>
+        <w:t xml:space="preserve"> = -1.69, </w:t>
+      </w:r>
+      <w:r>
+        <w:rPr>
+          <w:i/>
+          <w:iCs/>
+        </w:rPr>
+        <w:t>SE</w:t>
+      </w:r>
+      <w:r>
+        <w:t xml:space="preserve"> = .39, </w:t>
+      </w:r>
+      <w:r>
+        <w:rPr>
+          <w:i/>
+          <w:iCs/>
+        </w:rPr>
+        <w:t>p</w:t>
+      </w:r>
+      <w:r>
+        <w:t xml:space="preserve"> &lt; .001. </w:t>
+      </w:r>
+      <w:commentRangeStart w:id="55"/>
+      <w:commentRangeStart w:id="56"/>
+      <w:commentRangeStart w:id="57"/>
+      <w:r>
+        <w:t xml:space="preserve">As illustrated in </w:t>
+      </w:r>
+      <w:r>
+        <w:rPr>
+          <w:b/>
+          <w:bCs/>
+        </w:rPr>
+        <w:t>Figure 3</w:t>
+      </w:r>
+      <w:commentRangeEnd w:id="55"/>
+      <w:r>
+        <w:rPr>
+          <w:rStyle w:val="CommentReference"/>
+          <w:rFonts w:ascii="Arial" w:eastAsia="Arial" w:hAnsi="Arial" w:cs="Arial"/>
+          <w:lang w:val="en"/>
+        </w:rPr>
+        <w:commentReference w:id="55"/>
+      </w:r>
+      <w:commentRangeEnd w:id="56"/>
+      <w:r>
+        <w:rPr>
+          <w:rStyle w:val="CommentReference"/>
+          <w:rFonts w:ascii="Arial" w:eastAsia="Arial" w:hAnsi="Arial" w:cs="Arial"/>
+          <w:lang w:val="en"/>
+        </w:rPr>
+        <w:commentReference w:id="56"/>
+      </w:r>
+      <w:commentRangeEnd w:id="57"/>
+      <w:r>
+        <w:rPr>
+          <w:rStyle w:val="CommentReference"/>
+          <w:rFonts w:ascii="Arial" w:eastAsia="Arial" w:hAnsi="Arial" w:cs="Arial"/>
+          <w:lang w:val="en"/>
+        </w:rPr>
+        <w:commentReference w:id="57"/>
       </w:r>
       <w:r>
         <w:t xml:space="preserve">, </w:t>
       </w:r>
-      <w:ins w:id="41" w:author="Kristina Krasich" w:date="2020-05-15T22:48:00Z">
+      <w:ins w:id="58" w:author="Kristina Krasich" w:date="2020-05-15T22:48:00Z">
         <w:r>
           <w:t xml:space="preserve">findings indicated that event </w:t>
         </w:r>
       </w:ins>
-      <w:ins w:id="42" w:author="Kristina Krasich" w:date="2020-05-15T22:41:00Z">
+      <w:ins w:id="59" w:author="Kristina Krasich" w:date="2020-05-15T22:41:00Z">
         <w:r>
-          <w:t>judgments for causal selection</w:t>
-        </w:r>
-        <w:r>
-          <w:t xml:space="preserve"> </w:t>
+          <w:t xml:space="preserve">judgments for causal selection </w:t>
         </w:r>
       </w:ins>
-      <w:ins w:id="43" w:author="Kristina Krasich" w:date="2020-04-24T22:01:00Z">
+      <w:ins w:id="60" w:author="Kristina Krasich" w:date="2020-04-24T22:01:00Z">
         <w:r>
           <w:t xml:space="preserve">were greatest under two circumstances. First, </w:t>
         </w:r>
       </w:ins>
-      <w:ins w:id="44" w:author="Kristina Krasich" w:date="2020-05-15T22:41:00Z">
+      <w:ins w:id="61" w:author="Kristina Krasich" w:date="2020-05-15T22:41:00Z">
         <w:r>
           <w:t xml:space="preserve">they </w:t>
         </w:r>
       </w:ins>
-      <w:ins w:id="45" w:author="Kristina Krasich" w:date="2020-04-24T22:01:00Z">
+      <w:ins w:id="62" w:author="Kristina Krasich" w:date="2020-04-24T22:01:00Z">
         <w:r>
           <w:t xml:space="preserve">were </w:t>
         </w:r>
       </w:ins>
-      <w:ins w:id="46" w:author="Kristina Krasich" w:date="2020-05-15T22:41:00Z">
+      <w:ins w:id="63" w:author="Kristina Krasich" w:date="2020-05-15T22:41:00Z">
         <w:r>
           <w:t>greatest</w:t>
         </w:r>
       </w:ins>
-      <w:ins w:id="47" w:author="Kristina Krasich" w:date="2020-04-24T22:01:00Z">
+      <w:ins w:id="64" w:author="Kristina Krasich" w:date="2020-04-24T22:01:00Z">
         <w:r>
           <w:t xml:space="preserve"> when Model 1 estimates were high and Model 2 estimates were low. These findings </w:t>
         </w:r>
       </w:ins>
-      <w:ins w:id="48" w:author="Kristina Krasich" w:date="2020-05-15T22:49:00Z">
+      <w:ins w:id="65" w:author="Kristina Krasich" w:date="2020-05-15T22:49:00Z">
         <w:r>
           <w:t xml:space="preserve">indicate </w:t>
         </w:r>
       </w:ins>
-      <w:ins w:id="49" w:author="Kristina Krasich" w:date="2020-05-15T22:48:00Z">
+      <w:ins w:id="66" w:author="Kristina Krasich" w:date="2020-05-15T22:48:00Z">
         <w:r>
           <w:t xml:space="preserve">that event judgements for causal selection </w:t>
         </w:r>
       </w:ins>
-      <w:ins w:id="50" w:author="Kristina Krasich" w:date="2020-05-15T22:49:00Z">
+      <w:ins w:id="67" w:author="Kristina Krasich" w:date="2020-05-15T22:49:00Z">
         <w:r>
           <w:t xml:space="preserve">were predicted by judgements from outcome assessment and suggest that </w:t>
         </w:r>
       </w:ins>
-      <w:ins w:id="51" w:author="Kristina Krasich" w:date="2020-05-15T22:53:00Z">
+      <w:ins w:id="68" w:author="Kristina Krasich" w:date="2020-05-15T22:53:00Z">
         <w:r>
           <w:t xml:space="preserve">outcome assessment </w:t>
         </w:r>
       </w:ins>
-      <w:ins w:id="52" w:author="Kristina Krasich" w:date="2020-05-15T22:54:00Z">
+      <w:ins w:id="69" w:author="Kristina Krasich" w:date="2020-05-15T22:54:00Z">
         <w:r>
           <w:t>was used for</w:t>
         </w:r>
       </w:ins>
-      <w:ins w:id="53" w:author="Kristina Krasich" w:date="2020-05-15T22:53:00Z">
+      <w:ins w:id="70" w:author="Kristina Krasich" w:date="2020-05-15T22:53:00Z">
         <w:r>
           <w:t xml:space="preserve"> causal selection. </w:t>
         </w:r>
@@ -10291,7 +10453,7 @@
       <w:r>
         <w:t>Additionally,</w:t>
       </w:r>
-      <w:ins w:id="54" w:author="Kristina Krasich" w:date="2020-04-24T22:07:00Z">
+      <w:ins w:id="71" w:author="Kristina Krasich" w:date="2020-04-24T22:07:00Z">
         <w:r>
           <w:t xml:space="preserve"> and critical for adjudicating between process and counterfactual theories,</w:t>
         </w:r>
@@ -10299,7 +10461,7 @@
       <w:r>
         <w:t xml:space="preserve"> causal judgements were </w:t>
       </w:r>
-      <w:ins w:id="55" w:author="Kristina Krasich" w:date="2020-04-24T22:07:00Z">
+      <w:ins w:id="72" w:author="Kristina Krasich" w:date="2020-04-24T22:07:00Z">
         <w:r>
           <w:t xml:space="preserve">also </w:t>
         </w:r>
@@ -10307,62 +10469,62 @@
       <w:r>
         <w:t>high when Model 2 estimates were high and Model 1 estimates were low.</w:t>
       </w:r>
-      <w:ins w:id="56" w:author="Kristina Krasich" w:date="2020-04-24T22:20:00Z">
+      <w:ins w:id="73" w:author="Kristina Krasich" w:date="2020-04-24T22:20:00Z">
         <w:r>
           <w:t xml:space="preserve"> These findings indicate that event judgements derived from counterfactual thinking</w:t>
         </w:r>
       </w:ins>
-      <w:ins w:id="57" w:author="Kristina Krasich" w:date="2020-05-15T22:54:00Z">
+      <w:ins w:id="74" w:author="Kristina Krasich" w:date="2020-05-15T22:54:00Z">
         <w:r>
           <w:t xml:space="preserve"> also</w:t>
         </w:r>
       </w:ins>
-      <w:ins w:id="58" w:author="Kristina Krasich" w:date="2020-04-24T22:21:00Z">
+      <w:ins w:id="75" w:author="Kristina Krasich" w:date="2020-04-24T22:21:00Z">
         <w:r>
           <w:t xml:space="preserve"> predicted causal judgments, </w:t>
         </w:r>
       </w:ins>
-      <w:ins w:id="59" w:author="Kristina Krasich" w:date="2020-04-24T22:26:00Z">
+      <w:ins w:id="76" w:author="Kristina Krasich" w:date="2020-04-24T22:26:00Z">
         <w:r>
           <w:t xml:space="preserve">suggesting that participants </w:t>
         </w:r>
       </w:ins>
-      <w:ins w:id="60" w:author="Kristina Krasich" w:date="2020-05-15T22:55:00Z">
+      <w:ins w:id="77" w:author="Kristina Krasich" w:date="2020-05-15T22:55:00Z">
         <w:r>
           <w:t xml:space="preserve">also </w:t>
         </w:r>
       </w:ins>
-      <w:ins w:id="61" w:author="Kristina Krasich" w:date="2020-04-24T22:26:00Z">
+      <w:ins w:id="78" w:author="Kristina Krasich" w:date="2020-04-24T22:26:00Z">
         <w:r>
           <w:t>engaged</w:t>
         </w:r>
       </w:ins>
-      <w:ins w:id="62" w:author="Kristina Krasich" w:date="2020-04-24T22:27:00Z">
+      <w:ins w:id="79" w:author="Kristina Krasich" w:date="2020-04-24T22:27:00Z">
         <w:r>
           <w:t>, to a certain extent,</w:t>
         </w:r>
       </w:ins>
-      <w:ins w:id="63" w:author="Kristina Krasich" w:date="2020-04-24T22:26:00Z">
+      <w:ins w:id="80" w:author="Kristina Krasich" w:date="2020-04-24T22:26:00Z">
         <w:r>
           <w:t xml:space="preserve"> in </w:t>
         </w:r>
       </w:ins>
-      <w:ins w:id="64" w:author="Kristina Krasich" w:date="2020-04-24T22:27:00Z">
+      <w:ins w:id="81" w:author="Kristina Krasich" w:date="2020-04-24T22:27:00Z">
         <w:r>
           <w:t xml:space="preserve">counterfactual thinking for causal </w:t>
         </w:r>
       </w:ins>
-      <w:ins w:id="65" w:author="Kristina Krasich" w:date="2020-04-24T22:28:00Z">
+      <w:ins w:id="82" w:author="Kristina Krasich" w:date="2020-04-24T22:28:00Z">
         <w:r>
           <w:t>selection</w:t>
         </w:r>
       </w:ins>
-      <w:ins w:id="66" w:author="Kristina Krasich" w:date="2020-04-24T22:27:00Z">
+      <w:ins w:id="83" w:author="Kristina Krasich" w:date="2020-04-24T22:27:00Z">
         <w:r>
           <w:t xml:space="preserve">. </w:t>
         </w:r>
       </w:ins>
-      <w:ins w:id="67" w:author="Kristina Krasich" w:date="2020-05-15T22:55:00Z">
+      <w:ins w:id="84" w:author="Kristina Krasich" w:date="2020-05-15T22:55:00Z">
         <w:r>
           <w:t>These findings are, therefore, consistent with counterfactual theories.</w:t>
         </w:r>
@@ -13189,8 +13351,8 @@
           <w:noProof/>
         </w:rPr>
         <w:drawing>
-          <wp:inline distT="0" distB="0" distL="0" distR="0" wp14:anchorId="5F97CFD6" wp14:editId="4C4DEDA1">
-            <wp:extent cx="4773403" cy="2386701"/>
+          <wp:inline distT="0" distB="0" distL="0" distR="0" wp14:anchorId="5F97CFD6" wp14:editId="377E8090">
+            <wp:extent cx="4773402" cy="2386701"/>
             <wp:effectExtent l="0" t="0" r="1905" b="1270"/>
             <wp:docPr id="2" name="Picture 2"/>
             <wp:cNvGraphicFramePr>
@@ -13204,7 +13366,7 @@
                     <pic:cNvPicPr/>
                   </pic:nvPicPr>
                   <pic:blipFill>
-                    <a:blip r:embed="rId20" cstate="print">
+                    <a:blip r:embed="rId19" cstate="print">
                       <a:extLst>
                         <a:ext uri="{28A0092B-C50C-407E-A947-70E740481C1C}">
                           <a14:useLocalDpi xmlns:a14="http://schemas.microsoft.com/office/drawing/2010/main" val="0"/>
@@ -13218,7 +13380,7 @@
                   <pic:spPr>
                     <a:xfrm>
                       <a:off x="0" y="0"/>
-                      <a:ext cx="4773403" cy="2386701"/>
+                      <a:ext cx="4773402" cy="2386701"/>
                     </a:xfrm>
                     <a:prstGeom prst="rect">
                       <a:avLst/>
@@ -13239,6 +13401,7 @@
           <w:szCs w:val="20"/>
         </w:rPr>
       </w:pPr>
+      <w:commentRangeStart w:id="85"/>
       <w:r>
         <w:rPr>
           <w:b/>
@@ -13246,7 +13409,25 @@
           <w:sz w:val="20"/>
           <w:szCs w:val="20"/>
         </w:rPr>
-        <w:t xml:space="preserve">Figure 3. </w:t>
+        <w:t xml:space="preserve">Figure </w:t>
+      </w:r>
+      <w:commentRangeEnd w:id="85"/>
+      <w:r>
+        <w:rPr>
+          <w:rStyle w:val="CommentReference"/>
+          <w:rFonts w:ascii="Arial" w:eastAsia="Arial" w:hAnsi="Arial" w:cs="Arial"/>
+          <w:lang w:val="en"/>
+        </w:rPr>
+        <w:commentReference w:id="85"/>
+      </w:r>
+      <w:r>
+        <w:rPr>
+          <w:b/>
+          <w:bCs/>
+          <w:sz w:val="20"/>
+          <w:szCs w:val="20"/>
+        </w:rPr>
+        <w:t xml:space="preserve">3. </w:t>
       </w:r>
       <w:r>
         <w:rPr>
@@ -13294,37 +13475,57 @@
         <w:spacing w:line="360" w:lineRule="auto"/>
         <w:ind w:firstLine="720"/>
         <w:rPr>
-          <w:ins w:id="68" w:author="Kristina Krasich" w:date="2020-04-24T23:00:00Z"/>
-        </w:rPr>
-      </w:pPr>
+          <w:ins w:id="86" w:author="Kristina Krasich" w:date="2020-04-24T23:00:00Z"/>
+        </w:rPr>
+      </w:pPr>
+      <w:commentRangeStart w:id="87"/>
       <w:r>
         <w:t>Both</w:t>
       </w:r>
       <w:r>
         <w:t xml:space="preserve"> </w:t>
       </w:r>
-      <w:r>
-        <w:t xml:space="preserve">Model 1 (outcome assessment) and Model 2 (counterfactual thinking) showed that vividness was a significant predictor of event judgements, although these main effects were characterized by an outcome by vividness interaction. Specifically, </w:t>
-      </w:r>
-      <w:commentRangeStart w:id="69"/>
-      <w:commentRangeStart w:id="70"/>
-      <w:commentRangeEnd w:id="69"/>
+      <w:commentRangeEnd w:id="87"/>
       <w:r>
         <w:rPr>
           <w:rStyle w:val="CommentReference"/>
           <w:rFonts w:ascii="Arial" w:eastAsia="Arial" w:hAnsi="Arial" w:cs="Arial"/>
           <w:lang w:val="en"/>
         </w:rPr>
-        <w:commentReference w:id="69"/>
-      </w:r>
-      <w:commentRangeEnd w:id="70"/>
+        <w:commentReference w:id="87"/>
+      </w:r>
+      <w:r>
+        <w:t xml:space="preserve">Model 1 (outcome assessment) and Model 2 (counterfactual thinking) showed that vividness was a significant predictor of event judgements, although these main effects were characterized by an outcome by vividness interaction. Specifically, </w:t>
+      </w:r>
+      <w:commentRangeStart w:id="88"/>
+      <w:commentRangeStart w:id="89"/>
+      <w:commentRangeStart w:id="90"/>
+      <w:commentRangeEnd w:id="88"/>
       <w:r>
         <w:rPr>
           <w:rStyle w:val="CommentReference"/>
           <w:rFonts w:ascii="Arial" w:eastAsia="Arial" w:hAnsi="Arial" w:cs="Arial"/>
           <w:lang w:val="en"/>
         </w:rPr>
-        <w:commentReference w:id="70"/>
+        <w:commentReference w:id="88"/>
+      </w:r>
+      <w:commentRangeEnd w:id="89"/>
+      <w:r>
+        <w:rPr>
+          <w:rStyle w:val="CommentReference"/>
+          <w:rFonts w:ascii="Arial" w:eastAsia="Arial" w:hAnsi="Arial" w:cs="Arial"/>
+          <w:lang w:val="en"/>
+        </w:rPr>
+        <w:commentReference w:id="89"/>
+      </w:r>
+      <w:commentRangeEnd w:id="90"/>
+      <w:r>
+        <w:rPr>
+          <w:rStyle w:val="CommentReference"/>
+          <w:rFonts w:ascii="Arial" w:eastAsia="Arial" w:hAnsi="Arial" w:cs="Arial"/>
+          <w:lang w:val="en"/>
+        </w:rPr>
+        <w:commentReference w:id="90"/>
       </w:r>
       <w:r>
         <w:t xml:space="preserve">for outcome assessment of miss trials, more vivid mental simulations corresponded with </w:t>
@@ -13642,48 +13843,66 @@
           <w:iCs/>
         </w:rPr>
       </w:pPr>
-      <w:ins w:id="71" w:author="Kristina Krasich" w:date="2020-04-24T23:01:00Z">
+      <w:ins w:id="91" w:author="Kristina Krasich" w:date="2020-04-24T23:01:00Z">
         <w:r>
           <w:lastRenderedPageBreak/>
           <w:t xml:space="preserve">Because </w:t>
         </w:r>
       </w:ins>
-      <w:ins w:id="72" w:author="Kristina Krasich" w:date="2020-04-24T23:42:00Z">
+      <w:ins w:id="92" w:author="Kristina Krasich" w:date="2020-04-24T23:42:00Z">
         <w:r>
           <w:t xml:space="preserve">these results show that the vividness of mental simulations predict event judgments, and that participants </w:t>
         </w:r>
       </w:ins>
-      <w:ins w:id="73" w:author="Kristina Krasich" w:date="2020-04-24T23:44:00Z">
+      <w:ins w:id="93" w:author="Kristina Krasich" w:date="2020-04-24T23:44:00Z">
         <w:r>
           <w:t xml:space="preserve">seemed to </w:t>
         </w:r>
       </w:ins>
-      <w:ins w:id="74" w:author="Kristina Krasich" w:date="2020-04-24T23:01:00Z">
+      <w:ins w:id="94" w:author="Kristina Krasich" w:date="2020-04-24T23:01:00Z">
         <w:r>
           <w:t>engage in both outcome assessment and counterfactual thinking for causal selection,</w:t>
         </w:r>
       </w:ins>
-      <w:ins w:id="75" w:author="Kristina Krasich" w:date="2020-04-24T23:02:00Z">
+      <w:ins w:id="95" w:author="Kristina Krasich" w:date="2020-04-24T23:02:00Z">
         <w:r>
           <w:t xml:space="preserve"> </w:t>
         </w:r>
       </w:ins>
-      <w:ins w:id="76" w:author="Kristina Krasich" w:date="2020-04-24T23:03:00Z">
+      <w:ins w:id="96" w:author="Kristina Krasich" w:date="2020-04-24T23:03:00Z">
         <w:r>
-          <w:t xml:space="preserve">it should follow that vividness </w:t>
+          <w:t xml:space="preserve">it should follow that </w:t>
+        </w:r>
+        <w:commentRangeStart w:id="97"/>
+        <w:r>
+          <w:t xml:space="preserve">vividness </w:t>
         </w:r>
       </w:ins>
-      <w:ins w:id="77" w:author="Kristina Krasich" w:date="2020-04-24T23:42:00Z">
+      <w:commentRangeEnd w:id="97"/>
+      <w:r>
+        <w:rPr>
+          <w:rStyle w:val="CommentReference"/>
+          <w:rFonts w:ascii="Arial" w:eastAsia="Arial" w:hAnsi="Arial" w:cs="Arial"/>
+          <w:lang w:val="en"/>
+        </w:rPr>
+        <w:commentReference w:id="97"/>
+      </w:r>
+      <w:ins w:id="98" w:author="Kristina Krasich" w:date="2020-04-24T23:42:00Z">
         <w:r>
           <w:t>would</w:t>
         </w:r>
       </w:ins>
-      <w:ins w:id="78" w:author="Kristina Krasich" w:date="2020-04-24T23:03:00Z">
+      <w:ins w:id="99" w:author="Kristina Krasich" w:date="2020-04-24T23:03:00Z">
         <w:r>
-          <w:t xml:space="preserve"> also significantly predict causal judgements. To test this idea, we </w:t>
+          <w:t xml:space="preserve"> also significantly predict causal judgements. To test this idea, </w:t>
+        </w:r>
+        <w:commentRangeStart w:id="100"/>
+        <w:commentRangeStart w:id="101"/>
+        <w:r>
+          <w:t xml:space="preserve">we </w:t>
         </w:r>
       </w:ins>
-      <w:ins w:id="79" w:author="Kristina Krasich" w:date="2020-04-24T23:43:00Z">
+      <w:ins w:id="102" w:author="Kristina Krasich" w:date="2020-04-24T23:43:00Z">
         <w:r>
           <w:t>conducted another</w:t>
         </w:r>
@@ -13697,17 +13916,40 @@
           <w:t xml:space="preserve">modeled </w:t>
         </w:r>
       </w:ins>
-      <w:ins w:id="80" w:author="Kristina Krasich" w:date="2020-04-24T23:44:00Z">
+      <w:ins w:id="103" w:author="Kristina Krasich" w:date="2020-04-24T23:44:00Z">
         <w:r>
           <w:t>causal</w:t>
         </w:r>
       </w:ins>
-      <w:ins w:id="81" w:author="Kristina Krasich" w:date="2020-04-24T23:43:00Z">
+      <w:ins w:id="104" w:author="Kristina Krasich" w:date="2020-04-24T23:43:00Z">
         <w:r>
-          <w:t xml:space="preserve"> judgements (</w:t>
+          <w:t xml:space="preserve"> judgements</w:t>
         </w:r>
       </w:ins>
-      <w:ins w:id="82" w:author="Kristina Krasich" w:date="2020-04-24T23:44:00Z">
+      <w:commentRangeEnd w:id="100"/>
+      <w:r>
+        <w:rPr>
+          <w:rStyle w:val="CommentReference"/>
+          <w:rFonts w:ascii="Arial" w:eastAsia="Arial" w:hAnsi="Arial" w:cs="Arial"/>
+          <w:lang w:val="en"/>
+        </w:rPr>
+        <w:commentReference w:id="100"/>
+      </w:r>
+      <w:commentRangeEnd w:id="101"/>
+      <w:r>
+        <w:rPr>
+          <w:rStyle w:val="CommentReference"/>
+          <w:rFonts w:ascii="Arial" w:eastAsia="Arial" w:hAnsi="Arial" w:cs="Arial"/>
+          <w:lang w:val="en"/>
+        </w:rPr>
+        <w:commentReference w:id="101"/>
+      </w:r>
+      <w:ins w:id="105" w:author="Kristina Krasich" w:date="2020-04-24T23:43:00Z">
+        <w:r>
+          <w:t xml:space="preserve"> (</w:t>
+        </w:r>
+      </w:ins>
+      <w:ins w:id="106" w:author="Kristina Krasich" w:date="2020-04-24T23:44:00Z">
         <w:r>
           <w:rPr>
             <w:i/>
@@ -13716,7 +13958,7 @@
           <w:t>To what extent did [your ball’s/the goalie’s] moving cause the ball to</w:t>
         </w:r>
       </w:ins>
-      <w:ins w:id="83" w:author="Kristina Krasich" w:date="2020-04-24T23:45:00Z">
+      <w:ins w:id="107" w:author="Kristina Krasich" w:date="2020-04-24T23:45:00Z">
         <w:r>
           <w:rPr>
             <w:i/>
@@ -13725,7 +13967,7 @@
           <w:t xml:space="preserve"> </w:t>
         </w:r>
       </w:ins>
-      <w:ins w:id="84" w:author="Kristina Krasich" w:date="2020-04-24T23:44:00Z">
+      <w:ins w:id="108" w:author="Kristina Krasich" w:date="2020-04-24T23:44:00Z">
         <w:r>
           <w:rPr>
             <w:i/>
@@ -13734,7 +13976,7 @@
           <w:t>[score/not score]</w:t>
         </w:r>
       </w:ins>
-      <w:ins w:id="85" w:author="Kristina Krasich" w:date="2020-04-24T23:43:00Z">
+      <w:ins w:id="109" w:author="Kristina Krasich" w:date="2020-04-24T23:43:00Z">
         <w:r>
           <w:t xml:space="preserve">) as a </w:t>
         </w:r>
@@ -13795,12 +14037,12 @@
           <w:t xml:space="preserve"> as a random effect.</w:t>
         </w:r>
       </w:ins>
-      <w:ins w:id="86" w:author="Kristina Krasich" w:date="2020-04-24T23:45:00Z">
+      <w:ins w:id="110" w:author="Kristina Krasich" w:date="2020-04-24T23:45:00Z">
         <w:r>
           <w:t xml:space="preserve"> </w:t>
         </w:r>
       </w:ins>
-      <w:ins w:id="87" w:author="Kristina Krasich" w:date="2020-04-24T23:46:00Z">
+      <w:ins w:id="111" w:author="Kristina Krasich" w:date="2020-04-24T23:46:00Z">
         <w:r>
           <w:t xml:space="preserve">These results are reported in </w:t>
         </w:r>
@@ -13815,27 +14057,27 @@
           <w:t xml:space="preserve"> and indeed show</w:t>
         </w:r>
       </w:ins>
-      <w:ins w:id="88" w:author="Kristina Krasich" w:date="2020-04-24T23:47:00Z">
+      <w:ins w:id="112" w:author="Kristina Krasich" w:date="2020-04-24T23:47:00Z">
         <w:r>
           <w:t>ed</w:t>
         </w:r>
       </w:ins>
-      <w:ins w:id="89" w:author="Kristina Krasich" w:date="2020-04-24T23:46:00Z">
+      <w:ins w:id="113" w:author="Kristina Krasich" w:date="2020-04-24T23:46:00Z">
         <w:r>
           <w:t xml:space="preserve"> that the vividness of the mental simulation </w:t>
         </w:r>
       </w:ins>
-      <w:ins w:id="90" w:author="Kristina Krasich" w:date="2020-04-24T23:48:00Z">
+      <w:ins w:id="114" w:author="Kristina Krasich" w:date="2020-04-24T23:48:00Z">
         <w:r>
           <w:t>significantly predicted causal judgements. Specifically, more vivid mental simulations corresponded with higher causal judgements.</w:t>
         </w:r>
       </w:ins>
-      <w:ins w:id="91" w:author="Kristina Krasich" w:date="2020-04-24T23:46:00Z">
+      <w:ins w:id="115" w:author="Kristina Krasich" w:date="2020-04-24T23:46:00Z">
         <w:r>
           <w:t xml:space="preserve"> </w:t>
         </w:r>
       </w:ins>
-      <w:ins w:id="92" w:author="Kristina Krasich" w:date="2020-05-15T23:16:00Z">
+      <w:ins w:id="116" w:author="Kristina Krasich" w:date="2020-05-15T23:16:00Z">
         <w:r>
           <w:t>Implications for these findings are further described next.</w:t>
         </w:r>
@@ -15743,21 +15985,21 @@
           <w:b/>
         </w:rPr>
       </w:pPr>
-      <w:commentRangeStart w:id="93"/>
+      <w:commentRangeStart w:id="117"/>
       <w:r>
         <w:rPr>
           <w:b/>
         </w:rPr>
         <w:t>Proposed analyses and anticipated results</w:t>
       </w:r>
-      <w:commentRangeEnd w:id="93"/>
+      <w:commentRangeEnd w:id="117"/>
       <w:r>
         <w:rPr>
           <w:rStyle w:val="CommentReference"/>
           <w:rFonts w:ascii="Arial" w:eastAsia="Arial" w:hAnsi="Arial" w:cs="Arial"/>
           <w:lang w:val="en"/>
         </w:rPr>
-        <w:commentReference w:id="93"/>
+        <w:commentReference w:id="117"/>
       </w:r>
     </w:p>
     <w:p>
@@ -16026,29 +16268,7 @@
           <w:szCs w:val="23"/>
           <w:shd w:val="clear" w:color="auto" w:fill="1A1D21"/>
         </w:rPr>
-        <w:t xml:space="preserve">Kristina, I was thinking of using either a generalized additive model (GAM), or a Gaussian Process (GP) model for the eye movements. Of course, though, on a first pass we’ll want to look at heatmaps of the </w:t>
-      </w:r>
-      <w:proofErr w:type="gramStart"/>
-      <w:r>
-        <w:rPr>
-          <w:rFonts w:ascii="Arial" w:hAnsi="Arial" w:cs="Arial"/>
-          <w:color w:val="D1D2D3"/>
-          <w:sz w:val="23"/>
-          <w:szCs w:val="23"/>
-          <w:shd w:val="clear" w:color="auto" w:fill="1A1D21"/>
-        </w:rPr>
-        <w:t>fixations  to</w:t>
-      </w:r>
-      <w:proofErr w:type="gramEnd"/>
-      <w:r>
-        <w:rPr>
-          <w:rFonts w:ascii="Arial" w:hAnsi="Arial" w:cs="Arial"/>
-          <w:color w:val="D1D2D3"/>
-          <w:sz w:val="23"/>
-          <w:szCs w:val="23"/>
-          <w:shd w:val="clear" w:color="auto" w:fill="1A1D21"/>
-        </w:rPr>
-        <w:t xml:space="preserve"> see if there’s any noticeable difference between conditions before running the models. </w:t>
+        <w:t>Kristina, I was thinking of using either a generalized additive model (GAM), or a Gaussian Process (GP) model for the eye movements. Of course, though, on a first pass we’ll want to look at heatmaps of the fixations to see if there’s any noticeable difference between conditions before running the models. </w:t>
       </w:r>
     </w:p>
     <w:p>
@@ -17271,7 +17491,7 @@
         </w:rPr>
         <w:t>: </w:t>
       </w:r>
-      <w:hyperlink r:id="rId21" w:history="1">
+      <w:hyperlink r:id="rId20" w:history="1">
         <w:r>
           <w:rPr>
             <w:rFonts w:ascii="-webkit-standard" w:hAnsi="-webkit-standard"/>
@@ -17292,7 +17512,7 @@
         </w:rPr>
         <w:t>, R package version 2.8.3, </w:t>
       </w:r>
-      <w:hyperlink r:id="rId22" w:history="1">
+      <w:hyperlink r:id="rId21" w:history="1">
         <w:r>
           <w:rPr>
             <w:rFonts w:ascii="-webkit-standard" w:hAnsi="-webkit-standard"/>
@@ -17726,7 +17946,7 @@
 </file>
 
 <file path=word/comments.xml><?xml version="1.0" encoding="utf-8"?>
-<w:comments xmlns:wpc="http://schemas.microsoft.com/office/word/2010/wordprocessingCanvas" xmlns:cx="http://schemas.microsoft.com/office/drawing/2014/chartex" xmlns:cx1="http://schemas.microsoft.com/office/drawing/2015/9/8/chartex" xmlns:cx2="http://schemas.microsoft.com/office/drawing/2015/10/21/chartex" xmlns:cx3="http://schemas.microsoft.com/office/drawing/2016/5/9/chartex" xmlns:cx4="http://schemas.microsoft.com/office/drawing/2016/5/10/chartex" xmlns:cx5="http://schemas.microsoft.com/office/drawing/2016/5/11/chartex" xmlns:cx6="http://schemas.microsoft.com/office/drawing/2016/5/12/chartex" xmlns:cx7="http://schemas.microsoft.com/office/drawing/2016/5/13/chartex" xmlns:cx8="http://schemas.microsoft.com/office/drawing/2016/5/14/chartex" xmlns:mc="http://schemas.openxmlformats.org/markup-compatibility/2006" xmlns:aink="http://schemas.microsoft.com/office/drawing/2016/ink" xmlns:am3d="http://schemas.microsoft.com/office/drawing/2017/model3d" xmlns:o="urn:schemas-microsoft-com:office:office" xmlns:r="http://schemas.openxmlformats.org/officeDocument/2006/relationships" xmlns:m="http://schemas.openxmlformats.org/officeDocument/2006/math" xmlns:v="urn:schemas-microsoft-com:vml" xmlns:wp14="http://schemas.microsoft.com/office/word/2010/wordprocessingDrawing" xmlns:wp="http://schemas.openxmlformats.org/drawingml/2006/wordprocessingDrawing" xmlns:w10="urn:schemas-microsoft-com:office:word" xmlns:w="http://schemas.openxmlformats.org/wordprocessingml/2006/main" xmlns:w14="http://schemas.microsoft.com/office/word/2010/wordml" xmlns:w15="http://schemas.microsoft.com/office/word/2012/wordml" xmlns:w16cex="http://schemas.microsoft.com/office/word/2018/wordml/cex" xmlns:w16cid="http://schemas.microsoft.com/office/word/2016/wordml/cid" xmlns:w16="http://schemas.microsoft.com/office/word/2018/wordml" xmlns:w16se="http://schemas.microsoft.com/office/word/2015/wordml/symex" xmlns:wpg="http://schemas.microsoft.com/office/word/2010/wordprocessingGroup" xmlns:wpi="http://schemas.microsoft.com/office/word/2010/wordprocessingInk" xmlns:wne="http://schemas.microsoft.com/office/word/2006/wordml" xmlns:wps="http://schemas.microsoft.com/office/word/2010/wordprocessingShape" mc:Ignorable="w14 w15 w16se w16cid w16 w16cex wp14">
+<w:comments xmlns:wpc="http://schemas.microsoft.com/office/word/2010/wordprocessingCanvas" xmlns:cx="http://schemas.microsoft.com/office/drawing/2014/chartex" xmlns:cx1="http://schemas.microsoft.com/office/drawing/2015/9/8/chartex" xmlns:cx2="http://schemas.microsoft.com/office/drawing/2015/10/21/chartex" xmlns:cx3="http://schemas.microsoft.com/office/drawing/2016/5/9/chartex" xmlns:cx4="http://schemas.microsoft.com/office/drawing/2016/5/10/chartex" xmlns:cx5="http://schemas.microsoft.com/office/drawing/2016/5/11/chartex" xmlns:cx6="http://schemas.microsoft.com/office/drawing/2016/5/12/chartex" xmlns:cx7="http://schemas.microsoft.com/office/drawing/2016/5/13/chartex" xmlns:cx8="http://schemas.microsoft.com/office/drawing/2016/5/14/chartex" xmlns:mc="http://schemas.openxmlformats.org/markup-compatibility/2006" xmlns:aink="http://schemas.microsoft.com/office/drawing/2016/ink" xmlns:am3d="http://schemas.microsoft.com/office/drawing/2017/model3d" xmlns:o="urn:schemas-microsoft-com:office:office" xmlns:r="http://schemas.openxmlformats.org/officeDocument/2006/relationships" xmlns:m="http://schemas.openxmlformats.org/officeDocument/2006/math" xmlns:v="urn:schemas-microsoft-com:vml" xmlns:wp14="http://schemas.microsoft.com/office/word/2010/wordprocessingDrawing" xmlns:wp="http://schemas.openxmlformats.org/drawingml/2006/wordprocessingDrawing" xmlns:w10="urn:schemas-microsoft-com:office:word" xmlns:w="http://schemas.openxmlformats.org/wordprocessingml/2006/main" xmlns:w14="http://schemas.microsoft.com/office/word/2010/wordml" xmlns:w15="http://schemas.microsoft.com/office/word/2012/wordml" xmlns:w16cid="http://schemas.microsoft.com/office/word/2016/wordml/cid" xmlns:w16se="http://schemas.microsoft.com/office/word/2015/wordml/symex" xmlns:wpg="http://schemas.microsoft.com/office/word/2010/wordprocessingGroup" xmlns:wpi="http://schemas.microsoft.com/office/word/2010/wordprocessingInk" xmlns:wne="http://schemas.microsoft.com/office/word/2006/wordml" xmlns:wps="http://schemas.microsoft.com/office/word/2010/wordprocessingShape" mc:Ignorable="w14 w15 w16se w16cid wp14">
   <w:comment w:id="0" w:author="Kristina Krasich" w:date="2020-04-21T21:56:00Z" w:initials="KK">
     <w:p>
       <w:r>
@@ -17808,7 +18028,7 @@
       </w:r>
     </w:p>
   </w:comment>
-  <w:comment w:id="11" w:author="Kristina Krasich" w:date="2020-04-19T09:59:00Z" w:initials="KK">
+  <w:comment w:id="8" w:author="Kevin O'Neill" w:date="2020-05-20T15:25:00Z" w:initials="KO">
     <w:p>
       <w:pPr>
         <w:pStyle w:val="CommentText"/>
@@ -17820,11 +18040,115 @@
         <w:annotationRef/>
       </w:r>
       <w:r>
+        <w:rPr>
+          <w:rStyle w:val="CommentReference"/>
+        </w:rPr>
+        <w:t xml:space="preserve">Perhaps a better way of describing this issue is that </w:t>
+      </w:r>
+      <w:proofErr w:type="spellStart"/>
+      <w:r>
+        <w:rPr>
+          <w:rStyle w:val="CommentReference"/>
+        </w:rPr>
+        <w:t>Gerstenberg</w:t>
+      </w:r>
+      <w:proofErr w:type="spellEnd"/>
+      <w:r>
+        <w:rPr>
+          <w:rStyle w:val="CommentReference"/>
+        </w:rPr>
+        <w:t xml:space="preserve"> et al prioritized control over some aspects of eye-movements of others. With a within-subjects manipulation, there’s a strong possibility for a demand characteristic- participants might behave in a way that corresponds with the hypothesis that causal judgments require CF judgments. With a between-subjects manipulation, however, there’s a strong possibility for a different response bias- participants might move their eyes in a way that allows them to ignore information that’s irrelevant to their task, but relevant to another condition. LAMI tries to get the best of both worlds by using a within-subjects manipulation where participants don’t know which </w:t>
+      </w:r>
+      <w:proofErr w:type="gramStart"/>
+      <w:r>
+        <w:rPr>
+          <w:rStyle w:val="CommentReference"/>
+        </w:rPr>
+        <w:t>condition</w:t>
+      </w:r>
+      <w:proofErr w:type="gramEnd"/>
+      <w:r>
+        <w:rPr>
+          <w:rStyle w:val="CommentReference"/>
+        </w:rPr>
+        <w:t xml:space="preserve"> they’re in until after they’ve seen the stimulus. Of course, the 1</w:t>
+      </w:r>
+      <w:r>
+        <w:rPr>
+          <w:rStyle w:val="CommentReference"/>
+          <w:vertAlign w:val="superscript"/>
+        </w:rPr>
+        <w:t>st</w:t>
+      </w:r>
+      <w:r>
+        <w:rPr>
+          <w:rStyle w:val="CommentReference"/>
+        </w:rPr>
+        <w:t xml:space="preserve"> bias still applies to all of our measures except eye movements during initial viewing, and we should be clear about that.</w:t>
+      </w:r>
+    </w:p>
+  </w:comment>
+  <w:comment w:id="12" w:author="Kristina Krasich" w:date="2020-04-19T09:59:00Z" w:initials="KK">
+    <w:p>
+      <w:pPr>
+        <w:pStyle w:val="CommentText"/>
+      </w:pPr>
+      <w:r>
+        <w:rPr>
+          <w:rStyle w:val="CommentReference"/>
+        </w:rPr>
+        <w:annotationRef/>
+      </w:r>
+      <w:r>
         <w:t>Maybe have one miss and one score example</w:t>
       </w:r>
     </w:p>
   </w:comment>
-  <w:comment w:id="12" w:author="Kristina Krasich" w:date="2020-05-13T23:00:00Z" w:initials="KK">
+  <w:comment w:id="13" w:author="Kevin O'Neill" w:date="2020-05-20T15:38:00Z" w:initials="KO">
+    <w:p>
+      <w:pPr>
+        <w:pStyle w:val="CommentText"/>
+      </w:pPr>
+      <w:r>
+        <w:rPr>
+          <w:rStyle w:val="CommentReference"/>
+        </w:rPr>
+        <w:annotationRef/>
+      </w:r>
+      <w:r>
+        <w:t xml:space="preserve">I think it’s important to stress that we aren’t hoping to confirm CF theories, but rather provide evidence against </w:t>
+      </w:r>
+      <w:proofErr w:type="spellStart"/>
+      <w:r>
+        <w:t>actualist</w:t>
+      </w:r>
+      <w:proofErr w:type="spellEnd"/>
+      <w:r>
+        <w:t xml:space="preserve">/process theories. Tendency to look at CF trajectories provides evidence </w:t>
+      </w:r>
+      <w:r>
+        <w:rPr>
+          <w:i/>
+          <w:iCs/>
+        </w:rPr>
+        <w:t>against process theories</w:t>
+      </w:r>
+      <w:r>
+        <w:t xml:space="preserve">, and a lack of such a tendency provides evidence </w:t>
+      </w:r>
+      <w:r>
+        <w:rPr>
+          <w:i/>
+          <w:iCs/>
+        </w:rPr>
+        <w:t>against CF theories.</w:t>
+      </w:r>
+      <w:r>
+        <w:t xml:space="preserve"> </w:t>
+      </w:r>
+    </w:p>
+  </w:comment>
+  <w:comment w:id="14" w:author="Kristina Krasich" w:date="2020-05-13T23:00:00Z" w:initials="KK">
     <w:p>
       <w:r>
         <w:rPr>
@@ -17891,7 +18215,7 @@
       </w:pPr>
     </w:p>
   </w:comment>
-  <w:comment w:id="13" w:author="Kristina Krasich" w:date="2020-05-13T22:58:00Z" w:initials="KK">
+  <w:comment w:id="15" w:author="Kristina Krasich" w:date="2020-05-13T22:58:00Z" w:initials="KK">
     <w:p>
       <w:r>
         <w:rPr>
@@ -17958,7 +18282,7 @@
       </w:pPr>
     </w:p>
   </w:comment>
-  <w:comment w:id="14" w:author="Kristina Krasich" w:date="2020-05-15T21:33:00Z" w:initials="KK">
+  <w:comment w:id="16" w:author="Kevin O'Neill" w:date="2020-05-20T15:43:00Z" w:initials="KO">
     <w:p>
       <w:pPr>
         <w:pStyle w:val="CommentText"/>
@@ -17970,11 +18294,75 @@
         <w:annotationRef/>
       </w:r>
       <w:r>
+        <w:t>Same point here. NHST can only disconfirm theories, not support them. Any “support” for the remaining theories is only due to inference to the best explanation, and in cog psych of causal reasoning, there are more than just these two types of explanations to consider.</w:t>
+      </w:r>
+    </w:p>
+  </w:comment>
+  <w:comment w:id="17" w:author="Kevin O'Neill" w:date="2020-05-20T15:45:00Z" w:initials="KO">
+    <w:p>
+      <w:pPr>
+        <w:pStyle w:val="CommentText"/>
+      </w:pPr>
+      <w:r>
+        <w:rPr>
+          <w:rStyle w:val="CommentReference"/>
+        </w:rPr>
+        <w:annotationRef/>
+      </w:r>
+      <w:r>
+        <w:t xml:space="preserve">Note here that </w:t>
+      </w:r>
+      <w:proofErr w:type="spellStart"/>
+      <w:r>
+        <w:t>Gerstenberg</w:t>
+      </w:r>
+      <w:proofErr w:type="spellEnd"/>
+      <w:r>
+        <w:t xml:space="preserve"> et al (2017) used a mixed design with (I think) 32 stimuli per subject (and one subject per condition), and this is a within-subject design with 72 trials per subject. </w:t>
+      </w:r>
+      <w:proofErr w:type="gramStart"/>
+      <w:r>
+        <w:t>So</w:t>
+      </w:r>
+      <w:proofErr w:type="gramEnd"/>
+      <w:r>
+        <w:t xml:space="preserve"> using their sample size may not provide the same power overall. It *should* in principle provide a better power than for </w:t>
+      </w:r>
+      <w:proofErr w:type="spellStart"/>
+      <w:r>
+        <w:t>Gerstenberg</w:t>
+      </w:r>
+      <w:proofErr w:type="spellEnd"/>
+      <w:r>
+        <w:t xml:space="preserve"> et al, but </w:t>
+      </w:r>
+      <w:proofErr w:type="gramStart"/>
+      <w:r>
+        <w:t>it</w:t>
+      </w:r>
+      <w:proofErr w:type="gramEnd"/>
+      <w:r>
+        <w:t xml:space="preserve"> kind of depends on the variances between participants/stimuli.</w:t>
+      </w:r>
+    </w:p>
+  </w:comment>
+  <w:comment w:id="18" w:author="Kristina Krasich" w:date="2020-05-15T21:33:00Z" w:initials="KK">
+    <w:p>
+      <w:pPr>
+        <w:pStyle w:val="CommentText"/>
+      </w:pPr>
+      <w:r>
+        <w:rPr>
+          <w:rStyle w:val="CommentReference"/>
+        </w:rPr>
+        <w:annotationRef/>
+      </w:r>
+      <w:r>
         <w:t>Too detailed for a preregistered report?</w:t>
       </w:r>
     </w:p>
   </w:comment>
-  <w:comment w:id="15" w:author="Kristina Krasich" w:date="2020-04-22T13:10:00Z" w:initials="KK">
+  <w:comment w:id="19" w:author="Kevin O'Neill" w:date="2020-05-20T15:50:00Z" w:initials="KO">
     <w:p>
       <w:pPr>
         <w:pStyle w:val="CommentText"/>
@@ -17986,14 +18374,11 @@
         <w:annotationRef/>
       </w:r>
       <w:r>
-        <w:t>KK, a</w:t>
-      </w:r>
-      <w:r>
-        <w:t>dd this</w:t>
+        <w:t>I think the more detail the better, though Felipe might have a different intuition</w:t>
       </w:r>
     </w:p>
   </w:comment>
-  <w:comment w:id="16" w:author="Kristina Krasich" w:date="2020-05-14T00:43:00Z" w:initials="KK">
+  <w:comment w:id="20" w:author="Kristina Krasich" w:date="2020-04-22T13:10:00Z" w:initials="KK">
     <w:p>
       <w:pPr>
         <w:pStyle w:val="CommentText"/>
@@ -18005,11 +18390,59 @@
         <w:annotationRef/>
       </w:r>
       <w:r>
+        <w:t>KK, add this</w:t>
+      </w:r>
+    </w:p>
+  </w:comment>
+  <w:comment w:id="21" w:author="Kevin O'Neill" w:date="2020-05-20T15:52:00Z" w:initials="KO">
+    <w:p>
+      <w:pPr>
+        <w:pStyle w:val="CommentText"/>
+      </w:pPr>
+      <w:r>
+        <w:rPr>
+          <w:rStyle w:val="CommentReference"/>
+        </w:rPr>
+        <w:annotationRef/>
+      </w:r>
+      <w:r>
+        <w:t>I’m assuming you meant to finish this sentence</w:t>
+      </w:r>
+    </w:p>
+  </w:comment>
+  <w:comment w:id="22" w:author="Kevin O'Neill" w:date="2020-05-20T15:53:00Z" w:initials="KO">
+    <w:p>
+      <w:pPr>
+        <w:pStyle w:val="CommentText"/>
+      </w:pPr>
+      <w:r>
+        <w:rPr>
+          <w:rStyle w:val="CommentReference"/>
+        </w:rPr>
+        <w:annotationRef/>
+      </w:r>
+      <w:r>
+        <w:t>Does it make sense to make the Confidence row bolded as a separate judgment type, with “All” as the sub-header?</w:t>
+      </w:r>
+    </w:p>
+  </w:comment>
+  <w:comment w:id="23" w:author="Kristina Krasich" w:date="2020-05-14T00:43:00Z" w:initials="KK">
+    <w:p>
+      <w:pPr>
+        <w:pStyle w:val="CommentText"/>
+      </w:pPr>
+      <w:r>
+        <w:rPr>
+          <w:rStyle w:val="CommentReference"/>
+        </w:rPr>
+        <w:annotationRef/>
+      </w:r>
+      <w:r>
         <w:t>Alternatively, we could use a continuous slider scale like we are using for the event ratings. I think I might prefer that. Thoughts?</w:t>
       </w:r>
     </w:p>
   </w:comment>
-  <w:comment w:id="17" w:author="Kristina Krasich" w:date="2020-05-15T22:22:00Z" w:initials="KK">
+  <w:comment w:id="24" w:author="Kevin O'Neill" w:date="2020-05-20T15:53:00Z" w:initials="KO">
     <w:p>
       <w:pPr>
         <w:pStyle w:val="CommentText"/>
@@ -18021,11 +18454,27 @@
         <w:annotationRef/>
       </w:r>
       <w:r>
+        <w:t>I would prefer using a continuous measure, unless there’s a theoretical reason to prefer an ordinal scale. If we do use an ordinal scale, however, I would recommend that we analyze the data appropriately using an ordinal logistic regression rather than a standard linear regression.</w:t>
+      </w:r>
+    </w:p>
+  </w:comment>
+  <w:comment w:id="25" w:author="Kristina Krasich" w:date="2020-05-15T22:22:00Z" w:initials="KK">
+    <w:p>
+      <w:pPr>
+        <w:pStyle w:val="CommentText"/>
+      </w:pPr>
+      <w:r>
+        <w:rPr>
+          <w:rStyle w:val="CommentReference"/>
+        </w:rPr>
+        <w:annotationRef/>
+      </w:r>
+      <w:r>
         <w:t>Should we include? We’ll already have so much. If so, I should elaborate on the why.</w:t>
       </w:r>
     </w:p>
   </w:comment>
-  <w:comment w:id="18" w:author="Kristina Krasich" w:date="2020-04-24T13:36:00Z" w:initials="KK">
+  <w:comment w:id="26" w:author="Kevin O'Neill" w:date="2020-05-20T15:55:00Z" w:initials="KO">
     <w:p>
       <w:pPr>
         <w:pStyle w:val="CommentText"/>
@@ -18037,11 +18486,62 @@
         <w:annotationRef/>
       </w:r>
       <w:r>
+        <w:t>It might be good to include this under an “exploratory</w:t>
+      </w:r>
+      <w:r>
+        <w:t>” section</w:t>
+      </w:r>
+    </w:p>
+  </w:comment>
+  <w:comment w:id="27" w:author="Kevin O'Neill" w:date="2020-05-20T15:57:00Z" w:initials="KO">
+    <w:p>
+      <w:pPr>
+        <w:pStyle w:val="CommentText"/>
+      </w:pPr>
+      <w:r>
+        <w:rPr>
+          <w:rStyle w:val="CommentReference"/>
+        </w:rPr>
+        <w:annotationRef/>
+      </w:r>
+      <w:r>
+        <w:t>Thinking about this, it would be better to be able to use an ordinal regression for this data. Another option would be to collect another pilot sample with a continuous vividness measure.</w:t>
+      </w:r>
+    </w:p>
+  </w:comment>
+  <w:comment w:id="28" w:author="Kevin O'Neill" w:date="2020-05-20T15:58:00Z" w:initials="KO">
+    <w:p>
+      <w:pPr>
+        <w:pStyle w:val="CommentText"/>
+      </w:pPr>
+      <w:r>
+        <w:rPr>
+          <w:rStyle w:val="CommentReference"/>
+        </w:rPr>
+        <w:annotationRef/>
+      </w:r>
+      <w:r>
+        <w:t>Random intercepts for participant, with no random slopes</w:t>
+      </w:r>
+    </w:p>
+  </w:comment>
+  <w:comment w:id="29" w:author="Kristina Krasich" w:date="2020-04-24T13:36:00Z" w:initials="KK">
+    <w:p>
+      <w:pPr>
+        <w:pStyle w:val="CommentText"/>
+      </w:pPr>
+      <w:r>
+        <w:rPr>
+          <w:rStyle w:val="CommentReference"/>
+        </w:rPr>
+        <w:annotationRef/>
+      </w:r>
+      <w:r>
         <w:t>From Felipe: This could be explained by the fact that the goal turns green when scoring? It is a noticeable, hence vivid, difference?</w:t>
       </w:r>
     </w:p>
   </w:comment>
-  <w:comment w:id="19" w:author="Kristina Krasich" w:date="2020-04-24T13:36:00Z" w:initials="KK">
+  <w:comment w:id="30" w:author="Kristina Krasich" w:date="2020-04-24T13:36:00Z" w:initials="KK">
     <w:p>
       <w:pPr>
         <w:pStyle w:val="CommentText"/>
@@ -18053,16 +18553,7 @@
         <w:annotationRef/>
       </w:r>
       <w:r>
-        <w:t>This idea would</w:t>
-      </w:r>
-      <w:r>
-        <w:t xml:space="preserve"> instead suggest vividness would vary across outcome (score vs. miss) rath</w:t>
-      </w:r>
-      <w:r>
-        <w:t>e</w:t>
-      </w:r>
-      <w:r>
-        <w:t xml:space="preserve">r than a difference across outcome assessment and the other type of thoughts. The results didn’t seem to suggest that, although the 3-way interaction was kind of trending: </w:t>
+        <w:t xml:space="preserve">This idea would instead suggest vividness would vary across outcome (score vs. miss) rather than a difference across outcome assessment and the other type of thoughts. The results didn’t seem to suggest that, although the 3-way interaction was kind of trending: </w:t>
       </w:r>
       <w:r>
         <w:rPr>
@@ -18076,7 +18567,7 @@
       </w:r>
     </w:p>
   </w:comment>
-  <w:comment w:id="20" w:author="Kristina Krasich" w:date="2020-04-24T13:44:00Z" w:initials="KK">
+  <w:comment w:id="31" w:author="Kristina Krasich" w:date="2020-04-24T13:44:00Z" w:initials="KK">
     <w:p>
       <w:pPr>
         <w:pStyle w:val="CommentText"/>
@@ -18092,7 +18583,7 @@
       </w:r>
     </w:p>
   </w:comment>
-  <w:comment w:id="21" w:author="Kristina Krasich" w:date="2020-04-24T13:44:00Z" w:initials="KK">
+  <w:comment w:id="32" w:author="Kristina Krasich" w:date="2020-04-24T13:44:00Z" w:initials="KK">
     <w:p>
       <w:pPr>
         <w:pStyle w:val="CommentText"/>
@@ -18115,7 +18606,7 @@
       </w:r>
     </w:p>
   </w:comment>
-  <w:comment w:id="22" w:author="Kristina Krasich" w:date="2020-04-24T13:46:00Z" w:initials="KK">
+  <w:comment w:id="33" w:author="Kevin O'Neill" w:date="2020-05-20T16:08:00Z" w:initials="KO">
     <w:p>
       <w:pPr>
         <w:pStyle w:val="CommentText"/>
@@ -18127,11 +18618,51 @@
         <w:annotationRef/>
       </w:r>
       <w:r>
+        <w:t xml:space="preserve">The error bars are confidence intervals using the </w:t>
+      </w:r>
+      <w:proofErr w:type="spellStart"/>
+      <w:r>
+        <w:t>kenward</w:t>
+      </w:r>
+      <w:proofErr w:type="spellEnd"/>
+      <w:r>
+        <w:t>-roger</w:t>
+      </w:r>
+      <w:r>
+        <w:t xml:space="preserve"> degrees-of-freedom approximation.</w:t>
+      </w:r>
+    </w:p>
+    <w:p>
+      <w:pPr>
+        <w:pStyle w:val="CommentText"/>
+      </w:pPr>
+    </w:p>
+    <w:p>
+      <w:pPr>
+        <w:pStyle w:val="CommentText"/>
+      </w:pPr>
+      <w:r>
+        <w:t>I’ll note again that in general, it would be best to either analyze this using an ordinal regression or to collect data that is continuous in the first place.</w:t>
+      </w:r>
+    </w:p>
+  </w:comment>
+  <w:comment w:id="34" w:author="Kristina Krasich" w:date="2020-04-24T13:46:00Z" w:initials="KK">
+    <w:p>
+      <w:pPr>
+        <w:pStyle w:val="CommentText"/>
+      </w:pPr>
+      <w:r>
+        <w:rPr>
+          <w:rStyle w:val="CommentReference"/>
+        </w:rPr>
+        <w:annotationRef/>
+      </w:r>
+      <w:r>
         <w:t>From Felipe: These table/figure legends could use way more explanation.</w:t>
       </w:r>
     </w:p>
   </w:comment>
-  <w:comment w:id="23" w:author="Kristina Krasich" w:date="2020-04-24T14:03:00Z" w:initials="KK">
+  <w:comment w:id="35" w:author="Kristina Krasich" w:date="2020-04-24T14:03:00Z" w:initials="KK">
     <w:p>
       <w:pPr>
         <w:pStyle w:val="CommentText"/>
@@ -18155,7 +18686,7 @@
       </w:r>
     </w:p>
   </w:comment>
-  <w:comment w:id="39" w:author="Kristina Krasich" w:date="2020-04-24T20:56:00Z" w:initials="KK">
+  <w:comment w:id="36" w:author="Kevin O'Neill" w:date="2020-05-20T16:01:00Z" w:initials="KO">
     <w:p>
       <w:pPr>
         <w:pStyle w:val="CommentText"/>
@@ -18167,6 +18698,88 @@
         <w:annotationRef/>
       </w:r>
       <w:r>
+        <w:t>I would add the model formula here rather than describing it in words. Also, it would help to report the SEs and the z/t values as well.</w:t>
+      </w:r>
+    </w:p>
+  </w:comment>
+  <w:comment w:id="38" w:author="Kevin O'Neill" w:date="2020-05-20T16:12:00Z" w:initials="KO">
+    <w:p>
+      <w:pPr>
+        <w:pStyle w:val="CommentText"/>
+      </w:pPr>
+      <w:r>
+        <w:rPr>
+          <w:rStyle w:val="CommentReference"/>
+        </w:rPr>
+        <w:annotationRef/>
+      </w:r>
+      <w:r>
+        <w:t>Perhaps it’d be helpful to name the models in terms of the DVs that they’re predicting? That is, Model 1 = Outcome Judgment Model (OJM), and Model 2 = Counterfactual Judgment Model (CFJM)</w:t>
+      </w:r>
+    </w:p>
+  </w:comment>
+  <w:comment w:id="53" w:author="Kevin O'Neill" w:date="2020-05-20T16:11:00Z" w:initials="KO">
+    <w:p>
+      <w:pPr>
+        <w:pStyle w:val="CommentText"/>
+      </w:pPr>
+      <w:r>
+        <w:rPr>
+          <w:rStyle w:val="CommentReference"/>
+        </w:rPr>
+        <w:annotationRef/>
+      </w:r>
+      <w:r>
+        <w:t>Again, random intercepts for each participant.</w:t>
+      </w:r>
+    </w:p>
+  </w:comment>
+  <w:comment w:id="54" w:author="Kevin O'Neill" w:date="2020-05-20T16:14:00Z" w:initials="KO">
+    <w:p>
+      <w:pPr>
+        <w:pStyle w:val="CommentText"/>
+      </w:pPr>
+      <w:r>
+        <w:rPr>
+          <w:rStyle w:val="CommentReference"/>
+        </w:rPr>
+        <w:annotationRef/>
+      </w:r>
+      <w:r>
+        <w:t xml:space="preserve">I think that this goes for the above models as well, but with dummy coding, the “main effect” predictors aren’t truly main effects, in the sense that they don’t describe the slope averaged over all conditions. Instead, they’re “simple” or “marginal” effects, that is, the slope setting all other predictors to 0. </w:t>
+      </w:r>
+      <w:r>
+        <w:t xml:space="preserve">In this case, where all of the predictors are continuous, we can regard the coefficients as main effects only if we z-score the independent variables. </w:t>
+      </w:r>
+      <w:r>
+        <w:t xml:space="preserve">We should be careful about terminology here and </w:t>
+      </w:r>
+      <w:r>
+        <w:t xml:space="preserve">either z-score the predictions or </w:t>
+      </w:r>
+      <w:r>
+        <w:t>label the</w:t>
+      </w:r>
+      <w:r>
+        <w:t xml:space="preserve">se </w:t>
+      </w:r>
+      <w:r>
+        <w:t>as simple effects.</w:t>
+      </w:r>
+    </w:p>
+  </w:comment>
+  <w:comment w:id="55" w:author="Kristina Krasich" w:date="2020-04-24T20:56:00Z" w:initials="KK">
+    <w:p>
+      <w:pPr>
+        <w:pStyle w:val="CommentText"/>
+      </w:pPr>
+      <w:r>
+        <w:rPr>
+          <w:rStyle w:val="CommentReference"/>
+        </w:rPr>
+        <w:annotationRef/>
+      </w:r>
+      <w:r>
         <w:t xml:space="preserve">From Felipe: </w:t>
       </w:r>
       <w:r>
@@ -18180,7 +18793,7 @@
       </w:r>
     </w:p>
   </w:comment>
-  <w:comment w:id="40" w:author="Kristina Krasich" w:date="2020-04-24T20:56:00Z" w:initials="KK">
+  <w:comment w:id="56" w:author="Kristina Krasich" w:date="2020-04-24T20:56:00Z" w:initials="KK">
     <w:p>
       <w:pPr>
         <w:pStyle w:val="CommentText"/>
@@ -18204,7 +18817,7 @@
       </w:r>
     </w:p>
   </w:comment>
-  <w:comment w:id="69" w:author="Kristina Krasich" w:date="2020-04-24T14:15:00Z" w:initials="KK">
+  <w:comment w:id="57" w:author="Kevin O'Neill" w:date="2020-05-20T16:18:00Z" w:initials="KO">
     <w:p>
       <w:pPr>
         <w:pStyle w:val="CommentText"/>
@@ -18216,11 +18829,155 @@
         <w:annotationRef/>
       </w:r>
       <w:r>
+        <w:t>I think a more concise (and conceptually clear) description is that the predicted causal judgment ends up being a</w:t>
+      </w:r>
+      <w:r>
+        <w:t>n</w:t>
+      </w:r>
+      <w:r>
+        <w:t xml:space="preserve"> </w:t>
+      </w:r>
+      <w:r>
+        <w:t>absolute</w:t>
+      </w:r>
+      <w:r>
+        <w:t xml:space="preserve"> difference between </w:t>
+      </w:r>
+      <w:r>
+        <w:t xml:space="preserve">judgments of the </w:t>
+      </w:r>
+      <w:r>
+        <w:rPr>
+          <w:i/>
+          <w:iCs/>
+        </w:rPr>
+        <w:t xml:space="preserve">actual </w:t>
+      </w:r>
+      <w:r>
+        <w:t xml:space="preserve">outcome and judgments of the </w:t>
+      </w:r>
+      <w:r>
+        <w:rPr>
+          <w:i/>
+          <w:iCs/>
+        </w:rPr>
+        <w:t xml:space="preserve">counterfactual </w:t>
+      </w:r>
+      <w:r>
+        <w:t xml:space="preserve">outcome. Then, the interpretation that causal judgments are formed using </w:t>
+      </w:r>
+      <w:r>
+        <w:rPr>
+          <w:i/>
+          <w:iCs/>
+        </w:rPr>
+        <w:t>counterfactual contrasts</w:t>
+      </w:r>
+      <w:r>
+        <w:t xml:space="preserve"> is explicit: people don’t care about the actual outcome or the </w:t>
+      </w:r>
+      <w:proofErr w:type="spellStart"/>
+      <w:r>
+        <w:t>cf</w:t>
+      </w:r>
+      <w:proofErr w:type="spellEnd"/>
+      <w:r>
+        <w:t xml:space="preserve"> outcome in isolation, what they care about is whether the two outcomes are different. Greater differences predict greater causal judgments.</w:t>
+      </w:r>
+    </w:p>
+    <w:p>
+      <w:pPr>
+        <w:pStyle w:val="CommentText"/>
+      </w:pPr>
+    </w:p>
+    <w:p>
+      <w:pPr>
+        <w:pStyle w:val="CommentText"/>
+      </w:pPr>
+      <w:r>
+        <w:t>In other words, the reason our model provides evidence against process theories is that the interaction term is significant, not because of the significance of the simple effects.</w:t>
+      </w:r>
+    </w:p>
+  </w:comment>
+  <w:comment w:id="85" w:author="Kevin O'Neill" w:date="2020-05-20T16:17:00Z" w:initials="KO">
+    <w:p>
+      <w:pPr>
+        <w:pStyle w:val="CommentText"/>
+      </w:pPr>
+      <w:r>
+        <w:rPr>
+          <w:rStyle w:val="CommentReference"/>
+        </w:rPr>
+        <w:annotationRef/>
+      </w:r>
+      <w:r>
+        <w:t>For some reason, it bother</w:t>
+      </w:r>
+      <w:r>
+        <w:t>ed</w:t>
+      </w:r>
+      <w:r>
+        <w:t xml:space="preserve"> me that this plot </w:t>
+      </w:r>
+      <w:r>
+        <w:t>wa</w:t>
+      </w:r>
+      <w:r>
+        <w:t>sn’t square. I’</w:t>
+      </w:r>
+      <w:r>
+        <w:t>ve</w:t>
+      </w:r>
+      <w:r>
+        <w:t xml:space="preserve"> update</w:t>
+      </w:r>
+      <w:r>
+        <w:t>d</w:t>
+      </w:r>
+      <w:r>
+        <w:t xml:space="preserve"> the R script</w:t>
+      </w:r>
+      <w:r>
+        <w:t xml:space="preserve"> and replaced the image</w:t>
+      </w:r>
+      <w:r>
+        <w:t xml:space="preserve"> to fix that.</w:t>
+      </w:r>
+    </w:p>
+  </w:comment>
+  <w:comment w:id="87" w:author="Kevin O'Neill" w:date="2020-05-20T16:39:00Z" w:initials="KO">
+    <w:p>
+      <w:pPr>
+        <w:pStyle w:val="CommentText"/>
+      </w:pPr>
+      <w:r>
+        <w:rPr>
+          <w:rStyle w:val="CommentReference"/>
+        </w:rPr>
+        <w:annotationRef/>
+      </w:r>
+      <w:r>
+        <w:t>I think this paragraph should go above where you introduce Model 1 and Model 2. It’s a little confusing that you don’t actually talk about model 1 and model 2 before talking about their predictions being used in model 3.</w:t>
+      </w:r>
+    </w:p>
+  </w:comment>
+  <w:comment w:id="88" w:author="Kristina Krasich" w:date="2020-04-24T14:15:00Z" w:initials="KK">
+    <w:p>
+      <w:pPr>
+        <w:pStyle w:val="CommentText"/>
+      </w:pPr>
+      <w:r>
+        <w:rPr>
+          <w:rStyle w:val="CommentReference"/>
+        </w:rPr>
+        <w:annotationRef/>
+      </w:r>
+      <w:r>
         <w:t>From Felipe: What to make of this?</w:t>
       </w:r>
     </w:p>
   </w:comment>
-  <w:comment w:id="70" w:author="Kristina Krasich" w:date="2020-04-24T18:23:00Z" w:initials="KK">
+  <w:comment w:id="89" w:author="Kristina Krasich" w:date="2020-04-24T18:23:00Z" w:initials="KK">
     <w:p>
       <w:pPr>
         <w:pStyle w:val="CommentText"/>
@@ -18236,7 +18993,145 @@
       </w:r>
     </w:p>
   </w:comment>
-  <w:comment w:id="93" w:author="Kristina Krasich" w:date="2020-05-15T23:17:00Z" w:initials="KK">
+  <w:comment w:id="90" w:author="Kevin O'Neill" w:date="2020-05-20T16:40:00Z" w:initials="KO">
+    <w:p>
+      <w:pPr>
+        <w:pStyle w:val="CommentText"/>
+      </w:pPr>
+      <w:r>
+        <w:rPr>
+          <w:rStyle w:val="CommentReference"/>
+        </w:rPr>
+        <w:annotationRef/>
+      </w:r>
+      <w:r>
+        <w:t xml:space="preserve">This section does seem better, but I think it would help to present these interactions as expected and non-paradoxical. Our vividness hypothesis was </w:t>
+      </w:r>
+      <w:r>
+        <w:rPr>
+          <w:b/>
+          <w:bCs/>
+        </w:rPr>
+        <w:t>not</w:t>
+      </w:r>
+      <w:r>
+        <w:t xml:space="preserve"> that high vividness would unilaterally bring about higher or lower (outcome, CF, or causal) judgments (as indicated by a significant main effect). Instead, the prediction was that strong vividness would make any existing effects on those judgments stronger. Under this perspective it’s totally expected to have these interactions, because vividness is just making the effect of outcome stronger. </w:t>
+      </w:r>
+      <w:r>
+        <w:t>The simple effects of outcome are non-significant because they’re fixing vividness at 0.</w:t>
+      </w:r>
+      <w:r>
+        <w:t xml:space="preserve"> The significant interaction shows that the</w:t>
+      </w:r>
+      <w:r>
+        <w:t xml:space="preserve"> effect of outcome </w:t>
+      </w:r>
+      <w:r>
+        <w:t>becomes</w:t>
+      </w:r>
+      <w:r>
+        <w:t xml:space="preserve"> significant when </w:t>
+      </w:r>
+      <w:r>
+        <w:t xml:space="preserve">only </w:t>
+      </w:r>
+      <w:r>
+        <w:t>vividness is sufficiently high.</w:t>
+      </w:r>
+    </w:p>
+    <w:p>
+      <w:pPr>
+        <w:pStyle w:val="CommentText"/>
+      </w:pPr>
+    </w:p>
+    <w:p>
+      <w:pPr>
+        <w:pStyle w:val="CommentText"/>
+      </w:pPr>
+      <w:r>
+        <w:t xml:space="preserve">On a related note, where are the plots for Model 1 and Model 2? I think they would make </w:t>
+      </w:r>
+      <w:r>
+        <w:t>explaining this a whole lot easier.</w:t>
+      </w:r>
+    </w:p>
+  </w:comment>
+  <w:comment w:id="97" w:author="Kevin O'Neill" w:date="2020-05-20T16:37:00Z" w:initials="KO">
+    <w:p>
+      <w:pPr>
+        <w:pStyle w:val="CommentText"/>
+      </w:pPr>
+      <w:r>
+        <w:rPr>
+          <w:rStyle w:val="CommentReference"/>
+        </w:rPr>
+        <w:annotationRef/>
+      </w:r>
+      <w:r>
+        <w:t>We should make a distinction here that the three measures of vividness are in fact different measures. The outcome model’s vividness is the vividness of remembering the actual outcome, the CF model’s vividness is the vividness of the imagined outcome, and the causal model’s vividness is the vividness of their visualizing whether the ball/goalie’s actions caused the ball to score.</w:t>
+      </w:r>
+    </w:p>
+  </w:comment>
+  <w:comment w:id="100" w:author="Kevin O'Neill" w:date="2020-05-20T16:51:00Z" w:initials="KO">
+    <w:p>
+      <w:pPr>
+        <w:pStyle w:val="CommentText"/>
+      </w:pPr>
+      <w:r>
+        <w:rPr>
+          <w:rStyle w:val="CommentReference"/>
+        </w:rPr>
+        <w:annotationRef/>
+      </w:r>
+      <w:r>
+        <w:t>Also, I’m not sure the extent to which this second model actually helps us</w:t>
+      </w:r>
+      <w:r>
+        <w:t xml:space="preserve"> tell a story</w:t>
+      </w:r>
+      <w:r>
+        <w:t>. Having two models for causal judgments inflates our type 1 error rate, and if we want to report both we need to adjust for that. My preferred option would be to add vividness as a predictor in the above model, and not to report this model.</w:t>
+      </w:r>
+    </w:p>
+    <w:p>
+      <w:pPr>
+        <w:pStyle w:val="CommentText"/>
+      </w:pPr>
+    </w:p>
+    <w:p>
+      <w:pPr>
+        <w:pStyle w:val="CommentText"/>
+      </w:pPr>
+      <w:r>
+        <w:t xml:space="preserve">If we do decide to keep this model, there are two things we should work out. First, why would </w:t>
+      </w:r>
+      <w:proofErr w:type="spellStart"/>
+      <w:r>
+        <w:t>increased</w:t>
+      </w:r>
+      <w:proofErr w:type="spellEnd"/>
+      <w:r>
+        <w:t xml:space="preserve"> vividness unilaterally result in increased causal judgments? My best guess is that people would have stronger outcome/CF ratings, and the difference between them is larger, so the causal rating is larger. Second, why doesn’t anything else predict causal ratings? My best guess here is that we’re controlling for the number of salient counterfactual alternatives, so we don’t expect causal judgments to vary across conditions.</w:t>
+      </w:r>
+    </w:p>
+  </w:comment>
+  <w:comment w:id="101" w:author="Kevin O'Neill" w:date="2020-05-20T17:24:00Z" w:initials="KO">
+    <w:p>
+      <w:pPr>
+        <w:pStyle w:val="CommentText"/>
+      </w:pPr>
+      <w:r>
+        <w:rPr>
+          <w:rStyle w:val="CommentReference"/>
+        </w:rPr>
+        <w:annotationRef/>
+      </w:r>
+      <w:r>
+        <w:t>Just to add here, I tested out adding vividness to the above model. To deal with multicollinearity, I scaled/z-scored all predictors (Model1, Model2, vividness). We get a significant interaction between Model1 and Model2, and a significant simple effect of vividness.</w:t>
+      </w:r>
+    </w:p>
+  </w:comment>
+  <w:comment w:id="117" w:author="Kristina Krasich" w:date="2020-05-15T23:17:00Z" w:initials="KK">
     <w:p>
       <w:pPr>
         <w:pStyle w:val="CommentText"/>
@@ -18256,27 +19151,50 @@
 </file>
 
 <file path=word/commentsExtended.xml><?xml version="1.0" encoding="utf-8"?>
-<w15:commentsEx xmlns:wpc="http://schemas.microsoft.com/office/word/2010/wordprocessingCanvas" xmlns:cx="http://schemas.microsoft.com/office/drawing/2014/chartex" xmlns:cx1="http://schemas.microsoft.com/office/drawing/2015/9/8/chartex" xmlns:cx2="http://schemas.microsoft.com/office/drawing/2015/10/21/chartex" xmlns:cx3="http://schemas.microsoft.com/office/drawing/2016/5/9/chartex" xmlns:cx4="http://schemas.microsoft.com/office/drawing/2016/5/10/chartex" xmlns:cx5="http://schemas.microsoft.com/office/drawing/2016/5/11/chartex" xmlns:cx6="http://schemas.microsoft.com/office/drawing/2016/5/12/chartex" xmlns:cx7="http://schemas.microsoft.com/office/drawing/2016/5/13/chartex" xmlns:cx8="http://schemas.microsoft.com/office/drawing/2016/5/14/chartex" xmlns:mc="http://schemas.openxmlformats.org/markup-compatibility/2006" xmlns:aink="http://schemas.microsoft.com/office/drawing/2016/ink" xmlns:am3d="http://schemas.microsoft.com/office/drawing/2017/model3d" xmlns:o="urn:schemas-microsoft-com:office:office" xmlns:r="http://schemas.openxmlformats.org/officeDocument/2006/relationships" xmlns:m="http://schemas.openxmlformats.org/officeDocument/2006/math" xmlns:v="urn:schemas-microsoft-com:vml" xmlns:wp14="http://schemas.microsoft.com/office/word/2010/wordprocessingDrawing" xmlns:wp="http://schemas.openxmlformats.org/drawingml/2006/wordprocessingDrawing" xmlns:w10="urn:schemas-microsoft-com:office:word" xmlns:w="http://schemas.openxmlformats.org/wordprocessingml/2006/main" xmlns:w14="http://schemas.microsoft.com/office/word/2010/wordml" xmlns:w15="http://schemas.microsoft.com/office/word/2012/wordml" xmlns:w16cex="http://schemas.microsoft.com/office/word/2018/wordml/cex" xmlns:w16cid="http://schemas.microsoft.com/office/word/2016/wordml/cid" xmlns:w16="http://schemas.microsoft.com/office/word/2018/wordml" xmlns:w16se="http://schemas.microsoft.com/office/word/2015/wordml/symex" xmlns:wpg="http://schemas.microsoft.com/office/word/2010/wordprocessingGroup" xmlns:wpi="http://schemas.microsoft.com/office/word/2010/wordprocessingInk" xmlns:wne="http://schemas.microsoft.com/office/word/2006/wordml" xmlns:wps="http://schemas.microsoft.com/office/word/2010/wordprocessingShape" mc:Ignorable="w14 w15 w16se w16cid w16 w16cex wp14">
+<w15:commentsEx xmlns:wpc="http://schemas.microsoft.com/office/word/2010/wordprocessingCanvas" xmlns:cx="http://schemas.microsoft.com/office/drawing/2014/chartex" xmlns:cx1="http://schemas.microsoft.com/office/drawing/2015/9/8/chartex" xmlns:cx2="http://schemas.microsoft.com/office/drawing/2015/10/21/chartex" xmlns:cx3="http://schemas.microsoft.com/office/drawing/2016/5/9/chartex" xmlns:cx4="http://schemas.microsoft.com/office/drawing/2016/5/10/chartex" xmlns:cx5="http://schemas.microsoft.com/office/drawing/2016/5/11/chartex" xmlns:cx6="http://schemas.microsoft.com/office/drawing/2016/5/12/chartex" xmlns:cx7="http://schemas.microsoft.com/office/drawing/2016/5/13/chartex" xmlns:cx8="http://schemas.microsoft.com/office/drawing/2016/5/14/chartex" xmlns:mc="http://schemas.openxmlformats.org/markup-compatibility/2006" xmlns:aink="http://schemas.microsoft.com/office/drawing/2016/ink" xmlns:am3d="http://schemas.microsoft.com/office/drawing/2017/model3d" xmlns:o="urn:schemas-microsoft-com:office:office" xmlns:r="http://schemas.openxmlformats.org/officeDocument/2006/relationships" xmlns:m="http://schemas.openxmlformats.org/officeDocument/2006/math" xmlns:v="urn:schemas-microsoft-com:vml" xmlns:wp14="http://schemas.microsoft.com/office/word/2010/wordprocessingDrawing" xmlns:wp="http://schemas.openxmlformats.org/drawingml/2006/wordprocessingDrawing" xmlns:w10="urn:schemas-microsoft-com:office:word" xmlns:w="http://schemas.openxmlformats.org/wordprocessingml/2006/main" xmlns:w14="http://schemas.microsoft.com/office/word/2010/wordml" xmlns:w15="http://schemas.microsoft.com/office/word/2012/wordml" xmlns:w16cid="http://schemas.microsoft.com/office/word/2016/wordml/cid" xmlns:w16se="http://schemas.microsoft.com/office/word/2015/wordml/symex" xmlns:wpg="http://schemas.microsoft.com/office/word/2010/wordprocessingGroup" xmlns:wpi="http://schemas.microsoft.com/office/word/2010/wordprocessingInk" xmlns:wne="http://schemas.microsoft.com/office/word/2006/wordml" xmlns:wps="http://schemas.microsoft.com/office/word/2010/wordprocessingShape" mc:Ignorable="w14 w15 w16se w16cid wp14">
   <w15:commentEx w15:paraId="32BCC8CB" w15:done="0"/>
   <w15:commentEx w15:paraId="0D21F9C0" w15:done="0"/>
   <w15:commentEx w15:paraId="7615C6E7" w15:done="0"/>
+  <w15:commentEx w15:paraId="463E4A43" w15:done="0"/>
   <w15:commentEx w15:paraId="7627A19D" w15:done="0"/>
+  <w15:commentEx w15:paraId="3BB48891" w15:done="0"/>
   <w15:commentEx w15:paraId="79DFA71A" w15:done="0"/>
   <w15:commentEx w15:paraId="0ED04ADC" w15:done="0"/>
+  <w15:commentEx w15:paraId="1FE66003" w15:done="0"/>
+  <w15:commentEx w15:paraId="3CED041A" w15:done="0"/>
   <w15:commentEx w15:paraId="40C0F03C" w15:done="0"/>
+  <w15:commentEx w15:paraId="4D846222" w15:paraIdParent="40C0F03C" w15:done="0"/>
   <w15:commentEx w15:paraId="755A8242" w15:done="0"/>
+  <w15:commentEx w15:paraId="50705FFD" w15:done="0"/>
+  <w15:commentEx w15:paraId="758EC796" w15:done="0"/>
   <w15:commentEx w15:paraId="1019B885" w15:done="0"/>
+  <w15:commentEx w15:paraId="15967597" w15:paraIdParent="1019B885" w15:done="0"/>
   <w15:commentEx w15:paraId="67D46C94" w15:done="0"/>
+  <w15:commentEx w15:paraId="14AD9553" w15:paraIdParent="67D46C94" w15:done="0"/>
+  <w15:commentEx w15:paraId="2D14491D" w15:done="0"/>
+  <w15:commentEx w15:paraId="74069A88" w15:done="0"/>
   <w15:commentEx w15:paraId="6DA3B842" w15:done="0"/>
   <w15:commentEx w15:paraId="68FD1D15" w15:paraIdParent="6DA3B842" w15:done="0"/>
   <w15:commentEx w15:paraId="19D67F59" w15:done="0"/>
   <w15:commentEx w15:paraId="28B02D1E" w15:paraIdParent="19D67F59" w15:done="0"/>
+  <w15:commentEx w15:paraId="66364913" w15:paraIdParent="19D67F59" w15:done="0"/>
   <w15:commentEx w15:paraId="34F3F9F8" w15:done="0"/>
   <w15:commentEx w15:paraId="1E4D00E6" w15:paraIdParent="34F3F9F8" w15:done="0"/>
+  <w15:commentEx w15:paraId="35815F27" w15:paraIdParent="34F3F9F8" w15:done="0"/>
+  <w15:commentEx w15:paraId="63957FB8" w15:done="0"/>
+  <w15:commentEx w15:paraId="2021EC3C" w15:done="0"/>
+  <w15:commentEx w15:paraId="5CED99FF" w15:done="0"/>
   <w15:commentEx w15:paraId="3B2EADEB" w15:done="0"/>
   <w15:commentEx w15:paraId="08D2F634" w15:paraIdParent="3B2EADEB" w15:done="0"/>
+  <w15:commentEx w15:paraId="2948157A" w15:paraIdParent="3B2EADEB" w15:done="0"/>
+  <w15:commentEx w15:paraId="5A69D7A0" w15:done="0"/>
+  <w15:commentEx w15:paraId="7934804F" w15:done="0"/>
   <w15:commentEx w15:paraId="7E5C2434" w15:done="0"/>
   <w15:commentEx w15:paraId="2FE5D7C0" w15:paraIdParent="7E5C2434" w15:done="0"/>
+  <w15:commentEx w15:paraId="45F2F52A" w15:paraIdParent="7E5C2434" w15:done="0"/>
+  <w15:commentEx w15:paraId="27B02945" w15:done="0"/>
+  <w15:commentEx w15:paraId="3EF4E0EF" w15:done="0"/>
+  <w15:commentEx w15:paraId="1237D6DE" w15:paraIdParent="3EF4E0EF" w15:done="0"/>
   <w15:commentEx w15:paraId="44588D6E" w15:done="0"/>
 </w15:commentsEx>
 </file>
@@ -18307,33 +19225,56 @@
 </file>
 
 <file path=word/commentsIds.xml><?xml version="1.0" encoding="utf-8"?>
-<w16cid:commentsIds xmlns:wpc="http://schemas.microsoft.com/office/word/2010/wordprocessingCanvas" xmlns:cx="http://schemas.microsoft.com/office/drawing/2014/chartex" xmlns:cx1="http://schemas.microsoft.com/office/drawing/2015/9/8/chartex" xmlns:cx2="http://schemas.microsoft.com/office/drawing/2015/10/21/chartex" xmlns:cx3="http://schemas.microsoft.com/office/drawing/2016/5/9/chartex" xmlns:cx4="http://schemas.microsoft.com/office/drawing/2016/5/10/chartex" xmlns:cx5="http://schemas.microsoft.com/office/drawing/2016/5/11/chartex" xmlns:cx6="http://schemas.microsoft.com/office/drawing/2016/5/12/chartex" xmlns:cx7="http://schemas.microsoft.com/office/drawing/2016/5/13/chartex" xmlns:cx8="http://schemas.microsoft.com/office/drawing/2016/5/14/chartex" xmlns:mc="http://schemas.openxmlformats.org/markup-compatibility/2006" xmlns:aink="http://schemas.microsoft.com/office/drawing/2016/ink" xmlns:am3d="http://schemas.microsoft.com/office/drawing/2017/model3d" xmlns:o="urn:schemas-microsoft-com:office:office" xmlns:r="http://schemas.openxmlformats.org/officeDocument/2006/relationships" xmlns:m="http://schemas.openxmlformats.org/officeDocument/2006/math" xmlns:v="urn:schemas-microsoft-com:vml" xmlns:wp14="http://schemas.microsoft.com/office/word/2010/wordprocessingDrawing" xmlns:wp="http://schemas.openxmlformats.org/drawingml/2006/wordprocessingDrawing" xmlns:w10="urn:schemas-microsoft-com:office:word" xmlns:w="http://schemas.openxmlformats.org/wordprocessingml/2006/main" xmlns:w14="http://schemas.microsoft.com/office/word/2010/wordml" xmlns:w15="http://schemas.microsoft.com/office/word/2012/wordml" xmlns:w16cex="http://schemas.microsoft.com/office/word/2018/wordml/cex" xmlns:w16cid="http://schemas.microsoft.com/office/word/2016/wordml/cid" xmlns:w16="http://schemas.microsoft.com/office/word/2018/wordml" xmlns:w16se="http://schemas.microsoft.com/office/word/2015/wordml/symex" xmlns:wpg="http://schemas.microsoft.com/office/word/2010/wordprocessingGroup" xmlns:wpi="http://schemas.microsoft.com/office/word/2010/wordprocessingInk" xmlns:wne="http://schemas.microsoft.com/office/word/2006/wordml" xmlns:wps="http://schemas.microsoft.com/office/word/2010/wordprocessingShape" mc:Ignorable="w14 w15 w16se w16cid w16 w16cex wp14">
+<w16cid:commentsIds xmlns:wpc="http://schemas.microsoft.com/office/word/2010/wordprocessingCanvas" xmlns:cx="http://schemas.microsoft.com/office/drawing/2014/chartex" xmlns:cx1="http://schemas.microsoft.com/office/drawing/2015/9/8/chartex" xmlns:cx2="http://schemas.microsoft.com/office/drawing/2015/10/21/chartex" xmlns:cx3="http://schemas.microsoft.com/office/drawing/2016/5/9/chartex" xmlns:cx4="http://schemas.microsoft.com/office/drawing/2016/5/10/chartex" xmlns:cx5="http://schemas.microsoft.com/office/drawing/2016/5/11/chartex" xmlns:cx6="http://schemas.microsoft.com/office/drawing/2016/5/12/chartex" xmlns:cx7="http://schemas.microsoft.com/office/drawing/2016/5/13/chartex" xmlns:cx8="http://schemas.microsoft.com/office/drawing/2016/5/14/chartex" xmlns:mc="http://schemas.openxmlformats.org/markup-compatibility/2006" xmlns:aink="http://schemas.microsoft.com/office/drawing/2016/ink" xmlns:am3d="http://schemas.microsoft.com/office/drawing/2017/model3d" xmlns:o="urn:schemas-microsoft-com:office:office" xmlns:r="http://schemas.openxmlformats.org/officeDocument/2006/relationships" xmlns:m="http://schemas.openxmlformats.org/officeDocument/2006/math" xmlns:v="urn:schemas-microsoft-com:vml" xmlns:wp14="http://schemas.microsoft.com/office/word/2010/wordprocessingDrawing" xmlns:wp="http://schemas.openxmlformats.org/drawingml/2006/wordprocessingDrawing" xmlns:w10="urn:schemas-microsoft-com:office:word" xmlns:w="http://schemas.openxmlformats.org/wordprocessingml/2006/main" xmlns:w14="http://schemas.microsoft.com/office/word/2010/wordml" xmlns:w15="http://schemas.microsoft.com/office/word/2012/wordml" xmlns:w16cid="http://schemas.microsoft.com/office/word/2016/wordml/cid" xmlns:w16se="http://schemas.microsoft.com/office/word/2015/wordml/symex" xmlns:wpg="http://schemas.microsoft.com/office/word/2010/wordprocessingGroup" xmlns:wpi="http://schemas.microsoft.com/office/word/2010/wordprocessingInk" xmlns:wne="http://schemas.microsoft.com/office/word/2006/wordml" xmlns:wps="http://schemas.microsoft.com/office/word/2010/wordprocessingShape" mc:Ignorable="w14 w15 w16se w16cid wp14">
   <w16cid:commentId w16cid:paraId="32BCC8CB" w16cid:durableId="2249EAA3"/>
   <w16cid:commentId w16cid:paraId="0D21F9C0" w16cid:durableId="22154B87"/>
   <w16cid:commentId w16cid:paraId="7615C6E7" w16cid:durableId="22645F0C"/>
+  <w16cid:commentId w16cid:paraId="463E4A43" w16cid:durableId="226FCA86"/>
   <w16cid:commentId w16cid:paraId="7627A19D" w16cid:durableId="22469F85"/>
+  <w16cid:commentId w16cid:paraId="3BB48891" w16cid:durableId="226FCD74"/>
   <w16cid:commentId w16cid:paraId="79DFA71A" w16cid:durableId="2266FA7C"/>
   <w16cid:commentId w16cid:paraId="0ED04ADC" w16cid:durableId="2266FA2E"/>
+  <w16cid:commentId w16cid:paraId="1FE66003" w16cid:durableId="226FCEB3"/>
+  <w16cid:commentId w16cid:paraId="3CED041A" w16cid:durableId="226FCF37"/>
   <w16cid:commentId w16cid:paraId="40C0F03C" w16cid:durableId="2269890D"/>
+  <w16cid:commentId w16cid:paraId="4D846222" w16cid:durableId="226FD03D"/>
   <w16cid:commentId w16cid:paraId="755A8242" w16cid:durableId="224AC0DC"/>
+  <w16cid:commentId w16cid:paraId="50705FFD" w16cid:durableId="226FD0A4"/>
+  <w16cid:commentId w16cid:paraId="758EC796" w16cid:durableId="226FD0E1"/>
   <w16cid:commentId w16cid:paraId="1019B885" w16cid:durableId="226712A5"/>
+  <w16cid:commentId w16cid:paraId="15967597" w16cid:durableId="226FD117"/>
   <w16cid:commentId w16cid:paraId="67D46C94" w16cid:durableId="22699491"/>
+  <w16cid:commentId w16cid:paraId="14AD9553" w16cid:durableId="226FD182"/>
+  <w16cid:commentId w16cid:paraId="2D14491D" w16cid:durableId="226FD1F7"/>
+  <w16cid:commentId w16cid:paraId="74069A88" w16cid:durableId="226FD23D"/>
   <w16cid:commentId w16cid:paraId="6DA3B842" w16cid:durableId="224D69ED"/>
   <w16cid:commentId w16cid:paraId="68FD1D15" w16cid:durableId="224D69F5"/>
   <w16cid:commentId w16cid:paraId="19D67F59" w16cid:durableId="224D6BB2"/>
   <w16cid:commentId w16cid:paraId="28B02D1E" w16cid:durableId="224D6BB9"/>
+  <w16cid:commentId w16cid:paraId="66364913" w16cid:durableId="226FD46C"/>
   <w16cid:commentId w16cid:paraId="34F3F9F8" w16cid:durableId="224D6C28"/>
   <w16cid:commentId w16cid:paraId="1E4D00E6" w16cid:durableId="224D704E"/>
+  <w16cid:commentId w16cid:paraId="35815F27" w16cid:durableId="226FD2E6"/>
+  <w16cid:commentId w16cid:paraId="63957FB8" w16cid:durableId="226FD561"/>
+  <w16cid:commentId w16cid:paraId="2021EC3C" w16cid:durableId="226FD53B"/>
+  <w16cid:commentId w16cid:paraId="5CED99FF" w16cid:durableId="226FD5DE"/>
   <w16cid:commentId w16cid:paraId="3B2EADEB" w16cid:durableId="224DD495"/>
   <w16cid:commentId w16cid:paraId="08D2F634" w16cid:durableId="224DD494"/>
+  <w16cid:commentId w16cid:paraId="2948157A" w16cid:durableId="226FD6C3"/>
+  <w16cid:commentId w16cid:paraId="5A69D7A0" w16cid:durableId="226FD68C"/>
+  <w16cid:commentId w16cid:paraId="7934804F" w16cid:durableId="226FDBAA"/>
   <w16cid:commentId w16cid:paraId="7E5C2434" w16cid:durableId="224DD465"/>
   <w16cid:commentId w16cid:paraId="2FE5D7C0" w16cid:durableId="224DD464"/>
+  <w16cid:commentId w16cid:paraId="45F2F52A" w16cid:durableId="226FDC02"/>
+  <w16cid:commentId w16cid:paraId="27B02945" w16cid:durableId="226FDB2D"/>
+  <w16cid:commentId w16cid:paraId="3EF4E0EF" w16cid:durableId="226FDE89"/>
+  <w16cid:commentId w16cid:paraId="1237D6DE" w16cid:durableId="226FE665"/>
   <w16cid:commentId w16cid:paraId="44588D6E" w16cid:durableId="2269A1A3"/>
 </w16cid:commentsIds>
 </file>
 
 <file path=word/endnotes.xml><?xml version="1.0" encoding="utf-8"?>
-<w:endnotes xmlns:wpc="http://schemas.microsoft.com/office/word/2010/wordprocessingCanvas" xmlns:cx="http://schemas.microsoft.com/office/drawing/2014/chartex" xmlns:cx1="http://schemas.microsoft.com/office/drawing/2015/9/8/chartex" xmlns:cx2="http://schemas.microsoft.com/office/drawing/2015/10/21/chartex" xmlns:cx3="http://schemas.microsoft.com/office/drawing/2016/5/9/chartex" xmlns:cx4="http://schemas.microsoft.com/office/drawing/2016/5/10/chartex" xmlns:cx5="http://schemas.microsoft.com/office/drawing/2016/5/11/chartex" xmlns:cx6="http://schemas.microsoft.com/office/drawing/2016/5/12/chartex" xmlns:cx7="http://schemas.microsoft.com/office/drawing/2016/5/13/chartex" xmlns:cx8="http://schemas.microsoft.com/office/drawing/2016/5/14/chartex" xmlns:mc="http://schemas.openxmlformats.org/markup-compatibility/2006" xmlns:aink="http://schemas.microsoft.com/office/drawing/2016/ink" xmlns:am3d="http://schemas.microsoft.com/office/drawing/2017/model3d" xmlns:o="urn:schemas-microsoft-com:office:office" xmlns:r="http://schemas.openxmlformats.org/officeDocument/2006/relationships" xmlns:m="http://schemas.openxmlformats.org/officeDocument/2006/math" xmlns:v="urn:schemas-microsoft-com:vml" xmlns:wp14="http://schemas.microsoft.com/office/word/2010/wordprocessingDrawing" xmlns:wp="http://schemas.openxmlformats.org/drawingml/2006/wordprocessingDrawing" xmlns:w10="urn:schemas-microsoft-com:office:word" xmlns:w="http://schemas.openxmlformats.org/wordprocessingml/2006/main" xmlns:w14="http://schemas.microsoft.com/office/word/2010/wordml" xmlns:w15="http://schemas.microsoft.com/office/word/2012/wordml" xmlns:w16cex="http://schemas.microsoft.com/office/word/2018/wordml/cex" xmlns:w16cid="http://schemas.microsoft.com/office/word/2016/wordml/cid" xmlns:w16="http://schemas.microsoft.com/office/word/2018/wordml" xmlns:w16se="http://schemas.microsoft.com/office/word/2015/wordml/symex" xmlns:wpg="http://schemas.microsoft.com/office/word/2010/wordprocessingGroup" xmlns:wpi="http://schemas.microsoft.com/office/word/2010/wordprocessingInk" xmlns:wne="http://schemas.microsoft.com/office/word/2006/wordml" xmlns:wps="http://schemas.microsoft.com/office/word/2010/wordprocessingShape" mc:Ignorable="w14 w15 w16se w16cid w16 w16cex wp14">
+<w:endnotes xmlns:wpc="http://schemas.microsoft.com/office/word/2010/wordprocessingCanvas" xmlns:cx="http://schemas.microsoft.com/office/drawing/2014/chartex" xmlns:cx1="http://schemas.microsoft.com/office/drawing/2015/9/8/chartex" xmlns:cx2="http://schemas.microsoft.com/office/drawing/2015/10/21/chartex" xmlns:cx3="http://schemas.microsoft.com/office/drawing/2016/5/9/chartex" xmlns:cx4="http://schemas.microsoft.com/office/drawing/2016/5/10/chartex" xmlns:cx5="http://schemas.microsoft.com/office/drawing/2016/5/11/chartex" xmlns:cx6="http://schemas.microsoft.com/office/drawing/2016/5/12/chartex" xmlns:cx7="http://schemas.microsoft.com/office/drawing/2016/5/13/chartex" xmlns:cx8="http://schemas.microsoft.com/office/drawing/2016/5/14/chartex" xmlns:mc="http://schemas.openxmlformats.org/markup-compatibility/2006" xmlns:aink="http://schemas.microsoft.com/office/drawing/2016/ink" xmlns:am3d="http://schemas.microsoft.com/office/drawing/2017/model3d" xmlns:o="urn:schemas-microsoft-com:office:office" xmlns:r="http://schemas.openxmlformats.org/officeDocument/2006/relationships" xmlns:m="http://schemas.openxmlformats.org/officeDocument/2006/math" xmlns:v="urn:schemas-microsoft-com:vml" xmlns:wp14="http://schemas.microsoft.com/office/word/2010/wordprocessingDrawing" xmlns:wp="http://schemas.openxmlformats.org/drawingml/2006/wordprocessingDrawing" xmlns:w10="urn:schemas-microsoft-com:office:word" xmlns:w="http://schemas.openxmlformats.org/wordprocessingml/2006/main" xmlns:w14="http://schemas.microsoft.com/office/word/2010/wordml" xmlns:w15="http://schemas.microsoft.com/office/word/2012/wordml" xmlns:w16cid="http://schemas.microsoft.com/office/word/2016/wordml/cid" xmlns:w16se="http://schemas.microsoft.com/office/word/2015/wordml/symex" xmlns:wpg="http://schemas.microsoft.com/office/word/2010/wordprocessingGroup" xmlns:wpi="http://schemas.microsoft.com/office/word/2010/wordprocessingInk" xmlns:wne="http://schemas.microsoft.com/office/word/2006/wordml" xmlns:wps="http://schemas.microsoft.com/office/word/2010/wordprocessingShape" mc:Ignorable="w14 w15 w16se w16cid wp14">
   <w:endnote w:type="separator" w:id="-1">
     <w:p>
       <w:r>
@@ -18352,7 +19293,7 @@
 </file>
 
 <file path=word/footer1.xml><?xml version="1.0" encoding="utf-8"?>
-<w:ftr xmlns:wpc="http://schemas.microsoft.com/office/word/2010/wordprocessingCanvas" xmlns:cx="http://schemas.microsoft.com/office/drawing/2014/chartex" xmlns:cx1="http://schemas.microsoft.com/office/drawing/2015/9/8/chartex" xmlns:cx2="http://schemas.microsoft.com/office/drawing/2015/10/21/chartex" xmlns:cx3="http://schemas.microsoft.com/office/drawing/2016/5/9/chartex" xmlns:cx4="http://schemas.microsoft.com/office/drawing/2016/5/10/chartex" xmlns:cx5="http://schemas.microsoft.com/office/drawing/2016/5/11/chartex" xmlns:cx6="http://schemas.microsoft.com/office/drawing/2016/5/12/chartex" xmlns:cx7="http://schemas.microsoft.com/office/drawing/2016/5/13/chartex" xmlns:cx8="http://schemas.microsoft.com/office/drawing/2016/5/14/chartex" xmlns:mc="http://schemas.openxmlformats.org/markup-compatibility/2006" xmlns:aink="http://schemas.microsoft.com/office/drawing/2016/ink" xmlns:am3d="http://schemas.microsoft.com/office/drawing/2017/model3d" xmlns:o="urn:schemas-microsoft-com:office:office" xmlns:r="http://schemas.openxmlformats.org/officeDocument/2006/relationships" xmlns:m="http://schemas.openxmlformats.org/officeDocument/2006/math" xmlns:v="urn:schemas-microsoft-com:vml" xmlns:wp14="http://schemas.microsoft.com/office/word/2010/wordprocessingDrawing" xmlns:wp="http://schemas.openxmlformats.org/drawingml/2006/wordprocessingDrawing" xmlns:w10="urn:schemas-microsoft-com:office:word" xmlns:w="http://schemas.openxmlformats.org/wordprocessingml/2006/main" xmlns:w14="http://schemas.microsoft.com/office/word/2010/wordml" xmlns:w15="http://schemas.microsoft.com/office/word/2012/wordml" xmlns:w16cex="http://schemas.microsoft.com/office/word/2018/wordml/cex" xmlns:w16cid="http://schemas.microsoft.com/office/word/2016/wordml/cid" xmlns:w16="http://schemas.microsoft.com/office/word/2018/wordml" xmlns:w16se="http://schemas.microsoft.com/office/word/2015/wordml/symex" xmlns:wpg="http://schemas.microsoft.com/office/word/2010/wordprocessingGroup" xmlns:wpi="http://schemas.microsoft.com/office/word/2010/wordprocessingInk" xmlns:wne="http://schemas.microsoft.com/office/word/2006/wordml" xmlns:wps="http://schemas.microsoft.com/office/word/2010/wordprocessingShape" mc:Ignorable="w14 w15 w16se w16cid w16 w16cex wp14">
+<w:ftr xmlns:wpc="http://schemas.microsoft.com/office/word/2010/wordprocessingCanvas" xmlns:cx="http://schemas.microsoft.com/office/drawing/2014/chartex" xmlns:cx1="http://schemas.microsoft.com/office/drawing/2015/9/8/chartex" xmlns:cx2="http://schemas.microsoft.com/office/drawing/2015/10/21/chartex" xmlns:cx3="http://schemas.microsoft.com/office/drawing/2016/5/9/chartex" xmlns:cx4="http://schemas.microsoft.com/office/drawing/2016/5/10/chartex" xmlns:cx5="http://schemas.microsoft.com/office/drawing/2016/5/11/chartex" xmlns:cx6="http://schemas.microsoft.com/office/drawing/2016/5/12/chartex" xmlns:cx7="http://schemas.microsoft.com/office/drawing/2016/5/13/chartex" xmlns:cx8="http://schemas.microsoft.com/office/drawing/2016/5/14/chartex" xmlns:mc="http://schemas.openxmlformats.org/markup-compatibility/2006" xmlns:aink="http://schemas.microsoft.com/office/drawing/2016/ink" xmlns:am3d="http://schemas.microsoft.com/office/drawing/2017/model3d" xmlns:o="urn:schemas-microsoft-com:office:office" xmlns:r="http://schemas.openxmlformats.org/officeDocument/2006/relationships" xmlns:m="http://schemas.openxmlformats.org/officeDocument/2006/math" xmlns:v="urn:schemas-microsoft-com:vml" xmlns:wp14="http://schemas.microsoft.com/office/word/2010/wordprocessingDrawing" xmlns:wp="http://schemas.openxmlformats.org/drawingml/2006/wordprocessingDrawing" xmlns:w10="urn:schemas-microsoft-com:office:word" xmlns:w="http://schemas.openxmlformats.org/wordprocessingml/2006/main" xmlns:w14="http://schemas.microsoft.com/office/word/2010/wordml" xmlns:w15="http://schemas.microsoft.com/office/word/2012/wordml" xmlns:w16cid="http://schemas.microsoft.com/office/word/2016/wordml/cid" xmlns:w16se="http://schemas.microsoft.com/office/word/2015/wordml/symex" xmlns:wpg="http://schemas.microsoft.com/office/word/2010/wordprocessingGroup" xmlns:wpi="http://schemas.microsoft.com/office/word/2010/wordprocessingInk" xmlns:wne="http://schemas.microsoft.com/office/word/2006/wordml" xmlns:wps="http://schemas.microsoft.com/office/word/2010/wordprocessingShape" mc:Ignorable="w14 w15 w16se w16cid wp14">
   <w:sdt>
     <w:sdtPr>
       <w:rPr>
@@ -18405,7 +19346,7 @@
 </file>
 
 <file path=word/footer2.xml><?xml version="1.0" encoding="utf-8"?>
-<w:ftr xmlns:wpc="http://schemas.microsoft.com/office/word/2010/wordprocessingCanvas" xmlns:cx="http://schemas.microsoft.com/office/drawing/2014/chartex" xmlns:cx1="http://schemas.microsoft.com/office/drawing/2015/9/8/chartex" xmlns:cx2="http://schemas.microsoft.com/office/drawing/2015/10/21/chartex" xmlns:cx3="http://schemas.microsoft.com/office/drawing/2016/5/9/chartex" xmlns:cx4="http://schemas.microsoft.com/office/drawing/2016/5/10/chartex" xmlns:cx5="http://schemas.microsoft.com/office/drawing/2016/5/11/chartex" xmlns:cx6="http://schemas.microsoft.com/office/drawing/2016/5/12/chartex" xmlns:cx7="http://schemas.microsoft.com/office/drawing/2016/5/13/chartex" xmlns:cx8="http://schemas.microsoft.com/office/drawing/2016/5/14/chartex" xmlns:mc="http://schemas.openxmlformats.org/markup-compatibility/2006" xmlns:aink="http://schemas.microsoft.com/office/drawing/2016/ink" xmlns:am3d="http://schemas.microsoft.com/office/drawing/2017/model3d" xmlns:o="urn:schemas-microsoft-com:office:office" xmlns:r="http://schemas.openxmlformats.org/officeDocument/2006/relationships" xmlns:m="http://schemas.openxmlformats.org/officeDocument/2006/math" xmlns:v="urn:schemas-microsoft-com:vml" xmlns:wp14="http://schemas.microsoft.com/office/word/2010/wordprocessingDrawing" xmlns:wp="http://schemas.openxmlformats.org/drawingml/2006/wordprocessingDrawing" xmlns:w10="urn:schemas-microsoft-com:office:word" xmlns:w="http://schemas.openxmlformats.org/wordprocessingml/2006/main" xmlns:w14="http://schemas.microsoft.com/office/word/2010/wordml" xmlns:w15="http://schemas.microsoft.com/office/word/2012/wordml" xmlns:w16cex="http://schemas.microsoft.com/office/word/2018/wordml/cex" xmlns:w16cid="http://schemas.microsoft.com/office/word/2016/wordml/cid" xmlns:w16="http://schemas.microsoft.com/office/word/2018/wordml" xmlns:w16se="http://schemas.microsoft.com/office/word/2015/wordml/symex" xmlns:wpg="http://schemas.microsoft.com/office/word/2010/wordprocessingGroup" xmlns:wpi="http://schemas.microsoft.com/office/word/2010/wordprocessingInk" xmlns:wne="http://schemas.microsoft.com/office/word/2006/wordml" xmlns:wps="http://schemas.microsoft.com/office/word/2010/wordprocessingShape" mc:Ignorable="w14 w15 w16se w16cid w16 w16cex wp14">
+<w:ftr xmlns:wpc="http://schemas.microsoft.com/office/word/2010/wordprocessingCanvas" xmlns:cx="http://schemas.microsoft.com/office/drawing/2014/chartex" xmlns:cx1="http://schemas.microsoft.com/office/drawing/2015/9/8/chartex" xmlns:cx2="http://schemas.microsoft.com/office/drawing/2015/10/21/chartex" xmlns:cx3="http://schemas.microsoft.com/office/drawing/2016/5/9/chartex" xmlns:cx4="http://schemas.microsoft.com/office/drawing/2016/5/10/chartex" xmlns:cx5="http://schemas.microsoft.com/office/drawing/2016/5/11/chartex" xmlns:cx6="http://schemas.microsoft.com/office/drawing/2016/5/12/chartex" xmlns:cx7="http://schemas.microsoft.com/office/drawing/2016/5/13/chartex" xmlns:cx8="http://schemas.microsoft.com/office/drawing/2016/5/14/chartex" xmlns:mc="http://schemas.openxmlformats.org/markup-compatibility/2006" xmlns:aink="http://schemas.microsoft.com/office/drawing/2016/ink" xmlns:am3d="http://schemas.microsoft.com/office/drawing/2017/model3d" xmlns:o="urn:schemas-microsoft-com:office:office" xmlns:r="http://schemas.openxmlformats.org/officeDocument/2006/relationships" xmlns:m="http://schemas.openxmlformats.org/officeDocument/2006/math" xmlns:v="urn:schemas-microsoft-com:vml" xmlns:wp14="http://schemas.microsoft.com/office/word/2010/wordprocessingDrawing" xmlns:wp="http://schemas.openxmlformats.org/drawingml/2006/wordprocessingDrawing" xmlns:w10="urn:schemas-microsoft-com:office:word" xmlns:w="http://schemas.openxmlformats.org/wordprocessingml/2006/main" xmlns:w14="http://schemas.microsoft.com/office/word/2010/wordml" xmlns:w15="http://schemas.microsoft.com/office/word/2012/wordml" xmlns:w16cid="http://schemas.microsoft.com/office/word/2016/wordml/cid" xmlns:w16se="http://schemas.microsoft.com/office/word/2015/wordml/symex" xmlns:wpg="http://schemas.microsoft.com/office/word/2010/wordprocessingGroup" xmlns:wpi="http://schemas.microsoft.com/office/word/2010/wordprocessingInk" xmlns:wne="http://schemas.microsoft.com/office/word/2006/wordml" xmlns:wps="http://schemas.microsoft.com/office/word/2010/wordprocessingShape" mc:Ignorable="w14 w15 w16se w16cid wp14">
   <w:sdt>
     <w:sdtPr>
       <w:rPr>
@@ -18471,7 +19412,7 @@
 </file>
 
 <file path=word/footnotes.xml><?xml version="1.0" encoding="utf-8"?>
-<w:footnotes xmlns:wpc="http://schemas.microsoft.com/office/word/2010/wordprocessingCanvas" xmlns:cx="http://schemas.microsoft.com/office/drawing/2014/chartex" xmlns:cx1="http://schemas.microsoft.com/office/drawing/2015/9/8/chartex" xmlns:cx2="http://schemas.microsoft.com/office/drawing/2015/10/21/chartex" xmlns:cx3="http://schemas.microsoft.com/office/drawing/2016/5/9/chartex" xmlns:cx4="http://schemas.microsoft.com/office/drawing/2016/5/10/chartex" xmlns:cx5="http://schemas.microsoft.com/office/drawing/2016/5/11/chartex" xmlns:cx6="http://schemas.microsoft.com/office/drawing/2016/5/12/chartex" xmlns:cx7="http://schemas.microsoft.com/office/drawing/2016/5/13/chartex" xmlns:cx8="http://schemas.microsoft.com/office/drawing/2016/5/14/chartex" xmlns:mc="http://schemas.openxmlformats.org/markup-compatibility/2006" xmlns:aink="http://schemas.microsoft.com/office/drawing/2016/ink" xmlns:am3d="http://schemas.microsoft.com/office/drawing/2017/model3d" xmlns:o="urn:schemas-microsoft-com:office:office" xmlns:r="http://schemas.openxmlformats.org/officeDocument/2006/relationships" xmlns:m="http://schemas.openxmlformats.org/officeDocument/2006/math" xmlns:v="urn:schemas-microsoft-com:vml" xmlns:wp14="http://schemas.microsoft.com/office/word/2010/wordprocessingDrawing" xmlns:wp="http://schemas.openxmlformats.org/drawingml/2006/wordprocessingDrawing" xmlns:w10="urn:schemas-microsoft-com:office:word" xmlns:w="http://schemas.openxmlformats.org/wordprocessingml/2006/main" xmlns:w14="http://schemas.microsoft.com/office/word/2010/wordml" xmlns:w15="http://schemas.microsoft.com/office/word/2012/wordml" xmlns:w16cex="http://schemas.microsoft.com/office/word/2018/wordml/cex" xmlns:w16cid="http://schemas.microsoft.com/office/word/2016/wordml/cid" xmlns:w16="http://schemas.microsoft.com/office/word/2018/wordml" xmlns:w16se="http://schemas.microsoft.com/office/word/2015/wordml/symex" xmlns:wpg="http://schemas.microsoft.com/office/word/2010/wordprocessingGroup" xmlns:wpi="http://schemas.microsoft.com/office/word/2010/wordprocessingInk" xmlns:wne="http://schemas.microsoft.com/office/word/2006/wordml" xmlns:wps="http://schemas.microsoft.com/office/word/2010/wordprocessingShape" mc:Ignorable="w14 w15 w16se w16cid w16 w16cex wp14">
+<w:footnotes xmlns:wpc="http://schemas.microsoft.com/office/word/2010/wordprocessingCanvas" xmlns:cx="http://schemas.microsoft.com/office/drawing/2014/chartex" xmlns:cx1="http://schemas.microsoft.com/office/drawing/2015/9/8/chartex" xmlns:cx2="http://schemas.microsoft.com/office/drawing/2015/10/21/chartex" xmlns:cx3="http://schemas.microsoft.com/office/drawing/2016/5/9/chartex" xmlns:cx4="http://schemas.microsoft.com/office/drawing/2016/5/10/chartex" xmlns:cx5="http://schemas.microsoft.com/office/drawing/2016/5/11/chartex" xmlns:cx6="http://schemas.microsoft.com/office/drawing/2016/5/12/chartex" xmlns:cx7="http://schemas.microsoft.com/office/drawing/2016/5/13/chartex" xmlns:cx8="http://schemas.microsoft.com/office/drawing/2016/5/14/chartex" xmlns:mc="http://schemas.openxmlformats.org/markup-compatibility/2006" xmlns:aink="http://schemas.microsoft.com/office/drawing/2016/ink" xmlns:am3d="http://schemas.microsoft.com/office/drawing/2017/model3d" xmlns:o="urn:schemas-microsoft-com:office:office" xmlns:r="http://schemas.openxmlformats.org/officeDocument/2006/relationships" xmlns:m="http://schemas.openxmlformats.org/officeDocument/2006/math" xmlns:v="urn:schemas-microsoft-com:vml" xmlns:wp14="http://schemas.microsoft.com/office/word/2010/wordprocessingDrawing" xmlns:wp="http://schemas.openxmlformats.org/drawingml/2006/wordprocessingDrawing" xmlns:w10="urn:schemas-microsoft-com:office:word" xmlns:w="http://schemas.openxmlformats.org/wordprocessingml/2006/main" xmlns:w14="http://schemas.microsoft.com/office/word/2010/wordml" xmlns:w15="http://schemas.microsoft.com/office/word/2012/wordml" xmlns:w16cid="http://schemas.microsoft.com/office/word/2016/wordml/cid" xmlns:w16se="http://schemas.microsoft.com/office/word/2015/wordml/symex" xmlns:wpg="http://schemas.microsoft.com/office/word/2010/wordprocessingGroup" xmlns:wpi="http://schemas.microsoft.com/office/word/2010/wordprocessingInk" xmlns:wne="http://schemas.microsoft.com/office/word/2006/wordml" xmlns:wps="http://schemas.microsoft.com/office/word/2010/wordprocessingShape" mc:Ignorable="w14 w15 w16se w16cid wp14">
   <w:footnote w:type="separator" w:id="-1">
     <w:p>
       <w:r>
@@ -18506,7 +19447,7 @@
 </file>
 
 <file path=word/header1.xml><?xml version="1.0" encoding="utf-8"?>
-<w:hdr xmlns:wpc="http://schemas.microsoft.com/office/word/2010/wordprocessingCanvas" xmlns:cx="http://schemas.microsoft.com/office/drawing/2014/chartex" xmlns:cx1="http://schemas.microsoft.com/office/drawing/2015/9/8/chartex" xmlns:cx2="http://schemas.microsoft.com/office/drawing/2015/10/21/chartex" xmlns:cx3="http://schemas.microsoft.com/office/drawing/2016/5/9/chartex" xmlns:cx4="http://schemas.microsoft.com/office/drawing/2016/5/10/chartex" xmlns:cx5="http://schemas.microsoft.com/office/drawing/2016/5/11/chartex" xmlns:cx6="http://schemas.microsoft.com/office/drawing/2016/5/12/chartex" xmlns:cx7="http://schemas.microsoft.com/office/drawing/2016/5/13/chartex" xmlns:cx8="http://schemas.microsoft.com/office/drawing/2016/5/14/chartex" xmlns:mc="http://schemas.openxmlformats.org/markup-compatibility/2006" xmlns:aink="http://schemas.microsoft.com/office/drawing/2016/ink" xmlns:am3d="http://schemas.microsoft.com/office/drawing/2017/model3d" xmlns:o="urn:schemas-microsoft-com:office:office" xmlns:r="http://schemas.openxmlformats.org/officeDocument/2006/relationships" xmlns:m="http://schemas.openxmlformats.org/officeDocument/2006/math" xmlns:v="urn:schemas-microsoft-com:vml" xmlns:wp14="http://schemas.microsoft.com/office/word/2010/wordprocessingDrawing" xmlns:wp="http://schemas.openxmlformats.org/drawingml/2006/wordprocessingDrawing" xmlns:w10="urn:schemas-microsoft-com:office:word" xmlns:w="http://schemas.openxmlformats.org/wordprocessingml/2006/main" xmlns:w14="http://schemas.microsoft.com/office/word/2010/wordml" xmlns:w15="http://schemas.microsoft.com/office/word/2012/wordml" xmlns:w16cex="http://schemas.microsoft.com/office/word/2018/wordml/cex" xmlns:w16cid="http://schemas.microsoft.com/office/word/2016/wordml/cid" xmlns:w16="http://schemas.microsoft.com/office/word/2018/wordml" xmlns:w16se="http://schemas.microsoft.com/office/word/2015/wordml/symex" xmlns:wpg="http://schemas.microsoft.com/office/word/2010/wordprocessingGroup" xmlns:wpi="http://schemas.microsoft.com/office/word/2010/wordprocessingInk" xmlns:wne="http://schemas.microsoft.com/office/word/2006/wordml" xmlns:wps="http://schemas.microsoft.com/office/word/2010/wordprocessingShape" mc:Ignorable="w14 w15 w16se w16cid w16 w16cex wp14">
+<w:hdr xmlns:wpc="http://schemas.microsoft.com/office/word/2010/wordprocessingCanvas" xmlns:cx="http://schemas.microsoft.com/office/drawing/2014/chartex" xmlns:cx1="http://schemas.microsoft.com/office/drawing/2015/9/8/chartex" xmlns:cx2="http://schemas.microsoft.com/office/drawing/2015/10/21/chartex" xmlns:cx3="http://schemas.microsoft.com/office/drawing/2016/5/9/chartex" xmlns:cx4="http://schemas.microsoft.com/office/drawing/2016/5/10/chartex" xmlns:cx5="http://schemas.microsoft.com/office/drawing/2016/5/11/chartex" xmlns:cx6="http://schemas.microsoft.com/office/drawing/2016/5/12/chartex" xmlns:cx7="http://schemas.microsoft.com/office/drawing/2016/5/13/chartex" xmlns:cx8="http://schemas.microsoft.com/office/drawing/2016/5/14/chartex" xmlns:mc="http://schemas.openxmlformats.org/markup-compatibility/2006" xmlns:aink="http://schemas.microsoft.com/office/drawing/2016/ink" xmlns:am3d="http://schemas.microsoft.com/office/drawing/2017/model3d" xmlns:o="urn:schemas-microsoft-com:office:office" xmlns:r="http://schemas.openxmlformats.org/officeDocument/2006/relationships" xmlns:m="http://schemas.openxmlformats.org/officeDocument/2006/math" xmlns:v="urn:schemas-microsoft-com:vml" xmlns:wp14="http://schemas.microsoft.com/office/word/2010/wordprocessingDrawing" xmlns:wp="http://schemas.openxmlformats.org/drawingml/2006/wordprocessingDrawing" xmlns:w10="urn:schemas-microsoft-com:office:word" xmlns:w="http://schemas.openxmlformats.org/wordprocessingml/2006/main" xmlns:w14="http://schemas.microsoft.com/office/word/2010/wordml" xmlns:w15="http://schemas.microsoft.com/office/word/2012/wordml" xmlns:w16cid="http://schemas.microsoft.com/office/word/2016/wordml/cid" xmlns:w16se="http://schemas.microsoft.com/office/word/2015/wordml/symex" xmlns:wpg="http://schemas.microsoft.com/office/word/2010/wordprocessingGroup" xmlns:wpi="http://schemas.microsoft.com/office/word/2010/wordprocessingInk" xmlns:wne="http://schemas.microsoft.com/office/word/2006/wordml" xmlns:wps="http://schemas.microsoft.com/office/word/2010/wordprocessingShape" mc:Ignorable="w14 w15 w16se w16cid wp14">
   <w:p>
     <w:pPr>
       <w:pStyle w:val="Header"/>
@@ -18520,7 +19461,7 @@
 </file>
 
 <file path=word/numbering.xml><?xml version="1.0" encoding="utf-8"?>
-<w:numbering xmlns:wpc="http://schemas.microsoft.com/office/word/2010/wordprocessingCanvas" xmlns:cx="http://schemas.microsoft.com/office/drawing/2014/chartex" xmlns:cx1="http://schemas.microsoft.com/office/drawing/2015/9/8/chartex" xmlns:cx2="http://schemas.microsoft.com/office/drawing/2015/10/21/chartex" xmlns:cx3="http://schemas.microsoft.com/office/drawing/2016/5/9/chartex" xmlns:cx4="http://schemas.microsoft.com/office/drawing/2016/5/10/chartex" xmlns:cx5="http://schemas.microsoft.com/office/drawing/2016/5/11/chartex" xmlns:cx6="http://schemas.microsoft.com/office/drawing/2016/5/12/chartex" xmlns:cx7="http://schemas.microsoft.com/office/drawing/2016/5/13/chartex" xmlns:cx8="http://schemas.microsoft.com/office/drawing/2016/5/14/chartex" xmlns:mc="http://schemas.openxmlformats.org/markup-compatibility/2006" xmlns:aink="http://schemas.microsoft.com/office/drawing/2016/ink" xmlns:am3d="http://schemas.microsoft.com/office/drawing/2017/model3d" xmlns:o="urn:schemas-microsoft-com:office:office" xmlns:r="http://schemas.openxmlformats.org/officeDocument/2006/relationships" xmlns:m="http://schemas.openxmlformats.org/officeDocument/2006/math" xmlns:v="urn:schemas-microsoft-com:vml" xmlns:wp14="http://schemas.microsoft.com/office/word/2010/wordprocessingDrawing" xmlns:wp="http://schemas.openxmlformats.org/drawingml/2006/wordprocessingDrawing" xmlns:w10="urn:schemas-microsoft-com:office:word" xmlns:w="http://schemas.openxmlformats.org/wordprocessingml/2006/main" xmlns:w14="http://schemas.microsoft.com/office/word/2010/wordml" xmlns:w15="http://schemas.microsoft.com/office/word/2012/wordml" xmlns:w16cex="http://schemas.microsoft.com/office/word/2018/wordml/cex" xmlns:w16cid="http://schemas.microsoft.com/office/word/2016/wordml/cid" xmlns:w16="http://schemas.microsoft.com/office/word/2018/wordml" xmlns:w16se="http://schemas.microsoft.com/office/word/2015/wordml/symex" xmlns:wpg="http://schemas.microsoft.com/office/word/2010/wordprocessingGroup" xmlns:wpi="http://schemas.microsoft.com/office/word/2010/wordprocessingInk" xmlns:wne="http://schemas.microsoft.com/office/word/2006/wordml" xmlns:wps="http://schemas.microsoft.com/office/word/2010/wordprocessingShape" mc:Ignorable="w14 w15 w16se w16cid w16 w16cex wp14">
+<w:numbering xmlns:wpc="http://schemas.microsoft.com/office/word/2010/wordprocessingCanvas" xmlns:cx="http://schemas.microsoft.com/office/drawing/2014/chartex" xmlns:cx1="http://schemas.microsoft.com/office/drawing/2015/9/8/chartex" xmlns:cx2="http://schemas.microsoft.com/office/drawing/2015/10/21/chartex" xmlns:cx3="http://schemas.microsoft.com/office/drawing/2016/5/9/chartex" xmlns:cx4="http://schemas.microsoft.com/office/drawing/2016/5/10/chartex" xmlns:cx5="http://schemas.microsoft.com/office/drawing/2016/5/11/chartex" xmlns:cx6="http://schemas.microsoft.com/office/drawing/2016/5/12/chartex" xmlns:cx7="http://schemas.microsoft.com/office/drawing/2016/5/13/chartex" xmlns:cx8="http://schemas.microsoft.com/office/drawing/2016/5/14/chartex" xmlns:mc="http://schemas.openxmlformats.org/markup-compatibility/2006" xmlns:aink="http://schemas.microsoft.com/office/drawing/2016/ink" xmlns:am3d="http://schemas.microsoft.com/office/drawing/2017/model3d" xmlns:o="urn:schemas-microsoft-com:office:office" xmlns:r="http://schemas.openxmlformats.org/officeDocument/2006/relationships" xmlns:m="http://schemas.openxmlformats.org/officeDocument/2006/math" xmlns:v="urn:schemas-microsoft-com:vml" xmlns:wp14="http://schemas.microsoft.com/office/word/2010/wordprocessingDrawing" xmlns:wp="http://schemas.openxmlformats.org/drawingml/2006/wordprocessingDrawing" xmlns:w10="urn:schemas-microsoft-com:office:word" xmlns:w="http://schemas.openxmlformats.org/wordprocessingml/2006/main" xmlns:w14="http://schemas.microsoft.com/office/word/2010/wordml" xmlns:w15="http://schemas.microsoft.com/office/word/2012/wordml" xmlns:w16cid="http://schemas.microsoft.com/office/word/2016/wordml/cid" xmlns:w16se="http://schemas.microsoft.com/office/word/2015/wordml/symex" xmlns:wpg="http://schemas.microsoft.com/office/word/2010/wordprocessingGroup" xmlns:wpi="http://schemas.microsoft.com/office/word/2010/wordprocessingInk" xmlns:wne="http://schemas.microsoft.com/office/word/2006/wordml" xmlns:wps="http://schemas.microsoft.com/office/word/2010/wordprocessingShape" mc:Ignorable="w14 w15 w16se w16cid wp14">
   <w:abstractNum w:abstractNumId="0" w15:restartNumberingAfterBreak="0">
     <w:nsid w:val="29C64C4B"/>
     <w:multiLevelType w:val="hybridMultilevel"/>
@@ -19125,15 +20066,18 @@
 </file>
 
 <file path=word/people.xml><?xml version="1.0" encoding="utf-8"?>
-<w15:people xmlns:wpc="http://schemas.microsoft.com/office/word/2010/wordprocessingCanvas" xmlns:cx="http://schemas.microsoft.com/office/drawing/2014/chartex" xmlns:cx1="http://schemas.microsoft.com/office/drawing/2015/9/8/chartex" xmlns:cx2="http://schemas.microsoft.com/office/drawing/2015/10/21/chartex" xmlns:cx3="http://schemas.microsoft.com/office/drawing/2016/5/9/chartex" xmlns:cx4="http://schemas.microsoft.com/office/drawing/2016/5/10/chartex" xmlns:cx5="http://schemas.microsoft.com/office/drawing/2016/5/11/chartex" xmlns:cx6="http://schemas.microsoft.com/office/drawing/2016/5/12/chartex" xmlns:cx7="http://schemas.microsoft.com/office/drawing/2016/5/13/chartex" xmlns:cx8="http://schemas.microsoft.com/office/drawing/2016/5/14/chartex" xmlns:mc="http://schemas.openxmlformats.org/markup-compatibility/2006" xmlns:aink="http://schemas.microsoft.com/office/drawing/2016/ink" xmlns:am3d="http://schemas.microsoft.com/office/drawing/2017/model3d" xmlns:o="urn:schemas-microsoft-com:office:office" xmlns:r="http://schemas.openxmlformats.org/officeDocument/2006/relationships" xmlns:m="http://schemas.openxmlformats.org/officeDocument/2006/math" xmlns:v="urn:schemas-microsoft-com:vml" xmlns:wp14="http://schemas.microsoft.com/office/word/2010/wordprocessingDrawing" xmlns:wp="http://schemas.openxmlformats.org/drawingml/2006/wordprocessingDrawing" xmlns:w10="urn:schemas-microsoft-com:office:word" xmlns:w="http://schemas.openxmlformats.org/wordprocessingml/2006/main" xmlns:w14="http://schemas.microsoft.com/office/word/2010/wordml" xmlns:w15="http://schemas.microsoft.com/office/word/2012/wordml" xmlns:w16cex="http://schemas.microsoft.com/office/word/2018/wordml/cex" xmlns:w16cid="http://schemas.microsoft.com/office/word/2016/wordml/cid" xmlns:w16="http://schemas.microsoft.com/office/word/2018/wordml" xmlns:w16se="http://schemas.microsoft.com/office/word/2015/wordml/symex" xmlns:wpg="http://schemas.microsoft.com/office/word/2010/wordprocessingGroup" xmlns:wpi="http://schemas.microsoft.com/office/word/2010/wordprocessingInk" xmlns:wne="http://schemas.microsoft.com/office/word/2006/wordml" xmlns:wps="http://schemas.microsoft.com/office/word/2010/wordprocessingShape" mc:Ignorable="w14 w15 w16se w16cid w16 w16cex wp14">
+<w15:people xmlns:wpc="http://schemas.microsoft.com/office/word/2010/wordprocessingCanvas" xmlns:cx="http://schemas.microsoft.com/office/drawing/2014/chartex" xmlns:cx1="http://schemas.microsoft.com/office/drawing/2015/9/8/chartex" xmlns:cx2="http://schemas.microsoft.com/office/drawing/2015/10/21/chartex" xmlns:cx3="http://schemas.microsoft.com/office/drawing/2016/5/9/chartex" xmlns:cx4="http://schemas.microsoft.com/office/drawing/2016/5/10/chartex" xmlns:cx5="http://schemas.microsoft.com/office/drawing/2016/5/11/chartex" xmlns:cx6="http://schemas.microsoft.com/office/drawing/2016/5/12/chartex" xmlns:cx7="http://schemas.microsoft.com/office/drawing/2016/5/13/chartex" xmlns:cx8="http://schemas.microsoft.com/office/drawing/2016/5/14/chartex" xmlns:mc="http://schemas.openxmlformats.org/markup-compatibility/2006" xmlns:aink="http://schemas.microsoft.com/office/drawing/2016/ink" xmlns:am3d="http://schemas.microsoft.com/office/drawing/2017/model3d" xmlns:o="urn:schemas-microsoft-com:office:office" xmlns:r="http://schemas.openxmlformats.org/officeDocument/2006/relationships" xmlns:m="http://schemas.openxmlformats.org/officeDocument/2006/math" xmlns:v="urn:schemas-microsoft-com:vml" xmlns:wp14="http://schemas.microsoft.com/office/word/2010/wordprocessingDrawing" xmlns:wp="http://schemas.openxmlformats.org/drawingml/2006/wordprocessingDrawing" xmlns:w10="urn:schemas-microsoft-com:office:word" xmlns:w="http://schemas.openxmlformats.org/wordprocessingml/2006/main" xmlns:w14="http://schemas.microsoft.com/office/word/2010/wordml" xmlns:w15="http://schemas.microsoft.com/office/word/2012/wordml" xmlns:w16cid="http://schemas.microsoft.com/office/word/2016/wordml/cid" xmlns:w16se="http://schemas.microsoft.com/office/word/2015/wordml/symex" xmlns:wpg="http://schemas.microsoft.com/office/word/2010/wordprocessingGroup" xmlns:wpi="http://schemas.microsoft.com/office/word/2010/wordprocessingInk" xmlns:wne="http://schemas.microsoft.com/office/word/2006/wordml" xmlns:wps="http://schemas.microsoft.com/office/word/2010/wordprocessingShape" mc:Ignorable="w14 w15 w16se w16cid wp14">
   <w15:person w15:author="Kristina Krasich">
     <w15:presenceInfo w15:providerId="AD" w15:userId="S::kkrasich@nd.edu::bbd6a410-0f31-4de8-80fd-1e5953e7e470"/>
+  </w15:person>
+  <w15:person w15:author="Kevin O'Neill">
+    <w15:presenceInfo w15:providerId="AD" w15:userId="S::kgo9@duke.edu::c02e8e35-4db9-488c-be4e-90d67594bb0d"/>
   </w15:person>
 </w15:people>
 </file>
 
 <file path=word/styles.xml><?xml version="1.0" encoding="utf-8"?>
-<w:styles xmlns:mc="http://schemas.openxmlformats.org/markup-compatibility/2006" xmlns:r="http://schemas.openxmlformats.org/officeDocument/2006/relationships" xmlns:w="http://schemas.openxmlformats.org/wordprocessingml/2006/main" xmlns:w14="http://schemas.microsoft.com/office/word/2010/wordml" xmlns:w15="http://schemas.microsoft.com/office/word/2012/wordml" xmlns:w16cex="http://schemas.microsoft.com/office/word/2018/wordml/cex" xmlns:w16cid="http://schemas.microsoft.com/office/word/2016/wordml/cid" xmlns:w16="http://schemas.microsoft.com/office/word/2018/wordml" xmlns:w16se="http://schemas.microsoft.com/office/word/2015/wordml/symex" mc:Ignorable="w14 w15 w16se w16cid w16 w16cex">
+<w:styles xmlns:mc="http://schemas.openxmlformats.org/markup-compatibility/2006" xmlns:r="http://schemas.openxmlformats.org/officeDocument/2006/relationships" xmlns:w="http://schemas.openxmlformats.org/wordprocessingml/2006/main" xmlns:w14="http://schemas.microsoft.com/office/word/2010/wordml" xmlns:w15="http://schemas.microsoft.com/office/word/2012/wordml" xmlns:w16cid="http://schemas.microsoft.com/office/word/2016/wordml/cid" xmlns:w16se="http://schemas.microsoft.com/office/word/2015/wordml/symex" mc:Ignorable="w14 w15 w16se w16cid">
   <w:docDefaults>
     <w:rPrDefault>
       <w:rPr>

</xml_diff>

<commit_message>
updating ms - KK
</commit_message>
<xml_diff>
--- a/LAMI_2020_ms.docx
+++ b/LAMI_2020_ms.docx
@@ -787,21 +787,7 @@
         <w:rPr>
           <w:highlight w:val="white"/>
         </w:rPr>
-        <w:t xml:space="preserve">Hart &amp; </w:t>
-      </w:r>
-      <w:proofErr w:type="spellStart"/>
-      <w:r>
-        <w:rPr>
-          <w:highlight w:val="white"/>
-        </w:rPr>
-        <w:t>Honoré</w:t>
-      </w:r>
-      <w:proofErr w:type="spellEnd"/>
-      <w:r>
-        <w:rPr>
-          <w:highlight w:val="white"/>
-        </w:rPr>
-        <w:t>, 1985</w:t>
+        <w:t>Hart &amp; Honoré, 1985</w:t>
       </w:r>
       <w:r>
         <w:t>), so to avoid such consequences, it is critical to understand the process by which people navigate the complexities of causal selection.</w:t>
@@ -1102,7 +1088,23 @@
       </w:pPr>
       <w:r>
         <w:lastRenderedPageBreak/>
-        <w:t>The findings showed that the participants who engaged in causal selection and those who engaged in counterfactual thinking showed similar gaze behaviors. That is, these participants more frequently fixated where Ball B would have moved had Ball A not interfered. This tendency also corresponded with Ball A being judged as more causally related to the outcome of Ball B. In comparison, participants who engaged in outcome assessment tended to just look directly at Ball B. The authors therefore inferred that the participants who engaged in causal selection mentally simulated the counterfactual movements of Ball B to gauge the causal influence of Ball A.</w:t>
+        <w:t>The findings showed that the participants who engaged in causal selection and those who engaged in counterfactual thinking showed similar gaze behaviors. That is, these participants more frequently fixated where Ball B would have moved had Ball A not interfered</w:t>
+      </w:r>
+      <w:r>
+        <w:t xml:space="preserve">—defined as the </w:t>
+      </w:r>
+      <w:r>
+        <w:rPr>
+          <w:i/>
+          <w:iCs/>
+        </w:rPr>
+        <w:t>counterfactual movement</w:t>
+      </w:r>
+      <w:r>
+        <w:t xml:space="preserve"> of Ball B</w:t>
+      </w:r>
+      <w:r>
+        <w:t>. This tendency also corresponded with Ball A being judged as more causally related to the outcome of Ball B. In comparison, participants who engaged in outcome assessment tended to just look directly at Ball B. The authors therefore inferred that the participants who engaged in causal selection mentally simulated the counterfactual movements of Ball B to gauge the causal influence of Ball A.</w:t>
       </w:r>
     </w:p>
     <w:p>
@@ -1163,11 +1165,7 @@
         <w:t>This account, though, was not tested</w:t>
       </w:r>
       <w:r>
-        <w:t xml:space="preserve">, </w:t>
-      </w:r>
-      <w:commentRangeStart w:id="2"/>
-      <w:r>
-        <w:t xml:space="preserve">which affords an additional limitation: the eye movements only indicated how visuospatial information was originally encoded and not how it was </w:t>
+        <w:t xml:space="preserve">, which affords an additional limitation: the eye movements only indicated how visuospatial information was originally encoded and not how it was </w:t>
       </w:r>
       <w:r>
         <w:t xml:space="preserve">used </w:t>
@@ -1177,15 +1175,6 @@
       </w:r>
       <w:r>
         <w:t xml:space="preserve"> </w:t>
-      </w:r>
-      <w:commentRangeEnd w:id="2"/>
-      <w:r>
-        <w:rPr>
-          <w:rStyle w:val="CommentReference"/>
-          <w:rFonts w:ascii="Arial" w:eastAsia="Arial" w:hAnsi="Arial" w:cs="Arial"/>
-          <w:lang w:val="en"/>
-        </w:rPr>
-        <w:commentReference w:id="2"/>
       </w:r>
       <w:r>
         <w:t>Considering these critical limitations, it remained unclear whether participants were indeed</w:t>
@@ -1277,66 +1266,144 @@
         <w:ind w:firstLine="720"/>
       </w:pPr>
       <w:r>
-        <w:t xml:space="preserve">The current research seeks to overcome the aforementioned limitations and to contribute to adjudicate between process and counterfactual theories of causal selection. To that end, we seek to investigate how visuospatial information is initially encoded and, subsequently, mnemonically reconstructed during retrospective outcome assessments, counterfactual thinking, </w:t>
+        <w:t xml:space="preserve">The current research </w:t>
+      </w:r>
+      <w:r>
+        <w:t>will</w:t>
+      </w:r>
+      <w:r>
+        <w:t xml:space="preserve"> </w:t>
+      </w:r>
+      <w:r>
+        <w:t xml:space="preserve">use eye movements to </w:t>
+      </w:r>
+      <w:r>
+        <w:t>investigate how visuospatial information is initially encoded and</w:t>
+      </w:r>
+      <w:r>
+        <w:t xml:space="preserve"> then</w:t>
+      </w:r>
+      <w:r>
+        <w:t xml:space="preserve"> mnemonically reconstructed during retrospective causal selection. In </w:t>
+      </w:r>
+      <w:r>
+        <w:t>a mixed-effects</w:t>
+      </w:r>
+      <w:r>
+        <w:t xml:space="preserve"> experimental design, </w:t>
+      </w:r>
+      <w:r>
+        <w:t>participants will complete a ball-shooting paradigm where they will either shoot a ball toward a goal in an attempt to score (</w:t>
+      </w:r>
+      <w:r>
+        <w:rPr>
+          <w:i/>
+          <w:iCs/>
+        </w:rPr>
+        <w:t xml:space="preserve">ball-focused </w:t>
+      </w:r>
+      <w:r>
+        <w:rPr>
+          <w:i/>
+          <w:iCs/>
+        </w:rPr>
+        <w:t>condition</w:t>
+      </w:r>
+      <w:r>
+        <w:t xml:space="preserve">; </w:t>
       </w:r>
       <w:r>
         <w:lastRenderedPageBreak/>
-        <w:t xml:space="preserve">and causal selection. In a </w:t>
-      </w:r>
-      <w:r>
-        <w:rPr>
-          <w:highlight w:val="yellow"/>
-        </w:rPr>
-        <w:t>mixed-level?</w:t>
-      </w:r>
-      <w:r>
-        <w:t xml:space="preserve"> experimental design, participants will complete a ball-shooting-paradigm where they will try to shoot a ball into a goal that is guarded by a goalie. Participants will then retrospectively reflect on the outcome and answer percept-related questions, including questions regarding the causal relevance of the ball or the goalie on the outcome. Each of these steps are illustrated in </w:t>
-      </w:r>
-      <w:r>
-        <w:rPr>
-          <w:b/>
-          <w:bCs/>
-        </w:rPr>
-        <w:t>Figure 1A</w:t>
-      </w:r>
-      <w:r>
-        <w:t xml:space="preserve"> and described next. </w:t>
-      </w:r>
-    </w:p>
-    <w:p>
-      <w:pPr>
-        <w:tabs>
-          <w:tab w:val="left" w:pos="630"/>
-          <w:tab w:val="left" w:pos="720"/>
-        </w:tabs>
-        <w:spacing w:line="360" w:lineRule="auto"/>
-      </w:pPr>
-    </w:p>
-    <w:p>
-      <w:pPr>
-        <w:tabs>
-          <w:tab w:val="left" w:pos="630"/>
-          <w:tab w:val="left" w:pos="720"/>
-        </w:tabs>
-        <w:spacing w:line="360" w:lineRule="auto"/>
+        <w:t>between-subjects</w:t>
+      </w:r>
+      <w:r>
+        <w:t>), or they will move a goalie in attempt to block the ball from scoring (</w:t>
+      </w:r>
+      <w:r>
         <w:rPr>
           <w:i/>
           <w:iCs/>
         </w:rPr>
-      </w:pPr>
+        <w:t xml:space="preserve">goalie-focused </w:t>
+      </w:r>
       <w:r>
         <w:rPr>
           <w:i/>
           <w:iCs/>
         </w:rPr>
-        <w:t>Attempting to score and encoding</w:t>
-      </w:r>
-      <w:r>
-        <w:rPr>
-          <w:i/>
-          <w:iCs/>
-        </w:rPr>
-        <w:t xml:space="preserve"> the outcome</w:t>
+        <w:t>condition</w:t>
+      </w:r>
+      <w:r>
+        <w:t>; between-subjects</w:t>
+      </w:r>
+      <w:r>
+        <w:t xml:space="preserve">). </w:t>
+      </w:r>
+      <w:r>
+        <w:t xml:space="preserve">Participants will then watch a video of the outcome, encoding how the ball and goalie moved and whether the ball scored or was blocked by the goalie. Following a </w:t>
+      </w:r>
+      <w:r>
+        <w:t xml:space="preserve">succeeding </w:t>
+      </w:r>
+      <w:r>
+        <w:t xml:space="preserve">word </w:t>
+      </w:r>
+      <w:r>
+        <w:t>prompt</w:t>
+      </w:r>
+      <w:r>
+        <w:t>, participants will either retrospectively reflect on what just occurred (</w:t>
+      </w:r>
+      <w:r>
+        <w:rPr>
+          <w:i/>
+        </w:rPr>
+        <w:t>outcome assessment</w:t>
+      </w:r>
+      <w:r>
+        <w:t>; within-subjects</w:t>
+      </w:r>
+      <w:r>
+        <w:t>), a possible alternative outcome (</w:t>
+      </w:r>
+      <w:r>
+        <w:rPr>
+          <w:i/>
+        </w:rPr>
+        <w:t>counterfactual thinking</w:t>
+      </w:r>
+      <w:r>
+        <w:t>; within-subjects</w:t>
+      </w:r>
+      <w:r>
+        <w:t>), or the candidate cause of the outcome (</w:t>
+      </w:r>
+      <w:r>
+        <w:rPr>
+          <w:i/>
+        </w:rPr>
+        <w:t>causal selection</w:t>
+      </w:r>
+      <w:r>
+        <w:t>; within-subjects)</w:t>
+      </w:r>
+      <w:r>
+        <w:t xml:space="preserve">. Last, participants will answer questions regarding the outcome and how they specifically retrospectively reflected on the outcome. </w:t>
+      </w:r>
+      <w:r>
+        <w:t>Eye movements will be record</w:t>
+      </w:r>
+      <w:r>
+        <w:t xml:space="preserve"> 1) while</w:t>
+      </w:r>
+      <w:r>
+        <w:t xml:space="preserve"> participants </w:t>
+      </w:r>
+      <w:r>
+        <w:t xml:space="preserve">initially encode the outcome to assess what visuospatial information they attend </w:t>
+      </w:r>
+      <w:r>
+        <w:t>to and 2) while participants retrospectively reflect on the outcome to assess what visuospatial information is mnemonically reconstructed during outcome assessment, counterfactual thinking, and causal selection.</w:t>
       </w:r>
     </w:p>
     <w:p>
@@ -1349,7 +1416,28 @@
         <w:ind w:firstLine="720"/>
       </w:pPr>
       <w:r>
-        <w:t>Participants will first decide whether to shoot a ball to the left or right of a goal in an attempt to score (</w:t>
+        <w:t xml:space="preserve">The </w:t>
+      </w:r>
+      <w:r>
+        <w:t xml:space="preserve">paradigm’s </w:t>
+      </w:r>
+      <w:r>
+        <w:t xml:space="preserve">design boasts several </w:t>
+      </w:r>
+      <w:r>
+        <w:t xml:space="preserve">empirical </w:t>
+      </w:r>
+      <w:r>
+        <w:t>advantages to adjudicating between process and</w:t>
+      </w:r>
+      <w:r>
+        <w:rPr>
+          <w:i/>
+        </w:rPr>
+        <w:t xml:space="preserve"> </w:t>
+      </w:r>
+      <w:r>
+        <w:t xml:space="preserve">counterfactual theories of causal selection. First, as illustrated in </w:t>
       </w:r>
       <w:r>
         <w:rPr>
@@ -1359,85 +1447,52 @@
         <w:t>Figure 1A</w:t>
       </w:r>
       <w:r>
-        <w:t xml:space="preserve">, </w:t>
-      </w:r>
-      <w:r>
-        <w:rPr>
-          <w:b/>
-          <w:bCs/>
-        </w:rPr>
-        <w:t>Decision</w:t>
-      </w:r>
-      <w:r>
-        <w:t>). While their eye movements are recorded, participants will then watch a video of the outcome to encode whether the ball successfully scored or whether a computer-controlled goalie blocked it (</w:t>
-      </w:r>
-      <w:r>
-        <w:rPr>
-          <w:b/>
-          <w:bCs/>
-        </w:rPr>
-        <w:t>Figure 1A</w:t>
-      </w:r>
-      <w:r>
-        <w:rPr>
-          <w:b/>
-          <w:bCs/>
-        </w:rPr>
-        <w:t>, Outcome video</w:t>
-      </w:r>
-      <w:r>
-        <w:t xml:space="preserve">). Specifically, as illustrated in </w:t>
-      </w:r>
-      <w:r>
-        <w:rPr>
-          <w:b/>
-          <w:bCs/>
-        </w:rPr>
-        <w:t>Figure 1B</w:t>
-      </w:r>
-      <w:r>
-        <w:t xml:space="preserve">, the ball will move diagonally in the chosen direction toward the goal. Meanwhile, a rectangular goalie will move horizontally either left or right. The goalie will block the ball from scoring if these objects move in the same direction, but the ball will score if it moves in the opposite direction of the goalie. This display layout thus </w:t>
-      </w:r>
-      <w:r>
-        <w:t xml:space="preserve">disambiguates </w:t>
-      </w:r>
-      <w:r>
-        <w:t xml:space="preserve">the projected </w:t>
-      </w:r>
-      <w:r>
-        <w:t xml:space="preserve">movement </w:t>
-      </w:r>
-      <w:r>
-        <w:t>of each object from their counterfactual movements. For instance, if the ball moves to the right, its counterfactual movement would be to the left. In this way, gaze behaviors oriented to counterfactual movements will be distinct from any anticipatory, future-oriented hypothetical simulations of the objects’ projected movemen</w:t>
-      </w:r>
-      <w:commentRangeStart w:id="3"/>
-      <w:r>
-        <w:t>t.</w:t>
-      </w:r>
-      <w:commentRangeEnd w:id="3"/>
-      <w:r>
-        <w:rPr>
-          <w:rStyle w:val="CommentReference"/>
-          <w:rFonts w:ascii="Arial" w:eastAsia="Arial" w:hAnsi="Arial" w:cs="Arial"/>
-          <w:lang w:val="en"/>
-        </w:rPr>
-        <w:commentReference w:id="3"/>
-      </w:r>
-      <w:r>
-        <w:t xml:space="preserve"> </w:t>
-      </w:r>
-      <w:r>
-        <w:t>The goal will be located either at the top or the bottom of the display (</w:t>
-      </w:r>
-      <w:r>
-        <w:rPr>
-          <w:b/>
-          <w:bCs/>
-        </w:rPr>
-        <w:t>Figure 1B</w:t>
-      </w:r>
-      <w:r>
-        <w:t>), which will further disambiguate the intentionality with which participants look at counterfactual movements.</w:t>
+        <w:t>, t</w:t>
+      </w:r>
+      <w:r>
+        <w:t>he layout of the outcome video disambiguates the projected movement of each object from their corresponding counterfactual movement. For example, if the ball moves diagonally to the left, it’s counterfactual movement would be a diagonal trajectory to the right. The ball will always move diagonally to the left or right. Therefore, the only plausible counterfactual movement will reside in the opposite visual hemifield</w:t>
+      </w:r>
+      <w:r>
+        <w:t xml:space="preserve"> of the actual movement of the ball</w:t>
+      </w:r>
+      <w:r>
+        <w:t xml:space="preserve">. This principle also applies to the goalie: the </w:t>
+      </w:r>
+      <w:r>
+        <w:t>goalie always moves horizontally to the left or right, and its counterfactual movement will thus always reside in the opposite visual hemifield</w:t>
+      </w:r>
+      <w:r>
+        <w:t xml:space="preserve">. </w:t>
+      </w:r>
+      <w:r>
+        <w:t xml:space="preserve">Any anticipatory, future-oriented hypothetical simulations of each object’s projected movement will likewise reside in opposite visual hemifields of the counterfactual movement. Moreover, the </w:t>
+      </w:r>
+      <w:r>
+        <w:t>goal will be located either at the top</w:t>
+      </w:r>
+      <w:r>
+        <w:t xml:space="preserve"> (50% of total trials)</w:t>
+      </w:r>
+      <w:r>
+        <w:t xml:space="preserve"> or the bottom</w:t>
+      </w:r>
+      <w:r>
+        <w:t xml:space="preserve"> (50% of total trials)</w:t>
+      </w:r>
+      <w:r>
+        <w:t xml:space="preserve"> of the display, which will further </w:t>
+      </w:r>
+      <w:r>
+        <w:t xml:space="preserve">control for </w:t>
+      </w:r>
+      <w:r>
+        <w:rPr>
+          <w:highlight w:val="yellow"/>
+        </w:rPr>
+        <w:t>X</w:t>
+      </w:r>
+      <w:r>
+        <w:t>.</w:t>
       </w:r>
     </w:p>
     <w:p>
@@ -1449,6 +1504,138 @@
         <w:spacing w:line="360" w:lineRule="auto"/>
         <w:ind w:firstLine="720"/>
       </w:pPr>
+      <w:r>
+        <w:t>Second</w:t>
+      </w:r>
+      <w:r>
+        <w:t xml:space="preserve">, during initial encoding, participants will be unaware of how they will retrospectively reflect on the outcome. This simulates many real-world </w:t>
+      </w:r>
+      <w:commentRangeStart w:id="2"/>
+      <w:r>
+        <w:t>situations</w:t>
+      </w:r>
+      <w:commentRangeEnd w:id="2"/>
+      <w:r>
+        <w:rPr>
+          <w:rStyle w:val="CommentReference"/>
+          <w:rFonts w:ascii="Arial" w:eastAsia="Arial" w:hAnsi="Arial" w:cs="Arial"/>
+          <w:lang w:val="en"/>
+        </w:rPr>
+        <w:commentReference w:id="2"/>
+      </w:r>
+      <w:r>
+        <w:t xml:space="preserve"> and requires participants to sample all possibly relevant visuospatial information</w:t>
+      </w:r>
+      <w:r>
+        <w:t>, including both the actual and counterfactual movements of the objects</w:t>
+      </w:r>
+      <w:r>
+        <w:t>. As such, eye movements during initial encoding are not predicted to vary across trials with different retrospective reflections</w:t>
+      </w:r>
+      <w:r>
+        <w:t>,</w:t>
+      </w:r>
+      <w:r>
+        <w:t xml:space="preserve"> though</w:t>
+      </w:r>
+      <w:r>
+        <w:t xml:space="preserve"> it is possible</w:t>
+      </w:r>
+      <w:r>
+        <w:t xml:space="preserve"> that participants will look at the objects’ counterfactual movements</w:t>
+      </w:r>
+      <w:r>
+        <w:t>.</w:t>
+      </w:r>
+      <w:r>
+        <w:t xml:space="preserve"> This idea is consistent with </w:t>
+      </w:r>
+      <w:r>
+        <w:lastRenderedPageBreak/>
+        <w:t xml:space="preserve">the speculations from </w:t>
+      </w:r>
+      <w:proofErr w:type="spellStart"/>
+      <w:r>
+        <w:t>Gerstenberg</w:t>
+      </w:r>
+      <w:proofErr w:type="spellEnd"/>
+      <w:r>
+        <w:t xml:space="preserve"> et al. (2017) that looking at counterfactual movements </w:t>
+      </w:r>
+      <w:r>
+        <w:t>enables</w:t>
+      </w:r>
+      <w:r>
+        <w:t xml:space="preserve"> counterfactual contrasts to be generated</w:t>
+      </w:r>
+      <w:r>
+        <w:t xml:space="preserve"> later</w:t>
+      </w:r>
+      <w:r>
+        <w:t xml:space="preserve">. </w:t>
+      </w:r>
+      <w:r>
+        <w:t>That said, attention is frequently captured by moving objects</w:t>
+      </w:r>
+      <w:r>
+        <w:t xml:space="preserve"> if</w:t>
+      </w:r>
+      <w:r>
+        <w:t xml:space="preserve"> such movement is task-relevant (e.g., </w:t>
+      </w:r>
+      <w:proofErr w:type="spellStart"/>
+      <w:r>
+        <w:t>Hillstrom</w:t>
+      </w:r>
+      <w:proofErr w:type="spellEnd"/>
+      <w:r>
+        <w:t xml:space="preserve"> &amp; Yantis, 1994</w:t>
+      </w:r>
+      <w:r>
+        <w:t xml:space="preserve">; </w:t>
+      </w:r>
+      <w:commentRangeStart w:id="3"/>
+      <w:r>
+        <w:t xml:space="preserve">Yantis &amp; </w:t>
+      </w:r>
+      <w:proofErr w:type="spellStart"/>
+      <w:r>
+        <w:t>Egeth</w:t>
+      </w:r>
+      <w:proofErr w:type="spellEnd"/>
+      <w:r>
+        <w:t>, 1999</w:t>
+      </w:r>
+      <w:commentRangeEnd w:id="3"/>
+      <w:r>
+        <w:rPr>
+          <w:rStyle w:val="CommentReference"/>
+          <w:rFonts w:ascii="Arial" w:eastAsia="Arial" w:hAnsi="Arial" w:cs="Arial"/>
+          <w:lang w:val="en"/>
+        </w:rPr>
+        <w:commentReference w:id="3"/>
+      </w:r>
+      <w:r>
+        <w:t xml:space="preserve">). </w:t>
+      </w:r>
+      <w:r>
+        <w:t>This affords the possibility that participants will primarily</w:t>
+      </w:r>
+      <w:r>
+        <w:t xml:space="preserve"> just</w:t>
+      </w:r>
+      <w:r>
+        <w:t xml:space="preserve"> look at each moving object rather than the corresponding counterfactual movement</w:t>
+      </w:r>
+      <w:r>
+        <w:t>s</w:t>
+      </w:r>
+      <w:r>
+        <w:t xml:space="preserve">. </w:t>
+      </w:r>
+      <w:r>
+        <w:t xml:space="preserve">Therefore, we will assess the extent to which participants look at counterfactual movements during initial encoding. </w:t>
+      </w:r>
     </w:p>
     <w:p>
       <w:pPr>
@@ -1459,6 +1646,448 @@
         <w:spacing w:line="360" w:lineRule="auto"/>
         <w:ind w:firstLine="720"/>
       </w:pPr>
+      <w:r>
+        <w:t>While participants retrospectively reflect on the outcome, they will look at a blank screen. Past research shows that when people look at a blank screen and</w:t>
+      </w:r>
+      <w:r>
+        <w:t xml:space="preserve"> construct a mental image of the </w:t>
+      </w:r>
+      <w:r>
+        <w:t xml:space="preserve">previously viewed visuospatial information, they tend systematically move their eyes to the spatial locations once occupied by the original visual information (e.g., </w:t>
+      </w:r>
+      <w:commentRangeStart w:id="4"/>
+      <w:r>
+        <w:t>Altmann</w:t>
+      </w:r>
+      <w:commentRangeEnd w:id="4"/>
+      <w:r>
+        <w:rPr>
+          <w:rStyle w:val="CommentReference"/>
+          <w:rFonts w:ascii="Arial" w:eastAsia="Arial" w:hAnsi="Arial" w:cs="Arial"/>
+          <w:lang w:val="en"/>
+        </w:rPr>
+        <w:commentReference w:id="4"/>
+      </w:r>
+      <w:r>
+        <w:t xml:space="preserve">, 2004; Brandt &amp; Stark, 1997; </w:t>
+      </w:r>
+      <w:commentRangeStart w:id="5"/>
+      <w:r>
+        <w:t>Richardson &amp; Spivey, 2000</w:t>
+      </w:r>
+      <w:commentRangeEnd w:id="5"/>
+      <w:r>
+        <w:rPr>
+          <w:rStyle w:val="CommentReference"/>
+          <w:rFonts w:ascii="Arial" w:eastAsia="Arial" w:hAnsi="Arial" w:cs="Arial"/>
+          <w:lang w:val="en"/>
+        </w:rPr>
+        <w:commentReference w:id="5"/>
+      </w:r>
+      <w:r>
+        <w:t xml:space="preserve">). This </w:t>
+      </w:r>
+      <w:r>
+        <w:t>tendency is correlated</w:t>
+      </w:r>
+      <w:r>
+        <w:t xml:space="preserve"> with better recall of the visual information, especially if participants’ eye movements </w:t>
+      </w:r>
+      <w:r>
+        <w:t>reenacted the patterns elicited during initial viewing (i.e.,</w:t>
+      </w:r>
+      <w:r>
+        <w:t xml:space="preserve"> </w:t>
+      </w:r>
+      <w:r>
+        <w:rPr>
+          <w:i/>
+          <w:iCs/>
+        </w:rPr>
+        <w:t>fixation reinstatement</w:t>
+      </w:r>
+      <w:r>
+        <w:t xml:space="preserve">, </w:t>
+      </w:r>
+      <w:r>
+        <w:t xml:space="preserve">e.g., Bone et al., 2019; </w:t>
+      </w:r>
+      <w:proofErr w:type="spellStart"/>
+      <w:r>
+        <w:t>Gurtner</w:t>
+      </w:r>
+      <w:proofErr w:type="spellEnd"/>
+      <w:r>
+        <w:t xml:space="preserve">, </w:t>
+      </w:r>
+      <w:proofErr w:type="spellStart"/>
+      <w:r>
+        <w:t>Bishof</w:t>
+      </w:r>
+      <w:proofErr w:type="spellEnd"/>
+      <w:r>
+        <w:t xml:space="preserve">, &amp; Mast, 2019; </w:t>
+      </w:r>
+      <w:proofErr w:type="spellStart"/>
+      <w:r>
+        <w:t>Laeng</w:t>
+      </w:r>
+      <w:proofErr w:type="spellEnd"/>
+      <w:r>
+        <w:t xml:space="preserve"> &amp; Teodorescu, 2002;</w:t>
+      </w:r>
+      <w:r>
+        <w:t xml:space="preserve"> </w:t>
+      </w:r>
+      <w:proofErr w:type="spellStart"/>
+      <w:r>
+        <w:t>Martarelli</w:t>
+      </w:r>
+      <w:proofErr w:type="spellEnd"/>
+      <w:r>
+        <w:t xml:space="preserve"> &amp; Mast, 2013). Fixation reinstatement is strongly correlated with </w:t>
+      </w:r>
+      <w:r>
+        <w:t>the self-</w:t>
+      </w:r>
+      <w:r>
+        <w:t xml:space="preserve">reported vividness of the </w:t>
+      </w:r>
+      <w:r>
+        <w:t>mental image as well as similarities in brain activation patterns between initial encoding and later imagery</w:t>
+      </w:r>
+      <w:r>
+        <w:t xml:space="preserve"> (e.g., Bone et al., 2019). Indeed, mental imagery in general is known to recruit similar neural activation patterns as external visual perception (for reviews see Pearson et al., 2015; Pearson, 2019), and the reported vividness of such imagery is related to the extent of this neural overlap (Dijkstra, Bosch, &amp; </w:t>
+      </w:r>
+      <w:proofErr w:type="spellStart"/>
+      <w:r>
+        <w:t>Gerven</w:t>
+      </w:r>
+      <w:proofErr w:type="spellEnd"/>
+      <w:r>
+        <w:t xml:space="preserve">, 2017). These collective findings indicate that gaze behaviors, </w:t>
+      </w:r>
+      <w:r>
+        <w:t>and</w:t>
+      </w:r>
+      <w:r>
+        <w:t xml:space="preserve"> fixation reinstatement</w:t>
+      </w:r>
+      <w:r>
+        <w:t xml:space="preserve"> in particular</w:t>
+      </w:r>
+      <w:r>
+        <w:t>, can delineate which components of</w:t>
+      </w:r>
+      <w:r>
+        <w:t xml:space="preserve"> the initially encoded visuospatial information </w:t>
+      </w:r>
+      <w:r>
+        <w:t xml:space="preserve">are </w:t>
+      </w:r>
+      <w:r>
+        <w:t>mnemonically reconstructed within a mental image</w:t>
+      </w:r>
+      <w:r>
+        <w:t>.</w:t>
+      </w:r>
+    </w:p>
+    <w:p>
+      <w:pPr>
+        <w:tabs>
+          <w:tab w:val="left" w:pos="630"/>
+          <w:tab w:val="left" w:pos="720"/>
+        </w:tabs>
+        <w:spacing w:line="360" w:lineRule="auto"/>
+      </w:pPr>
+      <w:r>
+        <w:tab/>
+        <w:t>In light of this past research,</w:t>
+      </w:r>
+      <w:r>
+        <w:t xml:space="preserve"> we will record</w:t>
+      </w:r>
+      <w:r>
+        <w:t xml:space="preserve"> </w:t>
+      </w:r>
+      <w:r>
+        <w:t xml:space="preserve">participants’ eye movements </w:t>
+      </w:r>
+      <w:r>
+        <w:t xml:space="preserve">elicited during retrospective </w:t>
+      </w:r>
+      <w:r>
+        <w:t>reflection</w:t>
+      </w:r>
+      <w:r>
+        <w:t>.</w:t>
+      </w:r>
+      <w:r>
+        <w:t xml:space="preserve"> </w:t>
+      </w:r>
+      <w:r>
+        <w:t xml:space="preserve">These eye movements will be analyzed in several different ways. First, </w:t>
+      </w:r>
+    </w:p>
+    <w:p>
+      <w:pPr>
+        <w:tabs>
+          <w:tab w:val="left" w:pos="630"/>
+          <w:tab w:val="left" w:pos="720"/>
+        </w:tabs>
+        <w:spacing w:line="360" w:lineRule="auto"/>
+      </w:pPr>
+    </w:p>
+    <w:p>
+      <w:pPr>
+        <w:tabs>
+          <w:tab w:val="left" w:pos="630"/>
+          <w:tab w:val="left" w:pos="720"/>
+        </w:tabs>
+        <w:spacing w:line="360" w:lineRule="auto"/>
+      </w:pPr>
+      <w:r>
+        <w:t>to differentiate what visuospatial information is</w:t>
+      </w:r>
+      <w:r>
+        <w:t xml:space="preserve"> </w:t>
+      </w:r>
+      <w:r>
+        <w:t xml:space="preserve">mnemonically reconstructed and used for causal selection. If gaze behaviors for causal selection more closely reflect counterfactual thinking as opposed to outcome assessment, the evidence would suggest that participants did indeed, at least to some degree, consider counterfactual movements for causal selection. The tendency to look at counterfactual movements should then correspond with higher judgments of causal relevance, which would provide evidence against process theories. Conversely, if gaze behaviors of causal </w:t>
+      </w:r>
+      <w:r>
+        <w:lastRenderedPageBreak/>
+        <w:t xml:space="preserve">selection more closely resemble those observed during outcome assessment, and this tendency corresponds with higher judgments of causal relevance, findings would provide evidence against counterfactual theories. The extent to which gaze behaviors during initial encoding are reinstated during retrospective reflections should correspond with the subjective vividness of the mental simulation (e.g., Bone et al., 2019). Therefore, we will further explore how reported vividness might correspond with judgements of causal relevance (e.g., Swann &amp; Miller, 1982). </w:t>
+      </w:r>
+    </w:p>
+    <w:p>
+      <w:pPr>
+        <w:tabs>
+          <w:tab w:val="left" w:pos="630"/>
+          <w:tab w:val="left" w:pos="720"/>
+        </w:tabs>
+        <w:spacing w:line="360" w:lineRule="auto"/>
+        <w:ind w:firstLine="720"/>
+      </w:pPr>
+    </w:p>
+    <w:p>
+      <w:pPr>
+        <w:tabs>
+          <w:tab w:val="left" w:pos="630"/>
+          <w:tab w:val="left" w:pos="720"/>
+        </w:tabs>
+        <w:spacing w:line="360" w:lineRule="auto"/>
+        <w:ind w:firstLine="720"/>
+      </w:pPr>
+    </w:p>
+    <w:p>
+      <w:pPr>
+        <w:tabs>
+          <w:tab w:val="left" w:pos="630"/>
+          <w:tab w:val="left" w:pos="720"/>
+        </w:tabs>
+        <w:spacing w:line="360" w:lineRule="auto"/>
+        <w:ind w:firstLine="720"/>
+      </w:pPr>
+    </w:p>
+    <w:p>
+      <w:pPr>
+        <w:tabs>
+          <w:tab w:val="left" w:pos="630"/>
+          <w:tab w:val="left" w:pos="720"/>
+        </w:tabs>
+        <w:spacing w:line="360" w:lineRule="auto"/>
+        <w:ind w:firstLine="720"/>
+      </w:pPr>
+    </w:p>
+    <w:p>
+      <w:pPr>
+        <w:tabs>
+          <w:tab w:val="left" w:pos="630"/>
+          <w:tab w:val="left" w:pos="720"/>
+        </w:tabs>
+        <w:spacing w:line="360" w:lineRule="auto"/>
+        <w:ind w:firstLine="720"/>
+      </w:pPr>
+    </w:p>
+    <w:p>
+      <w:pPr>
+        <w:tabs>
+          <w:tab w:val="left" w:pos="630"/>
+          <w:tab w:val="left" w:pos="720"/>
+        </w:tabs>
+        <w:spacing w:line="360" w:lineRule="auto"/>
+        <w:ind w:firstLine="720"/>
+      </w:pPr>
+    </w:p>
+    <w:p>
+      <w:pPr>
+        <w:tabs>
+          <w:tab w:val="left" w:pos="630"/>
+          <w:tab w:val="left" w:pos="720"/>
+        </w:tabs>
+        <w:spacing w:line="360" w:lineRule="auto"/>
+        <w:ind w:firstLine="720"/>
+      </w:pPr>
+    </w:p>
+    <w:p>
+      <w:pPr>
+        <w:tabs>
+          <w:tab w:val="left" w:pos="630"/>
+          <w:tab w:val="left" w:pos="720"/>
+        </w:tabs>
+        <w:spacing w:line="360" w:lineRule="auto"/>
+        <w:ind w:firstLine="720"/>
+      </w:pPr>
+    </w:p>
+    <w:p>
+      <w:pPr>
+        <w:tabs>
+          <w:tab w:val="left" w:pos="630"/>
+          <w:tab w:val="left" w:pos="720"/>
+        </w:tabs>
+        <w:spacing w:line="360" w:lineRule="auto"/>
+        <w:ind w:firstLine="720"/>
+      </w:pPr>
+      <w:r>
+        <w:t xml:space="preserve">the extent to which causal agents exert actual or potential control over the outcome when ascribing causal relevance </w:t>
+      </w:r>
+      <w:commentRangeStart w:id="6"/>
+      <w:r>
+        <w:t>(</w:t>
+      </w:r>
+      <w:proofErr w:type="gramStart"/>
+      <w:r>
+        <w:t>e.g</w:t>
+      </w:r>
+      <w:commentRangeEnd w:id="6"/>
+      <w:proofErr w:type="gramEnd"/>
+      <w:r>
+        <w:rPr>
+          <w:rStyle w:val="CommentReference"/>
+          <w:rFonts w:ascii="Arial" w:eastAsia="Arial" w:hAnsi="Arial" w:cs="Arial"/>
+          <w:lang w:val="en"/>
+        </w:rPr>
+        <w:commentReference w:id="6"/>
+      </w:r>
+      <w:r>
+        <w:t xml:space="preserve">., </w:t>
+      </w:r>
+      <w:proofErr w:type="spellStart"/>
+      <w:r>
+        <w:t>Alicke</w:t>
+      </w:r>
+      <w:proofErr w:type="spellEnd"/>
+      <w:r>
+        <w:t xml:space="preserve"> et al. 2011; </w:t>
+      </w:r>
+      <w:proofErr w:type="spellStart"/>
+      <w:r>
+        <w:t>Girotto</w:t>
+      </w:r>
+      <w:proofErr w:type="spellEnd"/>
+      <w:r>
+        <w:t xml:space="preserve"> et al., 1991; McCloy &amp; Byrne, 2000; McGill &amp; </w:t>
+      </w:r>
+      <w:proofErr w:type="spellStart"/>
+      <w:r>
+        <w:t>Tenbrunsel</w:t>
+      </w:r>
+      <w:proofErr w:type="spellEnd"/>
+      <w:r>
+        <w:t xml:space="preserve">, 2000). Moreover, people tend to attribute successes to personal factors and failures to impersonal ones (e.g., Bernstein, Stephan, &amp; Davis, 1979), and these responsibility attributions are related to judgements of causal relevance (e.g., Phillips &amp; Shaw, 2014). That said, the underlying cognitive mechanism for this bias is unclear, although it has been shown that personal (relating to the self) and impersonal (relating to others) episodic simulations, including counterfactual ones (De </w:t>
+      </w:r>
+      <w:proofErr w:type="spellStart"/>
+      <w:r>
+        <w:t>Brigard</w:t>
+      </w:r>
+      <w:proofErr w:type="spellEnd"/>
+      <w:r>
+        <w:t xml:space="preserve">, </w:t>
+      </w:r>
+      <w:proofErr w:type="spellStart"/>
+      <w:r>
+        <w:t>Spreng</w:t>
+      </w:r>
+      <w:proofErr w:type="spellEnd"/>
+      <w:r>
+        <w:t xml:space="preserve">, Mitchell, &amp; Schacter, 2015), engage similar but dissociable neural processes (Addis, Wong, &amp; Schacter, 2007; Addis et al., 2009; </w:t>
+      </w:r>
+      <w:proofErr w:type="spellStart"/>
+      <w:r>
+        <w:t>Faul</w:t>
+      </w:r>
+      <w:proofErr w:type="spellEnd"/>
+      <w:r>
+        <w:t xml:space="preserve">, Jacques, DeRosa, Parikh, &amp; De </w:t>
+      </w:r>
+      <w:proofErr w:type="spellStart"/>
+      <w:r>
+        <w:t>Brigard</w:t>
+      </w:r>
+      <w:proofErr w:type="spellEnd"/>
+      <w:r>
+        <w:t xml:space="preserve">, 2020; Hassabis et al., 2007). This presents the possibility that controlling the movement of the ball may bias participants’ initial encoding of the outcome as well as subsequent retrospective simulations and casual selections. Therefore, the ball- or goalie-focused manipulation will assess whether focusing on personally controllable (the ball) or noncontrollable (the goalie) candidate causes impacts the tendency to engage in counterfactual thinking for making causal selections. </w:t>
+      </w:r>
+    </w:p>
+    <w:p>
+      <w:pPr>
+        <w:tabs>
+          <w:tab w:val="left" w:pos="630"/>
+          <w:tab w:val="left" w:pos="720"/>
+        </w:tabs>
+        <w:spacing w:line="360" w:lineRule="auto"/>
+        <w:ind w:firstLine="720"/>
+      </w:pPr>
+    </w:p>
+    <w:p>
+      <w:pPr>
+        <w:tabs>
+          <w:tab w:val="left" w:pos="630"/>
+          <w:tab w:val="left" w:pos="720"/>
+        </w:tabs>
+        <w:spacing w:line="360" w:lineRule="auto"/>
+        <w:ind w:firstLine="720"/>
+      </w:pPr>
+    </w:p>
+    <w:p>
+      <w:pPr>
+        <w:tabs>
+          <w:tab w:val="left" w:pos="630"/>
+          <w:tab w:val="left" w:pos="720"/>
+        </w:tabs>
+        <w:spacing w:line="360" w:lineRule="auto"/>
+        <w:ind w:firstLine="720"/>
+      </w:pPr>
+    </w:p>
+    <w:p>
+      <w:pPr>
+        <w:tabs>
+          <w:tab w:val="left" w:pos="630"/>
+          <w:tab w:val="left" w:pos="720"/>
+        </w:tabs>
+        <w:spacing w:line="360" w:lineRule="auto"/>
+      </w:pPr>
+    </w:p>
+    <w:p>
+      <w:pPr>
+        <w:tabs>
+          <w:tab w:val="left" w:pos="630"/>
+          <w:tab w:val="left" w:pos="720"/>
+        </w:tabs>
+        <w:spacing w:line="360" w:lineRule="auto"/>
+        <w:ind w:firstLine="720"/>
+      </w:pPr>
+    </w:p>
+    <w:p>
+      <w:pPr>
+        <w:tabs>
+          <w:tab w:val="left" w:pos="630"/>
+          <w:tab w:val="left" w:pos="720"/>
+        </w:tabs>
+        <w:spacing w:line="360" w:lineRule="auto"/>
+        <w:ind w:firstLine="720"/>
+      </w:pPr>
     </w:p>
     <w:p>
       <w:pPr>
@@ -1468,7 +2097,6 @@
         <w:rPr>
           <w:noProof/>
         </w:rPr>
-        <w:lastRenderedPageBreak/>
         <w:drawing>
           <wp:inline distT="0" distB="0" distL="0" distR="0" wp14:anchorId="724C527E" wp14:editId="36E49D1D">
             <wp:extent cx="4686300" cy="3749040"/>
@@ -1526,7 +2154,7 @@
           <w:szCs w:val="20"/>
         </w:rPr>
       </w:pPr>
-      <w:commentRangeStart w:id="4"/>
+      <w:commentRangeStart w:id="7"/>
       <w:r>
         <w:rPr>
           <w:b/>
@@ -1535,14 +2163,14 @@
         </w:rPr>
         <w:t>Figure 1</w:t>
       </w:r>
-      <w:commentRangeEnd w:id="4"/>
+      <w:commentRangeEnd w:id="7"/>
       <w:r>
         <w:rPr>
           <w:rStyle w:val="CommentReference"/>
           <w:rFonts w:ascii="Arial" w:eastAsia="Arial" w:hAnsi="Arial" w:cs="Arial"/>
           <w:lang w:val="en"/>
         </w:rPr>
-        <w:commentReference w:id="4"/>
+        <w:commentReference w:id="7"/>
       </w:r>
       <w:r>
         <w:rPr>
@@ -1938,218 +2566,6 @@
         <w:spacing w:line="360" w:lineRule="auto"/>
         <w:ind w:firstLine="720"/>
       </w:pPr>
-      <w:r>
-        <w:t>During</w:t>
-      </w:r>
-      <w:r>
-        <w:t xml:space="preserve"> initial encoding, participants will be unaware of </w:t>
-      </w:r>
-      <w:r>
-        <w:t xml:space="preserve">whether they will next </w:t>
-      </w:r>
-      <w:r>
-        <w:t>engage in</w:t>
-      </w:r>
-      <w:r>
-        <w:t xml:space="preserve"> </w:t>
-      </w:r>
-      <w:r>
-        <w:t>outcome assessment, counterfactual thinking, or causal selection</w:t>
-      </w:r>
-      <w:r>
-        <w:t xml:space="preserve"> (i.e., retrospective reflections</w:t>
-      </w:r>
-      <w:r>
-        <w:t>; within-subject conditions</w:t>
-      </w:r>
-      <w:r>
-        <w:t>)</w:t>
-      </w:r>
-      <w:r>
-        <w:t xml:space="preserve">. </w:t>
-      </w:r>
-      <w:r>
-        <w:t>This prevents participants from strategically sampling visuospatial information only relevant to the</w:t>
-      </w:r>
-      <w:r>
-        <w:t xml:space="preserve"> specific</w:t>
-      </w:r>
-      <w:r>
-        <w:t xml:space="preserve"> </w:t>
-      </w:r>
-      <w:r>
-        <w:t xml:space="preserve">anticipated retrospective reflection </w:t>
-      </w:r>
-      <w:r>
-        <w:t xml:space="preserve">and instead </w:t>
-      </w:r>
-      <w:r>
-        <w:t xml:space="preserve">requires </w:t>
-      </w:r>
-      <w:r>
-        <w:t>participants to encode a</w:t>
-      </w:r>
-      <w:r>
-        <w:t xml:space="preserve">ll </w:t>
-      </w:r>
-      <w:r>
-        <w:t xml:space="preserve">of the </w:t>
-      </w:r>
-      <w:r>
-        <w:t>available</w:t>
-      </w:r>
-      <w:r>
-        <w:t xml:space="preserve"> information</w:t>
-      </w:r>
-      <w:r>
-        <w:t xml:space="preserve"> to best prepare</w:t>
-      </w:r>
-      <w:r>
-        <w:t xml:space="preserve">. </w:t>
-      </w:r>
-      <w:r>
-        <w:t>As such, we do not predict differences in eye movements</w:t>
-      </w:r>
-      <w:r>
-        <w:t xml:space="preserve"> at initial encoding</w:t>
-      </w:r>
-      <w:r>
-        <w:t xml:space="preserve"> across </w:t>
-      </w:r>
-      <w:r>
-        <w:t xml:space="preserve">trials with different </w:t>
-      </w:r>
-      <w:r>
-        <w:t xml:space="preserve">retrospective </w:t>
-      </w:r>
-      <w:r>
-        <w:t>reflections</w:t>
-      </w:r>
-      <w:r>
-        <w:t>. It is possibl</w:t>
-      </w:r>
-      <w:r>
-        <w:t xml:space="preserve">e, though, </w:t>
-      </w:r>
-      <w:r>
-        <w:t xml:space="preserve">that participants will </w:t>
-      </w:r>
-      <w:r>
-        <w:t xml:space="preserve">look </w:t>
-      </w:r>
-      <w:r>
-        <w:t xml:space="preserve">at the objects’ </w:t>
-      </w:r>
-      <w:r>
-        <w:t xml:space="preserve">counterfactual </w:t>
-      </w:r>
-      <w:r>
-        <w:lastRenderedPageBreak/>
-        <w:t xml:space="preserve">movements </w:t>
-      </w:r>
-      <w:r>
-        <w:t xml:space="preserve">in preparation for </w:t>
-      </w:r>
-      <w:r>
-        <w:t xml:space="preserve">retrospective </w:t>
-      </w:r>
-      <w:r>
-        <w:t xml:space="preserve">counterfactual </w:t>
-      </w:r>
-      <w:r>
-        <w:t>thinking</w:t>
-      </w:r>
-      <w:r>
-        <w:t xml:space="preserve">. </w:t>
-      </w:r>
-      <w:r>
-        <w:t xml:space="preserve">This idea is consistent with </w:t>
-      </w:r>
-      <w:r>
-        <w:t xml:space="preserve">the </w:t>
-      </w:r>
-      <w:r>
-        <w:t xml:space="preserve">speculations from </w:t>
-      </w:r>
-      <w:proofErr w:type="spellStart"/>
-      <w:r>
-        <w:t>Gerstenberg</w:t>
-      </w:r>
-      <w:proofErr w:type="spellEnd"/>
-      <w:r>
-        <w:t xml:space="preserve"> et al. (2017) that looking at</w:t>
-      </w:r>
-      <w:r>
-        <w:t xml:space="preserve"> </w:t>
-      </w:r>
-      <w:r>
-        <w:t xml:space="preserve">counterfactual </w:t>
-      </w:r>
-      <w:r>
-        <w:t>movements</w:t>
-      </w:r>
-      <w:r>
-        <w:t xml:space="preserve"> </w:t>
-      </w:r>
-      <w:r>
-        <w:t>allows</w:t>
-      </w:r>
-      <w:r>
-        <w:t xml:space="preserve"> for </w:t>
-      </w:r>
-      <w:r>
-        <w:t xml:space="preserve">later </w:t>
-      </w:r>
-      <w:r>
-        <w:t xml:space="preserve">counterfactual contrasts </w:t>
-      </w:r>
-      <w:r>
-        <w:t>to be generated</w:t>
-      </w:r>
-      <w:r>
-        <w:t xml:space="preserve">. </w:t>
-      </w:r>
-      <w:r>
-        <w:t xml:space="preserve">Therefore, we will assess the extent to which participants </w:t>
-      </w:r>
-      <w:r>
-        <w:t xml:space="preserve">look </w:t>
-      </w:r>
-      <w:r>
-        <w:t>at</w:t>
-      </w:r>
-      <w:r>
-        <w:t xml:space="preserve"> counterfactual </w:t>
-      </w:r>
-      <w:r>
-        <w:t>movements</w:t>
-      </w:r>
-      <w:r>
-        <w:t xml:space="preserve"> during initial encoding</w:t>
-      </w:r>
-      <w:r>
-        <w:t xml:space="preserve"> to </w:t>
-      </w:r>
-      <w:r>
-        <w:t xml:space="preserve">assess </w:t>
-      </w:r>
-      <w:r>
-        <w:t>this possibility</w:t>
-      </w:r>
-      <w:r>
-        <w:t>.</w:t>
-      </w:r>
-      <w:r>
-        <w:t xml:space="preserve"> The tendency to look at counterfactual movements may correspond with more extreme judgements of causal relevance of the ball or the goalie on the outcome. This finding would replicate </w:t>
-      </w:r>
-      <w:proofErr w:type="spellStart"/>
-      <w:r>
-        <w:t>Gerstenberg</w:t>
-      </w:r>
-      <w:proofErr w:type="spellEnd"/>
-      <w:r>
-        <w:t xml:space="preserve"> et al. (2017) and provide evidence against process theories. If participants do not look at counterfactual movements during initial encoding and/or a tendency to do so does not correspond to more extreme judgements of causal relevance, findings would provide evidence against counterfactual theories.</w:t>
-      </w:r>
     </w:p>
     <w:p>
       <w:pPr>
@@ -2160,77 +2576,6 @@
         <w:spacing w:line="360" w:lineRule="auto"/>
         <w:ind w:firstLine="720"/>
       </w:pPr>
-      <w:r>
-        <w:t>As a between-subject condition, participants will be asked to encode the outcome focusing on either the ball (</w:t>
-      </w:r>
-      <w:r>
-        <w:rPr>
-          <w:i/>
-          <w:iCs/>
-        </w:rPr>
-        <w:t>ball-focused</w:t>
-      </w:r>
-      <w:r>
-        <w:t>) or the goalie (</w:t>
-      </w:r>
-      <w:r>
-        <w:rPr>
-          <w:i/>
-          <w:iCs/>
-        </w:rPr>
-        <w:t>goalie-focused</w:t>
-      </w:r>
-      <w:r>
-        <w:t>). This manipulation affords several advantages. First, it further disambiguates what visuospatial information is look</w:t>
-      </w:r>
-      <w:r>
-        <w:t>ed</w:t>
-      </w:r>
-      <w:r>
-        <w:t xml:space="preserve"> at </w:t>
-      </w:r>
-      <w:r>
-        <w:t xml:space="preserve">during </w:t>
-      </w:r>
-      <w:r>
-        <w:t xml:space="preserve">encoding. For instance, when the ball and the goalie both move to the right, </w:t>
-      </w:r>
-      <w:r>
-        <w:t>t</w:t>
-      </w:r>
-      <w:r>
-        <w:t>h</w:t>
-      </w:r>
-      <w:r>
-        <w:t>e</w:t>
-      </w:r>
-      <w:r>
-        <w:t xml:space="preserve"> objects’ counterfactual movements </w:t>
-      </w:r>
-      <w:r>
-        <w:t>would both be</w:t>
-      </w:r>
-      <w:r>
-        <w:t xml:space="preserve"> to the left</w:t>
-      </w:r>
-      <w:r>
-        <w:t>. This would</w:t>
-      </w:r>
-      <w:r>
-        <w:t xml:space="preserve"> obfuscate whether eye movements near the left side of the goal reflect attention to the counterfactual movements of the ball or the goalie. If instead participants are instructed to focus </w:t>
-      </w:r>
-      <w:r>
-        <w:t xml:space="preserve">on a particular object, eye movements should reflect attention to the movements and/or counterfactual movements of that specific object. Specifically, </w:t>
-      </w:r>
-      <w:r>
-        <w:t>we predict that the participants instructed to focused on the ball will primarily fixate on the ball, its projected movements, and—potentially—its counterfactual movements. Conversely, participants instructed to focus on the goalie should primarily fixate on the goalie as well as its projected and</w:t>
-      </w:r>
-      <w:r>
-        <w:t xml:space="preserve"> possibly its</w:t>
-      </w:r>
-      <w:r>
-        <w:t xml:space="preserve"> counterfactual movements.</w:t>
-      </w:r>
     </w:p>
     <w:p>
       <w:pPr>
@@ -2239,99 +2584,271 @@
           <w:tab w:val="left" w:pos="720"/>
         </w:tabs>
         <w:spacing w:line="360" w:lineRule="auto"/>
-        <w:ind w:firstLine="720"/>
-      </w:pPr>
-      <w:commentRangeStart w:id="5"/>
-      <w:r>
-        <w:t>The</w:t>
-      </w:r>
-      <w:commentRangeEnd w:id="5"/>
+      </w:pPr>
+      <w:r>
+        <w:lastRenderedPageBreak/>
+        <w:tab/>
+      </w:r>
+      <w:r>
+        <w:t xml:space="preserve">This </w:t>
+      </w:r>
+      <w:r>
+        <w:t>approach</w:t>
+      </w:r>
+      <w:r>
+        <w:t xml:space="preserve"> is supported by</w:t>
+      </w:r>
+      <w:r>
+        <w:t xml:space="preserve"> research</w:t>
+      </w:r>
+      <w:r>
+        <w:t xml:space="preserve"> </w:t>
+      </w:r>
+      <w:r>
+        <w:t xml:space="preserve">showing that </w:t>
+      </w:r>
+      <w:r>
+        <w:t xml:space="preserve">during mental simulation </w:t>
+      </w:r>
+      <w:r>
+        <w:t>people tend to</w:t>
+      </w:r>
+      <w:r>
+        <w:t xml:space="preserve"> </w:t>
+      </w:r>
+      <w:r>
+        <w:t xml:space="preserve">systematically </w:t>
+      </w:r>
+      <w:r>
+        <w:t xml:space="preserve">move their eyes </w:t>
+      </w:r>
+      <w:r>
+        <w:t>to spatial locations once occupied by the original visual information</w:t>
+      </w:r>
+      <w:r>
+        <w:t xml:space="preserve"> (e.g., </w:t>
+      </w:r>
+      <w:commentRangeStart w:id="8"/>
+      <w:r>
+        <w:t>Altmann</w:t>
+      </w:r>
+      <w:commentRangeEnd w:id="8"/>
       <w:r>
         <w:rPr>
           <w:rStyle w:val="CommentReference"/>
           <w:rFonts w:ascii="Arial" w:eastAsia="Arial" w:hAnsi="Arial" w:cs="Arial"/>
           <w:lang w:val="en"/>
         </w:rPr>
-        <w:commentReference w:id="5"/>
-      </w:r>
-      <w:r>
-        <w:t xml:space="preserve"> ball- or goalie-focused manipulation also accounts for the tendency for people to assess the extent to which causal agents exert actual or potential control over the outcome when ascribing causal relevance </w:t>
-      </w:r>
-      <w:commentRangeStart w:id="6"/>
-      <w:r>
-        <w:t>(e.g</w:t>
-      </w:r>
-      <w:commentRangeEnd w:id="6"/>
+        <w:commentReference w:id="8"/>
+      </w:r>
+      <w:r>
+        <w:t xml:space="preserve">, 2004; </w:t>
+      </w:r>
+      <w:r>
+        <w:t>Brandt &amp; Stark, 1997</w:t>
+      </w:r>
+      <w:r>
+        <w:t xml:space="preserve">; </w:t>
+      </w:r>
+      <w:commentRangeStart w:id="9"/>
+      <w:r>
+        <w:t>Richardson &amp; Spivey, 2000</w:t>
+      </w:r>
+      <w:commentRangeEnd w:id="9"/>
       <w:r>
         <w:rPr>
           <w:rStyle w:val="CommentReference"/>
           <w:rFonts w:ascii="Arial" w:eastAsia="Arial" w:hAnsi="Arial" w:cs="Arial"/>
           <w:lang w:val="en"/>
         </w:rPr>
-        <w:commentReference w:id="6"/>
-      </w:r>
-      <w:r>
-        <w:t xml:space="preserve">., </w:t>
+        <w:commentReference w:id="9"/>
+      </w:r>
+      <w:r>
+        <w:t xml:space="preserve">). These </w:t>
+      </w:r>
+      <w:r>
+        <w:t>gaze behaviors correspond with greater recall for the visual information, especially if they follow</w:t>
+      </w:r>
+      <w:r>
+        <w:t xml:space="preserve"> </w:t>
+      </w:r>
+      <w:r>
+        <w:t xml:space="preserve">similar </w:t>
+      </w:r>
+      <w:r>
+        <w:t xml:space="preserve">gaze </w:t>
+      </w:r>
+      <w:r>
+        <w:t xml:space="preserve">patterns as those enacted </w:t>
+      </w:r>
+      <w:r>
+        <w:t>during</w:t>
+      </w:r>
+      <w:r>
+        <w:t xml:space="preserve"> initial encoding</w:t>
+      </w:r>
+      <w:r>
+        <w:t xml:space="preserve"> (fixation reinstatement</w:t>
+      </w:r>
+      <w:r>
+        <w:t xml:space="preserve">; </w:t>
+      </w:r>
+      <w:r>
+        <w:t xml:space="preserve">e.g., </w:t>
+      </w:r>
+      <w:r>
+        <w:t>Bone et al., 2019</w:t>
+      </w:r>
+      <w:r>
+        <w:t>;</w:t>
+      </w:r>
+      <w:r>
+        <w:t xml:space="preserve"> </w:t>
       </w:r>
       <w:proofErr w:type="spellStart"/>
       <w:r>
-        <w:t>Alicke</w:t>
+        <w:t>Gurtner</w:t>
       </w:r>
       <w:proofErr w:type="spellEnd"/>
       <w:r>
-        <w:t xml:space="preserve"> et al. 2011; </w:t>
+        <w:t xml:space="preserve">, </w:t>
       </w:r>
       <w:proofErr w:type="spellStart"/>
       <w:r>
-        <w:t>Girotto</w:t>
+        <w:t>Bishof</w:t>
       </w:r>
       <w:proofErr w:type="spellEnd"/>
       <w:r>
-        <w:t xml:space="preserve"> et al., 1991; McCloy &amp; Byrne, 2000; McGill &amp; </w:t>
+        <w:t>, &amp; Mast, 2019;</w:t>
+      </w:r>
+      <w:r>
+        <w:t xml:space="preserve"> </w:t>
       </w:r>
       <w:proofErr w:type="spellStart"/>
       <w:r>
-        <w:t>Tenbrunsel</w:t>
+        <w:t>Laeng</w:t>
       </w:r>
       <w:proofErr w:type="spellEnd"/>
       <w:r>
-        <w:t xml:space="preserve">, 2000). Moreover, people tend to attribute successes to personal factors and failures to impersonal ones (e.g., Bernstein, Stephan, &amp; Davis, 1979), and these responsibility attributions are related to judgements of causal relevance (e.g., Phillips &amp; Shaw, 2014). That said, the underlying cognitive mechanism for this bias is unclear, although it has been shown that personal (relating to the self) and impersonal (relating to others) episodic simulations, including counterfactual ones (De </w:t>
+        <w:t xml:space="preserve"> &amp; Teodorescu, 2002</w:t>
+      </w:r>
+      <w:r>
+        <w:t>;</w:t>
+      </w:r>
+      <w:r>
+        <w:t xml:space="preserve"> </w:t>
       </w:r>
       <w:proofErr w:type="spellStart"/>
       <w:r>
-        <w:t>Brigard</w:t>
+        <w:t>Martarelli</w:t>
       </w:r>
       <w:proofErr w:type="spellEnd"/>
       <w:r>
+        <w:t xml:space="preserve"> &amp; Mast, 2013)</w:t>
+      </w:r>
+      <w:r>
+        <w:t xml:space="preserve">. </w:t>
+      </w:r>
+      <w:r>
+        <w:t xml:space="preserve">Fixation reinstatement </w:t>
+      </w:r>
+      <w:r>
+        <w:t xml:space="preserve">in particular </w:t>
+      </w:r>
+      <w:r>
+        <w:t xml:space="preserve">is strongly correlated with </w:t>
+      </w:r>
+      <w:r>
+        <w:t xml:space="preserve">the reported </w:t>
+      </w:r>
+      <w:r>
+        <w:t>vividness of the</w:t>
+      </w:r>
+      <w:r>
+        <w:t xml:space="preserve"> mental images </w:t>
+      </w:r>
+      <w:r>
+        <w:t>and</w:t>
+      </w:r>
+      <w:r>
+        <w:t xml:space="preserve"> to similarities in </w:t>
+      </w:r>
+      <w:r>
+        <w:t xml:space="preserve">neural </w:t>
+      </w:r>
+      <w:r>
+        <w:t>action patterns between initial encoding and later imagery</w:t>
+      </w:r>
+      <w:r>
+        <w:t xml:space="preserve"> (</w:t>
+      </w:r>
+      <w:r>
+        <w:t xml:space="preserve">e.g., </w:t>
+      </w:r>
+      <w:r>
+        <w:t xml:space="preserve">Bone et al., 2019). </w:t>
+      </w:r>
+      <w:r>
+        <w:t xml:space="preserve">Indeed, mental imagery in general is known to recruit similar neural activation patterns as external visual perception (for reviews see Pearson et al., 2015; Pearson, 2019), and the </w:t>
+      </w:r>
+      <w:r>
+        <w:t xml:space="preserve">reported </w:t>
+      </w:r>
+      <w:r>
+        <w:t>vividness</w:t>
+      </w:r>
+      <w:r>
+        <w:t xml:space="preserve"> of</w:t>
+      </w:r>
+      <w:r>
+        <w:t xml:space="preserve"> such imagery is related to the extent of this neural overlap (Dijkstra, Bosch, &amp; </w:t>
+      </w:r>
+      <w:proofErr w:type="spellStart"/>
+      <w:r>
+        <w:t>Gerven</w:t>
+      </w:r>
+      <w:proofErr w:type="spellEnd"/>
+      <w:r>
+        <w:t xml:space="preserve">, 2017). </w:t>
+      </w:r>
+      <w:r>
+        <w:t xml:space="preserve">These collective findings indicate that </w:t>
+      </w:r>
+      <w:r>
+        <w:t xml:space="preserve">gaze behaviors, including </w:t>
+      </w:r>
+      <w:r>
+        <w:t>fixation reinstatement</w:t>
+      </w:r>
+      <w:r>
         <w:t xml:space="preserve">, </w:t>
       </w:r>
-      <w:proofErr w:type="spellStart"/>
-      <w:r>
-        <w:t>Spreng</w:t>
-      </w:r>
-      <w:proofErr w:type="spellEnd"/>
-      <w:r>
-        <w:t xml:space="preserve">, Mitchell, &amp; Schacter, 2015), </w:t>
-      </w:r>
-      <w:r>
-        <w:lastRenderedPageBreak/>
-        <w:t xml:space="preserve">engage similar but dissociable neural processes (Addis, Wong, &amp; Schacter, 2007; Addis et al., 2009; </w:t>
-      </w:r>
-      <w:proofErr w:type="spellStart"/>
-      <w:r>
-        <w:t>Faul</w:t>
-      </w:r>
-      <w:proofErr w:type="spellEnd"/>
-      <w:r>
-        <w:t xml:space="preserve">, Jacques, DeRosa, Parikh, &amp; De </w:t>
-      </w:r>
-      <w:proofErr w:type="spellStart"/>
-      <w:r>
-        <w:t>Brigard</w:t>
-      </w:r>
-      <w:proofErr w:type="spellEnd"/>
-      <w:r>
-        <w:t xml:space="preserve">, 2020; Hassabis et al., 2007). This presents the possibility that controlling the movement of the ball may bias participants’ initial encoding of the outcome as well as subsequent retrospective simulations and casual selections. Therefore, the ball- or goalie-focused manipulation will assess whether focusing on personally controllable (the ball) or noncontrollable (the goalie) candidate causes impacts the tendency to engage in counterfactual thinking for making causal selections. </w:t>
+      <w:r>
+        <w:t>can delineate which components of a visual mental image are being simulated</w:t>
+      </w:r>
+      <w:r>
+        <w:t xml:space="preserve"> and </w:t>
+      </w:r>
+      <w:r>
+        <w:t>reflect</w:t>
+      </w:r>
+      <w:r>
+        <w:t xml:space="preserve"> the </w:t>
+      </w:r>
+      <w:r>
+        <w:t>vividness</w:t>
+      </w:r>
+      <w:r>
+        <w:t xml:space="preserve"> of such </w:t>
+      </w:r>
+      <w:r>
+        <w:t xml:space="preserve">mental </w:t>
+      </w:r>
+      <w:r>
+        <w:t>simulation</w:t>
+      </w:r>
+      <w:r>
+        <w:t>.</w:t>
       </w:r>
     </w:p>
     <w:p>
@@ -2341,8 +2858,19 @@
           <w:tab w:val="left" w:pos="720"/>
         </w:tabs>
         <w:spacing w:line="360" w:lineRule="auto"/>
-        <w:ind w:firstLine="720"/>
-      </w:pPr>
+      </w:pPr>
+      <w:r>
+        <w:tab/>
+      </w:r>
+      <w:r>
+        <w:t>In light of this past research, we will compare gaze behaviors during retrospective outcome assessment, counterfactual thinking, and causal selection to differentiate what visuospatial information is</w:t>
+      </w:r>
+      <w:r>
+        <w:t xml:space="preserve"> </w:t>
+      </w:r>
+      <w:r>
+        <w:t xml:space="preserve">mnemonically reconstructed and used for causal selection. If gaze behaviors for causal selection more closely reflect counterfactual thinking as opposed to outcome assessment, the evidence would suggest that participants did indeed, at least to some degree, consider counterfactual movements for causal selection. The tendency to look at counterfactual movements should then correspond with higher judgments of causal relevance, which would provide evidence against process theories. Conversely, if gaze behaviors of causal selection more closely resemble those observed during outcome assessment, and this tendency corresponds with higher judgments of causal relevance, findings would provide evidence against counterfactual theories. The extent to which gaze behaviors during initial encoding are reinstated during retrospective reflections should correspond with the subjective vividness of the mental simulation (e.g., Bone et al., 2019). Therefore, we will further explore how reported vividness might correspond with judgements of causal relevance (e.g., Swann &amp; Miller, 1982). </w:t>
+      </w:r>
     </w:p>
     <w:p>
       <w:pPr>
@@ -2351,53 +2879,7 @@
           <w:tab w:val="left" w:pos="720"/>
         </w:tabs>
         <w:spacing w:line="360" w:lineRule="auto"/>
-        <w:rPr>
-          <w:i/>
-          <w:iCs/>
-        </w:rPr>
-      </w:pPr>
-      <w:r>
-        <w:rPr>
-          <w:i/>
-          <w:iCs/>
-        </w:rPr>
-        <w:t>Retrospective</w:t>
-      </w:r>
-      <w:r>
-        <w:rPr>
-          <w:i/>
-          <w:iCs/>
-        </w:rPr>
-        <w:t>ly</w:t>
-      </w:r>
-      <w:r>
-        <w:rPr>
-          <w:i/>
-          <w:iCs/>
-        </w:rPr>
-        <w:t xml:space="preserve"> reflect</w:t>
-      </w:r>
-      <w:r>
-        <w:rPr>
-          <w:i/>
-          <w:iCs/>
-        </w:rPr>
-        <w:t>ing</w:t>
-      </w:r>
-      <w:r>
-        <w:rPr>
-          <w:i/>
-          <w:iCs/>
-        </w:rPr>
-        <w:t xml:space="preserve"> on the outcome</w:t>
-      </w:r>
-      <w:r>
-        <w:rPr>
-          <w:i/>
-          <w:iCs/>
-        </w:rPr>
-        <w:t xml:space="preserve"> and gauging causal relevance</w:t>
-      </w:r>
+      </w:pPr>
     </w:p>
     <w:p>
       <w:pPr>
@@ -2406,206 +2888,17 @@
           <w:tab w:val="left" w:pos="720"/>
         </w:tabs>
         <w:spacing w:line="360" w:lineRule="auto"/>
-      </w:pPr>
-      <w:r>
-        <w:tab/>
-      </w:r>
-      <w:r>
-        <w:t xml:space="preserve">After the video, a </w:t>
-      </w:r>
-      <w:r>
-        <w:t>centrally presented</w:t>
-      </w:r>
-      <w:r>
-        <w:t xml:space="preserve"> </w:t>
-      </w:r>
-      <w:r>
-        <w:t>word will</w:t>
-      </w:r>
-      <w:r>
-        <w:t xml:space="preserve"> </w:t>
-      </w:r>
-      <w:r>
-        <w:t>appear</w:t>
-      </w:r>
-      <w:r>
-        <w:t xml:space="preserve"> </w:t>
-      </w:r>
-      <w:r>
-        <w:t>briefly</w:t>
-      </w:r>
-      <w:r>
-        <w:t xml:space="preserve"> </w:t>
-      </w:r>
-      <w:r>
-        <w:t xml:space="preserve">indicating </w:t>
-      </w:r>
-      <w:r>
-        <w:t xml:space="preserve">how </w:t>
-      </w:r>
-      <w:r>
-        <w:t>participants</w:t>
-      </w:r>
-      <w:r>
-        <w:t xml:space="preserve"> should</w:t>
-      </w:r>
-      <w:r>
-        <w:t xml:space="preserve"> next retrospectively</w:t>
-      </w:r>
-      <w:r>
-        <w:t xml:space="preserve"> reflect on the outcome</w:t>
-      </w:r>
-      <w:r>
-        <w:t xml:space="preserve"> (</w:t>
-      </w:r>
-      <w:r>
-        <w:rPr>
-          <w:b/>
-          <w:bCs/>
-        </w:rPr>
-        <w:t>Figure 1A</w:t>
-      </w:r>
-      <w:r>
-        <w:t xml:space="preserve">, </w:t>
-      </w:r>
-      <w:r>
-        <w:t>Thought p</w:t>
-      </w:r>
-      <w:r>
-        <w:t>rompt)</w:t>
-      </w:r>
-      <w:r>
-        <w:t xml:space="preserve">. </w:t>
-      </w:r>
-      <w:r>
-        <w:t>That is,</w:t>
-      </w:r>
-      <w:r>
-        <w:t xml:space="preserve"> looking at a blank screen</w:t>
-      </w:r>
-      <w:r>
-        <w:t xml:space="preserve"> (</w:t>
-      </w:r>
-      <w:r>
-        <w:rPr>
-          <w:b/>
-          <w:bCs/>
-        </w:rPr>
-        <w:t>Figure 1A</w:t>
-      </w:r>
-      <w:r>
-        <w:t>, Reflection)</w:t>
-      </w:r>
-      <w:r>
-        <w:t xml:space="preserve">, participants will </w:t>
-      </w:r>
-      <w:r>
-        <w:t xml:space="preserve">retrospectively </w:t>
-      </w:r>
-      <w:r>
-        <w:t>reflect on</w:t>
-      </w:r>
-      <w:r>
-        <w:t xml:space="preserve"> </w:t>
-      </w:r>
-      <w:r>
-        <w:t>what just occurred (</w:t>
-      </w:r>
-      <w:r>
-        <w:rPr>
-          <w:i/>
-        </w:rPr>
-        <w:t>outcome assessment</w:t>
-      </w:r>
-      <w:r>
-        <w:t>), a possible alternative outcome (</w:t>
-      </w:r>
-      <w:r>
-        <w:rPr>
-          <w:i/>
-        </w:rPr>
-        <w:t>counterfactual thinking</w:t>
-      </w:r>
-      <w:r>
-        <w:t>), or the candidate cause of the outcome (</w:t>
-      </w:r>
-      <w:r>
-        <w:rPr>
-          <w:i/>
-        </w:rPr>
-        <w:t xml:space="preserve">causal </w:t>
-      </w:r>
-      <w:r>
-        <w:rPr>
-          <w:i/>
-        </w:rPr>
-        <w:t>selection</w:t>
-      </w:r>
-      <w:r>
-        <w:t>)</w:t>
-      </w:r>
-      <w:r>
-        <w:t>.</w:t>
-      </w:r>
-      <w:r>
-        <w:t xml:space="preserve"> </w:t>
-      </w:r>
-      <w:r>
-        <w:t>G</w:t>
-      </w:r>
-      <w:r>
-        <w:t>aze behaviors</w:t>
-      </w:r>
-      <w:r>
-        <w:t xml:space="preserve"> </w:t>
-      </w:r>
-      <w:r>
-        <w:t xml:space="preserve">will be </w:t>
-      </w:r>
-      <w:r>
-        <w:t>recorded</w:t>
-      </w:r>
-      <w:r>
-        <w:t xml:space="preserve"> </w:t>
-      </w:r>
-      <w:r>
-        <w:t xml:space="preserve">during </w:t>
-      </w:r>
-      <w:r>
-        <w:t xml:space="preserve">retrospective </w:t>
-      </w:r>
-      <w:r>
-        <w:t>reflection</w:t>
-      </w:r>
-      <w:r>
-        <w:t>s</w:t>
-      </w:r>
-      <w:r>
-        <w:t xml:space="preserve"> </w:t>
-      </w:r>
-      <w:r>
-        <w:t>to</w:t>
-      </w:r>
-      <w:r>
-        <w:t xml:space="preserve"> </w:t>
-      </w:r>
-      <w:r>
-        <w:t xml:space="preserve">reveal </w:t>
-      </w:r>
-      <w:r>
-        <w:t xml:space="preserve">what previously encoded visuospatial information is </w:t>
-      </w:r>
-      <w:r>
-        <w:t>mnemonic</w:t>
-      </w:r>
-      <w:r>
-        <w:t>ally</w:t>
-      </w:r>
-      <w:r>
-        <w:t xml:space="preserve"> </w:t>
-      </w:r>
-      <w:r>
-        <w:t xml:space="preserve">reconstructed during each type of retrospective reflection. </w:t>
+        <w:rPr>
+          <w:i/>
+          <w:iCs/>
+        </w:rPr>
+      </w:pPr>
+      <w:r>
+        <w:rPr>
+          <w:i/>
+          <w:iCs/>
+        </w:rPr>
+        <w:t xml:space="preserve">Judging the outcome </w:t>
       </w:r>
     </w:p>
     <w:p>
@@ -2617,268 +2910,120 @@
         <w:spacing w:line="360" w:lineRule="auto"/>
       </w:pPr>
       <w:r>
+        <w:lastRenderedPageBreak/>
         <w:tab/>
       </w:r>
       <w:r>
-        <w:t xml:space="preserve">This </w:t>
-      </w:r>
-      <w:r>
-        <w:t>approach</w:t>
-      </w:r>
-      <w:r>
-        <w:t xml:space="preserve"> is supported by</w:t>
-      </w:r>
-      <w:r>
-        <w:t xml:space="preserve"> research</w:t>
-      </w:r>
-      <w:r>
-        <w:t xml:space="preserve"> </w:t>
-      </w:r>
-      <w:r>
-        <w:t xml:space="preserve">showing that </w:t>
-      </w:r>
-      <w:r>
-        <w:t xml:space="preserve">during mental simulation </w:t>
-      </w:r>
-      <w:r>
-        <w:t>people tend to</w:t>
-      </w:r>
-      <w:r>
-        <w:t xml:space="preserve"> </w:t>
-      </w:r>
-      <w:r>
-        <w:t xml:space="preserve">systematically </w:t>
-      </w:r>
-      <w:r>
-        <w:t xml:space="preserve">move their eyes </w:t>
-      </w:r>
-      <w:r>
-        <w:t>to spatial locations once occupied by the original visual information</w:t>
-      </w:r>
-      <w:r>
-        <w:t xml:space="preserve"> (e.g., </w:t>
-      </w:r>
-      <w:commentRangeStart w:id="7"/>
-      <w:r>
-        <w:t>Altmann</w:t>
-      </w:r>
-      <w:commentRangeEnd w:id="7"/>
-      <w:r>
-        <w:rPr>
-          <w:rStyle w:val="CommentReference"/>
-          <w:rFonts w:ascii="Arial" w:eastAsia="Arial" w:hAnsi="Arial" w:cs="Arial"/>
-          <w:lang w:val="en"/>
-        </w:rPr>
-        <w:commentReference w:id="7"/>
-      </w:r>
-      <w:r>
-        <w:t xml:space="preserve">, 2004; </w:t>
-      </w:r>
-      <w:r>
-        <w:t>Brandt &amp; Stark, 1997</w:t>
-      </w:r>
-      <w:r>
-        <w:t xml:space="preserve">; </w:t>
-      </w:r>
-      <w:commentRangeStart w:id="8"/>
-      <w:r>
-        <w:t>Richardson &amp; Spivey, 2000</w:t>
-      </w:r>
-      <w:commentRangeEnd w:id="8"/>
-      <w:r>
-        <w:rPr>
-          <w:rStyle w:val="CommentReference"/>
-          <w:rFonts w:ascii="Arial" w:eastAsia="Arial" w:hAnsi="Arial" w:cs="Arial"/>
-          <w:lang w:val="en"/>
-        </w:rPr>
-        <w:commentReference w:id="8"/>
-      </w:r>
-      <w:r>
-        <w:t xml:space="preserve">). These </w:t>
-      </w:r>
-      <w:r>
-        <w:t>gaze behaviors correspond with greater recall for the visual information, especially if they follow</w:t>
-      </w:r>
-      <w:r>
-        <w:t xml:space="preserve"> </w:t>
-      </w:r>
-      <w:r>
-        <w:t xml:space="preserve">similar </w:t>
-      </w:r>
-      <w:r>
-        <w:t xml:space="preserve">gaze </w:t>
-      </w:r>
-      <w:r>
-        <w:t xml:space="preserve">patterns as those enacted </w:t>
-      </w:r>
-      <w:r>
-        <w:t>during</w:t>
-      </w:r>
-      <w:r>
-        <w:t xml:space="preserve"> initial encoding</w:t>
-      </w:r>
-      <w:r>
-        <w:t xml:space="preserve"> (fixation reinstatement</w:t>
-      </w:r>
-      <w:r>
-        <w:t xml:space="preserve">; </w:t>
-      </w:r>
-      <w:r>
-        <w:t xml:space="preserve">e.g., </w:t>
-      </w:r>
-      <w:r>
-        <w:t>Bone et al., 2019</w:t>
-      </w:r>
-      <w:r>
-        <w:t>;</w:t>
-      </w:r>
-      <w:r>
-        <w:t xml:space="preserve"> </w:t>
-      </w:r>
-      <w:proofErr w:type="spellStart"/>
-      <w:r>
-        <w:t>Gurtner</w:t>
-      </w:r>
-      <w:proofErr w:type="spellEnd"/>
-      <w:r>
-        <w:t xml:space="preserve">, </w:t>
-      </w:r>
-      <w:proofErr w:type="spellStart"/>
-      <w:r>
-        <w:t>Bishof</w:t>
-      </w:r>
-      <w:proofErr w:type="spellEnd"/>
-      <w:r>
-        <w:t>, &amp; Mast, 2019;</w:t>
-      </w:r>
-      <w:r>
-        <w:t xml:space="preserve"> </w:t>
-      </w:r>
-      <w:proofErr w:type="spellStart"/>
-      <w:r>
-        <w:t>Laeng</w:t>
-      </w:r>
-      <w:proofErr w:type="spellEnd"/>
-      <w:r>
-        <w:t xml:space="preserve"> &amp; Teodorescu, 2002</w:t>
-      </w:r>
-      <w:r>
-        <w:t>;</w:t>
-      </w:r>
-      <w:r>
-        <w:t xml:space="preserve"> </w:t>
-      </w:r>
-      <w:proofErr w:type="spellStart"/>
-      <w:r>
-        <w:t>Martarelli</w:t>
-      </w:r>
-      <w:proofErr w:type="spellEnd"/>
-      <w:r>
-        <w:t xml:space="preserve"> &amp; Mast, 2013)</w:t>
+        <w:t xml:space="preserve">As the final step </w:t>
+      </w:r>
+      <w:r>
+        <w:t>for</w:t>
+      </w:r>
+      <w:r>
+        <w:t xml:space="preserve"> each trial</w:t>
+      </w:r>
+      <w:r>
+        <w:t>, participants will answer questions regarding the</w:t>
+      </w:r>
+      <w:r>
+        <w:t xml:space="preserve"> given outcome and </w:t>
+      </w:r>
+      <w:r>
+        <w:t>retrospective mental simulation</w:t>
+      </w:r>
+      <w:r>
+        <w:t xml:space="preserve"> (</w:t>
+      </w:r>
+      <w:r>
+        <w:rPr>
+          <w:b/>
+          <w:bCs/>
+        </w:rPr>
+        <w:t>Figure 1A</w:t>
+      </w:r>
+      <w:r>
+        <w:t>, Judgements)</w:t>
+      </w:r>
+      <w:r>
+        <w:t xml:space="preserve">. Outcome assessment trials will inquire about the extent the ball scored; counterfactual thinking trials will inquire about the extent the ball would have scored had </w:t>
+      </w:r>
+      <w:r>
+        <w:t xml:space="preserve">either the ball or the goalie moved in the opposite direction; and causal selection trials will inquire about the causal relevance of either the ball or the goalie. As previously described, we will compare the how gaze behaviors correspond with </w:t>
+      </w:r>
+      <w:r>
+        <w:t xml:space="preserve">these </w:t>
+      </w:r>
+      <w:r>
+        <w:t>judgements</w:t>
+      </w:r>
+      <w:r>
+        <w:t>. A</w:t>
+      </w:r>
+      <w:r>
+        <w:t>dditional</w:t>
+      </w:r>
+      <w:r>
+        <w:t xml:space="preserve">ly, </w:t>
+      </w:r>
+      <w:r>
+        <w:t xml:space="preserve">we will also </w:t>
+      </w:r>
+      <w:r>
+        <w:t xml:space="preserve">use judgements from outcome assessment and counterfactual thinking </w:t>
+      </w:r>
+      <w:r>
+        <w:t xml:space="preserve">trials </w:t>
+      </w:r>
+      <w:r>
+        <w:t xml:space="preserve">to predict </w:t>
+      </w:r>
+      <w:r>
+        <w:t>causal judgments</w:t>
+      </w:r>
+      <w:r>
+        <w:t xml:space="preserve">. In particular, the extent to which judgements from counterfactual thinking predict causal </w:t>
+      </w:r>
+      <w:r>
+        <w:t>judgements</w:t>
+      </w:r>
+      <w:r>
+        <w:t xml:space="preserve"> will suggest the extent to which counterfactual information is used for causal selection: a stronger predictive relationship </w:t>
+      </w:r>
+      <w:r>
+        <w:t>will provide evidence against process theories</w:t>
       </w:r>
       <w:r>
         <w:t xml:space="preserve">. </w:t>
       </w:r>
       <w:r>
-        <w:t xml:space="preserve">Fixation reinstatement </w:t>
-      </w:r>
-      <w:r>
-        <w:t xml:space="preserve">in particular </w:t>
-      </w:r>
-      <w:r>
-        <w:t xml:space="preserve">is strongly correlated with </w:t>
-      </w:r>
-      <w:r>
-        <w:t xml:space="preserve">the reported </w:t>
-      </w:r>
-      <w:r>
-        <w:t>vividness of the</w:t>
-      </w:r>
-      <w:r>
-        <w:t xml:space="preserve"> mental images </w:t>
-      </w:r>
-      <w:r>
-        <w:t>and</w:t>
-      </w:r>
-      <w:r>
-        <w:t xml:space="preserve"> to similarities in </w:t>
-      </w:r>
-      <w:r>
-        <w:t xml:space="preserve">neural </w:t>
-      </w:r>
-      <w:r>
-        <w:t>action patterns between initial encoding and later imagery</w:t>
-      </w:r>
-      <w:r>
-        <w:t xml:space="preserve"> (</w:t>
-      </w:r>
-      <w:r>
-        <w:t xml:space="preserve">e.g., </w:t>
-      </w:r>
-      <w:r>
-        <w:t xml:space="preserve">Bone et al., 2019). </w:t>
-      </w:r>
-      <w:r>
-        <w:t xml:space="preserve">Indeed, mental imagery in general is known to recruit similar neural activation patterns as external visual perception (for reviews see Pearson et al., 2015; Pearson, 2019), and the </w:t>
-      </w:r>
-      <w:r>
-        <w:t xml:space="preserve">reported </w:t>
-      </w:r>
-      <w:r>
-        <w:t>vividness</w:t>
-      </w:r>
-      <w:r>
-        <w:t xml:space="preserve"> of</w:t>
-      </w:r>
-      <w:r>
-        <w:t xml:space="preserve"> such imagery is related to the extent of this neural overlap (Dijkstra, Bosch, &amp; </w:t>
-      </w:r>
-      <w:proofErr w:type="spellStart"/>
-      <w:r>
-        <w:t>Gerven</w:t>
-      </w:r>
-      <w:proofErr w:type="spellEnd"/>
-      <w:r>
-        <w:t xml:space="preserve">, 2017). </w:t>
-      </w:r>
-      <w:r>
-        <w:t xml:space="preserve">These collective findings indicate that </w:t>
-      </w:r>
-      <w:r>
-        <w:t xml:space="preserve">gaze behaviors, including </w:t>
-      </w:r>
-      <w:r>
-        <w:t>fixation reinstatement</w:t>
-      </w:r>
-      <w:r>
-        <w:t xml:space="preserve">, </w:t>
-      </w:r>
-      <w:r>
-        <w:t>can delineate which components of a visual mental image are being simulated</w:t>
-      </w:r>
-      <w:r>
-        <w:t xml:space="preserve"> and </w:t>
-      </w:r>
-      <w:r>
-        <w:t>reflect</w:t>
+        <w:t xml:space="preserve">Lastly, </w:t>
+      </w:r>
+      <w:r>
+        <w:t xml:space="preserve">participants </w:t>
+      </w:r>
+      <w:r>
+        <w:t xml:space="preserve">will also </w:t>
+      </w:r>
+      <w:r>
+        <w:t>report</w:t>
+      </w:r>
+      <w:r>
+        <w:t xml:space="preserve"> on</w:t>
       </w:r>
       <w:r>
         <w:t xml:space="preserve"> the </w:t>
       </w:r>
       <w:r>
-        <w:t>vividness</w:t>
-      </w:r>
-      <w:r>
-        <w:t xml:space="preserve"> of such </w:t>
-      </w:r>
-      <w:r>
-        <w:t xml:space="preserve">mental </w:t>
-      </w:r>
-      <w:r>
-        <w:t>simulation</w:t>
-      </w:r>
-      <w:r>
-        <w:t>.</w:t>
+        <w:t xml:space="preserve">subjective vividness of the </w:t>
+      </w:r>
+      <w:r>
+        <w:t>mental simulation</w:t>
+      </w:r>
+      <w:r>
+        <w:t xml:space="preserve"> and, as previously described, </w:t>
+      </w:r>
+      <w:r>
+        <w:t>these reports will be assessed with regard to the gaze behaviors evoked during retrospective reflections as well as causal judgements.</w:t>
       </w:r>
     </w:p>
     <w:p>
@@ -2889,181 +3034,6 @@
         </w:tabs>
         <w:spacing w:line="360" w:lineRule="auto"/>
       </w:pPr>
-      <w:r>
-        <w:lastRenderedPageBreak/>
-        <w:tab/>
-      </w:r>
-      <w:r>
-        <w:t>In light of this past research, we will compare gaze behaviors during retrospective outcome assessment, counterfactual thinking, and causal selection to differentiate what visuospatial information is</w:t>
-      </w:r>
-      <w:r>
-        <w:t xml:space="preserve"> </w:t>
-      </w:r>
-      <w:r>
-        <w:t xml:space="preserve">mnemonically reconstructed and used for causal selection. If gaze behaviors for causal selection more closely reflect counterfactual thinking as opposed to outcome assessment, the evidence would suggest that participants did indeed, at least to some degree, consider counterfactual movements for causal selection. The tendency to look at counterfactual movements should then correspond with higher judgments of causal relevance, which would provide evidence against process theories. Conversely, if gaze behaviors of causal selection more closely resemble those observed during outcome assessment, and this tendency corresponds with higher judgments of causal relevance, findings would provide evidence against counterfactual theories. The extent to which gaze behaviors during initial encoding are reinstated during retrospective reflections should correspond with the subjective vividness of the mental simulation (e.g., Bone et al., 2019). Therefore, we will further explore how reported vividness might correspond with judgements of causal relevance (e.g., Swann &amp; Miller, 1982). </w:t>
-      </w:r>
-    </w:p>
-    <w:p>
-      <w:pPr>
-        <w:tabs>
-          <w:tab w:val="left" w:pos="630"/>
-          <w:tab w:val="left" w:pos="720"/>
-        </w:tabs>
-        <w:spacing w:line="360" w:lineRule="auto"/>
-      </w:pPr>
-    </w:p>
-    <w:p>
-      <w:pPr>
-        <w:tabs>
-          <w:tab w:val="left" w:pos="630"/>
-          <w:tab w:val="left" w:pos="720"/>
-        </w:tabs>
-        <w:spacing w:line="360" w:lineRule="auto"/>
-        <w:rPr>
-          <w:i/>
-          <w:iCs/>
-        </w:rPr>
-      </w:pPr>
-      <w:r>
-        <w:rPr>
-          <w:i/>
-          <w:iCs/>
-        </w:rPr>
-        <w:t xml:space="preserve">Judging the outcome </w:t>
-      </w:r>
-    </w:p>
-    <w:p>
-      <w:pPr>
-        <w:tabs>
-          <w:tab w:val="left" w:pos="630"/>
-          <w:tab w:val="left" w:pos="720"/>
-        </w:tabs>
-        <w:spacing w:line="360" w:lineRule="auto"/>
-      </w:pPr>
-      <w:r>
-        <w:tab/>
-      </w:r>
-      <w:r>
-        <w:t xml:space="preserve">As the final step </w:t>
-      </w:r>
-      <w:r>
-        <w:t>for</w:t>
-      </w:r>
-      <w:r>
-        <w:t xml:space="preserve"> each trial</w:t>
-      </w:r>
-      <w:r>
-        <w:t>, participants will answer questions regarding the</w:t>
-      </w:r>
-      <w:r>
-        <w:t xml:space="preserve"> given outcome and </w:t>
-      </w:r>
-      <w:r>
-        <w:t>retrospective mental simulation</w:t>
-      </w:r>
-      <w:r>
-        <w:t xml:space="preserve"> (</w:t>
-      </w:r>
-      <w:r>
-        <w:rPr>
-          <w:b/>
-          <w:bCs/>
-        </w:rPr>
-        <w:t>Figure 1A</w:t>
-      </w:r>
-      <w:r>
-        <w:t>, Judgements)</w:t>
-      </w:r>
-      <w:r>
-        <w:t xml:space="preserve">. Outcome assessment trials will inquire about the extent the ball scored; counterfactual thinking trials will inquire about the extent the ball would have scored had </w:t>
-      </w:r>
-      <w:r>
-        <w:t xml:space="preserve">either the ball or the goalie moved in the opposite direction; and causal selection trials will inquire about the causal relevance of either the ball or the goalie. As previously described, we will compare the how gaze behaviors correspond with </w:t>
-      </w:r>
-      <w:r>
-        <w:t xml:space="preserve">these </w:t>
-      </w:r>
-      <w:r>
-        <w:t>judgements</w:t>
-      </w:r>
-      <w:r>
-        <w:t>. A</w:t>
-      </w:r>
-      <w:r>
-        <w:t>dditional</w:t>
-      </w:r>
-      <w:r>
-        <w:t xml:space="preserve">ly, </w:t>
-      </w:r>
-      <w:r>
-        <w:t xml:space="preserve">we will also </w:t>
-      </w:r>
-      <w:r>
-        <w:t xml:space="preserve">use judgements from outcome assessment and counterfactual thinking </w:t>
-      </w:r>
-      <w:r>
-        <w:t xml:space="preserve">trials </w:t>
-      </w:r>
-      <w:r>
-        <w:t xml:space="preserve">to predict </w:t>
-      </w:r>
-      <w:r>
-        <w:t>causal judgments</w:t>
-      </w:r>
-      <w:r>
-        <w:t xml:space="preserve">. In particular, the extent to which judgements from counterfactual thinking predict causal </w:t>
-      </w:r>
-      <w:r>
-        <w:t>judgements</w:t>
-      </w:r>
-      <w:r>
-        <w:t xml:space="preserve"> will suggest the extent to which counterfactual information is used for causal selection: a stronger predictive relationship </w:t>
-      </w:r>
-      <w:r>
-        <w:t>will provide evidence against process theories</w:t>
-      </w:r>
-      <w:r>
-        <w:t xml:space="preserve">. </w:t>
-      </w:r>
-      <w:r>
-        <w:t xml:space="preserve">Lastly, </w:t>
-      </w:r>
-      <w:r>
-        <w:t xml:space="preserve">participants </w:t>
-      </w:r>
-      <w:r>
-        <w:t xml:space="preserve">will also </w:t>
-      </w:r>
-      <w:r>
-        <w:t>report</w:t>
-      </w:r>
-      <w:r>
-        <w:t xml:space="preserve"> on</w:t>
-      </w:r>
-      <w:r>
-        <w:t xml:space="preserve"> the </w:t>
-      </w:r>
-      <w:r>
-        <w:t xml:space="preserve">subjective vividness of the </w:t>
-      </w:r>
-      <w:r>
-        <w:t>mental simulation</w:t>
-      </w:r>
-      <w:r>
-        <w:t xml:space="preserve"> and, as previously described, </w:t>
-      </w:r>
-      <w:r>
-        <w:t>these reports will be assessed with regard to the gaze behaviors evoked during retrospective reflections as well as causal judgements.</w:t>
-      </w:r>
-    </w:p>
-    <w:p>
-      <w:pPr>
-        <w:tabs>
-          <w:tab w:val="left" w:pos="630"/>
-          <w:tab w:val="left" w:pos="720"/>
-        </w:tabs>
-        <w:spacing w:line="360" w:lineRule="auto"/>
-      </w:pPr>
     </w:p>
     <w:p>
       <w:pPr>
@@ -3077,7 +3047,6 @@
         <w:rPr>
           <w:b/>
         </w:rPr>
-        <w:lastRenderedPageBreak/>
         <w:t>Methods</w:t>
       </w:r>
     </w:p>
@@ -3262,6 +3231,7 @@
         <w:spacing w:line="360" w:lineRule="auto"/>
       </w:pPr>
       <w:r>
+        <w:lastRenderedPageBreak/>
         <w:t xml:space="preserve">They will be randomly assigned to either the </w:t>
       </w:r>
       <w:r>
@@ -3422,11 +3392,7 @@
         <w:t xml:space="preserve"> diagonally</w:t>
       </w:r>
       <w:r>
-        <w:t xml:space="preserve"> in </w:t>
-      </w:r>
-      <w:r>
-        <w:lastRenderedPageBreak/>
-        <w:t xml:space="preserve">the direction chosen by the participant, and it will always move at the same angle and speed. The goalie will always start in the middle of the goal, it will always move </w:t>
+        <w:t xml:space="preserve"> in the direction chosen by the participant, and it will always move at the same angle and speed. The goalie will always start in the middle of the goal, it will always move </w:t>
       </w:r>
       <w:r>
         <w:t xml:space="preserve">horizontally </w:t>
@@ -3504,6 +3470,7 @@
         <w:rPr>
           <w:b/>
         </w:rPr>
+        <w:lastRenderedPageBreak/>
         <w:t>Design and procedures</w:t>
       </w:r>
     </w:p>
@@ -3763,11 +3730,7 @@
         <w:t>What If</w:t>
       </w:r>
       <w:r>
-        <w:t xml:space="preserve">, they should think about what would have happened had the ball or the goalie moved in a </w:t>
-      </w:r>
-      <w:r>
-        <w:lastRenderedPageBreak/>
-        <w:t>different direction (</w:t>
+        <w:t>, they should think about what would have happened had the ball or the goalie moved in a different direction (</w:t>
       </w:r>
       <w:r>
         <w:rPr>
@@ -4000,7 +3963,11 @@
         <w:t xml:space="preserve">. </w:t>
       </w:r>
       <w:r>
-        <w:t>They will use a</w:t>
+        <w:t xml:space="preserve">They </w:t>
+      </w:r>
+      <w:r>
+        <w:lastRenderedPageBreak/>
+        <w:t>will use a</w:t>
       </w:r>
       <w:r>
         <w:t xml:space="preserve"> second unnumbered,</w:t>
@@ -5157,11 +5124,7 @@
         <w:t xml:space="preserve">Participants will complete 4 blocks of </w:t>
       </w:r>
       <w:r>
-        <w:t xml:space="preserve">12 trials, for a total of 48 trials. At the end of each block, participants will be reminded </w:t>
-      </w:r>
-      <w:r>
-        <w:lastRenderedPageBreak/>
-        <w:t xml:space="preserve">of the task instructions. </w:t>
+        <w:t xml:space="preserve">12 trials, for a total of 48 trials. At the end of each block, participants will be reminded of the task instructions. </w:t>
       </w:r>
       <w:r>
         <w:t>All experiment procedures are estimated to take no more than 60 minutes</w:t>
@@ -5318,7 +5281,11 @@
         <w:t>n</w:t>
       </w:r>
       <w:r>
-        <w:t xml:space="preserve"> = 25) and goalie-focused (</w:t>
+        <w:t xml:space="preserve"> = 25) and goalie-focused </w:t>
+      </w:r>
+      <w:r>
+        <w:lastRenderedPageBreak/>
+        <w:t>(</w:t>
       </w:r>
       <w:r>
         <w:rPr>
@@ -5339,18 +5306,18 @@
       <w:r>
         <w:t xml:space="preserve">, and two participants from the goalie-focused showed a </w:t>
       </w:r>
-      <w:commentRangeStart w:id="9"/>
+      <w:commentRangeStart w:id="10"/>
       <w:r>
         <w:t xml:space="preserve">standard deviation of 0 </w:t>
       </w:r>
-      <w:commentRangeEnd w:id="9"/>
+      <w:commentRangeEnd w:id="10"/>
       <w:r>
         <w:rPr>
           <w:rStyle w:val="CommentReference"/>
           <w:rFonts w:ascii="Arial" w:eastAsia="Arial" w:hAnsi="Arial" w:cs="Arial"/>
           <w:lang w:val="en"/>
         </w:rPr>
-        <w:commentReference w:id="9"/>
+        <w:commentReference w:id="10"/>
       </w:r>
       <w:r>
         <w:t xml:space="preserve">across all responses, which indicated a lack of compliance. These participants were thus removed from all analyses, leaving a final sample size of N = 49. </w:t>
@@ -5758,18 +5725,18 @@
       <w:r>
         <w:t>The reported</w:t>
       </w:r>
-      <w:commentRangeStart w:id="10"/>
+      <w:commentRangeStart w:id="11"/>
       <w:r>
         <w:t xml:space="preserve"> standardized </w:t>
       </w:r>
-      <w:commentRangeEnd w:id="10"/>
+      <w:commentRangeEnd w:id="11"/>
       <w:r>
         <w:rPr>
           <w:rStyle w:val="CommentReference"/>
           <w:rFonts w:ascii="Arial" w:eastAsia="Arial" w:hAnsi="Arial" w:cs="Arial"/>
           <w:lang w:val="en"/>
         </w:rPr>
-        <w:commentReference w:id="10"/>
+        <w:commentReference w:id="11"/>
       </w:r>
       <w:r>
         <w:t>coefficients (</w:t>
@@ -5788,11 +5755,7 @@
         <w:t>vividness ratings</w:t>
       </w:r>
       <w:r>
-        <w:t xml:space="preserve"> for each </w:t>
-      </w:r>
-      <w:r>
-        <w:lastRenderedPageBreak/>
-        <w:t xml:space="preserve">unit increase in the </w:t>
+        <w:t xml:space="preserve"> for each unit increase in the </w:t>
       </w:r>
       <w:r>
         <w:t xml:space="preserve">given </w:t>
@@ -6210,6 +6173,7 @@
         <w:rPr>
           <w:highlight w:val="white"/>
         </w:rPr>
+        <w:lastRenderedPageBreak/>
         <w:t xml:space="preserve">These findings </w:t>
       </w:r>
       <w:r>
@@ -6353,7 +6317,6 @@
         <w:rPr>
           <w:noProof/>
         </w:rPr>
-        <w:lastRenderedPageBreak/>
         <w:drawing>
           <wp:inline distT="0" distB="0" distL="0" distR="0" wp14:anchorId="40E53D6D" wp14:editId="43E3253F">
             <wp:extent cx="4846320" cy="3230880"/>
@@ -6495,8 +6458,8 @@
         </w:rPr>
         <w:t xml:space="preserve"> </w:t>
       </w:r>
-      <w:commentRangeStart w:id="11"/>
       <w:commentRangeStart w:id="12"/>
+      <w:commentRangeStart w:id="13"/>
       <w:r>
         <w:rPr>
           <w:i/>
@@ -6517,23 +6480,23 @@
         </w:rPr>
         <w:t xml:space="preserve"> </w:t>
       </w:r>
-      <w:commentRangeEnd w:id="11"/>
+      <w:commentRangeEnd w:id="12"/>
       <w:r>
         <w:rPr>
           <w:rStyle w:val="CommentReference"/>
           <w:rFonts w:ascii="Arial" w:eastAsia="Arial" w:hAnsi="Arial" w:cs="Arial"/>
           <w:lang w:val="en"/>
         </w:rPr>
-        <w:commentReference w:id="11"/>
-      </w:r>
-      <w:commentRangeEnd w:id="12"/>
+        <w:commentReference w:id="12"/>
+      </w:r>
+      <w:commentRangeEnd w:id="13"/>
       <w:r>
         <w:rPr>
           <w:rStyle w:val="CommentReference"/>
           <w:rFonts w:ascii="Arial" w:eastAsia="Arial" w:hAnsi="Arial" w:cs="Arial"/>
           <w:lang w:val="en"/>
         </w:rPr>
-        <w:commentReference w:id="12"/>
+        <w:commentReference w:id="13"/>
       </w:r>
       <w:r>
         <w:rPr>
@@ -15852,8 +15815,8 @@
       <w:r>
         <w:t xml:space="preserve"> &lt; .001. </w:t>
       </w:r>
-      <w:commentRangeStart w:id="13"/>
       <w:commentRangeStart w:id="14"/>
+      <w:commentRangeStart w:id="15"/>
       <w:r>
         <w:t xml:space="preserve">As illustrated in </w:t>
       </w:r>
@@ -15864,23 +15827,23 @@
         </w:rPr>
         <w:t>Figure 3</w:t>
       </w:r>
-      <w:commentRangeEnd w:id="13"/>
+      <w:commentRangeEnd w:id="14"/>
       <w:r>
         <w:rPr>
           <w:rStyle w:val="CommentReference"/>
           <w:rFonts w:ascii="Arial" w:eastAsia="Arial" w:hAnsi="Arial" w:cs="Arial"/>
           <w:lang w:val="en"/>
         </w:rPr>
-        <w:commentReference w:id="13"/>
-      </w:r>
-      <w:commentRangeEnd w:id="14"/>
+        <w:commentReference w:id="14"/>
+      </w:r>
+      <w:commentRangeEnd w:id="15"/>
       <w:r>
         <w:rPr>
           <w:rStyle w:val="CommentReference"/>
           <w:rFonts w:ascii="Arial" w:eastAsia="Arial" w:hAnsi="Arial" w:cs="Arial"/>
           <w:lang w:val="en"/>
         </w:rPr>
-        <w:commentReference w:id="14"/>
+        <w:commentReference w:id="15"/>
       </w:r>
       <w:r>
         <w:t>, findings indicated that event judgments for causal selection were greatest under two circumstances. First, they were greatest when Model 1 estimates were high and Model 2 estimates were low. These findings indicate that event judgements for causal selection were predicted by judgements from outcome assessment and suggest that outcome assessment was used for causal selection. Additionally, and critical for adjudicating between process and counterfactual theories, causal judgements were also high when Model 2 estimates were high and Model 1 estimates were low. These findings indicate that event judgements derived from counterfactual thinking also predicted causal judgments, suggesting that participants also engaged, to a certain extent, in counterfactual thinking for causal selection. These findings are, therefore, consistent with counterfactual theories.</w:t>
@@ -16894,23 +16857,7 @@
           <w:color w:val="222222"/>
           <w:highlight w:val="white"/>
         </w:rPr>
-        <w:t xml:space="preserve">Hart, H. L. A., &amp; </w:t>
-      </w:r>
-      <w:proofErr w:type="spellStart"/>
-      <w:r>
-        <w:rPr>
-          <w:color w:val="222222"/>
-          <w:highlight w:val="white"/>
-        </w:rPr>
-        <w:t>Honoré</w:t>
-      </w:r>
-      <w:proofErr w:type="spellEnd"/>
-      <w:r>
-        <w:rPr>
-          <w:color w:val="222222"/>
-          <w:highlight w:val="white"/>
-        </w:rPr>
-        <w:t xml:space="preserve">, T. (1985). </w:t>
+        <w:t xml:space="preserve">Hart, H. L. A., &amp; Honoré, T. (1985). </w:t>
       </w:r>
       <w:r>
         <w:rPr>
@@ -18211,7 +18158,6 @@
       </w:pPr>
     </w:p>
     <w:p>
-      <w:proofErr w:type="spellStart"/>
       <w:r>
         <w:rPr>
           <w:rFonts w:ascii="Arial" w:hAnsi="Arial" w:cs="Arial"/>
@@ -18220,9 +18166,19 @@
           <w:szCs w:val="20"/>
           <w:shd w:val="clear" w:color="auto" w:fill="FFFFFF"/>
         </w:rPr>
-        <w:t>Luu</w:t>
-      </w:r>
-      <w:proofErr w:type="spellEnd"/>
+        <w:t>Luu, T., &amp; Howe, P. D. (2015). Extrapolation occurs in multiple object tracking when eye movements are controlled. </w:t>
+      </w:r>
+      <w:r>
+        <w:rPr>
+          <w:rFonts w:ascii="Arial" w:hAnsi="Arial" w:cs="Arial"/>
+          <w:i/>
+          <w:iCs/>
+          <w:color w:val="222222"/>
+          <w:sz w:val="20"/>
+          <w:szCs w:val="20"/>
+        </w:rPr>
+        <w:t>Attention, Perception, &amp; Psychophysics</w:t>
+      </w:r>
       <w:r>
         <w:rPr>
           <w:rFonts w:ascii="Arial" w:hAnsi="Arial" w:cs="Arial"/>
@@ -18231,7 +18187,7 @@
           <w:szCs w:val="20"/>
           <w:shd w:val="clear" w:color="auto" w:fill="FFFFFF"/>
         </w:rPr>
-        <w:t>, T., &amp; Howe, P. D. (2015). Extrapolation occurs in multiple object tracking when eye movements are controlled. </w:t>
+        <w:t>, </w:t>
       </w:r>
       <w:r>
         <w:rPr>
@@ -18242,7 +18198,7 @@
           <w:sz w:val="20"/>
           <w:szCs w:val="20"/>
         </w:rPr>
-        <w:t>Attention, Perception, &amp; Psychophysics</w:t>
+        <w:t>77</w:t>
       </w:r>
       <w:r>
         <w:rPr>
@@ -18252,20 +18208,52 @@
           <w:szCs w:val="20"/>
           <w:shd w:val="clear" w:color="auto" w:fill="FFFFFF"/>
         </w:rPr>
-        <w:t>, </w:t>
+        <w:t>(6), 1919-1929.</w:t>
+      </w:r>
+    </w:p>
+    <w:p>
+      <w:pPr>
+        <w:pStyle w:val="CommentText"/>
+      </w:pPr>
+    </w:p>
+  </w:comment>
+  <w:comment w:id="2" w:author="Kristina Krasich" w:date="2020-10-09T13:23:00Z" w:initials="KK">
+    <w:p>
+      <w:pPr>
+        <w:pStyle w:val="CommentText"/>
+      </w:pPr>
+      <w:r>
+        <w:rPr>
+          <w:rStyle w:val="CommentReference"/>
+        </w:rPr>
+        <w:annotationRef/>
+      </w:r>
+      <w:r>
+        <w:t>Do I need to further qualify this? Or just take out?</w:t>
+      </w:r>
+    </w:p>
+  </w:comment>
+  <w:comment w:id="3" w:author="Kristina Krasich" w:date="2020-10-09T15:18:00Z" w:initials="KK">
+    <w:p>
+      <w:r>
+        <w:rPr>
+          <w:rStyle w:val="CommentReference"/>
+        </w:rPr>
+        <w:annotationRef/>
       </w:r>
       <w:r>
         <w:rPr>
           <w:rFonts w:ascii="Arial" w:hAnsi="Arial" w:cs="Arial"/>
-          <w:i/>
-          <w:iCs/>
-          <w:color w:val="222222"/>
-          <w:sz w:val="20"/>
-          <w:szCs w:val="20"/>
-        </w:rPr>
-        <w:t>77</w:t>
-      </w:r>
-      <w:r>
+          <w:color w:val="444444"/>
+          <w:sz w:val="18"/>
+          <w:szCs w:val="18"/>
+          <w:shd w:val="clear" w:color="auto" w:fill="F7F7F7"/>
+        </w:rPr>
+        <w:t>Hillstrom A.P., Yantis S. (1994). Visual motion and attentional capture. Perception &amp; Psychophysics, 55, 399–411.</w:t>
+      </w:r>
+    </w:p>
+    <w:p>
+      <w:pPr>
         <w:rPr>
           <w:rFonts w:ascii="Arial" w:hAnsi="Arial" w:cs="Arial"/>
           <w:color w:val="222222"/>
@@ -18273,107 +18261,10 @@
           <w:szCs w:val="20"/>
           <w:shd w:val="clear" w:color="auto" w:fill="FFFFFF"/>
         </w:rPr>
-        <w:t>(6), 1919-1929.</w:t>
-      </w:r>
-    </w:p>
-    <w:p>
-      <w:pPr>
-        <w:pStyle w:val="CommentText"/>
-      </w:pPr>
-    </w:p>
-  </w:comment>
-  <w:comment w:id="2" w:author="Kristina Krasich" w:date="2020-07-01T14:18:00Z" w:initials="KK">
-    <w:p>
-      <w:pPr>
-        <w:pStyle w:val="CommentText"/>
-      </w:pPr>
-      <w:r>
-        <w:rPr>
-          <w:rStyle w:val="CommentReference"/>
-        </w:rPr>
-        <w:annotationRef/>
-      </w:r>
-      <w:r>
-        <w:t xml:space="preserve">I got rid of the argument about response biases, because I think I was presenting a vague and easily disputable argument. I think this point is much more concrete, although I’m open for some word </w:t>
-      </w:r>
-      <w:proofErr w:type="spellStart"/>
-      <w:r>
-        <w:t>smithing</w:t>
-      </w:r>
-      <w:proofErr w:type="spellEnd"/>
-      <w:r>
-        <w:t xml:space="preserve">. </w:t>
-      </w:r>
-    </w:p>
-  </w:comment>
-  <w:comment w:id="3" w:author="Kristina Krasich" w:date="2020-07-01T18:37:00Z" w:initials="KK">
-    <w:p>
-      <w:pPr>
-        <w:pStyle w:val="CommentText"/>
-      </w:pPr>
-      <w:r>
-        <w:rPr>
-          <w:rStyle w:val="CommentReference"/>
-        </w:rPr>
-        <w:annotationRef/>
-      </w:r>
-      <w:r>
-        <w:rPr>
-          <w:rStyle w:val="CommentReference"/>
-        </w:rPr>
-        <w:t xml:space="preserve">I’m not sure what more to mention about the different orientations. I think it’s an important </w:t>
-      </w:r>
-      <w:proofErr w:type="gramStart"/>
-      <w:r>
-        <w:rPr>
-          <w:rStyle w:val="CommentReference"/>
-        </w:rPr>
-        <w:t>manipulation, but</w:t>
-      </w:r>
-      <w:proofErr w:type="gramEnd"/>
-      <w:r>
-        <w:rPr>
-          <w:rStyle w:val="CommentReference"/>
-        </w:rPr>
-        <w:t xml:space="preserve"> doesn’t additionally contribute any theory.</w:t>
-      </w:r>
-    </w:p>
-  </w:comment>
-  <w:comment w:id="4" w:author="Kristina Krasich" w:date="2020-07-01T15:31:00Z" w:initials="KK">
-    <w:p>
-      <w:pPr>
-        <w:pStyle w:val="CommentText"/>
-      </w:pPr>
-      <w:r>
-        <w:rPr>
-          <w:rStyle w:val="CommentReference"/>
-        </w:rPr>
-        <w:annotationRef/>
-      </w:r>
-      <w:r>
-        <w:t>I centered the ball in the B image, made the downward orientation illustrate a score trial, and add more details.</w:t>
-      </w:r>
-    </w:p>
-  </w:comment>
-  <w:comment w:id="5" w:author="Kristina Krasich" w:date="2020-07-03T12:25:00Z" w:initials="KK">
-    <w:p>
-      <w:pPr>
-        <w:pStyle w:val="CommentText"/>
-      </w:pPr>
-      <w:r>
-        <w:rPr>
-          <w:rStyle w:val="CommentReference"/>
-        </w:rPr>
-        <w:annotationRef/>
-      </w:r>
-      <w:r>
-        <w:t>Please check over this paragraph again. I changed quite a bit about it.</w:t>
-      </w:r>
-    </w:p>
-  </w:comment>
-  <w:comment w:id="6" w:author="Kristina Krasich" w:date="2020-07-03T11:59:00Z" w:initials="KK">
-    <w:p>
-      <w:pPr>
+      </w:pPr>
+    </w:p>
+    <w:p>
+      <w:r>
         <w:rPr>
           <w:rFonts w:ascii="Arial" w:hAnsi="Arial" w:cs="Arial"/>
           <w:color w:val="222222"/>
@@ -18381,14 +18272,19 @@
           <w:szCs w:val="20"/>
           <w:shd w:val="clear" w:color="auto" w:fill="FFFFFF"/>
         </w:rPr>
-      </w:pPr>
-      <w:r>
-        <w:rPr>
-          <w:rStyle w:val="CommentReference"/>
-        </w:rPr>
-        <w:annotationRef/>
-      </w:r>
-      <w:proofErr w:type="spellStart"/>
+        <w:t>Yantis, S., &amp; Egeth, H. E. (1999). On the distinction between visual salience and stimulus-driven attentional capture. </w:t>
+      </w:r>
+      <w:r>
+        <w:rPr>
+          <w:rFonts w:ascii="Arial" w:hAnsi="Arial" w:cs="Arial"/>
+          <w:i/>
+          <w:iCs/>
+          <w:color w:val="222222"/>
+          <w:sz w:val="20"/>
+          <w:szCs w:val="20"/>
+        </w:rPr>
+        <w:t>Journal of experimental psychology: Human perception and performance</w:t>
+      </w:r>
       <w:r>
         <w:rPr>
           <w:rFonts w:ascii="Arial" w:hAnsi="Arial" w:cs="Arial"/>
@@ -18397,9 +18293,19 @@
           <w:szCs w:val="20"/>
           <w:shd w:val="clear" w:color="auto" w:fill="FFFFFF"/>
         </w:rPr>
-        <w:t>Alicke</w:t>
-      </w:r>
-      <w:proofErr w:type="spellEnd"/>
+        <w:t>, </w:t>
+      </w:r>
+      <w:r>
+        <w:rPr>
+          <w:rFonts w:ascii="Arial" w:hAnsi="Arial" w:cs="Arial"/>
+          <w:i/>
+          <w:iCs/>
+          <w:color w:val="222222"/>
+          <w:sz w:val="20"/>
+          <w:szCs w:val="20"/>
+        </w:rPr>
+        <w:t>25</w:t>
+      </w:r>
       <w:r>
         <w:rPr>
           <w:rFonts w:ascii="Arial" w:hAnsi="Arial" w:cs="Arial"/>
@@ -18408,18 +18314,22 @@
           <w:szCs w:val="20"/>
           <w:shd w:val="clear" w:color="auto" w:fill="FFFFFF"/>
         </w:rPr>
-        <w:t>, M. D., Rose, D., &amp; Bloom, D. (2011). Causation, norm violation, and culpable control. </w:t>
-      </w:r>
-      <w:r>
-        <w:rPr>
-          <w:rFonts w:ascii="Arial" w:hAnsi="Arial" w:cs="Arial"/>
-          <w:i/>
-          <w:iCs/>
-          <w:color w:val="222222"/>
-          <w:sz w:val="20"/>
-          <w:szCs w:val="20"/>
-        </w:rPr>
-        <w:t>The Journal of Philosophy</w:t>
+        <w:t>(3), 661.</w:t>
+      </w:r>
+    </w:p>
+    <w:p>
+      <w:pPr>
+        <w:pStyle w:val="CommentText"/>
+      </w:pPr>
+    </w:p>
+  </w:comment>
+  <w:comment w:id="4" w:author="Kristina Krasich" w:date="2020-05-13T23:00:00Z" w:initials="KK">
+    <w:p>
+      <w:r>
+        <w:rPr>
+          <w:rStyle w:val="CommentReference"/>
+        </w:rPr>
+        <w:annotationRef/>
       </w:r>
       <w:r>
         <w:rPr>
@@ -18429,7 +18339,7 @@
           <w:szCs w:val="20"/>
           <w:shd w:val="clear" w:color="auto" w:fill="FFFFFF"/>
         </w:rPr>
-        <w:t>, </w:t>
+        <w:t>Altmann, G. T. (2004). Language-mediated eye movements in the absence of a visual world: The ‘blank screen paradigm’. </w:t>
       </w:r>
       <w:r>
         <w:rPr>
@@ -18440,7 +18350,7 @@
           <w:sz w:val="20"/>
           <w:szCs w:val="20"/>
         </w:rPr>
-        <w:t>108</w:t>
+        <w:t>Cognition</w:t>
       </w:r>
       <w:r>
         <w:rPr>
@@ -18450,11 +18360,20 @@
           <w:szCs w:val="20"/>
           <w:shd w:val="clear" w:color="auto" w:fill="FFFFFF"/>
         </w:rPr>
-        <w:t>(12), 670-696.</w:t>
-      </w:r>
-    </w:p>
-    <w:p>
-      <w:pPr>
+        <w:t>, </w:t>
+      </w:r>
+      <w:r>
+        <w:rPr>
+          <w:rFonts w:ascii="Arial" w:hAnsi="Arial" w:cs="Arial"/>
+          <w:i/>
+          <w:iCs/>
+          <w:color w:val="222222"/>
+          <w:sz w:val="20"/>
+          <w:szCs w:val="20"/>
+        </w:rPr>
+        <w:t>93</w:t>
+      </w:r>
+      <w:r>
         <w:rPr>
           <w:rFonts w:ascii="Arial" w:hAnsi="Arial" w:cs="Arial"/>
           <w:color w:val="222222"/>
@@ -18462,6 +18381,161 @@
           <w:szCs w:val="20"/>
           <w:shd w:val="clear" w:color="auto" w:fill="FFFFFF"/>
         </w:rPr>
+        <w:t>(2), B79-B87.</w:t>
+      </w:r>
+    </w:p>
+    <w:p>
+      <w:pPr>
+        <w:pStyle w:val="CommentText"/>
+      </w:pPr>
+    </w:p>
+  </w:comment>
+  <w:comment w:id="5" w:author="Kristina Krasich" w:date="2020-05-13T22:58:00Z" w:initials="KK">
+    <w:p>
+      <w:r>
+        <w:rPr>
+          <w:rStyle w:val="CommentReference"/>
+        </w:rPr>
+        <w:annotationRef/>
+      </w:r>
+      <w:r>
+        <w:rPr>
+          <w:rFonts w:ascii="Arial" w:hAnsi="Arial" w:cs="Arial"/>
+          <w:color w:val="222222"/>
+          <w:sz w:val="20"/>
+          <w:szCs w:val="20"/>
+          <w:shd w:val="clear" w:color="auto" w:fill="FFFFFF"/>
+        </w:rPr>
+        <w:t>Richardson, D. C., &amp; Spivey, M. J. (2000). Representation, space and Hollywood Squares: Looking at things that aren't there anymore. </w:t>
+      </w:r>
+      <w:r>
+        <w:rPr>
+          <w:rFonts w:ascii="Arial" w:hAnsi="Arial" w:cs="Arial"/>
+          <w:i/>
+          <w:iCs/>
+          <w:color w:val="222222"/>
+          <w:sz w:val="20"/>
+          <w:szCs w:val="20"/>
+        </w:rPr>
+        <w:t>Cognition</w:t>
+      </w:r>
+      <w:r>
+        <w:rPr>
+          <w:rFonts w:ascii="Arial" w:hAnsi="Arial" w:cs="Arial"/>
+          <w:color w:val="222222"/>
+          <w:sz w:val="20"/>
+          <w:szCs w:val="20"/>
+          <w:shd w:val="clear" w:color="auto" w:fill="FFFFFF"/>
+        </w:rPr>
+        <w:t>, </w:t>
+      </w:r>
+      <w:r>
+        <w:rPr>
+          <w:rFonts w:ascii="Arial" w:hAnsi="Arial" w:cs="Arial"/>
+          <w:i/>
+          <w:iCs/>
+          <w:color w:val="222222"/>
+          <w:sz w:val="20"/>
+          <w:szCs w:val="20"/>
+        </w:rPr>
+        <w:t>76</w:t>
+      </w:r>
+      <w:r>
+        <w:rPr>
+          <w:rFonts w:ascii="Arial" w:hAnsi="Arial" w:cs="Arial"/>
+          <w:color w:val="222222"/>
+          <w:sz w:val="20"/>
+          <w:szCs w:val="20"/>
+          <w:shd w:val="clear" w:color="auto" w:fill="FFFFFF"/>
+        </w:rPr>
+        <w:t>(3), 269-295.</w:t>
+      </w:r>
+    </w:p>
+    <w:p>
+      <w:pPr>
+        <w:pStyle w:val="CommentText"/>
+      </w:pPr>
+    </w:p>
+  </w:comment>
+  <w:comment w:id="6" w:author="Kristina Krasich" w:date="2020-07-03T11:59:00Z" w:initials="KK">
+    <w:p>
+      <w:pPr>
+        <w:rPr>
+          <w:rFonts w:ascii="Arial" w:hAnsi="Arial" w:cs="Arial"/>
+          <w:color w:val="222222"/>
+          <w:sz w:val="20"/>
+          <w:szCs w:val="20"/>
+          <w:shd w:val="clear" w:color="auto" w:fill="FFFFFF"/>
+        </w:rPr>
+      </w:pPr>
+      <w:r>
+        <w:rPr>
+          <w:rStyle w:val="CommentReference"/>
+        </w:rPr>
+        <w:annotationRef/>
+      </w:r>
+      <w:r>
+        <w:rPr>
+          <w:rFonts w:ascii="Arial" w:hAnsi="Arial" w:cs="Arial"/>
+          <w:color w:val="222222"/>
+          <w:sz w:val="20"/>
+          <w:szCs w:val="20"/>
+          <w:shd w:val="clear" w:color="auto" w:fill="FFFFFF"/>
+        </w:rPr>
+        <w:t>Alicke, M. D., Rose, D., &amp; Bloom, D. (2011). Causation, norm violation, and culpable control. </w:t>
+      </w:r>
+      <w:r>
+        <w:rPr>
+          <w:rFonts w:ascii="Arial" w:hAnsi="Arial" w:cs="Arial"/>
+          <w:i/>
+          <w:iCs/>
+          <w:color w:val="222222"/>
+          <w:sz w:val="20"/>
+          <w:szCs w:val="20"/>
+        </w:rPr>
+        <w:t>The Journal of Philosophy</w:t>
+      </w:r>
+      <w:r>
+        <w:rPr>
+          <w:rFonts w:ascii="Arial" w:hAnsi="Arial" w:cs="Arial"/>
+          <w:color w:val="222222"/>
+          <w:sz w:val="20"/>
+          <w:szCs w:val="20"/>
+          <w:shd w:val="clear" w:color="auto" w:fill="FFFFFF"/>
+        </w:rPr>
+        <w:t>, </w:t>
+      </w:r>
+      <w:r>
+        <w:rPr>
+          <w:rFonts w:ascii="Arial" w:hAnsi="Arial" w:cs="Arial"/>
+          <w:i/>
+          <w:iCs/>
+          <w:color w:val="222222"/>
+          <w:sz w:val="20"/>
+          <w:szCs w:val="20"/>
+        </w:rPr>
+        <w:t>108</w:t>
+      </w:r>
+      <w:r>
+        <w:rPr>
+          <w:rFonts w:ascii="Arial" w:hAnsi="Arial" w:cs="Arial"/>
+          <w:color w:val="222222"/>
+          <w:sz w:val="20"/>
+          <w:szCs w:val="20"/>
+          <w:shd w:val="clear" w:color="auto" w:fill="FFFFFF"/>
+        </w:rPr>
+        <w:t>(12), 670-696.</w:t>
+      </w:r>
+    </w:p>
+    <w:p>
+      <w:pPr>
+        <w:rPr>
+          <w:rFonts w:ascii="Arial" w:hAnsi="Arial" w:cs="Arial"/>
+          <w:color w:val="222222"/>
+          <w:sz w:val="20"/>
+          <w:szCs w:val="20"/>
+          <w:shd w:val="clear" w:color="auto" w:fill="FFFFFF"/>
+        </w:rPr>
       </w:pPr>
     </w:p>
     <w:p>
@@ -18476,47 +18550,7 @@
           <w:rFonts w:ascii="Arial" w:hAnsi="Arial" w:cs="Arial"/>
           <w:color w:val="323232"/>
         </w:rPr>
-        <w:t>V. </w:t>
-      </w:r>
-      <w:proofErr w:type="spellStart"/>
-      <w:r>
-        <w:rPr>
-          <w:rFonts w:ascii="Arial" w:hAnsi="Arial" w:cs="Arial"/>
-          <w:color w:val="323232"/>
-        </w:rPr>
-        <w:t>Girotto</w:t>
-      </w:r>
-      <w:proofErr w:type="spellEnd"/>
-      <w:r>
-        <w:rPr>
-          <w:rFonts w:ascii="Arial" w:hAnsi="Arial" w:cs="Arial"/>
-          <w:color w:val="323232"/>
-        </w:rPr>
-        <w:t>, P. </w:t>
-      </w:r>
-      <w:proofErr w:type="spellStart"/>
-      <w:r>
-        <w:rPr>
-          <w:rFonts w:ascii="Arial" w:hAnsi="Arial" w:cs="Arial"/>
-          <w:color w:val="323232"/>
-        </w:rPr>
-        <w:t>Legrenzi</w:t>
-      </w:r>
-      <w:proofErr w:type="spellEnd"/>
-      <w:r>
-        <w:rPr>
-          <w:rFonts w:ascii="Arial" w:hAnsi="Arial" w:cs="Arial"/>
-          <w:color w:val="323232"/>
-        </w:rPr>
-        <w:t>, A. </w:t>
-      </w:r>
-      <w:proofErr w:type="spellStart"/>
-      <w:r>
-        <w:rPr>
-          <w:rFonts w:ascii="Arial" w:hAnsi="Arial" w:cs="Arial"/>
-          <w:color w:val="323232"/>
-        </w:rPr>
-        <w:t>Rizzo</w:t>
+        <w:t>V. Girotto, P. Legrenzi, A. Rizzo</w:t>
       </w:r>
       <w:r>
         <w:rPr>
@@ -18525,9 +18559,39 @@
           <w:bCs/>
           <w:color w:val="323232"/>
         </w:rPr>
-        <w:t>Event</w:t>
-      </w:r>
-      <w:proofErr w:type="spellEnd"/>
+        <w:t>Event controllability in counterfactual thinking</w:t>
+      </w:r>
+    </w:p>
+    <w:p>
+      <w:pPr>
+        <w:rPr>
+          <w:rFonts w:ascii="Arial" w:hAnsi="Arial" w:cs="Arial"/>
+          <w:color w:val="323232"/>
+        </w:rPr>
+      </w:pPr>
+      <w:r>
+        <w:rPr>
+          <w:rFonts w:ascii="Arial" w:hAnsi="Arial" w:cs="Arial"/>
+          <w:color w:val="323232"/>
+        </w:rPr>
+        <w:t>Acta Psychologica, 78 (1) (1991), pp. 111-133,</w:t>
+      </w:r>
+    </w:p>
+    <w:p/>
+    <w:p>
+      <w:pPr>
+        <w:rPr>
+          <w:rFonts w:ascii="Arial" w:hAnsi="Arial" w:cs="Arial"/>
+          <w:color w:val="323232"/>
+        </w:rPr>
+      </w:pPr>
+      <w:r>
+        <w:rPr>
+          <w:rFonts w:ascii="Arial" w:hAnsi="Arial" w:cs="Arial"/>
+          <w:color w:val="323232"/>
+        </w:rPr>
+        <w:t>R. McCloy, R.M. Byrne</w:t>
+      </w:r>
       <w:r>
         <w:rPr>
           <w:rFonts w:ascii="Arial" w:hAnsi="Arial" w:cs="Arial"/>
@@ -18535,81 +18599,7 @@
           <w:bCs/>
           <w:color w:val="323232"/>
         </w:rPr>
-        <w:t xml:space="preserve"> controllability in counterfactual thinking</w:t>
-      </w:r>
-    </w:p>
-    <w:p>
-      <w:pPr>
-        <w:rPr>
-          <w:rFonts w:ascii="Arial" w:hAnsi="Arial" w:cs="Arial"/>
-          <w:color w:val="323232"/>
-        </w:rPr>
-      </w:pPr>
-      <w:r>
-        <w:rPr>
-          <w:rFonts w:ascii="Arial" w:hAnsi="Arial" w:cs="Arial"/>
-          <w:color w:val="323232"/>
-        </w:rPr>
-        <w:t xml:space="preserve">Acta </w:t>
-      </w:r>
-      <w:proofErr w:type="spellStart"/>
-      <w:r>
-        <w:rPr>
-          <w:rFonts w:ascii="Arial" w:hAnsi="Arial" w:cs="Arial"/>
-          <w:color w:val="323232"/>
-        </w:rPr>
-        <w:t>Psychologica</w:t>
-      </w:r>
-      <w:proofErr w:type="spellEnd"/>
-      <w:r>
-        <w:rPr>
-          <w:rFonts w:ascii="Arial" w:hAnsi="Arial" w:cs="Arial"/>
-          <w:color w:val="323232"/>
-        </w:rPr>
-        <w:t>, 78 (1) (1991), pp. 111-133,</w:t>
-      </w:r>
-    </w:p>
-    <w:p/>
-    <w:p>
-      <w:pPr>
-        <w:rPr>
-          <w:rFonts w:ascii="Arial" w:hAnsi="Arial" w:cs="Arial"/>
-          <w:color w:val="323232"/>
-        </w:rPr>
-      </w:pPr>
-      <w:r>
-        <w:rPr>
-          <w:rFonts w:ascii="Arial" w:hAnsi="Arial" w:cs="Arial"/>
-          <w:color w:val="323232"/>
-        </w:rPr>
-        <w:t>R. McCloy, R.M. </w:t>
-      </w:r>
-      <w:proofErr w:type="spellStart"/>
-      <w:r>
-        <w:rPr>
-          <w:rFonts w:ascii="Arial" w:hAnsi="Arial" w:cs="Arial"/>
-          <w:color w:val="323232"/>
-        </w:rPr>
-        <w:t>Byrne</w:t>
-      </w:r>
-      <w:r>
-        <w:rPr>
-          <w:rFonts w:ascii="Arial" w:hAnsi="Arial" w:cs="Arial"/>
-          <w:b/>
-          <w:bCs/>
-          <w:color w:val="323232"/>
-        </w:rPr>
-        <w:t>Counterfactual</w:t>
-      </w:r>
-      <w:proofErr w:type="spellEnd"/>
-      <w:r>
-        <w:rPr>
-          <w:rFonts w:ascii="Arial" w:hAnsi="Arial" w:cs="Arial"/>
-          <w:b/>
-          <w:bCs/>
-          <w:color w:val="323232"/>
-        </w:rPr>
-        <w:t xml:space="preserve"> thinking about controllable events</w:t>
+        <w:t>Counterfactual thinking about controllable events</w:t>
       </w:r>
     </w:p>
     <w:p>
@@ -18680,7 +18670,6 @@
         </w:rPr>
         <w:t> </w:t>
       </w:r>
-      <w:proofErr w:type="spellStart"/>
       <w:r>
         <w:rPr>
           <w:rFonts w:ascii="Arial" w:hAnsi="Arial" w:cs="Arial"/>
@@ -18694,16 +18683,7 @@
           <w:rFonts w:ascii="Arial" w:hAnsi="Arial" w:cs="Arial"/>
           <w:color w:val="323232"/>
         </w:rPr>
-        <w:t>Mutability</w:t>
-      </w:r>
-      <w:proofErr w:type="spellEnd"/>
-      <w:r>
-        <w:rPr>
-          <w:rStyle w:val="Strong"/>
-          <w:rFonts w:ascii="Arial" w:hAnsi="Arial" w:cs="Arial"/>
-          <w:color w:val="323232"/>
-        </w:rPr>
-        <w:t xml:space="preserve"> and propensity in causal selection</w:t>
+        <w:t>Mutability and propensity in causal selection</w:t>
       </w:r>
     </w:p>
     <w:p>
@@ -18790,7 +18770,23 @@
       </w:pPr>
     </w:p>
   </w:comment>
-  <w:comment w:id="7" w:author="Kristina Krasich" w:date="2020-05-13T23:00:00Z" w:initials="KK">
+  <w:comment w:id="7" w:author="Kristina Krasich" w:date="2020-07-01T15:31:00Z" w:initials="KK">
+    <w:p>
+      <w:pPr>
+        <w:pStyle w:val="CommentText"/>
+      </w:pPr>
+      <w:r>
+        <w:rPr>
+          <w:rStyle w:val="CommentReference"/>
+        </w:rPr>
+        <w:annotationRef/>
+      </w:r>
+      <w:r>
+        <w:t>I centered the ball in the B image, made the downward orientation illustrate a score trial, and add more details.</w:t>
+      </w:r>
+    </w:p>
+  </w:comment>
+  <w:comment w:id="8" w:author="Kristina Krasich" w:date="2020-05-13T23:00:00Z" w:initials="KK">
     <w:p>
       <w:r>
         <w:rPr>
@@ -18857,7 +18853,7 @@
       </w:pPr>
     </w:p>
   </w:comment>
-  <w:comment w:id="8" w:author="Kristina Krasich" w:date="2020-05-13T22:58:00Z" w:initials="KK">
+  <w:comment w:id="9" w:author="Kristina Krasich" w:date="2020-05-13T22:58:00Z" w:initials="KK">
     <w:p>
       <w:r>
         <w:rPr>
@@ -18924,7 +18920,7 @@
       </w:pPr>
     </w:p>
   </w:comment>
-  <w:comment w:id="9" w:author="Kristina Krasich" w:date="2020-07-07T22:42:00Z" w:initials="KK">
+  <w:comment w:id="10" w:author="Kristina Krasich" w:date="2020-07-07T22:42:00Z" w:initials="KK">
     <w:p>
       <w:pPr>
         <w:pStyle w:val="CommentText"/>
@@ -18940,7 +18936,7 @@
       </w:r>
     </w:p>
   </w:comment>
-  <w:comment w:id="10" w:author="Kristina Krasich" w:date="2020-07-07T22:52:00Z" w:initials="KK">
+  <w:comment w:id="11" w:author="Kristina Krasich" w:date="2020-07-07T22:52:00Z" w:initials="KK">
     <w:p>
       <w:pPr>
         <w:pStyle w:val="CommentText"/>
@@ -18956,7 +18952,7 @@
       </w:r>
     </w:p>
   </w:comment>
-  <w:comment w:id="11" w:author="Kristina Krasich" w:date="2020-04-24T13:46:00Z" w:initials="KK">
+  <w:comment w:id="12" w:author="Kristina Krasich" w:date="2020-04-24T13:46:00Z" w:initials="KK">
     <w:p>
       <w:pPr>
         <w:pStyle w:val="CommentText"/>
@@ -18972,7 +18968,7 @@
       </w:r>
     </w:p>
   </w:comment>
-  <w:comment w:id="12" w:author="Kristina Krasich" w:date="2020-04-24T14:03:00Z" w:initials="KK">
+  <w:comment w:id="13" w:author="Kristina Krasich" w:date="2020-04-24T14:03:00Z" w:initials="KK">
     <w:p>
       <w:pPr>
         <w:pStyle w:val="CommentText"/>
@@ -18986,38 +18982,8 @@
       <w:r>
         <w:t xml:space="preserve">I added; thoughts on if this is </w:t>
       </w:r>
-      <w:proofErr w:type="gramStart"/>
-      <w:r>
-        <w:t>more clear</w:t>
-      </w:r>
-      <w:proofErr w:type="gramEnd"/>
-      <w:r>
-        <w:t>?</w:t>
-      </w:r>
-    </w:p>
-  </w:comment>
-  <w:comment w:id="13" w:author="Kristina Krasich" w:date="2020-04-24T20:56:00Z" w:initials="KK">
-    <w:p>
-      <w:pPr>
-        <w:pStyle w:val="CommentText"/>
-      </w:pPr>
-      <w:r>
-        <w:rPr>
-          <w:rStyle w:val="CommentReference"/>
-        </w:rPr>
-        <w:annotationRef/>
-      </w:r>
-      <w:r>
-        <w:t xml:space="preserve">From Felipe: </w:t>
-      </w:r>
-      <w:r>
-        <w:rPr>
-          <w:rStyle w:val="CommentReference"/>
-        </w:rPr>
-        <w:annotationRef/>
-      </w:r>
-      <w:r>
-        <w:t xml:space="preserve">This needs more elaboration. </w:t>
+      <w:r>
+        <w:t>more clear?</w:t>
       </w:r>
     </w:p>
   </w:comment>
@@ -19033,15 +18999,35 @@
         <w:annotationRef/>
       </w:r>
       <w:r>
+        <w:t xml:space="preserve">From Felipe: </w:t>
+      </w:r>
+      <w:r>
+        <w:rPr>
+          <w:rStyle w:val="CommentReference"/>
+        </w:rPr>
+        <w:annotationRef/>
+      </w:r>
+      <w:r>
+        <w:t xml:space="preserve">This needs more elaboration. </w:t>
+      </w:r>
+    </w:p>
+  </w:comment>
+  <w:comment w:id="15" w:author="Kristina Krasich" w:date="2020-04-24T20:56:00Z" w:initials="KK">
+    <w:p>
+      <w:pPr>
+        <w:pStyle w:val="CommentText"/>
+      </w:pPr>
+      <w:r>
+        <w:rPr>
+          <w:rStyle w:val="CommentReference"/>
+        </w:rPr>
+        <w:annotationRef/>
+      </w:r>
+      <w:r>
         <w:t xml:space="preserve">I agree! Do these changes make it </w:t>
       </w:r>
-      <w:proofErr w:type="gramStart"/>
-      <w:r>
-        <w:t>more clear</w:t>
-      </w:r>
-      <w:proofErr w:type="gramEnd"/>
-      <w:r>
-        <w:t>?</w:t>
+      <w:r>
+        <w:t>more clear?</w:t>
       </w:r>
     </w:p>
   </w:comment>
@@ -19052,11 +19038,12 @@
 <w15:commentsEx xmlns:wpc="http://schemas.microsoft.com/office/word/2010/wordprocessingCanvas" xmlns:cx="http://schemas.microsoft.com/office/drawing/2014/chartex" xmlns:cx1="http://schemas.microsoft.com/office/drawing/2015/9/8/chartex" xmlns:cx2="http://schemas.microsoft.com/office/drawing/2015/10/21/chartex" xmlns:cx3="http://schemas.microsoft.com/office/drawing/2016/5/9/chartex" xmlns:cx4="http://schemas.microsoft.com/office/drawing/2016/5/10/chartex" xmlns:cx5="http://schemas.microsoft.com/office/drawing/2016/5/11/chartex" xmlns:cx6="http://schemas.microsoft.com/office/drawing/2016/5/12/chartex" xmlns:cx7="http://schemas.microsoft.com/office/drawing/2016/5/13/chartex" xmlns:cx8="http://schemas.microsoft.com/office/drawing/2016/5/14/chartex" xmlns:mc="http://schemas.openxmlformats.org/markup-compatibility/2006" xmlns:aink="http://schemas.microsoft.com/office/drawing/2016/ink" xmlns:am3d="http://schemas.microsoft.com/office/drawing/2017/model3d" xmlns:o="urn:schemas-microsoft-com:office:office" xmlns:r="http://schemas.openxmlformats.org/officeDocument/2006/relationships" xmlns:m="http://schemas.openxmlformats.org/officeDocument/2006/math" xmlns:v="urn:schemas-microsoft-com:vml" xmlns:wp14="http://schemas.microsoft.com/office/word/2010/wordprocessingDrawing" xmlns:wp="http://schemas.openxmlformats.org/drawingml/2006/wordprocessingDrawing" xmlns:w10="urn:schemas-microsoft-com:office:word" xmlns:w="http://schemas.openxmlformats.org/wordprocessingml/2006/main" xmlns:w14="http://schemas.microsoft.com/office/word/2010/wordml" xmlns:w15="http://schemas.microsoft.com/office/word/2012/wordml" xmlns:w16cex="http://schemas.microsoft.com/office/word/2018/wordml/cex" xmlns:w16cid="http://schemas.microsoft.com/office/word/2016/wordml/cid" xmlns:w16="http://schemas.microsoft.com/office/word/2018/wordml" xmlns:w16se="http://schemas.microsoft.com/office/word/2015/wordml/symex" xmlns:wpg="http://schemas.microsoft.com/office/word/2010/wordprocessingGroup" xmlns:wpi="http://schemas.microsoft.com/office/word/2010/wordprocessingInk" xmlns:wne="http://schemas.microsoft.com/office/word/2006/wordml" xmlns:wps="http://schemas.microsoft.com/office/word/2010/wordprocessingShape" mc:Ignorable="w14 w15 w16se w16cid w16 w16cex wp14">
   <w15:commentEx w15:paraId="0042F4B9" w15:done="0"/>
   <w15:commentEx w15:paraId="7135D340" w15:done="0"/>
-  <w15:commentEx w15:paraId="63B008DD" w15:done="0"/>
-  <w15:commentEx w15:paraId="6418A0E7" w15:done="0"/>
+  <w15:commentEx w15:paraId="6FA8F14B" w15:done="0"/>
+  <w15:commentEx w15:paraId="4EF6FDD8" w15:done="0"/>
+  <w15:commentEx w15:paraId="70012668" w15:done="0"/>
+  <w15:commentEx w15:paraId="552AAD77" w15:done="0"/>
+  <w15:commentEx w15:paraId="07B0DB06" w15:done="0"/>
   <w15:commentEx w15:paraId="77F174CF" w15:done="0"/>
-  <w15:commentEx w15:paraId="62C6F250" w15:done="0"/>
-  <w15:commentEx w15:paraId="34A1016F" w15:done="0"/>
   <w15:commentEx w15:paraId="79DFA71A" w15:done="0"/>
   <w15:commentEx w15:paraId="0ED04ADC" w15:done="0"/>
   <w15:commentEx w15:paraId="2F31E659" w15:done="0"/>
@@ -19071,11 +19058,12 @@
 <file path=word/commentsExtensible.xml><?xml version="1.0" encoding="utf-8"?>
 <w16cex:commentsExtensible xmlns:wpc="http://schemas.microsoft.com/office/word/2010/wordprocessingCanvas" xmlns:cx="http://schemas.microsoft.com/office/drawing/2014/chartex" xmlns:cx1="http://schemas.microsoft.com/office/drawing/2015/9/8/chartex" xmlns:cx2="http://schemas.microsoft.com/office/drawing/2015/10/21/chartex" xmlns:cx3="http://schemas.microsoft.com/office/drawing/2016/5/9/chartex" xmlns:cx4="http://schemas.microsoft.com/office/drawing/2016/5/10/chartex" xmlns:cx5="http://schemas.microsoft.com/office/drawing/2016/5/11/chartex" xmlns:cx6="http://schemas.microsoft.com/office/drawing/2016/5/12/chartex" xmlns:cx7="http://schemas.microsoft.com/office/drawing/2016/5/13/chartex" xmlns:cx8="http://schemas.microsoft.com/office/drawing/2016/5/14/chartex" xmlns:mc="http://schemas.openxmlformats.org/markup-compatibility/2006" xmlns:aink="http://schemas.microsoft.com/office/drawing/2016/ink" xmlns:am3d="http://schemas.microsoft.com/office/drawing/2017/model3d" xmlns:o="urn:schemas-microsoft-com:office:office" xmlns:r="http://schemas.openxmlformats.org/officeDocument/2006/relationships" xmlns:m="http://schemas.openxmlformats.org/officeDocument/2006/math" xmlns:v="urn:schemas-microsoft-com:vml" xmlns:wp14="http://schemas.microsoft.com/office/word/2010/wordprocessingDrawing" xmlns:wp="http://schemas.openxmlformats.org/drawingml/2006/wordprocessingDrawing" xmlns:w10="urn:schemas-microsoft-com:office:word" xmlns:w="http://schemas.openxmlformats.org/wordprocessingml/2006/main" xmlns:w14="http://schemas.microsoft.com/office/word/2010/wordml" xmlns:w15="http://schemas.microsoft.com/office/word/2012/wordml" xmlns:w16cex="http://schemas.microsoft.com/office/word/2018/wordml/cex" xmlns:w16cid="http://schemas.microsoft.com/office/word/2016/wordml/cid" xmlns:w16="http://schemas.microsoft.com/office/word/2018/wordml" xmlns:w16se="http://schemas.microsoft.com/office/word/2015/wordml/symex" xmlns:wpg="http://schemas.microsoft.com/office/word/2010/wordprocessingGroup" xmlns:wpi="http://schemas.microsoft.com/office/word/2010/wordprocessingInk" xmlns:wne="http://schemas.microsoft.com/office/word/2006/wordml" xmlns:wps="http://schemas.microsoft.com/office/word/2010/wordprocessingShape" mc:Ignorable="w14 w15 w16se w16cid w16 w16cex wp14">
   <w16cex:commentExtensible w16cex:durableId="22A74457" w16cex:dateUtc="2020-07-01T21:19:00Z"/>
-  <w16cex:commentExtensible w16cex:durableId="22A719AC" w16cex:dateUtc="2020-07-01T18:18:00Z"/>
-  <w16cex:commentExtensible w16cex:durableId="22A75686" w16cex:dateUtc="2020-07-01T22:37:00Z"/>
+  <w16cex:commentExtensible w16cex:durableId="232AE2E5" w16cex:dateUtc="2020-10-09T17:23:00Z"/>
+  <w16cex:commentExtensible w16cex:durableId="232AFDCD" w16cex:dateUtc="2020-10-09T19:18:00Z"/>
+  <w16cex:commentExtensible w16cex:durableId="232AE479" w16cex:dateUtc="2020-05-14T03:00:00Z"/>
+  <w16cex:commentExtensible w16cex:durableId="232AE478" w16cex:dateUtc="2020-05-14T02:58:00Z"/>
+  <w16cex:commentExtensible w16cex:durableId="232AC8ED" w16cex:dateUtc="2020-07-03T15:59:00Z"/>
   <w16cex:commentExtensible w16cex:durableId="22A72AE3" w16cex:dateUtc="2020-07-01T19:31:00Z"/>
-  <w16cex:commentExtensible w16cex:durableId="22A9A49E" w16cex:dateUtc="2020-07-03T16:25:00Z"/>
-  <w16cex:commentExtensible w16cex:durableId="22A99C37" w16cex:dateUtc="2020-07-03T15:59:00Z"/>
   <w16cex:commentExtensible w16cex:durableId="2266FA7C" w16cex:dateUtc="2020-05-14T03:00:00Z"/>
   <w16cex:commentExtensible w16cex:durableId="2266FA2E" w16cex:dateUtc="2020-05-14T02:58:00Z"/>
   <w16cex:commentExtensible w16cex:durableId="22AF78C3" w16cex:dateUtc="2020-07-08T02:42:00Z"/>
@@ -19091,11 +19079,12 @@
 <w16cid:commentsIds xmlns:wpc="http://schemas.microsoft.com/office/word/2010/wordprocessingCanvas" xmlns:cx="http://schemas.microsoft.com/office/drawing/2014/chartex" xmlns:cx1="http://schemas.microsoft.com/office/drawing/2015/9/8/chartex" xmlns:cx2="http://schemas.microsoft.com/office/drawing/2015/10/21/chartex" xmlns:cx3="http://schemas.microsoft.com/office/drawing/2016/5/9/chartex" xmlns:cx4="http://schemas.microsoft.com/office/drawing/2016/5/10/chartex" xmlns:cx5="http://schemas.microsoft.com/office/drawing/2016/5/11/chartex" xmlns:cx6="http://schemas.microsoft.com/office/drawing/2016/5/12/chartex" xmlns:cx7="http://schemas.microsoft.com/office/drawing/2016/5/13/chartex" xmlns:cx8="http://schemas.microsoft.com/office/drawing/2016/5/14/chartex" xmlns:mc="http://schemas.openxmlformats.org/markup-compatibility/2006" xmlns:aink="http://schemas.microsoft.com/office/drawing/2016/ink" xmlns:am3d="http://schemas.microsoft.com/office/drawing/2017/model3d" xmlns:o="urn:schemas-microsoft-com:office:office" xmlns:r="http://schemas.openxmlformats.org/officeDocument/2006/relationships" xmlns:m="http://schemas.openxmlformats.org/officeDocument/2006/math" xmlns:v="urn:schemas-microsoft-com:vml" xmlns:wp14="http://schemas.microsoft.com/office/word/2010/wordprocessingDrawing" xmlns:wp="http://schemas.openxmlformats.org/drawingml/2006/wordprocessingDrawing" xmlns:w10="urn:schemas-microsoft-com:office:word" xmlns:w="http://schemas.openxmlformats.org/wordprocessingml/2006/main" xmlns:w14="http://schemas.microsoft.com/office/word/2010/wordml" xmlns:w15="http://schemas.microsoft.com/office/word/2012/wordml" xmlns:w16cex="http://schemas.microsoft.com/office/word/2018/wordml/cex" xmlns:w16cid="http://schemas.microsoft.com/office/word/2016/wordml/cid" xmlns:w16="http://schemas.microsoft.com/office/word/2018/wordml" xmlns:w16se="http://schemas.microsoft.com/office/word/2015/wordml/symex" xmlns:wpg="http://schemas.microsoft.com/office/word/2010/wordprocessingGroup" xmlns:wpi="http://schemas.microsoft.com/office/word/2010/wordprocessingInk" xmlns:wne="http://schemas.microsoft.com/office/word/2006/wordml" xmlns:wps="http://schemas.microsoft.com/office/word/2010/wordprocessingShape" mc:Ignorable="w14 w15 w16se w16cid w16 w16cex wp14">
   <w16cid:commentId w16cid:paraId="0042F4B9" w16cid:durableId="22154B87"/>
   <w16cid:commentId w16cid:paraId="7135D340" w16cid:durableId="22A74457"/>
-  <w16cid:commentId w16cid:paraId="63B008DD" w16cid:durableId="22A719AC"/>
-  <w16cid:commentId w16cid:paraId="6418A0E7" w16cid:durableId="22A75686"/>
+  <w16cid:commentId w16cid:paraId="6FA8F14B" w16cid:durableId="232AE2E5"/>
+  <w16cid:commentId w16cid:paraId="4EF6FDD8" w16cid:durableId="232AFDCD"/>
+  <w16cid:commentId w16cid:paraId="70012668" w16cid:durableId="232AE479"/>
+  <w16cid:commentId w16cid:paraId="552AAD77" w16cid:durableId="232AE478"/>
+  <w16cid:commentId w16cid:paraId="07B0DB06" w16cid:durableId="232AC8ED"/>
   <w16cid:commentId w16cid:paraId="77F174CF" w16cid:durableId="22A72AE3"/>
-  <w16cid:commentId w16cid:paraId="62C6F250" w16cid:durableId="22A9A49E"/>
-  <w16cid:commentId w16cid:paraId="34A1016F" w16cid:durableId="22A99C37"/>
   <w16cid:commentId w16cid:paraId="79DFA71A" w16cid:durableId="2266FA7C"/>
   <w16cid:commentId w16cid:paraId="0ED04ADC" w16cid:durableId="2266FA2E"/>
   <w16cid:commentId w16cid:paraId="2F31E659" w16cid:durableId="22AF78C3"/>

</xml_diff>